<commit_message>
Updated documentation and added sources
</commit_message>
<xml_diff>
--- a/qMIPS/doc/Proyecto esqueleto.docx
+++ b/qMIPS/doc/Proyecto esqueleto.docx
@@ -2146,6 +2146,625 @@
     </w:p>
     <w:p>
       <w:pPr>
+        <w:rPr>
+          <w:lang w:val="es-ES"/>
+        </w:rPr>
+      </w:pPr>
+    </w:p>
+    <w:p>
+      <w:pPr>
+        <w:rPr>
+          <w:lang w:val="es-ES"/>
+        </w:rPr>
+      </w:pPr>
+      <w:r>
+        <w:rPr>
+          <w:lang w:val="es-ES"/>
+        </w:rPr>
+        <w:t xml:space="preserve">El verdadero reto existente hoy en día en este campo  es desarrollar un computador cuántico con unos tiempos de </w:t>
+      </w:r>
+      <w:r>
+        <w:rPr>
+          <w:i/>
+          <w:lang w:val="es-ES"/>
+        </w:rPr>
+        <w:t>decoherencia</w:t>
+      </w:r>
+      <w:r>
+        <w:rPr>
+          <w:lang w:val="es-ES"/>
+        </w:rPr>
+        <w:t xml:space="preserve"> suficientes para operar y con una tecnología que permita incrementar el número de qubits de forma arbitraria, es decir, que sea escalable.</w:t>
+      </w:r>
+    </w:p>
+    <w:p>
+      <w:pPr>
+        <w:rPr>
+          <w:lang w:val="es-ES"/>
+        </w:rPr>
+      </w:pPr>
+      <w:r>
+        <w:rPr>
+          <w:lang w:val="es-ES"/>
+        </w:rPr>
+        <w:t xml:space="preserve">Desarrollar un computador cuántico para computaciones pequeñas es relativamente fácil. Un espectrómetro de resonancia </w:t>
+      </w:r>
+      <w:r>
+        <w:rPr>
+          <w:lang w:val="es-ES"/>
+        </w:rPr>
+        <w:t>magnética nuclear</w:t>
+      </w:r>
+      <w:r>
+        <w:rPr>
+          <w:lang w:val="es-ES"/>
+        </w:rPr>
+        <w:t xml:space="preserve"> (RMN)</w:t>
+      </w:r>
+      <w:r>
+        <w:rPr>
+          <w:lang w:val="es-ES"/>
+        </w:rPr>
+        <w:t xml:space="preserve">, disponible en muchos laboratorios,  se puede utilizar como un pequeño computador cuántico. </w:t>
+      </w:r>
+      <w:r>
+        <w:rPr>
+          <w:lang w:val="es-ES"/>
+        </w:rPr>
+        <w:t>La característica diferenciadora de este tipo de implementación es que la computación se ejecuta sobre una muestra con un gran conjunto de moléculas y no sobre una en particular.</w:t>
+      </w:r>
+    </w:p>
+    <w:p>
+      <w:pPr>
+        <w:rPr>
+          <w:rFonts w:eastAsiaTheme="minorEastAsia"/>
+          <w:lang w:val="es-ES"/>
+        </w:rPr>
+      </w:pPr>
+      <w:r>
+        <w:rPr>
+          <w:noProof/>
+        </w:rPr>
+        <mc:AlternateContent>
+          <mc:Choice Requires="wps">
+            <w:drawing>
+              <wp:anchor distT="0" distB="0" distL="114300" distR="114300" simplePos="0" relativeHeight="251722752" behindDoc="0" locked="0" layoutInCell="1" allowOverlap="1" wp14:anchorId="186862B5" wp14:editId="779F76BE">
+                <wp:simplePos x="0" y="0"/>
+                <wp:positionH relativeFrom="column">
+                  <wp:posOffset>1510030</wp:posOffset>
+                </wp:positionH>
+                <wp:positionV relativeFrom="paragraph">
+                  <wp:posOffset>5036185</wp:posOffset>
+                </wp:positionV>
+                <wp:extent cx="2809875" cy="635"/>
+                <wp:effectExtent l="0" t="0" r="0" b="0"/>
+                <wp:wrapNone/>
+                <wp:docPr id="291" name="291 Cuadro de texto"/>
+                <wp:cNvGraphicFramePr/>
+                <a:graphic xmlns:a="http://schemas.openxmlformats.org/drawingml/2006/main">
+                  <a:graphicData uri="http://schemas.microsoft.com/office/word/2010/wordprocessingShape">
+                    <wps:wsp>
+                      <wps:cNvSpPr txBox="1"/>
+                      <wps:spPr>
+                        <a:xfrm>
+                          <a:off x="0" y="0"/>
+                          <a:ext cx="2809875" cy="635"/>
+                        </a:xfrm>
+                        <a:prstGeom prst="rect">
+                          <a:avLst/>
+                        </a:prstGeom>
+                        <a:solidFill>
+                          <a:prstClr val="white"/>
+                        </a:solidFill>
+                        <a:ln>
+                          <a:noFill/>
+                        </a:ln>
+                        <a:effectLst/>
+                      </wps:spPr>
+                      <wps:txbx>
+                        <w:txbxContent>
+                          <w:p>
+                            <w:pPr>
+                              <w:pStyle w:val="Epgrafe"/>
+                              <w:rPr>
+                                <w:lang w:val="es-ES"/>
+                              </w:rPr>
+                            </w:pPr>
+                            <w:r>
+                              <w:rPr>
+                                <w:lang w:val="es-ES"/>
+                              </w:rPr>
+                              <w:t xml:space="preserve">Ilustración </w:t>
+                            </w:r>
+                            <w:r>
+                              <w:fldChar w:fldCharType="begin"/>
+                            </w:r>
+                            <w:r>
+                              <w:rPr>
+                                <w:lang w:val="es-ES"/>
+                              </w:rPr>
+                              <w:instrText xml:space="preserve"> SEQ Ilustración \* ARABIC </w:instrText>
+                            </w:r>
+                            <w:r>
+                              <w:fldChar w:fldCharType="separate"/>
+                            </w:r>
+                            <w:r>
+                              <w:rPr>
+                                <w:noProof/>
+                                <w:lang w:val="es-ES"/>
+                              </w:rPr>
+                              <w:t>1</w:t>
+                            </w:r>
+                            <w:r>
+                              <w:fldChar w:fldCharType="end"/>
+                            </w:r>
+                            <w:r>
+                              <w:rPr>
+                                <w:lang w:val="es-ES"/>
+                              </w:rPr>
+                              <w:t xml:space="preserve"> Espectrómetro RMN del mismo modelo que el utilizado por IBM.</w:t>
+                            </w:r>
+                            <w:r>
+                              <w:rPr>
+                                <w:lang w:val="es-ES"/>
+                              </w:rPr>
+                              <w:t xml:space="preserve">                                                             </w:t>
+                            </w:r>
+                            <w:r>
+                              <w:rPr>
+                                <w:lang w:val="es-ES"/>
+                              </w:rPr>
+                              <w:t xml:space="preserve"> </w:t>
+                            </w:r>
+                            <w:r>
+                              <w:rPr>
+                                <w:lang w:val="es-ES"/>
+                              </w:rPr>
+                              <w:t xml:space="preserve">[Fuente: </w:t>
+                            </w:r>
+                            <w:r>
+                              <w:rPr>
+                                <w:lang w:val="es-ES"/>
+                              </w:rPr>
+                              <w:t>http://www.mckscientific.com/</w:t>
+                            </w:r>
+                            <w:r>
+                              <w:rPr>
+                                <w:lang w:val="es-ES"/>
+                              </w:rPr>
+                              <w:t>]</w:t>
+                            </w:r>
+                          </w:p>
+                        </w:txbxContent>
+                      </wps:txbx>
+                      <wps:bodyPr rot="0" spcFirstLastPara="0" vertOverflow="overflow" horzOverflow="overflow" vert="horz" wrap="square" lIns="0" tIns="0" rIns="0" bIns="0" numCol="1" spcCol="0" rtlCol="0" fromWordArt="0" anchor="t" anchorCtr="0" forceAA="0" compatLnSpc="1">
+                        <a:prstTxWarp prst="textNoShape">
+                          <a:avLst/>
+                        </a:prstTxWarp>
+                        <a:spAutoFit/>
+                      </wps:bodyPr>
+                    </wps:wsp>
+                  </a:graphicData>
+                </a:graphic>
+              </wp:anchor>
+            </w:drawing>
+          </mc:Choice>
+          <mc:Fallback>
+            <w:pict>
+              <v:shapetype id="_x0000_t202" coordsize="21600,21600" o:spt="202" path="m,l,21600r21600,l21600,xe">
+                <v:stroke joinstyle="miter"/>
+                <v:path gradientshapeok="t" o:connecttype="rect"/>
+              </v:shapetype>
+              <v:shape id="291 Cuadro de texto" o:spid="_x0000_s1026" type="#_x0000_t202" style="position:absolute;margin-left:118.9pt;margin-top:396.55pt;width:221.25pt;height:.05pt;z-index:251722752;visibility:visible;mso-wrap-style:square;mso-wrap-distance-left:9pt;mso-wrap-distance-top:0;mso-wrap-distance-right:9pt;mso-wrap-distance-bottom:0;mso-position-horizontal:absolute;mso-position-horizontal-relative:text;mso-position-vertical:absolute;mso-position-vertical-relative:text;v-text-anchor:top" o:gfxdata="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" stroked="f">
+                <v:textbox style="mso-fit-shape-to-text:t" inset="0,0,0,0">
+                  <w:txbxContent>
+                    <w:p>
+                      <w:pPr>
+                        <w:pStyle w:val="Epgrafe"/>
+                        <w:rPr>
+                          <w:lang w:val="es-ES"/>
+                        </w:rPr>
+                      </w:pPr>
+                      <w:r>
+                        <w:rPr>
+                          <w:lang w:val="es-ES"/>
+                        </w:rPr>
+                        <w:t xml:space="preserve">Ilustración </w:t>
+                      </w:r>
+                      <w:r>
+                        <w:fldChar w:fldCharType="begin"/>
+                      </w:r>
+                      <w:r>
+                        <w:rPr>
+                          <w:lang w:val="es-ES"/>
+                        </w:rPr>
+                        <w:instrText xml:space="preserve"> SEQ Ilustración \* ARABIC </w:instrText>
+                      </w:r>
+                      <w:r>
+                        <w:fldChar w:fldCharType="separate"/>
+                      </w:r>
+                      <w:r>
+                        <w:rPr>
+                          <w:noProof/>
+                          <w:lang w:val="es-ES"/>
+                        </w:rPr>
+                        <w:t>1</w:t>
+                      </w:r>
+                      <w:r>
+                        <w:fldChar w:fldCharType="end"/>
+                      </w:r>
+                      <w:r>
+                        <w:rPr>
+                          <w:lang w:val="es-ES"/>
+                        </w:rPr>
+                        <w:t xml:space="preserve"> Espectrómetro RMN del mismo modelo que el utilizado por IBM.</w:t>
+                      </w:r>
+                      <w:r>
+                        <w:rPr>
+                          <w:lang w:val="es-ES"/>
+                        </w:rPr>
+                        <w:t xml:space="preserve">                                                             </w:t>
+                      </w:r>
+                      <w:r>
+                        <w:rPr>
+                          <w:lang w:val="es-ES"/>
+                        </w:rPr>
+                        <w:t xml:space="preserve"> </w:t>
+                      </w:r>
+                      <w:r>
+                        <w:rPr>
+                          <w:lang w:val="es-ES"/>
+                        </w:rPr>
+                        <w:t xml:space="preserve">[Fuente: </w:t>
+                      </w:r>
+                      <w:r>
+                        <w:rPr>
+                          <w:lang w:val="es-ES"/>
+                        </w:rPr>
+                        <w:t>http://www.mckscientific.com/</w:t>
+                      </w:r>
+                      <w:r>
+                        <w:rPr>
+                          <w:lang w:val="es-ES"/>
+                        </w:rPr>
+                        <w:t>]</w:t>
+                      </w:r>
+                    </w:p>
+                  </w:txbxContent>
+                </v:textbox>
+              </v:shape>
+            </w:pict>
+          </mc:Fallback>
+        </mc:AlternateContent>
+      </w:r>
+      <w:r>
+        <w:rPr>
+          <w:noProof/>
+          <w:lang w:val="es-ES" w:eastAsia="es-ES"/>
+        </w:rPr>
+        <w:drawing>
+          <wp:anchor distT="0" distB="0" distL="114300" distR="114300" simplePos="0" relativeHeight="251720704" behindDoc="0" locked="0" layoutInCell="1" allowOverlap="1" wp14:anchorId="2470BB7C" wp14:editId="13D5385A">
+            <wp:simplePos x="0" y="0"/>
+            <wp:positionH relativeFrom="column">
+              <wp:posOffset>1510030</wp:posOffset>
+            </wp:positionH>
+            <wp:positionV relativeFrom="paragraph">
+              <wp:posOffset>1231265</wp:posOffset>
+            </wp:positionV>
+            <wp:extent cx="2809875" cy="3747770"/>
+            <wp:effectExtent l="0" t="0" r="9525" b="5080"/>
+            <wp:wrapTopAndBottom/>
+            <wp:docPr id="290" name="Imagen 290" descr="http://www.mckscientific.com/uploads/products/System2-Photo1.jpg"/>
+            <wp:cNvGraphicFramePr>
+              <a:graphicFrameLocks xmlns:a="http://schemas.openxmlformats.org/drawingml/2006/main" noChangeAspect="1"/>
+            </wp:cNvGraphicFramePr>
+            <a:graphic xmlns:a="http://schemas.openxmlformats.org/drawingml/2006/main">
+              <a:graphicData uri="http://schemas.openxmlformats.org/drawingml/2006/picture">
+                <pic:pic xmlns:pic="http://schemas.openxmlformats.org/drawingml/2006/picture">
+                  <pic:nvPicPr>
+                    <pic:cNvPr id="0" name="Picture 1" descr="http://www.mckscientific.com/uploads/products/System2-Photo1.jpg"/>
+                    <pic:cNvPicPr>
+                      <a:picLocks noChangeAspect="1" noChangeArrowheads="1"/>
+                    </pic:cNvPicPr>
+                  </pic:nvPicPr>
+                  <pic:blipFill>
+                    <a:blip r:embed="rId9">
+                      <a:extLst>
+                        <a:ext uri="{28A0092B-C50C-407E-A947-70E740481C1C}">
+                          <a14:useLocalDpi xmlns:a14="http://schemas.microsoft.com/office/drawing/2010/main" val="0"/>
+                        </a:ext>
+                      </a:extLst>
+                    </a:blip>
+                    <a:srcRect/>
+                    <a:stretch>
+                      <a:fillRect/>
+                    </a:stretch>
+                  </pic:blipFill>
+                  <pic:spPr bwMode="auto">
+                    <a:xfrm>
+                      <a:off x="0" y="0"/>
+                      <a:ext cx="2809875" cy="3747770"/>
+                    </a:xfrm>
+                    <a:prstGeom prst="rect">
+                      <a:avLst/>
+                    </a:prstGeom>
+                    <a:noFill/>
+                    <a:ln>
+                      <a:noFill/>
+                    </a:ln>
+                  </pic:spPr>
+                </pic:pic>
+              </a:graphicData>
+            </a:graphic>
+            <wp14:sizeRelH relativeFrom="page">
+              <wp14:pctWidth>0</wp14:pctWidth>
+            </wp14:sizeRelH>
+            <wp14:sizeRelV relativeFrom="page">
+              <wp14:pctHeight>0</wp14:pctHeight>
+            </wp14:sizeRelV>
+          </wp:anchor>
+        </w:drawing>
+      </w:r>
+      <w:r>
+        <w:rPr>
+          <w:lang w:val="es-ES"/>
+        </w:rPr>
+        <w:t xml:space="preserve">En el 2001 un equipo de IBM realizo con éxito la factorización del número 15 en 3 y 5 </w:t>
+      </w:r>
+      <w:r>
+        <w:rPr>
+          <w:lang w:val="es-ES"/>
+        </w:rPr>
+        <w:t xml:space="preserve">mediante el algoritmo de </w:t>
+      </w:r>
+      <w:proofErr w:type="spellStart"/>
+      <w:r>
+        <w:rPr>
+          <w:lang w:val="es-ES"/>
+        </w:rPr>
+        <w:t>Shor</w:t>
+      </w:r>
+      <w:proofErr w:type="spellEnd"/>
+      <w:r>
+        <w:rPr>
+          <w:lang w:val="es-ES"/>
+        </w:rPr>
+        <w:t xml:space="preserve">, </w:t>
+      </w:r>
+      <w:r>
+        <w:rPr>
+          <w:lang w:val="es-ES"/>
+        </w:rPr>
+        <w:t xml:space="preserve">utilizando un espectrómetro RMN sobre </w:t>
+      </w:r>
+      <w:r>
+        <w:rPr>
+          <w:lang w:val="es-ES"/>
+        </w:rPr>
+        <w:t xml:space="preserve">una muestra que contenía moléculas sintéticas, con cinco núcleos de </w:t>
+      </w:r>
+      <m:oMath>
+        <m:sPre>
+          <m:sPrePr>
+            <m:ctrlPr>
+              <w:rPr>
+                <w:rFonts w:ascii="Cambria Math" w:hAnsi="Cambria Math"/>
+                <w:i/>
+                <w:lang w:val="es-ES"/>
+              </w:rPr>
+            </m:ctrlPr>
+          </m:sPrePr>
+          <m:sub/>
+          <m:sup>
+            <m:r>
+              <w:rPr>
+                <w:rFonts w:ascii="Cambria Math" w:hAnsi="Cambria Math"/>
+                <w:lang w:val="es-ES"/>
+              </w:rPr>
+              <m:t>19</m:t>
+            </m:r>
+          </m:sup>
+          <m:e>
+            <m:r>
+              <w:rPr>
+                <w:rFonts w:ascii="Cambria Math" w:hAnsi="Cambria Math"/>
+                <w:lang w:val="es-ES"/>
+              </w:rPr>
+              <m:t>F</m:t>
+            </m:r>
+          </m:e>
+        </m:sPre>
+      </m:oMath>
+      <w:r>
+        <w:rPr>
+          <w:rFonts w:eastAsiaTheme="minorEastAsia"/>
+          <w:lang w:val="es-ES"/>
+        </w:rPr>
+        <w:t xml:space="preserve"> y dos de </w:t>
+      </w:r>
+      <m:oMath>
+        <m:sPre>
+          <m:sPrePr>
+            <m:ctrlPr>
+              <w:rPr>
+                <w:rFonts w:ascii="Cambria Math" w:eastAsiaTheme="minorEastAsia" w:hAnsi="Cambria Math"/>
+                <w:i/>
+                <w:lang w:val="es-ES"/>
+              </w:rPr>
+            </m:ctrlPr>
+          </m:sPrePr>
+          <m:sub/>
+          <m:sup>
+            <m:r>
+              <w:rPr>
+                <w:rFonts w:ascii="Cambria Math" w:eastAsiaTheme="minorEastAsia" w:hAnsi="Cambria Math"/>
+                <w:lang w:val="es-ES"/>
+              </w:rPr>
+              <m:t>13</m:t>
+            </m:r>
+          </m:sup>
+          <m:e>
+            <m:r>
+              <w:rPr>
+                <w:rFonts w:ascii="Cambria Math" w:eastAsiaTheme="minorEastAsia" w:hAnsi="Cambria Math"/>
+                <w:lang w:val="es-ES"/>
+              </w:rPr>
+              <m:t>C</m:t>
+            </m:r>
+          </m:e>
+        </m:sPre>
+      </m:oMath>
+      <w:r>
+        <w:rPr>
+          <w:rFonts w:eastAsiaTheme="minorEastAsia"/>
+          <w:lang w:val="es-ES"/>
+        </w:rPr>
+        <w:t>. El espectrómetro utiliza el espín de los núcleos como qubits, luego la máquina disponía de 7 qubits para operar.</w:t>
+      </w:r>
+    </w:p>
+    <w:p>
+      <w:pPr>
+        <w:rPr>
+          <w:rFonts w:eastAsiaTheme="minorEastAsia"/>
+          <w:lang w:val="es-ES"/>
+        </w:rPr>
+      </w:pPr>
+    </w:p>
+    <w:p>
+      <w:pPr>
+        <w:rPr>
+          <w:rFonts w:eastAsiaTheme="minorEastAsia"/>
+          <w:lang w:val="es-ES"/>
+        </w:rPr>
+      </w:pPr>
+      <w:r>
+        <w:rPr>
+          <w:rFonts w:eastAsiaTheme="minorEastAsia"/>
+          <w:lang w:val="es-ES"/>
+        </w:rPr>
+        <w:t>Esta implementaci</w:t>
+      </w:r>
+      <w:r>
+        <w:rPr>
+          <w:rFonts w:eastAsiaTheme="minorEastAsia"/>
+          <w:lang w:val="es-ES"/>
+        </w:rPr>
+        <w:t xml:space="preserve">ón es fácil de realizar y tiene tiempos de </w:t>
+      </w:r>
+      <w:r>
+        <w:rPr>
+          <w:rFonts w:eastAsiaTheme="minorEastAsia"/>
+          <w:i/>
+          <w:lang w:val="es-ES"/>
+        </w:rPr>
+        <w:t>decoherencia</w:t>
+      </w:r>
+      <w:r>
+        <w:rPr>
+          <w:rFonts w:eastAsiaTheme="minorEastAsia"/>
+          <w:lang w:val="es-ES"/>
+        </w:rPr>
+        <w:t xml:space="preserve"> relativamente largos. Aun así, no es un buen candidato para implementar un computador cuántico que supere a los ordenadores actuales ya que es tremendamente complicado aumentar el número de qubits disponibles.</w:t>
+      </w:r>
+    </w:p>
+    <w:p>
+      <w:pPr>
+        <w:rPr>
+          <w:lang w:val="es-ES"/>
+        </w:rPr>
+      </w:pPr>
+    </w:p>
+    <w:p>
+      <w:pPr>
+        <w:rPr>
+          <w:lang w:val="es-ES"/>
+        </w:rPr>
+      </w:pPr>
+      <w:r>
+        <w:rPr>
+          <w:lang w:val="es-ES"/>
+        </w:rPr>
+        <w:t>El concepto de unión entre computado</w:t>
+      </w:r>
+      <w:r>
+        <w:rPr>
+          <w:lang w:val="es-ES"/>
+        </w:rPr>
+        <w:t>r</w:t>
+      </w:r>
+      <w:r>
+        <w:rPr>
+          <w:lang w:val="es-ES"/>
+        </w:rPr>
+        <w:t xml:space="preserve"> clásico y cuántico está siendo explotado intensamente en el ámbito de la investigación.</w:t>
+      </w:r>
+    </w:p>
+    <w:p>
+      <w:pPr>
+        <w:rPr>
+          <w:lang w:val="es-ES"/>
+        </w:rPr>
+      </w:pPr>
+      <w:r>
+        <w:rPr>
+          <w:lang w:val="es-ES"/>
+        </w:rPr>
+        <w:t xml:space="preserve"> Investigadores de la Universidad de California desarrollaron en el 2011 un concepto similar al que aquí se presenta: un computador cuántico con la arquitectura de Von Neumann [</w:t>
+      </w:r>
+      <w:proofErr w:type="spellStart"/>
+      <w:r>
+        <w:rPr>
+          <w:lang w:val="es-ES"/>
+        </w:rPr>
+        <w:t>Mariantoni</w:t>
+      </w:r>
+      <w:proofErr w:type="spellEnd"/>
+      <w:r>
+        <w:rPr>
+          <w:lang w:val="es-ES"/>
+        </w:rPr>
+        <w:t xml:space="preserve"> et al.]. El computador disponía de una unidad de procesamiento cuántico con dos qubits unidos por un bus de acoplamiento, una memoria cuántica de otros dos qubits y dos  registros de puesta a cero, todo ello integrado en un chip superconductor</w:t>
+      </w:r>
+      <w:r>
+        <w:rPr>
+          <w:lang w:val="es-ES"/>
+        </w:rPr>
+        <w:t>. La ventaja de esta arquitectura es que podemos pasar el estado de los qubits a la memoria cuántica donde tienen tiempos de decoherencia mucho más altos (sobre 1µs) que en los qubits sobre los que se opera (sobre 400ns)</w:t>
+      </w:r>
+      <w:r>
+        <w:rPr>
+          <w:lang w:val="es-ES"/>
+        </w:rPr>
+        <w:t>, de esta forma se pueden almacenar en memoria mientras se realizan  otras operaciones en la unidad de procesamiento</w:t>
+      </w:r>
+      <w:r>
+        <w:rPr>
+          <w:lang w:val="es-ES"/>
+        </w:rPr>
+        <w:t>. La similitud con este proyecto está en que el programa a ejecutar sobre los qubits está almacenado en un ordenador corriente</w:t>
+      </w:r>
+      <w:r>
+        <w:rPr>
+          <w:lang w:val="es-ES"/>
+        </w:rPr>
+        <w:t>, que emite los pulsos de microondas necesarios</w:t>
+      </w:r>
+      <w:r>
+        <w:rPr>
+          <w:lang w:val="es-ES"/>
+        </w:rPr>
+        <w:t>.</w:t>
+      </w:r>
+    </w:p>
+    <w:p>
+      <w:pPr>
+        <w:rPr>
+          <w:lang w:val="es-ES"/>
+        </w:rPr>
+      </w:pPr>
+    </w:p>
+    <w:p>
+      <w:pPr>
         <w:pStyle w:val="Ttulo2"/>
         <w:numPr>
           <w:ilvl w:val="1"/>
@@ -2273,7 +2892,22 @@
           <w:szCs w:val="24"/>
           <w:lang w:val="es-ES"/>
         </w:rPr>
-        <w:t>La física cuántica no es más que un marco matemático para el desarrollo de teorías físicas. Se basa en una serie de postulados empíricos, obtenidos prácticamente por ensayo y error, que aun así han resultado en una importantísima rama de la física de una precisión impresionante con tan solo algunos problemas que se han ido refinando en sucesivas teorías. Aquí no necesitaremos tal nivel de precisión y nos apoyaremos en el marco matemático clásico de la Física Cuántica.</w:t>
+        <w:lastRenderedPageBreak/>
+        <w:t>La física cuántica no es más que un marco matemático para el desarrollo de teorías físicas. Se basa en una serie de postulados empíricos, obtenidos prácticamente por ensayo y error, que aun así han resultado en una importantísima rama de la física de una precisión impresionante</w:t>
+      </w:r>
+      <w:r>
+        <w:rPr>
+          <w:szCs w:val="24"/>
+          <w:lang w:val="es-ES"/>
+        </w:rPr>
+        <w:t>,</w:t>
+      </w:r>
+      <w:r>
+        <w:rPr>
+          <w:szCs w:val="24"/>
+          <w:lang w:val="es-ES"/>
+        </w:rPr>
+        <w:t xml:space="preserve"> con tan solo algunos problemas que se han ido refinando en sucesivas teorías. Aquí no necesitaremos tal nivel de precisión y nos apoyaremos en el marco matemático clásico de la Física Cuántica.</w:t>
       </w:r>
     </w:p>
     <w:p>
@@ -2417,16 +3051,7 @@
           <w:szCs w:val="24"/>
           <w:lang w:val="es-ES"/>
         </w:rPr>
-        <w:t xml:space="preserve"> </w:t>
-      </w:r>
-      <w:r>
-        <w:rPr>
-          <w:sz w:val="24"/>
-          <w:szCs w:val="24"/>
-          <w:lang w:val="es-ES"/>
-        </w:rPr>
-        <w:lastRenderedPageBreak/>
-        <w:t xml:space="preserve">del sistema. El sistema queda completamente descrito por su </w:t>
+        <w:t xml:space="preserve"> del sistema. El sistema queda completamente descrito por su </w:t>
       </w:r>
       <w:r>
         <w:rPr>
@@ -2932,6 +3557,106 @@
         </w:rPr>
         <w:t>.</w:t>
       </w:r>
+    </w:p>
+    <w:p>
+      <w:pPr>
+        <w:ind w:firstLine="284"/>
+        <w:rPr>
+          <w:rFonts w:eastAsiaTheme="minorEastAsia"/>
+          <w:szCs w:val="24"/>
+          <w:lang w:val="es-ES"/>
+        </w:rPr>
+      </w:pPr>
+      <w:r>
+        <w:rPr>
+          <w:rFonts w:eastAsiaTheme="minorEastAsia"/>
+          <w:szCs w:val="24"/>
+          <w:lang w:val="es-ES"/>
+        </w:rPr>
+        <w:lastRenderedPageBreak/>
+        <w:t xml:space="preserve">Esta notación se denomina </w:t>
+      </w:r>
+      <w:r>
+        <w:rPr>
+          <w:rFonts w:eastAsiaTheme="minorEastAsia"/>
+          <w:i/>
+          <w:szCs w:val="24"/>
+          <w:lang w:val="es-ES"/>
+        </w:rPr>
+        <w:t xml:space="preserve">notación de </w:t>
+      </w:r>
+      <w:proofErr w:type="spellStart"/>
+      <w:r>
+        <w:rPr>
+          <w:rFonts w:eastAsiaTheme="minorEastAsia"/>
+          <w:i/>
+          <w:szCs w:val="24"/>
+          <w:lang w:val="es-ES"/>
+        </w:rPr>
+        <w:t>Dirac</w:t>
+      </w:r>
+      <w:proofErr w:type="spellEnd"/>
+      <w:r>
+        <w:rPr>
+          <w:rFonts w:eastAsiaTheme="minorEastAsia"/>
+          <w:szCs w:val="24"/>
+          <w:lang w:val="es-ES"/>
+        </w:rPr>
+        <w:t xml:space="preserve">, los estados se representan con símbolos del tipo </w:t>
+      </w:r>
+      <m:oMath>
+        <m:d>
+          <m:dPr>
+            <m:begChr m:val=""/>
+            <m:endChr m:val="⟩"/>
+            <m:ctrlPr>
+              <w:rPr>
+                <w:rFonts w:ascii="Cambria Math" w:hAnsi="Cambria Math"/>
+                <w:i/>
+                <w:szCs w:val="24"/>
+                <w:lang w:val="es-ES"/>
+              </w:rPr>
+            </m:ctrlPr>
+          </m:dPr>
+          <m:e>
+            <m:r>
+              <w:rPr>
+                <w:rFonts w:ascii="Cambria Math" w:hAnsi="Cambria Math"/>
+                <w:szCs w:val="24"/>
+                <w:lang w:val="es-ES"/>
+              </w:rPr>
+              <m:t>|ϕ</m:t>
+            </m:r>
+          </m:e>
+        </m:d>
+      </m:oMath>
+      <w:r>
+        <w:rPr>
+          <w:rFonts w:eastAsiaTheme="minorEastAsia"/>
+          <w:szCs w:val="24"/>
+          <w:lang w:val="es-ES"/>
+        </w:rPr>
+        <w:t xml:space="preserve"> y son </w:t>
+      </w:r>
+      <w:r>
+        <w:rPr>
+          <w:rFonts w:eastAsiaTheme="minorEastAsia"/>
+          <w:i/>
+          <w:szCs w:val="24"/>
+          <w:lang w:val="es-ES"/>
+        </w:rPr>
+        <w:t>vectores columna</w:t>
+      </w:r>
+      <w:r>
+        <w:rPr>
+          <w:rFonts w:eastAsiaTheme="minorEastAsia"/>
+          <w:szCs w:val="24"/>
+          <w:lang w:val="es-ES"/>
+        </w:rPr>
+        <w:t xml:space="preserve"> </w:t>
+      </w:r>
+      <w:bookmarkStart w:id="5" w:name="_GoBack"/>
+      <w:bookmarkEnd w:id="5"/>
     </w:p>
     <w:p>
       <w:pPr>
@@ -3804,16 +4529,7 @@
           <w:szCs w:val="24"/>
           <w:lang w:val="es-ES"/>
         </w:rPr>
-        <w:t xml:space="preserve">. Esto nos permitirá, como veremos más adelante, ejecutar funciones para toda una gama de entradas al </w:t>
-      </w:r>
-      <w:r>
-        <w:rPr>
-          <w:rFonts w:eastAsiaTheme="minorEastAsia"/>
-          <w:szCs w:val="24"/>
-          <w:lang w:val="es-ES"/>
-        </w:rPr>
-        <w:lastRenderedPageBreak/>
-        <w:t xml:space="preserve">mismo tiempo en una sola operación, explotando lo que se denomina </w:t>
+        <w:t xml:space="preserve">. Esto nos permitirá, como veremos más adelante, ejecutar funciones para toda una gama de entradas al mismo tiempo en una sola operación, explotando lo que se denomina </w:t>
       </w:r>
       <w:r>
         <w:rPr>
@@ -4025,6 +4741,7 @@
           <w:szCs w:val="24"/>
           <w:lang w:val="es-ES"/>
         </w:rPr>
+        <w:lastRenderedPageBreak/>
         <w:t>En las siguientes secciones completaré la descripcion de los circuitos cuánticos.</w:t>
       </w:r>
     </w:p>
@@ -4468,31 +5185,12 @@
           <w:szCs w:val="24"/>
           <w:lang w:val="es-ES"/>
         </w:rPr>
-        <w:t xml:space="preserve">Este postulado nos da intrínsecamente un elemento clave, podemos hacer evolucionar a los estados a voluntad, es decir, podemos operar con ellos siempre y cuando garanticemos que las operaciones que se realizan son unitarias. Cuando un operador de este tipo se aplica a un </w:t>
-      </w:r>
-      <w:proofErr w:type="spellStart"/>
-      <w:r>
-        <w:rPr>
-          <w:rFonts w:eastAsiaTheme="minorEastAsia"/>
-          <w:iCs/>
-          <w:color w:val="000000" w:themeColor="text1"/>
-          <w:szCs w:val="24"/>
-          <w:lang w:val="es-ES"/>
-        </w:rPr>
-        <w:t>qubit</w:t>
-      </w:r>
-      <w:proofErr w:type="spellEnd"/>
-      <w:r>
-        <w:rPr>
-          <w:rFonts w:eastAsiaTheme="minorEastAsia"/>
-          <w:iCs/>
-          <w:color w:val="000000" w:themeColor="text1"/>
-          <w:szCs w:val="24"/>
-          <w:lang w:val="es-ES"/>
-        </w:rPr>
-        <w:t xml:space="preserve"> se denomina </w:t>
-      </w:r>
-      <w:r>
+        <w:t xml:space="preserve">Este postulado nos da intrínsecamente un elemento clave, podemos hacer evolucionar a los estados a voluntad, es decir, podemos operar con ellos siempre y cuando garanticemos que las operaciones que se realizan son unitarias. </w:t>
+      </w:r>
+    </w:p>
+    <w:p>
+      <w:pPr>
+        <w:ind w:firstLine="284"/>
         <w:rPr>
           <w:rFonts w:eastAsiaTheme="minorEastAsia"/>
           <w:i/>
@@ -4501,8 +5199,62 @@
           <w:szCs w:val="24"/>
           <w:lang w:val="es-ES"/>
         </w:rPr>
+      </w:pPr>
+      <w:r>
+        <w:rPr>
+          <w:rFonts w:eastAsiaTheme="minorEastAsia"/>
+          <w:iCs/>
+          <w:color w:val="000000" w:themeColor="text1"/>
+          <w:szCs w:val="24"/>
+          <w:lang w:val="es-ES"/>
+        </w:rPr>
+        <w:t xml:space="preserve">Cuando un operador de este tipo se aplica a un </w:t>
+      </w:r>
+      <w:proofErr w:type="spellStart"/>
+      <w:r>
+        <w:rPr>
+          <w:rFonts w:eastAsiaTheme="minorEastAsia"/>
+          <w:iCs/>
+          <w:color w:val="000000" w:themeColor="text1"/>
+          <w:szCs w:val="24"/>
+          <w:lang w:val="es-ES"/>
+        </w:rPr>
+        <w:t>qubit</w:t>
+      </w:r>
+      <w:proofErr w:type="spellEnd"/>
+      <w:r>
+        <w:rPr>
+          <w:rFonts w:eastAsiaTheme="minorEastAsia"/>
+          <w:iCs/>
+          <w:color w:val="000000" w:themeColor="text1"/>
+          <w:szCs w:val="24"/>
+          <w:lang w:val="es-ES"/>
+        </w:rPr>
+        <w:t xml:space="preserve"> se denomina </w:t>
+      </w:r>
+      <w:r>
+        <w:rPr>
+          <w:rFonts w:eastAsiaTheme="minorEastAsia"/>
+          <w:i/>
+          <w:iCs/>
+          <w:color w:val="000000" w:themeColor="text1"/>
+          <w:szCs w:val="24"/>
+          <w:lang w:val="es-ES"/>
+        </w:rPr>
         <w:t xml:space="preserve">puerta cuántica. </w:t>
       </w:r>
+    </w:p>
+    <w:p>
+      <w:pPr>
+        <w:ind w:firstLine="284"/>
+        <w:rPr>
+          <w:rFonts w:eastAsiaTheme="minorEastAsia"/>
+          <w:iCs/>
+          <w:color w:val="000000" w:themeColor="text1"/>
+          <w:szCs w:val="24"/>
+          <w:lang w:val="es-ES"/>
+        </w:rPr>
+      </w:pPr>
       <w:r>
         <w:rPr>
           <w:rFonts w:eastAsiaTheme="minorEastAsia"/>
@@ -4643,7 +5395,6 @@
             <w:szCs w:val="24"/>
             <w:lang w:val="es-ES"/>
           </w:rPr>
-          <w:lastRenderedPageBreak/>
           <m:t>NOT</m:t>
         </m:r>
         <m:d>
@@ -5467,6 +6218,7 @@
           <w:szCs w:val="24"/>
           <w:lang w:val="es-ES"/>
         </w:rPr>
+        <w:lastRenderedPageBreak/>
         <w:t xml:space="preserve">La puerta cuántica quizás más importante se denomina </w:t>
       </w:r>
       <w:r>
@@ -6184,7 +6936,7 @@
           </mc:Choice>
           <mc:Fallback>
             <w:pict>
-              <v:rect id="3 Rectángulo" o:spid="_x0000_s1026" style="position:absolute;left:0;text-align:left;margin-left:171.35pt;margin-top:37.85pt;width:21.05pt;height:21.05pt;z-index:251661312;visibility:visible;mso-wrap-style:square;mso-wrap-distance-left:9pt;mso-wrap-distance-top:0;mso-wrap-distance-right:9pt;mso-wrap-distance-bottom:0;mso-position-horizontal:absolute;mso-position-horizontal-relative:text;mso-position-vertical:absolute;mso-position-vertical-relative:text;v-text-anchor:middle" o:gfxdata="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" fillcolor="white [3201]" strokecolor="black [3200]" strokeweight="2pt">
+              <v:rect id="3 Rectángulo" o:spid="_x0000_s1027" style="position:absolute;left:0;text-align:left;margin-left:171.35pt;margin-top:37.85pt;width:21.05pt;height:21.05pt;z-index:251661312;visibility:visible;mso-wrap-style:square;mso-wrap-distance-left:9pt;mso-wrap-distance-top:0;mso-wrap-distance-right:9pt;mso-wrap-distance-bottom:0;mso-position-horizontal:absolute;mso-position-horizontal-relative:text;mso-position-vertical:absolute;mso-position-vertical-relative:text;v-text-anchor:middle" o:gfxdata="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" fillcolor="white [3201]" strokecolor="black [3200]" strokeweight="2pt">
                 <v:textbox>
                   <w:txbxContent>
                     <w:p>
@@ -6290,7 +7042,7 @@
           </mc:Choice>
           <mc:Fallback>
             <w:pict>
-              <v:rect id="4 Rectángulo" o:spid="_x0000_s1027" style="position:absolute;left:0;text-align:left;margin-left:258.8pt;margin-top:37.6pt;width:21.05pt;height:21.05pt;z-index:251662336;visibility:visible;mso-wrap-style:square;mso-wrap-distance-left:9pt;mso-wrap-distance-top:0;mso-wrap-distance-right:9pt;mso-wrap-distance-bottom:0;mso-position-horizontal:absolute;mso-position-horizontal-relative:text;mso-position-vertical:absolute;mso-position-vertical-relative:text;v-text-anchor:middle" o:gfxdata="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" fillcolor="white [3201]" strokecolor="black [3200]" strokeweight="2pt">
+              <v:rect id="4 Rectángulo" o:spid="_x0000_s1028" style="position:absolute;left:0;text-align:left;margin-left:258.8pt;margin-top:37.6pt;width:21.05pt;height:21.05pt;z-index:251662336;visibility:visible;mso-wrap-style:square;mso-wrap-distance-left:9pt;mso-wrap-distance-top:0;mso-wrap-distance-right:9pt;mso-wrap-distance-bottom:0;mso-position-horizontal:absolute;mso-position-horizontal-relative:text;mso-position-vertical:absolute;mso-position-vertical-relative:text;v-text-anchor:middle" o:gfxdata="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" fillcolor="white [3201]" strokecolor="black [3200]" strokeweight="2pt">
                 <v:textbox>
                   <w:txbxContent>
                     <w:p>
@@ -7457,7 +8209,16 @@
           <w:szCs w:val="24"/>
           <w:lang w:val="es-ES"/>
         </w:rPr>
-        <w:t xml:space="preserve"> es imposible obtener un 0 como resultado ya que su proyección sobre el subespacio 0 es nula. Esta proyección es la que da la probabilidad de obtener un resultado u otro.</w:t>
+        <w:t xml:space="preserve"> es </w:t>
+      </w:r>
+      <w:r>
+        <w:rPr>
+          <w:rFonts w:eastAsiaTheme="minorEastAsia"/>
+          <w:szCs w:val="24"/>
+          <w:lang w:val="es-ES"/>
+        </w:rPr>
+        <w:lastRenderedPageBreak/>
+        <w:t>imposible obtener un 0 como resultado ya que su proyección sobre el subespacio 0 es nula. Esta proyección es la que da la probabilidad de obtener un resultado u otro.</w:t>
       </w:r>
     </w:p>
     <w:p>
@@ -9690,7 +10451,7 @@
                           <a:avLst/>
                         </a:prstGeom>
                         <a:blipFill>
-                          <a:blip r:embed="rId9"/>
+                          <a:blip r:embed="rId10"/>
                           <a:stretch>
                             <a:fillRect/>
                           </a:stretch>
@@ -9726,7 +10487,7 @@
           <mc:Fallback>
             <w:pict>
               <v:rect id="15 Rectángulo" o:spid="_x0000_s1026" style="position:absolute;margin-left:314.3pt;margin-top:57.75pt;width:20.4pt;height:20.4pt;z-index:251663360;visibility:visible;mso-wrap-style:square;mso-width-percent:0;mso-height-percent:0;mso-wrap-distance-left:9pt;mso-wrap-distance-top:0;mso-wrap-distance-right:9pt;mso-wrap-distance-bottom:0;mso-position-horizontal:absolute;mso-position-horizontal-relative:text;mso-position-vertical:absolute;mso-position-vertical-relative:text;mso-width-percent:0;mso-height-percent:0;mso-width-relative:margin;mso-height-relative:margin;v-text-anchor:middle" o:gfxdata="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" strokecolor="black [3200]" strokeweight="2pt">
-                <v:fill r:id="rId10" o:title="" recolor="t" rotate="t" type="frame"/>
+                <v:fill r:id="rId11" o:title="" recolor="t" rotate="t" type="frame"/>
               </v:rect>
             </w:pict>
           </mc:Fallback>
@@ -9789,7 +10550,6 @@
           <w:szCs w:val="24"/>
           <w:lang w:val="es-ES"/>
         </w:rPr>
-        <w:lastRenderedPageBreak/>
         <w:t>Cuarto postulado: los sistemas físicos compuestos</w:t>
       </w:r>
     </w:p>
@@ -10134,7 +10894,15 @@
           <w:szCs w:val="24"/>
           <w:lang w:val="es-ES"/>
         </w:rPr>
-        <w:t xml:space="preserve">? Realizando el producto tensorial de ambos estados. Por ejemplo si tenemos el estado </w:t>
+        <w:t xml:space="preserve">? Realizando el </w:t>
+      </w:r>
+      <w:r>
+        <w:rPr>
+          <w:szCs w:val="24"/>
+          <w:lang w:val="es-ES"/>
+        </w:rPr>
+        <w:lastRenderedPageBreak/>
+        <w:t xml:space="preserve">producto tensorial de ambos estados. Por ejemplo si tenemos el estado </w:t>
       </w:r>
       <m:oMath>
         <m:d>
@@ -10490,25 +11258,7 @@
           <w:szCs w:val="24"/>
           <w:lang w:val="es-ES"/>
         </w:rPr>
-        <w:t xml:space="preserve">Un sistema de dos </w:t>
-      </w:r>
-      <w:proofErr w:type="spellStart"/>
-      <w:r>
-        <w:rPr>
-          <w:rFonts w:eastAsiaTheme="minorEastAsia"/>
-          <w:szCs w:val="24"/>
-          <w:lang w:val="es-ES"/>
-        </w:rPr>
-        <w:t>qubits</w:t>
-      </w:r>
-      <w:proofErr w:type="spellEnd"/>
-      <w:r>
-        <w:rPr>
-          <w:rFonts w:eastAsiaTheme="minorEastAsia"/>
-          <w:szCs w:val="24"/>
-          <w:lang w:val="es-ES"/>
-        </w:rPr>
-        <w:t xml:space="preserve"> ya no está inmerso en un espacio complejo de dos dimensiones, sino de cuatro. En forma matricial podemos hacer (en la base computacional):</w:t>
+        <w:t>Un sistema de dos qubits ya no está inmerso en un espacio complejo de dos dimensiones, sino de cuatro. En forma matricial podemos hacer (en la base computacional):</w:t>
       </w:r>
     </w:p>
     <w:p>
@@ -11087,25 +11837,7 @@
           <w:szCs w:val="24"/>
           <w:lang w:val="es-ES"/>
         </w:rPr>
-        <w:t xml:space="preserve">Como vemos los vectores que representan el estado de dos </w:t>
-      </w:r>
-      <w:proofErr w:type="spellStart"/>
-      <w:r>
-        <w:rPr>
-          <w:rFonts w:eastAsiaTheme="minorEastAsia"/>
-          <w:szCs w:val="24"/>
-          <w:lang w:val="es-ES"/>
-        </w:rPr>
-        <w:t>qubits</w:t>
-      </w:r>
-      <w:proofErr w:type="spellEnd"/>
-      <w:r>
-        <w:rPr>
-          <w:rFonts w:eastAsiaTheme="minorEastAsia"/>
-          <w:szCs w:val="24"/>
-          <w:lang w:val="es-ES"/>
-        </w:rPr>
-        <w:t xml:space="preserve"> tienen dimensión cuatro. En general, la dimensión del sistema completo será de </w:t>
+        <w:t xml:space="preserve">Como vemos los vectores que representan el estado de dos qubits tienen dimensión cuatro. En general, la dimensión del sistema completo será de </w:t>
       </w:r>
       <m:oMath>
         <m:sSup>
@@ -11165,25 +11897,7 @@
           <w:szCs w:val="24"/>
           <w:lang w:val="es-ES"/>
         </w:rPr>
-        <w:t xml:space="preserve">Por otra parte, las puertas cuánticas que afectan a un espacio de varios </w:t>
-      </w:r>
-      <w:proofErr w:type="spellStart"/>
-      <w:r>
-        <w:rPr>
-          <w:rFonts w:eastAsiaTheme="minorEastAsia"/>
-          <w:szCs w:val="24"/>
-          <w:lang w:val="es-ES"/>
-        </w:rPr>
-        <w:t>qubits</w:t>
-      </w:r>
-      <w:proofErr w:type="spellEnd"/>
-      <w:r>
-        <w:rPr>
-          <w:rFonts w:eastAsiaTheme="minorEastAsia"/>
-          <w:szCs w:val="24"/>
-          <w:lang w:val="es-ES"/>
-        </w:rPr>
-        <w:t xml:space="preserve"> ya no pueden ser de dimensión dos. Se da que los operadores que operan sobre este espacio son el producto tensorial de los operadores que actúan sobre los </w:t>
+        <w:t xml:space="preserve">Por otra parte, las puertas cuánticas que afectan a un espacio de varios qubits ya no pueden ser de dimensión dos. Se da que los operadores que operan sobre este espacio son el producto tensorial de los operadores que actúan sobre los </w:t>
       </w:r>
       <w:proofErr w:type="spellStart"/>
       <w:r>
@@ -11507,7 +12221,6 @@
           <w:szCs w:val="24"/>
           <w:lang w:val="es-ES" w:eastAsia="es-ES"/>
         </w:rPr>
-        <w:lastRenderedPageBreak/>
         <mc:AlternateContent>
           <mc:Choice Requires="wpg">
             <w:drawing>
@@ -12028,14 +12741,14 @@
           </mc:Choice>
           <mc:Fallback>
             <w:pict>
-              <v:group id="31 Grupo" o:spid="_x0000_s1028" style="position:absolute;left:0;text-align:left;margin-left:123.65pt;margin-top:73.05pt;width:211.2pt;height:58.4pt;z-index:251664384" coordsize="26828,7418" o:gfxdata="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">
-                <v:group id="1 Grupo" o:spid="_x0000_s1029" style="position:absolute;width:20444;height:7418" coordorigin="1869,23" coordsize="29145,10580" o:gfxdata="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">
-                  <v:group id="14 Grupo" o:spid="_x0000_s1030" style="position:absolute;left:6708;top:1431;width:24306;height:8369" coordorigin="6708,1431" coordsize="24305,8369" o:gfxdata="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">
-                    <v:group id="5 Grupo" o:spid="_x0000_s1031" style="position:absolute;left:6708;top:1845;width:24306;height:6385" coordorigin="6708,1845" coordsize="24305,6384" o:gfxdata="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">
-                      <v:line id="6 Conector recto" o:spid="_x0000_s1032" style="position:absolute;visibility:visible;mso-wrap-style:square" from="6708,1845" to="31014,1845" o:connectortype="straight" o:gfxdata="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" strokecolor="black [3040]"/>
-                      <v:line id="7 Conector recto" o:spid="_x0000_s1033" style="position:absolute;visibility:visible;mso-wrap-style:square" from="6902,8230" to="31009,8230" o:connectortype="straight" o:gfxdata="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" strokecolor="black [3040]"/>
+              <v:group id="31 Grupo" o:spid="_x0000_s1029" style="position:absolute;left:0;text-align:left;margin-left:123.65pt;margin-top:73.05pt;width:211.2pt;height:58.4pt;z-index:251664384" coordsize="26828,7418" o:gfxdata="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">
+                <v:group id="1 Grupo" o:spid="_x0000_s1030" style="position:absolute;width:20444;height:7418" coordorigin="1869,23" coordsize="29145,10580" o:gfxdata="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">
+                  <v:group id="14 Grupo" o:spid="_x0000_s1031" style="position:absolute;left:6708;top:1431;width:24306;height:8369" coordorigin="6708,1431" coordsize="24305,8369" o:gfxdata="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">
+                    <v:group id="5 Grupo" o:spid="_x0000_s1032" style="position:absolute;left:6708;top:1845;width:24306;height:6385" coordorigin="6708,1845" coordsize="24305,6384" o:gfxdata="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">
+                      <v:line id="6 Conector recto" o:spid="_x0000_s1033" style="position:absolute;visibility:visible;mso-wrap-style:square" from="6708,1845" to="31014,1845" o:connectortype="straight" o:gfxdata="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" strokecolor="black [3040]"/>
+                      <v:line id="7 Conector recto" o:spid="_x0000_s1034" style="position:absolute;visibility:visible;mso-wrap-style:square" from="6902,8230" to="31009,8230" o:connectortype="straight" o:gfxdata="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" strokecolor="black [3040]"/>
                     </v:group>
-                    <v:oval id="9 Elipse" o:spid="_x0000_s1034" style="position:absolute;left:18580;top:1431;width:1079;height:1079;visibility:visible;mso-wrap-style:square;v-text-anchor:middle" o:gfxdata="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" fillcolor="black [3200]" strokecolor="black [1600]" strokeweight="2pt">
+                    <v:oval id="9 Elipse" o:spid="_x0000_s1035" style="position:absolute;left:18580;top:1431;width:1079;height:1079;visibility:visible;mso-wrap-style:square;v-text-anchor:middle" o:gfxdata="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" fillcolor="black [3200]" strokecolor="black [1600]" strokeweight="2pt">
                       <v:textbox>
                         <w:txbxContent>
                           <w:p>
@@ -12048,7 +12761,7 @@
                         </w:txbxContent>
                       </v:textbox>
                     </v:oval>
-                    <v:oval id="10 Elipse" o:spid="_x0000_s1035" style="position:absolute;left:17664;top:6920;width:2880;height:2880;visibility:visible;mso-wrap-style:square;v-text-anchor:middle" o:gfxdata="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" filled="f" strokecolor="black [3200]" strokeweight="1pt">
+                    <v:oval id="10 Elipse" o:spid="_x0000_s1036" style="position:absolute;left:17664;top:6920;width:2880;height:2880;visibility:visible;mso-wrap-style:square;v-text-anchor:middle" o:gfxdata="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" filled="f" strokecolor="black [3200]" strokeweight="1pt">
                       <v:textbox>
                         <w:txbxContent>
                           <w:p>
@@ -12061,9 +12774,9 @@
                         </w:txbxContent>
                       </v:textbox>
                     </v:oval>
-                    <v:line id="12 Conector recto" o:spid="_x0000_s1036" style="position:absolute;visibility:visible;mso-wrap-style:square" from="19104,1846" to="19104,9674" o:connectortype="straight" o:gfxdata="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" strokecolor="black [3040]"/>
+                    <v:line id="12 Conector recto" o:spid="_x0000_s1037" style="position:absolute;visibility:visible;mso-wrap-style:square" from="19104,1846" to="19104,9674" o:connectortype="straight" o:gfxdata="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" strokecolor="black [3040]"/>
                   </v:group>
-                  <v:rect id="15 Rectángulo" o:spid="_x0000_s1037" style="position:absolute;left:1869;top:23;width:4840;height:4675;visibility:visible;mso-wrap-style:square;v-text-anchor:top" o:gfxdata="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" filled="f" stroked="f">
+                  <v:rect id="15 Rectángulo" o:spid="_x0000_s1038" style="position:absolute;left:1869;top:23;width:4840;height:4675;visibility:visible;mso-wrap-style:square;v-text-anchor:top" o:gfxdata="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" filled="f" stroked="f">
                     <v:textbox>
                       <w:txbxContent>
                         <w:p>
@@ -12118,7 +12831,7 @@
                       </w:txbxContent>
                     </v:textbox>
                   </v:rect>
-                  <v:rect id="16 Rectángulo" o:spid="_x0000_s1038" style="position:absolute;left:1984;top:6499;width:4919;height:4105;visibility:visible;mso-wrap-style:square;v-text-anchor:top" o:gfxdata="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" filled="f" stroked="f">
+                  <v:rect id="16 Rectángulo" o:spid="_x0000_s1039" style="position:absolute;left:1984;top:6499;width:4919;height:4105;visibility:visible;mso-wrap-style:square;v-text-anchor:top" o:gfxdata="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" filled="f" stroked="f">
                     <v:textbox>
                       <w:txbxContent>
                         <w:p>
@@ -12174,7 +12887,7 @@
                     </v:textbox>
                   </v:rect>
                 </v:group>
-                <v:rect id="15 Rectángulo" o:spid="_x0000_s1039" style="position:absolute;left:21479;width:3395;height:3277;visibility:visible;mso-wrap-style:square;v-text-anchor:top" o:gfxdata="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" filled="f" stroked="f">
+                <v:rect id="15 Rectángulo" o:spid="_x0000_s1040" style="position:absolute;left:21479;width:3395;height:3277;visibility:visible;mso-wrap-style:square;v-text-anchor:top" o:gfxdata="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" filled="f" stroked="f">
                   <v:textbox>
                     <w:txbxContent>
                       <w:p>
@@ -12229,7 +12942,7 @@
                     </w:txbxContent>
                   </v:textbox>
                 </v:rect>
-                <v:rect id="15 Rectángulo" o:spid="_x0000_s1040" style="position:absolute;left:21479;top:4140;width:5349;height:3277;visibility:visible;mso-wrap-style:square;v-text-anchor:top" o:gfxdata="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" filled="f" stroked="f">
+                <v:rect id="15 Rectángulo" o:spid="_x0000_s1041" style="position:absolute;left:21479;top:4140;width:5349;height:3277;visibility:visible;mso-wrap-style:square;v-text-anchor:top" o:gfxdata="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" filled="f" stroked="f">
                   <v:textbox>
                     <w:txbxContent>
                       <w:p>
@@ -12396,6 +13109,7 @@
         <w:rPr>
           <w:lang w:val="es-ES"/>
         </w:rPr>
+        <w:lastRenderedPageBreak/>
         <w:t>Detalles a la hora de construir algoritmos cuánticos:</w:t>
       </w:r>
     </w:p>
@@ -13450,14 +14164,14 @@
           </mc:Choice>
           <mc:Fallback>
             <w:pict>
-              <v:group id="51 Grupo" o:spid="_x0000_s1041" style="position:absolute;left:0;text-align:left;margin-left:25.45pt;margin-top:45.1pt;width:396.15pt;height:64.45pt;z-index:251670528;mso-height-relative:margin" coordsize="50315,6932" o:gfxdata="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">
-                <v:group id="13 Grupo" o:spid="_x0000_s1042" style="position:absolute;width:16503;height:6826" coordorigin="-130,-392" coordsize="20269,8406" o:gfxdata="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">
-                  <v:group id="9 Grupo" o:spid="_x0000_s1043" style="position:absolute;left:2773;top:1126;width:14401;height:5761" coordorigin="2773,1126" coordsize="14401,5760" o:gfxdata="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">
+              <v:group id="51 Grupo" o:spid="_x0000_s1042" style="position:absolute;left:0;text-align:left;margin-left:25.45pt;margin-top:45.1pt;width:396.15pt;height:64.45pt;z-index:251670528;mso-height-relative:margin" coordsize="50315,6932" o:gfxdata="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">
+                <v:group id="13 Grupo" o:spid="_x0000_s1043" style="position:absolute;width:16503;height:6826" coordorigin="-130,-392" coordsize="20269,8406" o:gfxdata="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">
+                  <v:group id="9 Grupo" o:spid="_x0000_s1044" style="position:absolute;left:2773;top:1126;width:14401;height:5761" coordorigin="2773,1126" coordsize="14401,5760" o:gfxdata="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">
                     <v:shapetype id="_x0000_t135" coordsize="21600,21600" o:spt="135" path="m10800,qx21600,10800,10800,21600l,21600,,xe">
                       <v:stroke joinstyle="miter"/>
                       <v:path gradientshapeok="t" o:connecttype="rect" textboxrect="0,3163,18437,18437"/>
                     </v:shapetype>
-                    <v:shape id="3 Retraso" o:spid="_x0000_s1044" type="#_x0000_t135" style="position:absolute;left:6373;top:1126;width:7201;height:5761;visibility:visible;mso-wrap-style:square;v-text-anchor:middle" o:gfxdata="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" fillcolor="white [3201]" strokecolor="black [3200]" strokeweight="2pt">
+                    <v:shape id="3 Retraso" o:spid="_x0000_s1045" type="#_x0000_t135" style="position:absolute;left:6373;top:1126;width:7201;height:5761;visibility:visible;mso-wrap-style:square;v-text-anchor:middle" o:gfxdata="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" fillcolor="white [3201]" strokecolor="black [3200]" strokeweight="2pt">
                       <v:textbox>
                         <w:txbxContent>
                           <w:p>
@@ -13470,15 +14184,11 @@
                         </w:txbxContent>
                       </v:textbox>
                     </v:shape>
-                    <v:line id="5 Conector recto" o:spid="_x0000_s1045" style="position:absolute;visibility:visible;mso-wrap-style:square" from="2773,1846" to="6373,1846" o:connectortype="straight" o:gfxdata="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" strokecolor="black [3040]" strokeweight="3pt"/>
-                    <v:line id="7 Conector recto" o:spid="_x0000_s1046" style="position:absolute;visibility:visible;mso-wrap-style:square" from="2773,6167" to="6373,6167" o:connectortype="straight" o:gfxdata="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" strokecolor="black [3040]" strokeweight="3pt"/>
-                    <v:line id="8 Conector recto" o:spid="_x0000_s1047" style="position:absolute;visibility:visible;mso-wrap-style:square" from="13574,4006" to="17174,4006" o:connectortype="straight" o:gfxdata="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" strokecolor="black [3040]" strokeweight="3pt"/>
+                    <v:line id="5 Conector recto" o:spid="_x0000_s1046" style="position:absolute;visibility:visible;mso-wrap-style:square" from="2773,1846" to="6373,1846" o:connectortype="straight" o:gfxdata="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" strokecolor="black [3040]" strokeweight="3pt"/>
+                    <v:line id="7 Conector recto" o:spid="_x0000_s1047" style="position:absolute;visibility:visible;mso-wrap-style:square" from="2773,6167" to="6373,6167" o:connectortype="straight" o:gfxdata="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" strokecolor="black [3040]" strokeweight="3pt"/>
+                    <v:line id="8 Conector recto" o:spid="_x0000_s1048" style="position:absolute;visibility:visible;mso-wrap-style:square" from="13574,4006" to="17174,4006" o:connectortype="straight" o:gfxdata="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" strokecolor="black [3040]" strokeweight="3pt"/>
                   </v:group>
-                  <v:shapetype id="_x0000_t202" coordsize="21600,21600" o:spt="202" path="m,l,21600r21600,l21600,xe">
-                    <v:stroke joinstyle="miter"/>
-                    <v:path gradientshapeok="t" o:connecttype="rect"/>
-                  </v:shapetype>
-                  <v:shape id="10 CuadroTexto" o:spid="_x0000_s1048" type="#_x0000_t202" style="position:absolute;left:-130;top:-392;width:3016;height:3692;visibility:visible;mso-wrap-style:square;v-text-anchor:top" o:gfxdata="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" filled="f" stroked="f">
+                  <v:shape id="10 CuadroTexto" o:spid="_x0000_s1049" type="#_x0000_t202" style="position:absolute;left:-130;top:-392;width:3016;height:3692;visibility:visible;mso-wrap-style:square;v-text-anchor:top" o:gfxdata="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" filled="f" stroked="f">
                     <v:textbox>
                       <w:txbxContent>
                         <w:p>
@@ -13501,7 +14211,7 @@
                       </w:txbxContent>
                     </v:textbox>
                   </v:shape>
-                  <v:shape id="11 CuadroTexto" o:spid="_x0000_s1049" type="#_x0000_t202" style="position:absolute;top:4320;width:3016;height:3693;visibility:visible;mso-wrap-style:square;v-text-anchor:top" o:gfxdata="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" filled="f" stroked="f">
+                  <v:shape id="11 CuadroTexto" o:spid="_x0000_s1050" type="#_x0000_t202" style="position:absolute;top:4320;width:3016;height:3693;visibility:visible;mso-wrap-style:square;v-text-anchor:top" o:gfxdata="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" filled="f" stroked="f">
                     <v:textbox>
                       <w:txbxContent>
                         <w:p>
@@ -13524,7 +14234,7 @@
                       </w:txbxContent>
                     </v:textbox>
                   </v:shape>
-                  <v:shape id="12 CuadroTexto" o:spid="_x0000_s1050" type="#_x0000_t202" style="position:absolute;left:16314;top:1765;width:3825;height:4398;visibility:visible;mso-wrap-style:square;v-text-anchor:top" o:gfxdata="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" filled="f" stroked="f">
+                  <v:shape id="12 CuadroTexto" o:spid="_x0000_s1051" type="#_x0000_t202" style="position:absolute;left:16314;top:1765;width:3825;height:4398;visibility:visible;mso-wrap-style:square;v-text-anchor:top" o:gfxdata="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" filled="f" stroked="f">
                     <v:textbox>
                       <w:txbxContent>
                         <w:p>
@@ -13548,9 +14258,9 @@
                     </v:textbox>
                   </v:shape>
                 </v:group>
-                <v:group id="13 Grupo" o:spid="_x0000_s1051" style="position:absolute;left:17331;top:106;width:16503;height:6826" coordorigin="-130,-392" coordsize="20269,8406" o:gfxdata="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">
-                  <v:group id="9 Grupo" o:spid="_x0000_s1052" style="position:absolute;left:2773;top:1126;width:14401;height:5761" coordorigin="2773,1126" coordsize="14401,5760" o:gfxdata="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">
-                    <v:shape id="3 Retraso" o:spid="_x0000_s1053" type="#_x0000_t135" style="position:absolute;left:6373;top:1126;width:7201;height:5761;visibility:visible;mso-wrap-style:square;v-text-anchor:middle" o:gfxdata="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" fillcolor="white [3201]" strokecolor="black [3200]" strokeweight="2pt">
+                <v:group id="13 Grupo" o:spid="_x0000_s1052" style="position:absolute;left:17331;top:106;width:16503;height:6826" coordorigin="-130,-392" coordsize="20269,8406" o:gfxdata="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">
+                  <v:group id="9 Grupo" o:spid="_x0000_s1053" style="position:absolute;left:2773;top:1126;width:14401;height:5761" coordorigin="2773,1126" coordsize="14401,5760" o:gfxdata="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">
+                    <v:shape id="3 Retraso" o:spid="_x0000_s1054" type="#_x0000_t135" style="position:absolute;left:6373;top:1126;width:7201;height:5761;visibility:visible;mso-wrap-style:square;v-text-anchor:middle" o:gfxdata="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" fillcolor="white [3201]" strokecolor="black [3200]" strokeweight="2pt">
                       <v:textbox>
                         <w:txbxContent>
                           <w:p>
@@ -13563,11 +14273,11 @@
                         </w:txbxContent>
                       </v:textbox>
                     </v:shape>
-                    <v:line id="5 Conector recto" o:spid="_x0000_s1054" style="position:absolute;visibility:visible;mso-wrap-style:square" from="2773,1846" to="6373,1846" o:connectortype="straight" o:gfxdata="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" strokecolor="black [3040]" strokeweight="3pt"/>
-                    <v:line id="7 Conector recto" o:spid="_x0000_s1055" style="position:absolute;visibility:visible;mso-wrap-style:square" from="2773,6167" to="6373,6167" o:connectortype="straight" o:gfxdata="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" strokecolor="black [3040]" strokeweight="3pt"/>
-                    <v:line id="8 Conector recto" o:spid="_x0000_s1056" style="position:absolute;visibility:visible;mso-wrap-style:square" from="13574,4006" to="17174,4006" o:connectortype="straight" o:gfxdata="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" strokecolor="black [3040]" strokeweight="3pt"/>
+                    <v:line id="5 Conector recto" o:spid="_x0000_s1055" style="position:absolute;visibility:visible;mso-wrap-style:square" from="2773,1846" to="6373,1846" o:connectortype="straight" o:gfxdata="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" strokecolor="black [3040]" strokeweight="3pt"/>
+                    <v:line id="7 Conector recto" o:spid="_x0000_s1056" style="position:absolute;visibility:visible;mso-wrap-style:square" from="2773,6167" to="6373,6167" o:connectortype="straight" o:gfxdata="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" strokecolor="black [3040]" strokeweight="3pt"/>
+                    <v:line id="8 Conector recto" o:spid="_x0000_s1057" style="position:absolute;visibility:visible;mso-wrap-style:square" from="13574,4006" to="17174,4006" o:connectortype="straight" o:gfxdata="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" strokecolor="black [3040]" strokeweight="3pt"/>
                   </v:group>
-                  <v:shape id="10 CuadroTexto" o:spid="_x0000_s1057" type="#_x0000_t202" style="position:absolute;left:-130;top:-392;width:3016;height:3692;visibility:visible;mso-wrap-style:square;v-text-anchor:top" o:gfxdata="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" filled="f" stroked="f">
+                  <v:shape id="10 CuadroTexto" o:spid="_x0000_s1058" type="#_x0000_t202" style="position:absolute;left:-130;top:-392;width:3016;height:3692;visibility:visible;mso-wrap-style:square;v-text-anchor:top" o:gfxdata="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" filled="f" stroked="f">
                     <v:textbox>
                       <w:txbxContent>
                         <w:p>
@@ -13590,7 +14300,7 @@
                       </w:txbxContent>
                     </v:textbox>
                   </v:shape>
-                  <v:shape id="11 CuadroTexto" o:spid="_x0000_s1058" type="#_x0000_t202" style="position:absolute;top:4320;width:3016;height:3693;visibility:visible;mso-wrap-style:square;v-text-anchor:top" o:gfxdata="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" filled="f" stroked="f">
+                  <v:shape id="11 CuadroTexto" o:spid="_x0000_s1059" type="#_x0000_t202" style="position:absolute;top:4320;width:3016;height:3693;visibility:visible;mso-wrap-style:square;v-text-anchor:top" o:gfxdata="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" filled="f" stroked="f">
                     <v:textbox>
                       <w:txbxContent>
                         <w:p>
@@ -13613,7 +14323,7 @@
                       </w:txbxContent>
                     </v:textbox>
                   </v:shape>
-                  <v:shape id="12 CuadroTexto" o:spid="_x0000_s1059" type="#_x0000_t202" style="position:absolute;left:16314;top:1765;width:3825;height:4398;visibility:visible;mso-wrap-style:square;v-text-anchor:top" o:gfxdata="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" filled="f" stroked="f">
+                  <v:shape id="12 CuadroTexto" o:spid="_x0000_s1060" type="#_x0000_t202" style="position:absolute;left:16314;top:1765;width:3825;height:4398;visibility:visible;mso-wrap-style:square;v-text-anchor:top" o:gfxdata="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" filled="f" stroked="f">
                     <v:textbox>
                       <w:txbxContent>
                         <w:p>
@@ -13637,9 +14347,9 @@
                     </v:textbox>
                   </v:shape>
                 </v:group>
-                <v:group id="13 Grupo" o:spid="_x0000_s1060" style="position:absolute;left:33811;top:106;width:16504;height:6826" coordorigin="-130,-392" coordsize="20269,8406" o:gfxdata="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">
-                  <v:group id="9 Grupo" o:spid="_x0000_s1061" style="position:absolute;left:2773;top:1126;width:14401;height:5761" coordorigin="2773,1126" coordsize="14401,5760" o:gfxdata="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">
-                    <v:shape id="3 Retraso" o:spid="_x0000_s1062" type="#_x0000_t135" style="position:absolute;left:6373;top:1126;width:7201;height:5761;visibility:visible;mso-wrap-style:square;v-text-anchor:middle" o:gfxdata="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" fillcolor="white [3201]" strokecolor="black [3200]" strokeweight="2pt">
+                <v:group id="13 Grupo" o:spid="_x0000_s1061" style="position:absolute;left:33811;top:106;width:16504;height:6826" coordorigin="-130,-392" coordsize="20269,8406" o:gfxdata="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">
+                  <v:group id="9 Grupo" o:spid="_x0000_s1062" style="position:absolute;left:2773;top:1126;width:14401;height:5761" coordorigin="2773,1126" coordsize="14401,5760" o:gfxdata="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">
+                    <v:shape id="3 Retraso" o:spid="_x0000_s1063" type="#_x0000_t135" style="position:absolute;left:6373;top:1126;width:7201;height:5761;visibility:visible;mso-wrap-style:square;v-text-anchor:middle" o:gfxdata="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" fillcolor="white [3201]" strokecolor="black [3200]" strokeweight="2pt">
                       <v:textbox>
                         <w:txbxContent>
                           <w:p>
@@ -13652,11 +14362,11 @@
                         </w:txbxContent>
                       </v:textbox>
                     </v:shape>
-                    <v:line id="5 Conector recto" o:spid="_x0000_s1063" style="position:absolute;visibility:visible;mso-wrap-style:square" from="2773,1846" to="6373,1846" o:connectortype="straight" o:gfxdata="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" strokecolor="black [3040]" strokeweight="3pt"/>
-                    <v:line id="7 Conector recto" o:spid="_x0000_s1064" style="position:absolute;visibility:visible;mso-wrap-style:square" from="2773,6167" to="6373,6167" o:connectortype="straight" o:gfxdata="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" strokecolor="black [3040]" strokeweight="3pt"/>
-                    <v:line id="8 Conector recto" o:spid="_x0000_s1065" style="position:absolute;visibility:visible;mso-wrap-style:square" from="13574,4006" to="17174,4006" o:connectortype="straight" o:gfxdata="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" strokecolor="black [3040]" strokeweight="3pt"/>
+                    <v:line id="5 Conector recto" o:spid="_x0000_s1064" style="position:absolute;visibility:visible;mso-wrap-style:square" from="2773,1846" to="6373,1846" o:connectortype="straight" o:gfxdata="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" strokecolor="black [3040]" strokeweight="3pt"/>
+                    <v:line id="7 Conector recto" o:spid="_x0000_s1065" style="position:absolute;visibility:visible;mso-wrap-style:square" from="2773,6167" to="6373,6167" o:connectortype="straight" o:gfxdata="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" strokecolor="black [3040]" strokeweight="3pt"/>
+                    <v:line id="8 Conector recto" o:spid="_x0000_s1066" style="position:absolute;visibility:visible;mso-wrap-style:square" from="13574,4006" to="17174,4006" o:connectortype="straight" o:gfxdata="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" strokecolor="black [3040]" strokeweight="3pt"/>
                   </v:group>
-                  <v:shape id="10 CuadroTexto" o:spid="_x0000_s1066" type="#_x0000_t202" style="position:absolute;left:-130;top:-392;width:3016;height:3692;visibility:visible;mso-wrap-style:square;v-text-anchor:top" o:gfxdata="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" filled="f" stroked="f">
+                  <v:shape id="10 CuadroTexto" o:spid="_x0000_s1067" type="#_x0000_t202" style="position:absolute;left:-130;top:-392;width:3016;height:3692;visibility:visible;mso-wrap-style:square;v-text-anchor:top" o:gfxdata="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" filled="f" stroked="f">
                     <v:textbox>
                       <w:txbxContent>
                         <w:p>
@@ -13679,7 +14389,7 @@
                       </w:txbxContent>
                     </v:textbox>
                   </v:shape>
-                  <v:shape id="11 CuadroTexto" o:spid="_x0000_s1067" type="#_x0000_t202" style="position:absolute;top:4320;width:3016;height:3693;visibility:visible;mso-wrap-style:square;v-text-anchor:top" o:gfxdata="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" filled="f" stroked="f">
+                  <v:shape id="11 CuadroTexto" o:spid="_x0000_s1068" type="#_x0000_t202" style="position:absolute;top:4320;width:3016;height:3693;visibility:visible;mso-wrap-style:square;v-text-anchor:top" o:gfxdata="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" filled="f" stroked="f">
                     <v:textbox>
                       <w:txbxContent>
                         <w:p>
@@ -13702,7 +14412,7 @@
                       </w:txbxContent>
                     </v:textbox>
                   </v:shape>
-                  <v:shape id="12 CuadroTexto" o:spid="_x0000_s1068" type="#_x0000_t202" style="position:absolute;left:16314;top:1765;width:3825;height:4398;visibility:visible;mso-wrap-style:square;v-text-anchor:top" o:gfxdata="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" filled="f" stroked="f">
+                  <v:shape id="12 CuadroTexto" o:spid="_x0000_s1069" type="#_x0000_t202" style="position:absolute;left:16314;top:1765;width:3825;height:4398;visibility:visible;mso-wrap-style:square;v-text-anchor:top" o:gfxdata="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" filled="f" stroked="f">
                     <v:textbox>
                       <w:txbxContent>
                         <w:p>
@@ -14525,10 +15235,10 @@
           </mc:Choice>
           <mc:Fallback>
             <w:pict>
-              <v:group id="49 Grupo" o:spid="_x0000_s1069" style="position:absolute;left:0;text-align:left;margin-left:122.6pt;margin-top:68.65pt;width:238.6pt;height:93.1pt;z-index:251672576;mso-width-relative:margin" coordsize="30308,11827" o:gfxdata="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">
-                <v:line id="6 Conector recto" o:spid="_x0000_s1070" style="position:absolute;visibility:visible;mso-wrap-style:square" from="3398,5688" to="20444,5688" o:connectortype="straight" o:gfxdata="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" strokecolor="black [3040]"/>
-                <v:line id="7 Conector recto" o:spid="_x0000_s1071" style="position:absolute;visibility:visible;mso-wrap-style:square" from="3534,10163" to="20440,10163" o:connectortype="straight" o:gfxdata="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" strokecolor="black [3040]"/>
-                <v:oval id="9 Elipse" o:spid="_x0000_s1072" style="position:absolute;left:11554;top:5301;width:756;height:756;visibility:visible;mso-wrap-style:square;v-text-anchor:middle" o:gfxdata="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" fillcolor="black [3200]" strokecolor="black [1600]" strokeweight="2pt">
+              <v:group id="49 Grupo" o:spid="_x0000_s1070" style="position:absolute;left:0;text-align:left;margin-left:122.6pt;margin-top:68.65pt;width:238.6pt;height:93.1pt;z-index:251672576;mso-width-relative:margin" coordsize="30308,11827" o:gfxdata="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">
+                <v:line id="6 Conector recto" o:spid="_x0000_s1071" style="position:absolute;visibility:visible;mso-wrap-style:square" from="3398,5688" to="20444,5688" o:connectortype="straight" o:gfxdata="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" strokecolor="black [3040]"/>
+                <v:line id="7 Conector recto" o:spid="_x0000_s1072" style="position:absolute;visibility:visible;mso-wrap-style:square" from="3534,10163" to="20440,10163" o:connectortype="straight" o:gfxdata="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" strokecolor="black [3040]"/>
+                <v:oval id="9 Elipse" o:spid="_x0000_s1073" style="position:absolute;left:11554;top:5301;width:756;height:756;visibility:visible;mso-wrap-style:square;v-text-anchor:middle" o:gfxdata="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" fillcolor="black [3200]" strokecolor="black [1600]" strokeweight="2pt">
                   <v:textbox>
                     <w:txbxContent>
                       <w:p>
@@ -14548,7 +15258,7 @@
                     </w:txbxContent>
                   </v:textbox>
                 </v:oval>
-                <v:oval id="10 Elipse" o:spid="_x0000_s1073" style="position:absolute;left:10911;top:9149;width:2020;height:2019;visibility:visible;mso-wrap-style:square;v-text-anchor:middle" o:gfxdata="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" filled="f" strokecolor="black [3200]" strokeweight="1pt">
+                <v:oval id="10 Elipse" o:spid="_x0000_s1074" style="position:absolute;left:10911;top:9149;width:2020;height:2019;visibility:visible;mso-wrap-style:square;v-text-anchor:middle" o:gfxdata="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" filled="f" strokecolor="black [3200]" strokeweight="1pt">
                   <v:textbox>
                     <w:txbxContent>
                       <w:p>
@@ -14568,8 +15278,8 @@
                     </w:txbxContent>
                   </v:textbox>
                 </v:oval>
-                <v:line id="12 Conector recto" o:spid="_x0000_s1074" style="position:absolute;visibility:visible;mso-wrap-style:square" from="11921,5592" to="11921,11079" o:connectortype="straight" o:gfxdata="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" strokecolor="black [3040]"/>
-                <v:rect id="15 Rectángulo" o:spid="_x0000_s1075" style="position:absolute;left:4;top:4410;width:3395;height:3278;visibility:visible;mso-wrap-style:square;v-text-anchor:top" o:gfxdata="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" filled="f" stroked="f">
+                <v:line id="12 Conector recto" o:spid="_x0000_s1075" style="position:absolute;visibility:visible;mso-wrap-style:square" from="11921,5592" to="11921,11079" o:connectortype="straight" o:gfxdata="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" strokecolor="black [3040]"/>
+                <v:rect id="15 Rectángulo" o:spid="_x0000_s1076" style="position:absolute;left:4;top:4410;width:3395;height:3278;visibility:visible;mso-wrap-style:square;v-text-anchor:top" o:gfxdata="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" filled="f" stroked="f">
                   <v:textbox>
                     <w:txbxContent>
                       <w:p>
@@ -14623,7 +15333,7 @@
                     </w:txbxContent>
                   </v:textbox>
                 </v:rect>
-                <v:rect id="16 Rectángulo" o:spid="_x0000_s1076" style="position:absolute;left:85;top:8950;width:3450;height:2877;visibility:visible;mso-wrap-style:square;v-text-anchor:top" o:gfxdata="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" filled="f" stroked="f">
+                <v:rect id="16 Rectángulo" o:spid="_x0000_s1077" style="position:absolute;left:85;top:8950;width:3450;height:2877;visibility:visible;mso-wrap-style:square;v-text-anchor:top" o:gfxdata="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" filled="f" stroked="f">
                   <v:textbox>
                     <w:txbxContent>
                       <w:p>
@@ -14677,7 +15387,7 @@
                     </w:txbxContent>
                   </v:textbox>
                 </v:rect>
-                <v:rect id="15 Rectángulo" o:spid="_x0000_s1077" style="position:absolute;left:21479;top:4410;width:3394;height:3277;visibility:visible;mso-wrap-style:square;v-text-anchor:top" o:gfxdata="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" filled="f" stroked="f">
+                <v:rect id="15 Rectángulo" o:spid="_x0000_s1078" style="position:absolute;left:21479;top:4410;width:3394;height:3277;visibility:visible;mso-wrap-style:square;v-text-anchor:top" o:gfxdata="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" filled="f" stroked="f">
                   <v:textbox>
                     <w:txbxContent>
                       <w:p>
@@ -14731,7 +15441,7 @@
                     </w:txbxContent>
                   </v:textbox>
                 </v:rect>
-                <v:rect id="15 Rectángulo" o:spid="_x0000_s1078" style="position:absolute;left:21479;top:8550;width:8829;height:3276;visibility:visible;mso-wrap-style:square;v-text-anchor:top" o:gfxdata="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" filled="f" stroked="f">
+                <v:rect id="15 Rectángulo" o:spid="_x0000_s1079" style="position:absolute;left:21479;top:8550;width:8829;height:3276;visibility:visible;mso-wrap-style:square;v-text-anchor:top" o:gfxdata="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" filled="f" stroked="f">
                   <v:textbox>
                     <w:txbxContent>
                       <w:p>
@@ -14785,8 +15495,8 @@
                     </w:txbxContent>
                   </v:textbox>
                 </v:rect>
-                <v:line id="6 Conector recto" o:spid="_x0000_s1079" style="position:absolute;visibility:visible;mso-wrap-style:square" from="3394,1638" to="20440,1638" o:connectortype="straight" o:gfxdata="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" strokecolor="black [3040]"/>
-                <v:rect id="15 Rectángulo" o:spid="_x0000_s1080" style="position:absolute;width:3394;height:3277;visibility:visible;mso-wrap-style:square;v-text-anchor:top" o:gfxdata="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" filled="f" stroked="f">
+                <v:line id="6 Conector recto" o:spid="_x0000_s1080" style="position:absolute;visibility:visible;mso-wrap-style:square" from="3394,1638" to="20440,1638" o:connectortype="straight" o:gfxdata="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" strokecolor="black [3040]"/>
+                <v:rect id="15 Rectángulo" o:spid="_x0000_s1081" style="position:absolute;width:3394;height:3277;visibility:visible;mso-wrap-style:square;v-text-anchor:top" o:gfxdata="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" filled="f" stroked="f">
                   <v:textbox>
                     <w:txbxContent>
                       <w:p>
@@ -14840,7 +15550,7 @@
                     </w:txbxContent>
                   </v:textbox>
                 </v:rect>
-                <v:rect id="15 Rectángulo" o:spid="_x0000_s1081" style="position:absolute;left:21479;width:3395;height:3277;visibility:visible;mso-wrap-style:square;v-text-anchor:top" o:gfxdata="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" filled="f" stroked="f">
+                <v:rect id="15 Rectángulo" o:spid="_x0000_s1082" style="position:absolute;left:21479;width:3395;height:3277;visibility:visible;mso-wrap-style:square;v-text-anchor:top" o:gfxdata="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" filled="f" stroked="f">
                   <v:textbox>
                     <w:txbxContent>
                       <w:p>
@@ -14894,8 +15604,8 @@
                     </w:txbxContent>
                   </v:textbox>
                 </v:rect>
-                <v:line id="12 Conector recto" o:spid="_x0000_s1082" style="position:absolute;visibility:visible;mso-wrap-style:square" from="11932,1667" to="11932,7154" o:connectortype="straight" o:gfxdata="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" strokecolor="black [3040]"/>
-                <v:oval id="9 Elipse" o:spid="_x0000_s1083" style="position:absolute;left:11554;top:1289;width:756;height:756;visibility:visible;mso-wrap-style:square;v-text-anchor:middle" o:gfxdata="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" fillcolor="black [3200]" strokecolor="black [1600]" strokeweight="2pt">
+                <v:line id="12 Conector recto" o:spid="_x0000_s1083" style="position:absolute;visibility:visible;mso-wrap-style:square" from="11932,1667" to="11932,7154" o:connectortype="straight" o:gfxdata="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" strokecolor="black [3040]"/>
+                <v:oval id="9 Elipse" o:spid="_x0000_s1084" style="position:absolute;left:11554;top:1289;width:756;height:756;visibility:visible;mso-wrap-style:square;v-text-anchor:middle" o:gfxdata="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" fillcolor="black [3200]" strokecolor="black [1600]" strokeweight="2pt">
                   <v:textbox>
                     <w:txbxContent>
                       <w:p>
@@ -14996,21 +15706,7 @@
         <w:rPr>
           <w:lang w:val="es-ES"/>
         </w:rPr>
-        <w:t xml:space="preserve">Esta puerta reversible con dos </w:t>
-      </w:r>
-      <w:proofErr w:type="spellStart"/>
-      <w:r>
-        <w:rPr>
-          <w:lang w:val="es-ES"/>
-        </w:rPr>
-        <w:t>qubits</w:t>
-      </w:r>
-      <w:proofErr w:type="spellEnd"/>
-      <w:r>
-        <w:rPr>
-          <w:lang w:val="es-ES"/>
-        </w:rPr>
-        <w:t xml:space="preserve"> de control se conoce como </w:t>
+        <w:t xml:space="preserve">Esta puerta reversible con dos qubits de control se conoce como </w:t>
       </w:r>
       <w:r>
         <w:rPr>
@@ -16137,9 +16833,9 @@
           </mc:Choice>
           <mc:Fallback>
             <w:pict>
-              <v:group id="61 Grupo" o:spid="_x0000_s1084" style="position:absolute;left:0;text-align:left;margin-left:128.15pt;margin-top:50.4pt;width:183.4pt;height:58.25pt;z-index:251674624" coordsize="23293,7398" o:gfxdata="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">
-                <v:line id="51 Conector recto" o:spid="_x0000_s1085" style="position:absolute;visibility:visible;mso-wrap-style:square" from="2712,5859" to="19909,5859" o:connectortype="straight" o:gfxdata="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" strokecolor="black [3040]"/>
-                <v:oval id="9 Elipse" o:spid="_x0000_s1086" style="position:absolute;left:11311;top:5481;width:756;height:756;visibility:visible;mso-wrap-style:square;v-text-anchor:middle" o:gfxdata="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" fillcolor="black [3200]" strokecolor="black [1600]" strokeweight="2pt">
+              <v:group id="61 Grupo" o:spid="_x0000_s1085" style="position:absolute;left:0;text-align:left;margin-left:128.15pt;margin-top:50.4pt;width:183.4pt;height:58.25pt;z-index:251674624" coordsize="23293,7398" o:gfxdata="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">
+                <v:line id="51 Conector recto" o:spid="_x0000_s1086" style="position:absolute;visibility:visible;mso-wrap-style:square" from="2712,5859" to="19909,5859" o:connectortype="straight" o:gfxdata="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" strokecolor="black [3040]"/>
+                <v:oval id="9 Elipse" o:spid="_x0000_s1087" style="position:absolute;left:11311;top:5481;width:756;height:756;visibility:visible;mso-wrap-style:square;v-text-anchor:middle" o:gfxdata="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" fillcolor="black [3200]" strokecolor="black [1600]" strokeweight="2pt">
                   <v:textbox>
                     <w:txbxContent>
                       <w:p>
@@ -16159,9 +16855,9 @@
                     </w:txbxContent>
                   </v:textbox>
                 </v:oval>
-                <v:line id="54 Conector recto" o:spid="_x0000_s1087" style="position:absolute;flip:x y;visibility:visible;mso-wrap-style:square" from="11689,1538" to="11689,5481" o:connectortype="straight" o:gfxdata="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" strokecolor="black [3040]"/>
-                <v:line id="55 Conector recto" o:spid="_x0000_s1088" style="position:absolute;flip:y;visibility:visible;mso-wrap-style:square" from="11689,1538" to="19909,1538" o:connectortype="straight" o:gfxdata="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" strokecolor="black [3040]"/>
-                <v:shape id="58 CuadroTexto" o:spid="_x0000_s1089" type="#_x0000_t202" style="position:absolute;top:4221;width:2712;height:3078;visibility:visible;mso-wrap-style:none;v-text-anchor:top" o:gfxdata="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" filled="f" stroked="f">
+                <v:line id="54 Conector recto" o:spid="_x0000_s1088" style="position:absolute;flip:x y;visibility:visible;mso-wrap-style:square" from="11689,1538" to="11689,5481" o:connectortype="straight" o:gfxdata="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" strokecolor="black [3040]"/>
+                <v:line id="55 Conector recto" o:spid="_x0000_s1089" style="position:absolute;flip:y;visibility:visible;mso-wrap-style:square" from="11689,1538" to="19909,1538" o:connectortype="straight" o:gfxdata="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" strokecolor="black [3040]"/>
+                <v:shape id="58 CuadroTexto" o:spid="_x0000_s1090" type="#_x0000_t202" style="position:absolute;top:4221;width:2712;height:3078;visibility:visible;mso-wrap-style:none;v-text-anchor:top" o:gfxdata="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" filled="f" stroked="f">
                   <v:textbox style="mso-fit-shape-to-text:t">
                     <w:txbxContent>
                       <w:p>
@@ -16169,6 +16865,7 @@
                           <w:pStyle w:val="NormalWeb"/>
                           <w:spacing w:before="0" w:beforeAutospacing="0" w:after="0" w:afterAutospacing="0"/>
                         </w:pPr>
+                        <w:proofErr w:type="gramStart"/>
                         <w:r>
                           <w:rPr>
                             <w:rFonts w:asciiTheme="minorHAnsi" w:hAnsi="Calibri" w:cstheme="minorBidi"/>
@@ -16180,11 +16877,12 @@
                           </w:rPr>
                           <w:t>a</w:t>
                         </w:r>
+                        <w:proofErr w:type="gramEnd"/>
                       </w:p>
                     </w:txbxContent>
                   </v:textbox>
                 </v:shape>
-                <v:shape id="59 CuadroTexto" o:spid="_x0000_s1090" type="#_x0000_t202" style="position:absolute;left:20581;top:4320;width:2712;height:3078;visibility:visible;mso-wrap-style:none;v-text-anchor:top" o:gfxdata="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" filled="f" stroked="f">
+                <v:shape id="59 CuadroTexto" o:spid="_x0000_s1091" type="#_x0000_t202" style="position:absolute;left:20581;top:4320;width:2712;height:3078;visibility:visible;mso-wrap-style:none;v-text-anchor:top" o:gfxdata="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" filled="f" stroked="f">
                   <v:textbox style="mso-fit-shape-to-text:t">
                     <w:txbxContent>
                       <w:p>
@@ -16192,6 +16890,7 @@
                           <w:pStyle w:val="NormalWeb"/>
                           <w:spacing w:before="0" w:beforeAutospacing="0" w:after="0" w:afterAutospacing="0"/>
                         </w:pPr>
+                        <w:proofErr w:type="gramStart"/>
                         <w:r>
                           <w:rPr>
                             <w:rFonts w:asciiTheme="minorHAnsi" w:hAnsi="Calibri" w:cstheme="minorBidi"/>
@@ -16203,11 +16902,12 @@
                           </w:rPr>
                           <w:t>a</w:t>
                         </w:r>
+                        <w:proofErr w:type="gramEnd"/>
                       </w:p>
                     </w:txbxContent>
                   </v:textbox>
                 </v:shape>
-                <v:shape id="60 CuadroTexto" o:spid="_x0000_s1091" type="#_x0000_t202" style="position:absolute;left:20581;width:2712;height:3077;visibility:visible;mso-wrap-style:none;v-text-anchor:top" o:gfxdata="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" filled="f" stroked="f">
+                <v:shape id="60 CuadroTexto" o:spid="_x0000_s1092" type="#_x0000_t202" style="position:absolute;left:20581;width:2712;height:3077;visibility:visible;mso-wrap-style:none;v-text-anchor:top" o:gfxdata="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" filled="f" stroked="f">
                   <v:textbox style="mso-fit-shape-to-text:t">
                     <w:txbxContent>
                       <w:p>
@@ -16215,6 +16915,7 @@
                           <w:pStyle w:val="NormalWeb"/>
                           <w:spacing w:before="0" w:beforeAutospacing="0" w:after="0" w:afterAutospacing="0"/>
                         </w:pPr>
+                        <w:proofErr w:type="gramStart"/>
                         <w:r>
                           <w:rPr>
                             <w:rFonts w:asciiTheme="minorHAnsi" w:hAnsi="Calibri" w:cstheme="minorBidi"/>
@@ -16226,6 +16927,7 @@
                           </w:rPr>
                           <w:t>a</w:t>
                         </w:r>
+                        <w:proofErr w:type="gramEnd"/>
                       </w:p>
                     </w:txbxContent>
                   </v:textbox>
@@ -16332,7 +17034,7 @@
           <w:lang w:val="es-ES"/>
         </w:rPr>
       </w:pPr>
-      <w:bookmarkStart w:id="5" w:name="_Toc341885547"/>
+      <w:bookmarkStart w:id="6" w:name="_Toc341885547"/>
       <w:r>
         <w:rPr>
           <w:lang w:val="es-ES"/>
@@ -16340,7 +17042,7 @@
         <w:lastRenderedPageBreak/>
         <w:t>2.2.2 La arquitectura MIPS</w:t>
       </w:r>
-      <w:bookmarkEnd w:id="5"/>
+      <w:bookmarkEnd w:id="6"/>
     </w:p>
     <w:p>
       <w:pPr>
@@ -16376,7 +17078,7 @@
           <w:lang w:val="es-ES"/>
         </w:rPr>
       </w:pPr>
-      <w:bookmarkStart w:id="6" w:name="_Toc341885548"/>
+      <w:bookmarkStart w:id="7" w:name="_Toc341885548"/>
       <w:r>
         <w:rPr>
           <w:lang w:val="es-ES"/>
@@ -16384,7 +17086,7 @@
         <w:lastRenderedPageBreak/>
         <w:t>Gestión del proyecto</w:t>
       </w:r>
-      <w:bookmarkEnd w:id="6"/>
+      <w:bookmarkEnd w:id="7"/>
     </w:p>
     <w:p>
       <w:pPr>
@@ -16423,7 +17125,7 @@
           <w:lang w:val="es-ES"/>
         </w:rPr>
       </w:pPr>
-      <w:bookmarkStart w:id="7" w:name="_Toc341885549"/>
+      <w:bookmarkStart w:id="8" w:name="_Toc341885549"/>
       <w:r>
         <w:rPr>
           <w:lang w:val="es-ES"/>
@@ -16437,7 +17139,7 @@
         </w:rPr>
         <w:t>vo</w:t>
       </w:r>
-      <w:bookmarkEnd w:id="7"/>
+      <w:bookmarkEnd w:id="8"/>
     </w:p>
     <w:p>
       <w:pPr>
@@ -16527,21 +17229,7 @@
         <w:rPr>
           <w:lang w:val="es-ES"/>
         </w:rPr>
-        <w:t xml:space="preserve">, de forma que sea posible utilizar una cantidad de </w:t>
-      </w:r>
-      <w:proofErr w:type="spellStart"/>
-      <w:r>
-        <w:rPr>
-          <w:lang w:val="es-ES"/>
-        </w:rPr>
-        <w:t>qubits</w:t>
-      </w:r>
-      <w:proofErr w:type="spellEnd"/>
-      <w:r>
-        <w:rPr>
-          <w:lang w:val="es-ES"/>
-        </w:rPr>
-        <w:t xml:space="preserve"> razonable para la ejecución </w:t>
+        <w:t xml:space="preserve">, de forma que sea posible utilizar una cantidad de qubits razonable para la ejecución </w:t>
       </w:r>
       <w:r>
         <w:rPr>
@@ -16797,7 +17485,7 @@
           <w:lang w:val="es-ES"/>
         </w:rPr>
       </w:pPr>
-      <w:bookmarkStart w:id="8" w:name="_Toc341885550"/>
+      <w:bookmarkStart w:id="9" w:name="_Toc341885550"/>
       <w:r>
         <w:rPr>
           <w:lang w:val="es-ES"/>
@@ -16811,7 +17499,7 @@
         </w:rPr>
         <w:t xml:space="preserve"> del proyecto</w:t>
       </w:r>
-      <w:bookmarkEnd w:id="8"/>
+      <w:bookmarkEnd w:id="9"/>
     </w:p>
     <w:p>
       <w:pPr>
@@ -16831,7 +17519,7 @@
           <w:lang w:val="es-ES"/>
         </w:rPr>
       </w:pPr>
-      <w:bookmarkStart w:id="9" w:name="_Toc341885551"/>
+      <w:bookmarkStart w:id="10" w:name="_Toc341885551"/>
       <w:r>
         <w:rPr>
           <w:lang w:val="es-ES"/>
@@ -16850,7 +17538,7 @@
         </w:rPr>
         <w:t xml:space="preserve"> cuánticos</w:t>
       </w:r>
-      <w:bookmarkEnd w:id="9"/>
+      <w:bookmarkEnd w:id="10"/>
     </w:p>
     <w:p>
       <w:pPr>
@@ -17603,25 +18291,7 @@
           <w:lang w:val="es-ES"/>
         </w:rPr>
         <w:lastRenderedPageBreak/>
-        <w:t xml:space="preserve">Y se obtiene una representación para sistemas de muchos </w:t>
-      </w:r>
-      <w:proofErr w:type="spellStart"/>
-      <w:r>
-        <w:rPr>
-          <w:rFonts w:eastAsiaTheme="minorEastAsia"/>
-          <w:szCs w:val="24"/>
-          <w:lang w:val="es-ES"/>
-        </w:rPr>
-        <w:t>qubits</w:t>
-      </w:r>
-      <w:proofErr w:type="spellEnd"/>
-      <w:r>
-        <w:rPr>
-          <w:rFonts w:eastAsiaTheme="minorEastAsia"/>
-          <w:szCs w:val="24"/>
-          <w:lang w:val="es-ES"/>
-        </w:rPr>
-        <w:t xml:space="preserve">. El producto tensorial en las matrices se conoce como </w:t>
+        <w:t xml:space="preserve">Y se obtiene una representación para sistemas de muchos qubits. El producto tensorial en las matrices se conoce como </w:t>
       </w:r>
       <w:r>
         <w:rPr>
@@ -17779,7 +18449,7 @@
           </mc:Choice>
           <mc:Fallback>
             <w:pict>
-              <v:shape id="Text Box 2" o:spid="_x0000_s1092" type="#_x0000_t202" style="position:absolute;left:0;text-align:left;margin-left:81.95pt;margin-top:33.2pt;width:23.4pt;height:21.5pt;z-index:251680768;visibility:visible;mso-wrap-style:square;mso-width-percent:0;mso-height-percent:0;mso-wrap-distance-left:9pt;mso-wrap-distance-top:0;mso-wrap-distance-right:9pt;mso-wrap-distance-bottom:0;mso-position-horizontal:absolute;mso-position-horizontal-relative:text;mso-position-vertical:absolute;mso-position-vertical-relative:text;mso-width-percent:0;mso-height-percent:0;mso-width-relative:margin;mso-height-relative:margin;v-text-anchor:top" o:gfxdata="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" stroked="f">
+              <v:shape id="Text Box 2" o:spid="_x0000_s1093" type="#_x0000_t202" style="position:absolute;left:0;text-align:left;margin-left:81.95pt;margin-top:33.2pt;width:23.4pt;height:21.5pt;z-index:251680768;visibility:visible;mso-wrap-style:square;mso-width-percent:0;mso-height-percent:0;mso-wrap-distance-left:9pt;mso-wrap-distance-top:0;mso-wrap-distance-right:9pt;mso-wrap-distance-bottom:0;mso-position-horizontal:absolute;mso-position-horizontal-relative:text;mso-position-vertical:absolute;mso-position-vertical-relative:text;mso-width-percent:0;mso-height-percent:0;mso-width-relative:margin;mso-height-relative:margin;v-text-anchor:top" o:gfxdata="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" stroked="f">
                 <v:textbox>
                   <w:txbxContent>
                     <w:p>
@@ -17973,7 +18643,7 @@
           </mc:Choice>
           <mc:Fallback>
             <w:pict>
-              <v:rect id="6 Rectángulo" o:spid="_x0000_s1093" style="position:absolute;left:0;text-align:left;margin-left:174.85pt;margin-top:33.2pt;width:21.05pt;height:21.05pt;z-index:251677696;visibility:visible;mso-wrap-style:square;mso-wrap-distance-left:9pt;mso-wrap-distance-top:0;mso-wrap-distance-right:9pt;mso-wrap-distance-bottom:0;mso-position-horizontal:absolute;mso-position-horizontal-relative:text;mso-position-vertical:absolute;mso-position-vertical-relative:text;v-text-anchor:middle" o:gfxdata="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" fillcolor="white [3201]" strokecolor="black [3200]" strokeweight="2pt">
+              <v:rect id="6 Rectángulo" o:spid="_x0000_s1094" style="position:absolute;left:0;text-align:left;margin-left:174.85pt;margin-top:33.2pt;width:21.05pt;height:21.05pt;z-index:251677696;visibility:visible;mso-wrap-style:square;mso-wrap-distance-left:9pt;mso-wrap-distance-top:0;mso-wrap-distance-right:9pt;mso-wrap-distance-bottom:0;mso-position-horizontal:absolute;mso-position-horizontal-relative:text;mso-position-vertical:absolute;mso-position-vertical-relative:text;v-text-anchor:middle" o:gfxdata="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" fillcolor="white [3201]" strokecolor="black [3200]" strokeweight="2pt">
                 <v:textbox>
                   <w:txbxContent>
                     <w:p>
@@ -18080,7 +18750,7 @@
           </mc:Choice>
           <mc:Fallback>
             <w:pict>
-              <v:rect id="7 Rectángulo" o:spid="_x0000_s1094" style="position:absolute;left:0;text-align:left;margin-left:262.75pt;margin-top:33.2pt;width:21.05pt;height:21.05pt;z-index:251678720;visibility:visible;mso-wrap-style:square;mso-wrap-distance-left:9pt;mso-wrap-distance-top:0;mso-wrap-distance-right:9pt;mso-wrap-distance-bottom:0;mso-position-horizontal:absolute;mso-position-horizontal-relative:text;mso-position-vertical:absolute;mso-position-vertical-relative:text;v-text-anchor:middle" o:gfxdata="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" fillcolor="white [3201]" strokecolor="black [3200]" strokeweight="2pt">
+              <v:rect id="7 Rectángulo" o:spid="_x0000_s1095" style="position:absolute;left:0;text-align:left;margin-left:262.75pt;margin-top:33.2pt;width:21.05pt;height:21.05pt;z-index:251678720;visibility:visible;mso-wrap-style:square;mso-wrap-distance-left:9pt;mso-wrap-distance-top:0;mso-wrap-distance-right:9pt;mso-wrap-distance-bottom:0;mso-position-horizontal:absolute;mso-position-horizontal-relative:text;mso-position-vertical:absolute;mso-position-vertical-relative:text;v-text-anchor:middle" o:gfxdata="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" fillcolor="white [3201]" strokecolor="black [3200]" strokeweight="2pt">
                 <v:textbox>
                   <w:txbxContent>
                     <w:p>
@@ -18844,25 +19514,7 @@
           <w:szCs w:val="24"/>
           <w:lang w:val="es-ES"/>
         </w:rPr>
-        <w:t xml:space="preserve"> de </w:t>
-      </w:r>
-      <w:proofErr w:type="spellStart"/>
-      <w:r>
-        <w:rPr>
-          <w:rFonts w:eastAsiaTheme="minorEastAsia"/>
-          <w:szCs w:val="24"/>
-          <w:lang w:val="es-ES"/>
-        </w:rPr>
-        <w:t>qubits</w:t>
-      </w:r>
-      <w:proofErr w:type="spellEnd"/>
-      <w:r>
-        <w:rPr>
-          <w:rFonts w:eastAsiaTheme="minorEastAsia"/>
-          <w:szCs w:val="24"/>
-          <w:lang w:val="es-ES"/>
-        </w:rPr>
-        <w:t xml:space="preserve"> en el sistema, para adecuarse a los nuevos grados de libertad. De hecho, para un número </w:t>
+        <w:t xml:space="preserve"> de qubits en el sistema, para adecuarse a los nuevos grados de libertad. De hecho, para un número </w:t>
       </w:r>
       <w:r>
         <w:rPr>
@@ -18879,25 +19531,7 @@
           <w:szCs w:val="24"/>
           <w:lang w:val="es-ES"/>
         </w:rPr>
-        <w:t xml:space="preserve"> de </w:t>
-      </w:r>
-      <w:proofErr w:type="spellStart"/>
-      <w:r>
-        <w:rPr>
-          <w:rFonts w:eastAsiaTheme="minorEastAsia"/>
-          <w:szCs w:val="24"/>
-          <w:lang w:val="es-ES"/>
-        </w:rPr>
-        <w:t>qubits</w:t>
-      </w:r>
-      <w:proofErr w:type="spellEnd"/>
-      <w:r>
-        <w:rPr>
-          <w:rFonts w:eastAsiaTheme="minorEastAsia"/>
-          <w:szCs w:val="24"/>
-          <w:lang w:val="es-ES"/>
-        </w:rPr>
-        <w:t xml:space="preserve">, tendremos vectores de estado de </w:t>
+        <w:t xml:space="preserve"> de qubits, tendremos vectores de estado de </w:t>
       </w:r>
       <m:oMath>
         <m:sSup>
@@ -19039,25 +19673,7 @@
           <w:szCs w:val="24"/>
           <w:lang w:val="es-ES"/>
         </w:rPr>
-        <w:t xml:space="preserve">Esta primera implementación se realizó y fue descartada ya que con aproximadamente 10 </w:t>
-      </w:r>
-      <w:proofErr w:type="spellStart"/>
-      <w:r>
-        <w:rPr>
-          <w:rFonts w:eastAsiaTheme="minorEastAsia"/>
-          <w:szCs w:val="24"/>
-          <w:lang w:val="es-ES"/>
-        </w:rPr>
-        <w:t>qubits</w:t>
-      </w:r>
-      <w:proofErr w:type="spellEnd"/>
-      <w:r>
-        <w:rPr>
-          <w:rFonts w:eastAsiaTheme="minorEastAsia"/>
-          <w:szCs w:val="24"/>
-          <w:lang w:val="es-ES"/>
-        </w:rPr>
-        <w:t xml:space="preserve"> en el sistema, la máquina virtual de java era incapaz de reservar suficiente memoria para los estados y las matrices. Con 8 o 9 el tiempo de cálculo rondaba los minutos</w:t>
+        <w:t>Esta primera implementación se realizó y fue descartada ya que con aproximadamente 10 qubits en el sistema, la máquina virtual de java era incapaz de reservar suficiente memoria para los estados y las matrices. Con 8 o 9 el tiempo de cálculo rondaba los minutos</w:t>
       </w:r>
       <w:r>
         <w:rPr>
@@ -19359,9 +19975,9 @@
           </mc:Choice>
           <mc:Fallback>
             <w:pict>
-              <v:group id="78 Grupo" o:spid="_x0000_s1095" style="position:absolute;left:0;text-align:left;margin-left:97.25pt;margin-top:66.75pt;width:68.25pt;height:64.05pt;z-index:251691008" coordsize="8667,8136" o:gfxdata="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">
-                <v:line id="8 Conector recto" o:spid="_x0000_s1096" style="position:absolute;visibility:visible;mso-wrap-style:square" from="0,1306" to="8667,1306" o:connectortype="straight" o:gfxdata="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" strokecolor="black [3040]"/>
-                <v:rect id="9 Rectángulo" o:spid="_x0000_s1097" style="position:absolute;left:3206;width:2673;height:2673;visibility:visible;mso-wrap-style:square;v-text-anchor:middle" o:gfxdata="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" fillcolor="white [3201]" strokecolor="black [3200]" strokeweight="2pt">
+              <v:group id="78 Grupo" o:spid="_x0000_s1096" style="position:absolute;left:0;text-align:left;margin-left:97.25pt;margin-top:66.75pt;width:68.25pt;height:64.05pt;z-index:251691008" coordsize="8667,8136" o:gfxdata="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">
+                <v:line id="8 Conector recto" o:spid="_x0000_s1097" style="position:absolute;visibility:visible;mso-wrap-style:square" from="0,1306" to="8667,1306" o:connectortype="straight" o:gfxdata="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" strokecolor="black [3040]"/>
+                <v:rect id="9 Rectángulo" o:spid="_x0000_s1098" style="position:absolute;left:3206;width:2673;height:2673;visibility:visible;mso-wrap-style:square;v-text-anchor:middle" o:gfxdata="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" fillcolor="white [3201]" strokecolor="black [3200]" strokeweight="2pt">
                   <v:textbox>
                     <w:txbxContent>
                       <w:p>
@@ -19381,9 +19997,9 @@
                     </w:txbxContent>
                   </v:textbox>
                 </v:rect>
-                <v:line id="67 Conector recto" o:spid="_x0000_s1098" style="position:absolute;visibility:visible;mso-wrap-style:square" from="0,4037" to="8667,4037" o:connectortype="straight" o:gfxdata="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" strokecolor="black [3040]"/>
-                <v:line id="76 Conector recto" o:spid="_x0000_s1099" style="position:absolute;visibility:visible;mso-wrap-style:square" from="0,7006" to="8667,7006" o:connectortype="straight" o:gfxdata="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" strokecolor="black [3040]"/>
-                <v:rect id="77 Rectángulo" o:spid="_x0000_s1100" style="position:absolute;left:3206;top:5462;width:2673;height:2674;visibility:visible;mso-wrap-style:square;v-text-anchor:middle" o:gfxdata="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" fillcolor="white [3201]" strokecolor="black [3200]" strokeweight="2pt">
+                <v:line id="67 Conector recto" o:spid="_x0000_s1099" style="position:absolute;visibility:visible;mso-wrap-style:square" from="0,4037" to="8667,4037" o:connectortype="straight" o:gfxdata="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" strokecolor="black [3040]"/>
+                <v:line id="76 Conector recto" o:spid="_x0000_s1100" style="position:absolute;visibility:visible;mso-wrap-style:square" from="0,7006" to="8667,7006" o:connectortype="straight" o:gfxdata="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" strokecolor="black [3040]"/>
+                <v:rect id="77 Rectángulo" o:spid="_x0000_s1101" style="position:absolute;left:3206;top:5462;width:2673;height:2674;visibility:visible;mso-wrap-style:square;v-text-anchor:middle" o:gfxdata="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" fillcolor="white [3201]" strokecolor="black [3200]" strokeweight="2pt">
                   <v:textbox>
                     <w:txbxContent>
                       <w:p>
@@ -20513,7 +21129,7 @@
           </mc:Choice>
           <mc:Fallback>
             <w:pict>
-              <v:shape id="_x0000_s1101" type="#_x0000_t202" style="position:absolute;left:0;text-align:left;margin-left:156.15pt;margin-top:44.5pt;width:208.5pt;height:110.55pt;z-index:251693056;visibility:visible;mso-wrap-style:square;mso-width-percent:0;mso-height-percent:200;mso-wrap-distance-left:9pt;mso-wrap-distance-top:0;mso-wrap-distance-right:9pt;mso-wrap-distance-bottom:0;mso-position-horizontal:absolute;mso-position-horizontal-relative:text;mso-position-vertical:absolute;mso-position-vertical-relative:text;mso-width-percent:0;mso-height-percent:200;mso-width-relative:margin;mso-height-relative:margin;v-text-anchor:top" o:gfxdata="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" filled="f" stroked="f">
+              <v:shape id="_x0000_s1102" type="#_x0000_t202" style="position:absolute;left:0;text-align:left;margin-left:156.15pt;margin-top:44.5pt;width:208.5pt;height:110.55pt;z-index:251693056;visibility:visible;mso-wrap-style:square;mso-width-percent:0;mso-height-percent:200;mso-wrap-distance-left:9pt;mso-wrap-distance-top:0;mso-wrap-distance-right:9pt;mso-wrap-distance-bottom:0;mso-position-horizontal:absolute;mso-position-horizontal-relative:text;mso-position-vertical:absolute;mso-position-vertical-relative:text;mso-width-percent:0;mso-height-percent:200;mso-width-relative:margin;mso-height-relative:margin;v-text-anchor:top" o:gfxdata="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" filled="f" stroked="f">
                 <v:textbox style="mso-fit-shape-to-text:t">
                   <w:txbxContent>
                     <w:p>
@@ -22390,21 +23006,7 @@
         <w:rPr>
           <w:lang w:val="es-ES"/>
         </w:rPr>
-        <w:t xml:space="preserve"> al tamaño de la superposición en vez de al número de </w:t>
-      </w:r>
-      <w:proofErr w:type="spellStart"/>
-      <w:r>
-        <w:rPr>
-          <w:lang w:val="es-ES"/>
-        </w:rPr>
-        <w:t>qubits</w:t>
-      </w:r>
-      <w:proofErr w:type="spellEnd"/>
-      <w:r>
-        <w:rPr>
-          <w:lang w:val="es-ES"/>
-        </w:rPr>
-        <w:t xml:space="preserve">. Esto será siempre una mejora ya que dicho tamaño será siempre como mucho </w:t>
+        <w:t xml:space="preserve"> al tamaño de la superposición en vez de al número de qubits. Esto será siempre una mejora ya que dicho tamaño será siempre como mucho </w:t>
       </w:r>
       <m:oMath>
         <m:sSup>
@@ -22510,25 +23112,7 @@
           <w:szCs w:val="24"/>
           <w:lang w:val="es-ES"/>
         </w:rPr>
-        <w:t xml:space="preserve"> asociado a un valor binario. Al ver este tipo de asociaciones, es fácil pensar en un mapa de valores que asocie componente (clave) a coeficiente (valor). Este mapa tendrá tantos elementos como componentes haya en la superposición, independientemente del número de </w:t>
-      </w:r>
-      <w:proofErr w:type="spellStart"/>
-      <w:r>
-        <w:rPr>
-          <w:rFonts w:eastAsiaTheme="minorEastAsia"/>
-          <w:szCs w:val="24"/>
-          <w:lang w:val="es-ES"/>
-        </w:rPr>
-        <w:t>qubits</w:t>
-      </w:r>
-      <w:proofErr w:type="spellEnd"/>
-      <w:r>
-        <w:rPr>
-          <w:rFonts w:eastAsiaTheme="minorEastAsia"/>
-          <w:szCs w:val="24"/>
-          <w:lang w:val="es-ES"/>
-        </w:rPr>
-        <w:t>.</w:t>
+        <w:t xml:space="preserve"> asociado a un valor binario. Al ver este tipo de asociaciones, es fácil pensar en un mapa de valores que asocie componente (clave) a coeficiente (valor). Este mapa tendrá tantos elementos como componentes haya en la superposición, independientemente del número de qubits.</w:t>
       </w:r>
     </w:p>
     <w:p>
@@ -22814,7 +23398,7 @@
           </mc:Choice>
           <mc:Fallback>
             <w:pict>
-              <v:shape id="82 Cuadro de texto" o:spid="_x0000_s1102" type="#_x0000_t202" style="position:absolute;margin-left:104.75pt;margin-top:248.95pt;width:195.45pt;height:.05pt;z-index:251698176;visibility:visible;mso-wrap-style:square;mso-wrap-distance-left:9pt;mso-wrap-distance-top:0;mso-wrap-distance-right:9pt;mso-wrap-distance-bottom:0;mso-position-horizontal:absolute;mso-position-horizontal-relative:text;mso-position-vertical:absolute;mso-position-vertical-relative:text;v-text-anchor:top" o:gfxdata="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" stroked="f">
+              <v:shape id="82 Cuadro de texto" o:spid="_x0000_s1103" type="#_x0000_t202" style="position:absolute;margin-left:104.75pt;margin-top:248.95pt;width:195.45pt;height:.05pt;z-index:251698176;visibility:visible;mso-wrap-style:square;mso-wrap-distance-left:9pt;mso-wrap-distance-top:0;mso-wrap-distance-right:9pt;mso-wrap-distance-bottom:0;mso-position-horizontal:absolute;mso-position-horizontal-relative:text;mso-position-vertical:absolute;mso-position-vertical-relative:text;v-text-anchor:top" o:gfxdata="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" stroked="f">
                 <v:textbox style="mso-fit-shape-to-text:t" inset="0,0,0,0">
                   <w:txbxContent>
                     <w:p>
@@ -22902,7 +23486,7 @@
                     </pic:cNvPicPr>
                   </pic:nvPicPr>
                   <pic:blipFill>
-                    <a:blip r:embed="rId11">
+                    <a:blip r:embed="rId12">
                       <a:extLst>
                         <a:ext uri="{28A0092B-C50C-407E-A947-70E740481C1C}">
                           <a14:useLocalDpi xmlns:a14="http://schemas.microsoft.com/office/drawing/2010/main" val="0"/>
@@ -23078,7 +23662,7 @@
           </mc:Choice>
           <mc:Fallback>
             <w:pict>
-              <v:shape id="85 Cuadro de texto" o:spid="_x0000_s1103" type="#_x0000_t202" style="position:absolute;left:0;text-align:left;margin-left:53.1pt;margin-top:261.85pt;width:335.7pt;height:.05pt;z-index:251701248;visibility:visible;mso-wrap-style:square;mso-wrap-distance-left:9pt;mso-wrap-distance-top:0;mso-wrap-distance-right:9pt;mso-wrap-distance-bottom:0;mso-position-horizontal:absolute;mso-position-horizontal-relative:text;mso-position-vertical:absolute;mso-position-vertical-relative:text;v-text-anchor:top" o:gfxdata="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" stroked="f">
+              <v:shape id="85 Cuadro de texto" o:spid="_x0000_s1104" type="#_x0000_t202" style="position:absolute;left:0;text-align:left;margin-left:53.1pt;margin-top:261.85pt;width:335.7pt;height:.05pt;z-index:251701248;visibility:visible;mso-wrap-style:square;mso-wrap-distance-left:9pt;mso-wrap-distance-top:0;mso-wrap-distance-right:9pt;mso-wrap-distance-bottom:0;mso-position-horizontal:absolute;mso-position-horizontal-relative:text;mso-position-vertical:absolute;mso-position-vertical-relative:text;v-text-anchor:top" o:gfxdata="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" stroked="f">
                 <v:textbox style="mso-fit-shape-to-text:t" inset="0,0,0,0">
                   <w:txbxContent>
                     <w:p>
@@ -23163,7 +23747,7 @@
                     </pic:cNvPicPr>
                   </pic:nvPicPr>
                   <pic:blipFill>
-                    <a:blip r:embed="rId12">
+                    <a:blip r:embed="rId13">
                       <a:extLst>
                         <a:ext uri="{28A0092B-C50C-407E-A947-70E740481C1C}">
                           <a14:useLocalDpi xmlns:a14="http://schemas.microsoft.com/office/drawing/2010/main" val="0"/>
@@ -23611,7 +24195,7 @@
           </mc:Choice>
           <mc:Fallback>
             <w:pict>
-              <v:shape id="87 Cuadro de texto" o:spid="_x0000_s1104" type="#_x0000_t202" style="position:absolute;left:0;text-align:left;margin-left:12.45pt;margin-top:159.55pt;width:441.75pt;height:.05pt;z-index:251704320;visibility:visible;mso-wrap-style:square;mso-wrap-distance-left:9pt;mso-wrap-distance-top:0;mso-wrap-distance-right:9pt;mso-wrap-distance-bottom:0;mso-position-horizontal:absolute;mso-position-horizontal-relative:text;mso-position-vertical:absolute;mso-position-vertical-relative:text;v-text-anchor:top" o:gfxdata="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" stroked="f">
+              <v:shape id="87 Cuadro de texto" o:spid="_x0000_s1105" type="#_x0000_t202" style="position:absolute;left:0;text-align:left;margin-left:12.45pt;margin-top:159.55pt;width:441.75pt;height:.05pt;z-index:251704320;visibility:visible;mso-wrap-style:square;mso-wrap-distance-left:9pt;mso-wrap-distance-top:0;mso-wrap-distance-right:9pt;mso-wrap-distance-bottom:0;mso-position-horizontal:absolute;mso-position-horizontal-relative:text;mso-position-vertical:absolute;mso-position-vertical-relative:text;v-text-anchor:top" o:gfxdata="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" stroked="f">
                 <v:textbox style="mso-fit-shape-to-text:t" inset="0,0,0,0">
                   <w:txbxContent>
                     <w:p>
@@ -23623,8 +24207,13 @@
                           <w:szCs w:val="24"/>
                         </w:rPr>
                       </w:pPr>
+                      <w:proofErr w:type="spellStart"/>
                       <w:r>
-                        <w:t xml:space="preserve">Imagen </w:t>
+                        <w:t>Imagen</w:t>
+                      </w:r>
+                      <w:proofErr w:type="spellEnd"/>
+                      <w:r>
+                        <w:t xml:space="preserve"> </w:t>
                       </w:r>
                       <w:fldSimple w:instr=" SEQ Imagen \* ARABIC ">
                         <w:r>
@@ -23635,8 +24224,21 @@
                         </w:r>
                       </w:fldSimple>
                       <w:r>
-                        <w:t xml:space="preserve"> Operacion de PauliXGate</w:t>
+                        <w:t xml:space="preserve"> </w:t>
                       </w:r>
+                      <w:proofErr w:type="spellStart"/>
+                      <w:r>
+                        <w:t>Operacion</w:t>
+                      </w:r>
+                      <w:proofErr w:type="spellEnd"/>
+                      <w:r>
+                        <w:t xml:space="preserve"> de </w:t>
+                      </w:r>
+                      <w:proofErr w:type="spellStart"/>
+                      <w:r>
+                        <w:t>PauliXGate</w:t>
+                      </w:r>
+                      <w:proofErr w:type="spellEnd"/>
                     </w:p>
                   </w:txbxContent>
                 </v:textbox>
@@ -23678,7 +24280,7 @@
                     </pic:cNvPicPr>
                   </pic:nvPicPr>
                   <pic:blipFill>
-                    <a:blip r:embed="rId13">
+                    <a:blip r:embed="rId14">
                       <a:extLst>
                         <a:ext uri="{28A0092B-C50C-407E-A947-70E740481C1C}">
                           <a14:useLocalDpi xmlns:a14="http://schemas.microsoft.com/office/drawing/2010/main" val="0"/>
@@ -24251,25 +24853,7 @@
           <w:szCs w:val="24"/>
           <w:lang w:val="es-ES"/>
         </w:rPr>
-        <w:t xml:space="preserve"> Intercambia el estado de dos </w:t>
-      </w:r>
-      <w:proofErr w:type="spellStart"/>
-      <w:r>
-        <w:rPr>
-          <w:rFonts w:eastAsiaTheme="minorEastAsia"/>
-          <w:szCs w:val="24"/>
-          <w:lang w:val="es-ES"/>
-        </w:rPr>
-        <w:t>qubits</w:t>
-      </w:r>
-      <w:proofErr w:type="spellEnd"/>
-      <w:r>
-        <w:rPr>
-          <w:rFonts w:eastAsiaTheme="minorEastAsia"/>
-          <w:szCs w:val="24"/>
-          <w:lang w:val="es-ES"/>
-        </w:rPr>
-        <w:t xml:space="preserve"> del sistema.</w:t>
+        <w:t xml:space="preserve"> Intercambia el estado de dos qubits del sistema.</w:t>
       </w:r>
     </w:p>
     <w:p>
@@ -24540,7 +25124,7 @@
           </mc:Choice>
           <mc:Fallback>
             <w:pict>
-              <v:shape id="89 Cuadro de texto" o:spid="_x0000_s1105" type="#_x0000_t202" style="position:absolute;left:0;text-align:left;margin-left:103.95pt;margin-top:366.25pt;width:237.75pt;height:.05pt;z-index:251707392;visibility:visible;mso-wrap-style:square;mso-wrap-distance-left:9pt;mso-wrap-distance-top:0;mso-wrap-distance-right:9pt;mso-wrap-distance-bottom:0;mso-position-horizontal:absolute;mso-position-horizontal-relative:text;mso-position-vertical:absolute;mso-position-vertical-relative:text;v-text-anchor:top" o:gfxdata="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" stroked="f">
+              <v:shape id="89 Cuadro de texto" o:spid="_x0000_s1106" type="#_x0000_t202" style="position:absolute;left:0;text-align:left;margin-left:103.95pt;margin-top:366.25pt;width:237.75pt;height:.05pt;z-index:251707392;visibility:visible;mso-wrap-style:square;mso-wrap-distance-left:9pt;mso-wrap-distance-top:0;mso-wrap-distance-right:9pt;mso-wrap-distance-bottom:0;mso-position-horizontal:absolute;mso-position-horizontal-relative:text;mso-position-vertical:absolute;mso-position-vertical-relative:text;v-text-anchor:top" o:gfxdata="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" stroked="f">
                 <v:textbox style="mso-fit-shape-to-text:t" inset="0,0,0,0">
                   <w:txbxContent>
                     <w:p>
@@ -24628,7 +25212,7 @@
                     </pic:cNvPicPr>
                   </pic:nvPicPr>
                   <pic:blipFill>
-                    <a:blip r:embed="rId14">
+                    <a:blip r:embed="rId15">
                       <a:extLst>
                         <a:ext uri="{28A0092B-C50C-407E-A947-70E740481C1C}">
                           <a14:useLocalDpi xmlns:a14="http://schemas.microsoft.com/office/drawing/2010/main" val="0"/>
@@ -24681,25 +25265,7 @@
           <w:szCs w:val="24"/>
           <w:lang w:val="es-ES"/>
         </w:rPr>
-        <w:t xml:space="preserve">Por último, quedaría definir como se forman estados de muchos </w:t>
-      </w:r>
-      <w:proofErr w:type="spellStart"/>
-      <w:r>
-        <w:rPr>
-          <w:rFonts w:eastAsiaTheme="minorEastAsia"/>
-          <w:szCs w:val="24"/>
-          <w:lang w:val="es-ES"/>
-        </w:rPr>
-        <w:t>qubits</w:t>
-      </w:r>
-      <w:proofErr w:type="spellEnd"/>
-      <w:r>
-        <w:rPr>
-          <w:rFonts w:eastAsiaTheme="minorEastAsia"/>
-          <w:szCs w:val="24"/>
-          <w:lang w:val="es-ES"/>
-        </w:rPr>
-        <w:t>:</w:t>
+        <w:t>Por último, quedaría definir como se forman estados de muchos qubits:</w:t>
       </w:r>
     </w:p>
     <w:p>
@@ -24721,43 +25287,7 @@
           <w:szCs w:val="24"/>
           <w:lang w:val="es-ES"/>
         </w:rPr>
-        <w:t xml:space="preserve">Los estados de muchos </w:t>
-      </w:r>
-      <w:proofErr w:type="spellStart"/>
-      <w:r>
-        <w:rPr>
-          <w:rFonts w:eastAsiaTheme="minorEastAsia"/>
-          <w:szCs w:val="24"/>
-          <w:lang w:val="es-ES"/>
-        </w:rPr>
-        <w:t>qubits</w:t>
-      </w:r>
-      <w:proofErr w:type="spellEnd"/>
-      <w:r>
-        <w:rPr>
-          <w:rFonts w:eastAsiaTheme="minorEastAsia"/>
-          <w:szCs w:val="24"/>
-          <w:lang w:val="es-ES"/>
-        </w:rPr>
-        <w:t xml:space="preserve"> se crean simplemente introduciendo en el mapa un estado clásico de mayor tamaño. Incluso se dispone de una puerta para añadir más </w:t>
-      </w:r>
-      <w:proofErr w:type="spellStart"/>
-      <w:r>
-        <w:rPr>
-          <w:rFonts w:eastAsiaTheme="minorEastAsia"/>
-          <w:szCs w:val="24"/>
-          <w:lang w:val="es-ES"/>
-        </w:rPr>
-        <w:t>qubits</w:t>
-      </w:r>
-      <w:proofErr w:type="spellEnd"/>
-      <w:r>
-        <w:rPr>
-          <w:rFonts w:eastAsiaTheme="minorEastAsia"/>
-          <w:szCs w:val="24"/>
-          <w:lang w:val="es-ES"/>
-        </w:rPr>
-        <w:t xml:space="preserve"> al sistema si fuera necesario.</w:t>
+        <w:t>Los estados de muchos qubits se crean simplemente introduciendo en el mapa un estado clásico de mayor tamaño. Incluso se dispone de una puerta para añadir más qubits al sistema si fuera necesario.</w:t>
       </w:r>
     </w:p>
     <w:p>
@@ -24800,7 +25330,7 @@
           <w:lang w:val="es-ES"/>
         </w:rPr>
       </w:pPr>
-      <w:bookmarkStart w:id="10" w:name="_Toc341885552"/>
+      <w:bookmarkStart w:id="11" w:name="_Toc341885552"/>
       <w:r>
         <w:rPr>
           <w:rFonts w:eastAsiaTheme="minorEastAsia"/>
@@ -24809,7 +25339,7 @@
         <w:lastRenderedPageBreak/>
         <w:t>Simulando hardware en Java</w:t>
       </w:r>
-      <w:bookmarkEnd w:id="10"/>
+      <w:bookmarkEnd w:id="11"/>
     </w:p>
     <w:p>
       <w:pPr>
@@ -25034,7 +25564,7 @@
           </mc:Choice>
           <mc:Fallback>
             <w:pict>
-              <v:shape id="93 Cuadro de texto" o:spid="_x0000_s1106" type="#_x0000_t202" style="position:absolute;left:0;text-align:left;margin-left:123.45pt;margin-top:485.65pt;width:200.25pt;height:.05pt;z-index:251714560;visibility:visible;mso-wrap-style:square;mso-wrap-distance-left:9pt;mso-wrap-distance-top:0;mso-wrap-distance-right:9pt;mso-wrap-distance-bottom:0;mso-position-horizontal:absolute;mso-position-horizontal-relative:text;mso-position-vertical:absolute;mso-position-vertical-relative:text;v-text-anchor:top" o:gfxdata="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" stroked="f">
+              <v:shape id="93 Cuadro de texto" o:spid="_x0000_s1107" type="#_x0000_t202" style="position:absolute;left:0;text-align:left;margin-left:123.45pt;margin-top:485.65pt;width:200.25pt;height:.05pt;z-index:251714560;visibility:visible;mso-wrap-style:square;mso-wrap-distance-left:9pt;mso-wrap-distance-top:0;mso-wrap-distance-right:9pt;mso-wrap-distance-bottom:0;mso-position-horizontal:absolute;mso-position-horizontal-relative:text;mso-position-vertical:absolute;mso-position-vertical-relative:text;v-text-anchor:top" o:gfxdata="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" stroked="f">
                 <v:textbox style="mso-fit-shape-to-text:t" inset="0,0,0,0">
                   <w:txbxContent>
                     <w:p>
@@ -25046,8 +25576,13 @@
                           <w:sz w:val="24"/>
                         </w:rPr>
                       </w:pPr>
+                      <w:proofErr w:type="spellStart"/>
                       <w:r>
-                        <w:t xml:space="preserve">Imagen </w:t>
+                        <w:t>Imagen</w:t>
+                      </w:r>
+                      <w:proofErr w:type="spellEnd"/>
+                      <w:r>
+                        <w:t xml:space="preserve"> </w:t>
                       </w:r>
                       <w:fldSimple w:instr=" SEQ Imagen \* ARABIC ">
                         <w:r>
@@ -25058,8 +25593,37 @@
                         </w:r>
                       </w:fldSimple>
                       <w:r>
-                        <w:t xml:space="preserve"> Clases para definir dispositivos</w:t>
+                        <w:t xml:space="preserve"> </w:t>
                       </w:r>
+                      <w:proofErr w:type="spellStart"/>
+                      <w:r>
+                        <w:t>Clases</w:t>
+                      </w:r>
+                      <w:proofErr w:type="spellEnd"/>
+                      <w:r>
+                        <w:t xml:space="preserve"> </w:t>
+                      </w:r>
+                      <w:proofErr w:type="spellStart"/>
+                      <w:r>
+                        <w:t>para</w:t>
+                      </w:r>
+                      <w:proofErr w:type="spellEnd"/>
+                      <w:r>
+                        <w:t xml:space="preserve"> </w:t>
+                      </w:r>
+                      <w:proofErr w:type="spellStart"/>
+                      <w:r>
+                        <w:t>definir</w:t>
+                      </w:r>
+                      <w:proofErr w:type="spellEnd"/>
+                      <w:r>
+                        <w:t xml:space="preserve"> </w:t>
+                      </w:r>
+                      <w:proofErr w:type="spellStart"/>
+                      <w:r>
+                        <w:t>dispositivos</w:t>
+                      </w:r>
+                      <w:proofErr w:type="spellEnd"/>
                     </w:p>
                   </w:txbxContent>
                 </v:textbox>
@@ -25100,7 +25664,7 @@
                     </pic:cNvPicPr>
                   </pic:nvPicPr>
                   <pic:blipFill>
-                    <a:blip r:embed="rId15">
+                    <a:blip r:embed="rId16">
                       <a:extLst>
                         <a:ext uri="{28A0092B-C50C-407E-A947-70E740481C1C}">
                           <a14:useLocalDpi xmlns:a14="http://schemas.microsoft.com/office/drawing/2010/main" val="0"/>
@@ -25401,7 +25965,7 @@
                     </pic:cNvPicPr>
                   </pic:nvPicPr>
                   <pic:blipFill>
-                    <a:blip r:embed="rId16">
+                    <a:blip r:embed="rId17">
                       <a:extLst>
                         <a:ext uri="{28A0092B-C50C-407E-A947-70E740481C1C}">
                           <a14:useLocalDpi xmlns:a14="http://schemas.microsoft.com/office/drawing/2010/main" val="0"/>
@@ -25504,7 +26068,7 @@
                     </pic:cNvPicPr>
                   </pic:nvPicPr>
                   <pic:blipFill>
-                    <a:blip r:embed="rId17">
+                    <a:blip r:embed="rId18">
                       <a:extLst>
                         <a:ext uri="{28A0092B-C50C-407E-A947-70E740481C1C}">
                           <a14:useLocalDpi xmlns:a14="http://schemas.microsoft.com/office/drawing/2010/main" val="0"/>
@@ -25819,7 +26383,7 @@
                     </pic:cNvPicPr>
                   </pic:nvPicPr>
                   <pic:blipFill>
-                    <a:blip r:embed="rId18">
+                    <a:blip r:embed="rId19">
                       <a:extLst>
                         <a:ext uri="{28A0092B-C50C-407E-A947-70E740481C1C}">
                           <a14:useLocalDpi xmlns:a14="http://schemas.microsoft.com/office/drawing/2010/main" val="0"/>
@@ -25889,7 +26453,7 @@
                     </pic:cNvPicPr>
                   </pic:nvPicPr>
                   <pic:blipFill>
-                    <a:blip r:embed="rId19">
+                    <a:blip r:embed="rId20">
                       <a:extLst>
                         <a:ext uri="{28A0092B-C50C-407E-A947-70E740481C1C}">
                           <a14:useLocalDpi xmlns:a14="http://schemas.microsoft.com/office/drawing/2010/main" val="0"/>
@@ -26342,7 +26906,7 @@
                     </pic:cNvPicPr>
                   </pic:nvPicPr>
                   <pic:blipFill>
-                    <a:blip r:embed="rId20">
+                    <a:blip r:embed="rId21">
                       <a:extLst>
                         <a:ext uri="{28A0092B-C50C-407E-A947-70E740481C1C}">
                           <a14:useLocalDpi xmlns:a14="http://schemas.microsoft.com/office/drawing/2010/main" val="0"/>
@@ -26429,7 +26993,7 @@
                     </pic:cNvPicPr>
                   </pic:nvPicPr>
                   <pic:blipFill>
-                    <a:blip r:embed="rId21">
+                    <a:blip r:embed="rId22">
                       <a:extLst>
                         <a:ext uri="{28A0092B-C50C-407E-A947-70E740481C1C}">
                           <a14:useLocalDpi xmlns:a14="http://schemas.microsoft.com/office/drawing/2010/main" val="0"/>
@@ -26515,7 +27079,7 @@
                     </pic:cNvPicPr>
                   </pic:nvPicPr>
                   <pic:blipFill>
-                    <a:blip r:embed="rId22">
+                    <a:blip r:embed="rId23">
                       <a:extLst>
                         <a:ext uri="{28A0092B-C50C-407E-A947-70E740481C1C}">
                           <a14:useLocalDpi xmlns:a14="http://schemas.microsoft.com/office/drawing/2010/main" val="0"/>
@@ -26601,7 +27165,7 @@
                     </pic:cNvPicPr>
                   </pic:nvPicPr>
                   <pic:blipFill>
-                    <a:blip r:embed="rId20">
+                    <a:blip r:embed="rId21">
                       <a:extLst>
                         <a:ext uri="{28A0092B-C50C-407E-A947-70E740481C1C}">
                           <a14:useLocalDpi xmlns:a14="http://schemas.microsoft.com/office/drawing/2010/main" val="0"/>
@@ -26679,7 +27243,7 @@
           <w:lang w:val="es-ES"/>
         </w:rPr>
       </w:pPr>
-      <w:bookmarkStart w:id="11" w:name="_Toc341885553"/>
+      <w:bookmarkStart w:id="12" w:name="_Toc341885553"/>
       <w:r>
         <w:rPr>
           <w:lang w:val="es-ES"/>
@@ -26693,7 +27257,7 @@
         </w:rPr>
         <w:t>qMIPS</w:t>
       </w:r>
-      <w:bookmarkEnd w:id="11"/>
+      <w:bookmarkEnd w:id="12"/>
       <w:proofErr w:type="spellEnd"/>
     </w:p>
     <w:p>
@@ -30187,8 +30751,6 @@
         </w:rPr>
         <w:t>uitectura detallada del sistema</w:t>
       </w:r>
-      <w:bookmarkStart w:id="12" w:name="_GoBack"/>
-      <w:bookmarkEnd w:id="12"/>
       <w:r>
         <w:rPr>
           <w:lang w:val="es-ES"/>
@@ -30351,8 +30913,8 @@
       <w:bookmarkEnd w:id="16"/>
     </w:p>
     <w:sectPr>
-      <w:headerReference w:type="default" r:id="rId23"/>
-      <w:footerReference w:type="default" r:id="rId24"/>
+      <w:headerReference w:type="default" r:id="rId24"/>
+      <w:footerReference w:type="default" r:id="rId25"/>
       <w:pgSz w:w="12240" w:h="15840"/>
       <w:pgMar w:top="1417" w:right="1701" w:bottom="1417" w:left="1701" w:header="708" w:footer="708" w:gutter="0"/>
       <w:cols w:space="708"/>
@@ -30417,7 +30979,7 @@
             <w:noProof/>
             <w:lang w:val="es-ES"/>
           </w:rPr>
-          <w:t>30</w:t>
+          <w:t>8</w:t>
         </w:r>
         <w:r>
           <w:fldChar w:fldCharType="end"/>
@@ -34243,6 +34805,516 @@
 </w:styles>
 </file>
 
+<file path=word/glossary/document.xml><?xml version="1.0" encoding="utf-8"?>
+<w:glossaryDocument xmlns:wpc="http://schemas.microsoft.com/office/word/2010/wordprocessingCanvas" xmlns:mc="http://schemas.openxmlformats.org/markup-compatibility/2006" xmlns:o="urn:schemas-microsoft-com:office:office" xmlns:r="http://schemas.openxmlformats.org/officeDocument/2006/relationships" xmlns:m="http://schemas.openxmlformats.org/officeDocument/2006/math" xmlns:v="urn:schemas-microsoft-com:vml" xmlns:wp14="http://schemas.microsoft.com/office/word/2010/wordprocessingDrawing" xmlns:wp="http://schemas.openxmlformats.org/drawingml/2006/wordprocessingDrawing" xmlns:w10="urn:schemas-microsoft-com:office:word" xmlns:w="http://schemas.openxmlformats.org/wordprocessingml/2006/main" xmlns:w14="http://schemas.microsoft.com/office/word/2010/wordml" xmlns:wpg="http://schemas.microsoft.com/office/word/2010/wordprocessingGroup" xmlns:wpi="http://schemas.microsoft.com/office/word/2010/wordprocessingInk" xmlns:wne="http://schemas.microsoft.com/office/word/2006/wordml" xmlns:wps="http://schemas.microsoft.com/office/word/2010/wordprocessingShape" mc:Ignorable="w14 wp14"/>
+</file>
+
+<file path=word/glossary/fontTable.xml><?xml version="1.0" encoding="utf-8"?>
+<w:fonts xmlns:mc="http://schemas.openxmlformats.org/markup-compatibility/2006" xmlns:r="http://schemas.openxmlformats.org/officeDocument/2006/relationships" xmlns:w="http://schemas.openxmlformats.org/wordprocessingml/2006/main" xmlns:w14="http://schemas.microsoft.com/office/word/2010/wordml" mc:Ignorable="w14">
+  <w:font w:name="Symbol">
+    <w:panose1 w:val="05050102010706020507"/>
+    <w:charset w:val="02"/>
+    <w:family w:val="roman"/>
+    <w:pitch w:val="variable"/>
+    <w:sig w:usb0="00000000" w:usb1="10000000" w:usb2="00000000" w:usb3="00000000" w:csb0="80000000" w:csb1="00000000"/>
+  </w:font>
+  <w:font w:name="Times New Roman">
+    <w:panose1 w:val="02020603050405020304"/>
+    <w:charset w:val="00"/>
+    <w:family w:val="roman"/>
+    <w:pitch w:val="variable"/>
+    <w:sig w:usb0="E0002AFF" w:usb1="C0007841" w:usb2="00000009" w:usb3="00000000" w:csb0="000001FF" w:csb1="00000000"/>
+  </w:font>
+  <w:font w:name="Courier New">
+    <w:panose1 w:val="02070309020205020404"/>
+    <w:charset w:val="00"/>
+    <w:family w:val="modern"/>
+    <w:pitch w:val="fixed"/>
+    <w:sig w:usb0="E0002AFF" w:usb1="C0007843" w:usb2="00000009" w:usb3="00000000" w:csb0="000001FF" w:csb1="00000000"/>
+  </w:font>
+  <w:font w:name="Wingdings">
+    <w:panose1 w:val="05000000000000000000"/>
+    <w:charset w:val="02"/>
+    <w:family w:val="auto"/>
+    <w:pitch w:val="variable"/>
+    <w:sig w:usb0="00000000" w:usb1="10000000" w:usb2="00000000" w:usb3="00000000" w:csb0="80000000" w:csb1="00000000"/>
+  </w:font>
+  <w:font w:name="Calibri">
+    <w:panose1 w:val="020F0502020204030204"/>
+    <w:charset w:val="00"/>
+    <w:family w:val="swiss"/>
+    <w:pitch w:val="variable"/>
+    <w:sig w:usb0="E00002FF" w:usb1="4000ACFF" w:usb2="00000001" w:usb3="00000000" w:csb0="0000019F" w:csb1="00000000"/>
+  </w:font>
+  <w:font w:name="Cambria">
+    <w:panose1 w:val="02040503050406030204"/>
+    <w:charset w:val="00"/>
+    <w:family w:val="roman"/>
+    <w:pitch w:val="variable"/>
+    <w:sig w:usb0="E00002FF" w:usb1="400004FF" w:usb2="00000000" w:usb3="00000000" w:csb0="0000019F" w:csb1="00000000"/>
+  </w:font>
+  <w:font w:name="Tahoma">
+    <w:panose1 w:val="020B0604030504040204"/>
+    <w:charset w:val="00"/>
+    <w:family w:val="swiss"/>
+    <w:pitch w:val="variable"/>
+    <w:sig w:usb0="E1002EFF" w:usb1="C000605B" w:usb2="00000029" w:usb3="00000000" w:csb0="000101FF" w:csb1="00000000"/>
+  </w:font>
+  <w:font w:name="Cambria Math">
+    <w:panose1 w:val="02040503050406030204"/>
+    <w:charset w:val="00"/>
+    <w:family w:val="roman"/>
+    <w:pitch w:val="variable"/>
+    <w:sig w:usb0="E00002FF" w:usb1="420024FF" w:usb2="00000000" w:usb3="00000000" w:csb0="0000019F" w:csb1="00000000"/>
+  </w:font>
+</w:fonts>
+</file>
+
+<file path=word/glossary/settings.xml><?xml version="1.0" encoding="utf-8"?>
+<w:settings xmlns:mc="http://schemas.openxmlformats.org/markup-compatibility/2006" xmlns:o="urn:schemas-microsoft-com:office:office" xmlns:r="http://schemas.openxmlformats.org/officeDocument/2006/relationships" xmlns:m="http://schemas.openxmlformats.org/officeDocument/2006/math" xmlns:v="urn:schemas-microsoft-com:vml" xmlns:w10="urn:schemas-microsoft-com:office:word" xmlns:w="http://schemas.openxmlformats.org/wordprocessingml/2006/main" xmlns:w14="http://schemas.microsoft.com/office/word/2010/wordml" xmlns:sl="http://schemas.openxmlformats.org/schemaLibrary/2006/main" mc:Ignorable="w14">
+  <w:view w:val="normal"/>
+  <w:defaultTabStop w:val="708"/>
+  <w:hyphenationZone w:val="425"/>
+  <w:characterSpacingControl w:val="doNotCompress"/>
+  <w:compat>
+    <w:useFELayout/>
+    <w:compatSetting w:name="compatibilityMode" w:uri="http://schemas.microsoft.com/office/word" w:val="14"/>
+    <w:compatSetting w:name="overrideTableStyleFontSizeAndJustification" w:uri="http://schemas.microsoft.com/office/word" w:val="1"/>
+    <w:compatSetting w:name="enableOpenTypeFeatures" w:uri="http://schemas.microsoft.com/office/word" w:val="1"/>
+    <w:compatSetting w:name="doNotFlipMirrorIndents" w:uri="http://schemas.microsoft.com/office/word" w:val="1"/>
+  </w:compat>
+  <w:rsids>
+    <w:rsidRoot w:val="006C6E9E"/>
+    <w:rsid w:val="006C6E9E"/>
+    <w:rsid w:val="00A83CDB"/>
+  </w:rsids>
+  <m:mathPr>
+    <m:mathFont m:val="Cambria Math"/>
+    <m:brkBin m:val="before"/>
+    <m:brkBinSub m:val="--"/>
+    <m:smallFrac m:val="0"/>
+    <m:dispDef/>
+    <m:lMargin m:val="0"/>
+    <m:rMargin m:val="0"/>
+    <m:defJc m:val="centerGroup"/>
+    <m:wrapIndent m:val="1440"/>
+    <m:intLim m:val="subSup"/>
+    <m:naryLim m:val="undOvr"/>
+  </m:mathPr>
+  <w:themeFontLang w:val="es-ES"/>
+  <w:clrSchemeMapping w:bg1="light1" w:t1="dark1" w:bg2="light2" w:t2="dark2" w:accent1="accent1" w:accent2="accent2" w:accent3="accent3" w:accent4="accent4" w:accent5="accent5" w:accent6="accent6" w:hyperlink="hyperlink" w:followedHyperlink="followedHyperlink"/>
+  <w:decimalSymbol w:val=","/>
+  <w:listSeparator w:val=";"/>
+</w:settings>
+</file>
+
+<file path=word/glossary/styles.xml><?xml version="1.0" encoding="utf-8"?>
+<w:styles xmlns:mc="http://schemas.openxmlformats.org/markup-compatibility/2006" xmlns:r="http://schemas.openxmlformats.org/officeDocument/2006/relationships" xmlns:w="http://schemas.openxmlformats.org/wordprocessingml/2006/main" xmlns:w14="http://schemas.microsoft.com/office/word/2010/wordml" mc:Ignorable="w14">
+  <w:docDefaults>
+    <w:rPrDefault>
+      <w:rPr>
+        <w:rFonts w:asciiTheme="minorHAnsi" w:eastAsiaTheme="minorEastAsia" w:hAnsiTheme="minorHAnsi" w:cstheme="minorBidi"/>
+        <w:sz w:val="22"/>
+        <w:szCs w:val="22"/>
+        <w:lang w:val="es-ES" w:eastAsia="es-ES" w:bidi="ar-SA"/>
+      </w:rPr>
+    </w:rPrDefault>
+    <w:pPrDefault>
+      <w:pPr>
+        <w:spacing w:after="200" w:line="276" w:lineRule="auto"/>
+      </w:pPr>
+    </w:pPrDefault>
+  </w:docDefaults>
+  <w:latentStyles w:defLockedState="0" w:defUIPriority="99" w:defSemiHidden="1" w:defUnhideWhenUsed="1" w:defQFormat="0" w:count="267">
+    <w:lsdException w:name="Normal" w:semiHidden="0" w:uiPriority="0" w:unhideWhenUsed="0" w:qFormat="1"/>
+    <w:lsdException w:name="heading 1" w:semiHidden="0" w:uiPriority="9" w:unhideWhenUsed="0" w:qFormat="1"/>
+    <w:lsdException w:name="heading 2" w:uiPriority="9" w:qFormat="1"/>
+    <w:lsdException w:name="heading 3" w:uiPriority="9" w:qFormat="1"/>
+    <w:lsdException w:name="heading 4" w:uiPriority="9" w:qFormat="1"/>
+    <w:lsdException w:name="heading 5" w:uiPriority="9" w:qFormat="1"/>
+    <w:lsdException w:name="heading 6" w:uiPriority="9" w:qFormat="1"/>
+    <w:lsdException w:name="heading 7" w:uiPriority="9" w:qFormat="1"/>
+    <w:lsdException w:name="heading 8" w:uiPriority="9" w:qFormat="1"/>
+    <w:lsdException w:name="heading 9" w:uiPriority="9" w:qFormat="1"/>
+    <w:lsdException w:name="toc 1" w:uiPriority="39"/>
+    <w:lsdException w:name="toc 2" w:uiPriority="39"/>
+    <w:lsdException w:name="toc 3" w:uiPriority="39"/>
+    <w:lsdException w:name="toc 4" w:uiPriority="39"/>
+    <w:lsdException w:name="toc 5" w:uiPriority="39"/>
+    <w:lsdException w:name="toc 6" w:uiPriority="39"/>
+    <w:lsdException w:name="toc 7" w:uiPriority="39"/>
+    <w:lsdException w:name="toc 8" w:uiPriority="39"/>
+    <w:lsdException w:name="toc 9" w:uiPriority="39"/>
+    <w:lsdException w:name="caption" w:uiPriority="35" w:qFormat="1"/>
+    <w:lsdException w:name="Title" w:semiHidden="0" w:uiPriority="10" w:unhideWhenUsed="0" w:qFormat="1"/>
+    <w:lsdException w:name="Default Paragraph Font" w:uiPriority="1"/>
+    <w:lsdException w:name="Subtitle" w:semiHidden="0" w:uiPriority="11" w:unhideWhenUsed="0" w:qFormat="1"/>
+    <w:lsdException w:name="Strong" w:semiHidden="0" w:uiPriority="22" w:unhideWhenUsed="0" w:qFormat="1"/>
+    <w:lsdException w:name="Emphasis" w:semiHidden="0" w:uiPriority="20" w:unhideWhenUsed="0" w:qFormat="1"/>
+    <w:lsdException w:name="Table Grid" w:semiHidden="0" w:uiPriority="59" w:unhideWhenUsed="0"/>
+    <w:lsdException w:name="Placeholder Text" w:unhideWhenUsed="0"/>
+    <w:lsdException w:name="No Spacing" w:semiHidden="0" w:uiPriority="1" w:unhideWhenUsed="0" w:qFormat="1"/>
+    <w:lsdException w:name="Light Shading" w:semiHidden="0" w:uiPriority="60" w:unhideWhenUsed="0"/>
+    <w:lsdException w:name="Light List" w:semiHidden="0" w:uiPriority="61" w:unhideWhenUsed="0"/>
+    <w:lsdException w:name="Light Grid" w:semiHidden="0" w:uiPriority="62" w:unhideWhenUsed="0"/>
+    <w:lsdException w:name="Medium Shading 1" w:semiHidden="0" w:uiPriority="63" w:unhideWhenUsed="0"/>
+    <w:lsdException w:name="Medium Shading 2" w:semiHidden="0" w:uiPriority="64" w:unhideWhenUsed="0"/>
+    <w:lsdException w:name="Medium List 1" w:semiHidden="0" w:uiPriority="65" w:unhideWhenUsed="0"/>
+    <w:lsdException w:name="Medium List 2" w:semiHidden="0" w:uiPriority="66" w:unhideWhenUsed="0"/>
+    <w:lsdException w:name="Medium Grid 1" w:semiHidden="0" w:uiPriority="67" w:unhideWhenUsed="0"/>
+    <w:lsdException w:name="Medium Grid 2" w:semiHidden="0" w:uiPriority="68" w:unhideWhenUsed="0"/>
+    <w:lsdException w:name="Medium Grid 3" w:semiHidden="0" w:uiPriority="69" w:unhideWhenUsed="0"/>
+    <w:lsdException w:name="Dark List" w:semiHidden="0" w:uiPriority="70" w:unhideWhenUsed="0"/>
+    <w:lsdException w:name="Colorful Shading" w:semiHidden="0" w:uiPriority="71" w:unhideWhenUsed="0"/>
+    <w:lsdException w:name="Colorful List" w:semiHidden="0" w:uiPriority="72" w:unhideWhenUsed="0"/>
+    <w:lsdException w:name="Colorful Grid" w:semiHidden="0" w:uiPriority="73" w:unhideWhenUsed="0"/>
+    <w:lsdException w:name="Light Shading Accent 1" w:semiHidden="0" w:uiPriority="60" w:unhideWhenUsed="0"/>
+    <w:lsdException w:name="Light List Accent 1" w:semiHidden="0" w:uiPriority="61" w:unhideWhenUsed="0"/>
+    <w:lsdException w:name="Light Grid Accent 1" w:semiHidden="0" w:uiPriority="62" w:unhideWhenUsed="0"/>
+    <w:lsdException w:name="Medium Shading 1 Accent 1" w:semiHidden="0" w:uiPriority="63" w:unhideWhenUsed="0"/>
+    <w:lsdException w:name="Medium Shading 2 Accent 1" w:semiHidden="0" w:uiPriority="64" w:unhideWhenUsed="0"/>
+    <w:lsdException w:name="Medium List 1 Accent 1" w:semiHidden="0" w:uiPriority="65" w:unhideWhenUsed="0"/>
+    <w:lsdException w:name="Revision" w:unhideWhenUsed="0"/>
+    <w:lsdException w:name="List Paragraph" w:semiHidden="0" w:uiPriority="34" w:unhideWhenUsed="0" w:qFormat="1"/>
+    <w:lsdException w:name="Quote" w:semiHidden="0" w:uiPriority="29" w:unhideWhenUsed="0" w:qFormat="1"/>
+    <w:lsdException w:name="Intense Quote" w:semiHidden="0" w:uiPriority="30" w:unhideWhenUsed="0" w:qFormat="1"/>
+    <w:lsdException w:name="Medium List 2 Accent 1" w:semiHidden="0" w:uiPriority="66" w:unhideWhenUsed="0"/>
+    <w:lsdException w:name="Medium Grid 1 Accent 1" w:semiHidden="0" w:uiPriority="67" w:unhideWhenUsed="0"/>
+    <w:lsdException w:name="Medium Grid 2 Accent 1" w:semiHidden="0" w:uiPriority="68" w:unhideWhenUsed="0"/>
+    <w:lsdException w:name="Medium Grid 3 Accent 1" w:semiHidden="0" w:uiPriority="69" w:unhideWhenUsed="0"/>
+    <w:lsdException w:name="Dark List Accent 1" w:semiHidden="0" w:uiPriority="70" w:unhideWhenUsed="0"/>
+    <w:lsdException w:name="Colorful Shading Accent 1" w:semiHidden="0" w:uiPriority="71" w:unhideWhenUsed="0"/>
+    <w:lsdException w:name="Colorful List Accent 1" w:semiHidden="0" w:uiPriority="72" w:unhideWhenUsed="0"/>
+    <w:lsdException w:name="Colorful Grid Accent 1" w:semiHidden="0" w:uiPriority="73" w:unhideWhenUsed="0"/>
+    <w:lsdException w:name="Light Shading Accent 2" w:semiHidden="0" w:uiPriority="60" w:unhideWhenUsed="0"/>
+    <w:lsdException w:name="Light List Accent 2" w:semiHidden="0" w:uiPriority="61" w:unhideWhenUsed="0"/>
+    <w:lsdException w:name="Light Grid Accent 2" w:semiHidden="0" w:uiPriority="62" w:unhideWhenUsed="0"/>
+    <w:lsdException w:name="Medium Shading 1 Accent 2" w:semiHidden="0" w:uiPriority="63" w:unhideWhenUsed="0"/>
+    <w:lsdException w:name="Medium Shading 2 Accent 2" w:semiHidden="0" w:uiPriority="64" w:unhideWhenUsed="0"/>
+    <w:lsdException w:name="Medium List 1 Accent 2" w:semiHidden="0" w:uiPriority="65" w:unhideWhenUsed="0"/>
+    <w:lsdException w:name="Medium List 2 Accent 2" w:semiHidden="0" w:uiPriority="66" w:unhideWhenUsed="0"/>
+    <w:lsdException w:name="Medium Grid 1 Accent 2" w:semiHidden="0" w:uiPriority="67" w:unhideWhenUsed="0"/>
+    <w:lsdException w:name="Medium Grid 2 Accent 2" w:semiHidden="0" w:uiPriority="68" w:unhideWhenUsed="0"/>
+    <w:lsdException w:name="Medium Grid 3 Accent 2" w:semiHidden="0" w:uiPriority="69" w:unhideWhenUsed="0"/>
+    <w:lsdException w:name="Dark List Accent 2" w:semiHidden="0" w:uiPriority="70" w:unhideWhenUsed="0"/>
+    <w:lsdException w:name="Colorful Shading Accent 2" w:semiHidden="0" w:uiPriority="71" w:unhideWhenUsed="0"/>
+    <w:lsdException w:name="Colorful List Accent 2" w:semiHidden="0" w:uiPriority="72" w:unhideWhenUsed="0"/>
+    <w:lsdException w:name="Colorful Grid Accent 2" w:semiHidden="0" w:uiPriority="73" w:unhideWhenUsed="0"/>
+    <w:lsdException w:name="Light Shading Accent 3" w:semiHidden="0" w:uiPriority="60" w:unhideWhenUsed="0"/>
+    <w:lsdException w:name="Light List Accent 3" w:semiHidden="0" w:uiPriority="61" w:unhideWhenUsed="0"/>
+    <w:lsdException w:name="Light Grid Accent 3" w:semiHidden="0" w:uiPriority="62" w:unhideWhenUsed="0"/>
+    <w:lsdException w:name="Medium Shading 1 Accent 3" w:semiHidden="0" w:uiPriority="63" w:unhideWhenUsed="0"/>
+    <w:lsdException w:name="Medium Shading 2 Accent 3" w:semiHidden="0" w:uiPriority="64" w:unhideWhenUsed="0"/>
+    <w:lsdException w:name="Medium List 1 Accent 3" w:semiHidden="0" w:uiPriority="65" w:unhideWhenUsed="0"/>
+    <w:lsdException w:name="Medium List 2 Accent 3" w:semiHidden="0" w:uiPriority="66" w:unhideWhenUsed="0"/>
+    <w:lsdException w:name="Medium Grid 1 Accent 3" w:semiHidden="0" w:uiPriority="67" w:unhideWhenUsed="0"/>
+    <w:lsdException w:name="Medium Grid 2 Accent 3" w:semiHidden="0" w:uiPriority="68" w:unhideWhenUsed="0"/>
+    <w:lsdException w:name="Medium Grid 3 Accent 3" w:semiHidden="0" w:uiPriority="69" w:unhideWhenUsed="0"/>
+    <w:lsdException w:name="Dark List Accent 3" w:semiHidden="0" w:uiPriority="70" w:unhideWhenUsed="0"/>
+    <w:lsdException w:name="Colorful Shading Accent 3" w:semiHidden="0" w:uiPriority="71" w:unhideWhenUsed="0"/>
+    <w:lsdException w:name="Colorful List Accent 3" w:semiHidden="0" w:uiPriority="72" w:unhideWhenUsed="0"/>
+    <w:lsdException w:name="Colorful Grid Accent 3" w:semiHidden="0" w:uiPriority="73" w:unhideWhenUsed="0"/>
+    <w:lsdException w:name="Light Shading Accent 4" w:semiHidden="0" w:uiPriority="60" w:unhideWhenUsed="0"/>
+    <w:lsdException w:name="Light List Accent 4" w:semiHidden="0" w:uiPriority="61" w:unhideWhenUsed="0"/>
+    <w:lsdException w:name="Light Grid Accent 4" w:semiHidden="0" w:uiPriority="62" w:unhideWhenUsed="0"/>
+    <w:lsdException w:name="Medium Shading 1 Accent 4" w:semiHidden="0" w:uiPriority="63" w:unhideWhenUsed="0"/>
+    <w:lsdException w:name="Medium Shading 2 Accent 4" w:semiHidden="0" w:uiPriority="64" w:unhideWhenUsed="0"/>
+    <w:lsdException w:name="Medium List 1 Accent 4" w:semiHidden="0" w:uiPriority="65" w:unhideWhenUsed="0"/>
+    <w:lsdException w:name="Medium List 2 Accent 4" w:semiHidden="0" w:uiPriority="66" w:unhideWhenUsed="0"/>
+    <w:lsdException w:name="Medium Grid 1 Accent 4" w:semiHidden="0" w:uiPriority="67" w:unhideWhenUsed="0"/>
+    <w:lsdException w:name="Medium Grid 2 Accent 4" w:semiHidden="0" w:uiPriority="68" w:unhideWhenUsed="0"/>
+    <w:lsdException w:name="Medium Grid 3 Accent 4" w:semiHidden="0" w:uiPriority="69" w:unhideWhenUsed="0"/>
+    <w:lsdException w:name="Dark List Accent 4" w:semiHidden="0" w:uiPriority="70" w:unhideWhenUsed="0"/>
+    <w:lsdException w:name="Colorful Shading Accent 4" w:semiHidden="0" w:uiPriority="71" w:unhideWhenUsed="0"/>
+    <w:lsdException w:name="Colorful List Accent 4" w:semiHidden="0" w:uiPriority="72" w:unhideWhenUsed="0"/>
+    <w:lsdException w:name="Colorful Grid Accent 4" w:semiHidden="0" w:uiPriority="73" w:unhideWhenUsed="0"/>
+    <w:lsdException w:name="Light Shading Accent 5" w:semiHidden="0" w:uiPriority="60" w:unhideWhenUsed="0"/>
+    <w:lsdException w:name="Light List Accent 5" w:semiHidden="0" w:uiPriority="61" w:unhideWhenUsed="0"/>
+    <w:lsdException w:name="Light Grid Accent 5" w:semiHidden="0" w:uiPriority="62" w:unhideWhenUsed="0"/>
+    <w:lsdException w:name="Medium Shading 1 Accent 5" w:semiHidden="0" w:uiPriority="63" w:unhideWhenUsed="0"/>
+    <w:lsdException w:name="Medium Shading 2 Accent 5" w:semiHidden="0" w:uiPriority="64" w:unhideWhenUsed="0"/>
+    <w:lsdException w:name="Medium List 1 Accent 5" w:semiHidden="0" w:uiPriority="65" w:unhideWhenUsed="0"/>
+    <w:lsdException w:name="Medium List 2 Accent 5" w:semiHidden="0" w:uiPriority="66" w:unhideWhenUsed="0"/>
+    <w:lsdException w:name="Medium Grid 1 Accent 5" w:semiHidden="0" w:uiPriority="67" w:unhideWhenUsed="0"/>
+    <w:lsdException w:name="Medium Grid 2 Accent 5" w:semiHidden="0" w:uiPriority="68" w:unhideWhenUsed="0"/>
+    <w:lsdException w:name="Medium Grid 3 Accent 5" w:semiHidden="0" w:uiPriority="69" w:unhideWhenUsed="0"/>
+    <w:lsdException w:name="Dark List Accent 5" w:semiHidden="0" w:uiPriority="70" w:unhideWhenUsed="0"/>
+    <w:lsdException w:name="Colorful Shading Accent 5" w:semiHidden="0" w:uiPriority="71" w:unhideWhenUsed="0"/>
+    <w:lsdException w:name="Colorful List Accent 5" w:semiHidden="0" w:uiPriority="72" w:unhideWhenUsed="0"/>
+    <w:lsdException w:name="Colorful Grid Accent 5" w:semiHidden="0" w:uiPriority="73" w:unhideWhenUsed="0"/>
+    <w:lsdException w:name="Light Shading Accent 6" w:semiHidden="0" w:uiPriority="60" w:unhideWhenUsed="0"/>
+    <w:lsdException w:name="Light List Accent 6" w:semiHidden="0" w:uiPriority="61" w:unhideWhenUsed="0"/>
+    <w:lsdException w:name="Light Grid Accent 6" w:semiHidden="0" w:uiPriority="62" w:unhideWhenUsed="0"/>
+    <w:lsdException w:name="Medium Shading 1 Accent 6" w:semiHidden="0" w:uiPriority="63" w:unhideWhenUsed="0"/>
+    <w:lsdException w:name="Medium Shading 2 Accent 6" w:semiHidden="0" w:uiPriority="64" w:unhideWhenUsed="0"/>
+    <w:lsdException w:name="Medium List 1 Accent 6" w:semiHidden="0" w:uiPriority="65" w:unhideWhenUsed="0"/>
+    <w:lsdException w:name="Medium List 2 Accent 6" w:semiHidden="0" w:uiPriority="66" w:unhideWhenUsed="0"/>
+    <w:lsdException w:name="Medium Grid 1 Accent 6" w:semiHidden="0" w:uiPriority="67" w:unhideWhenUsed="0"/>
+    <w:lsdException w:name="Medium Grid 2 Accent 6" w:semiHidden="0" w:uiPriority="68" w:unhideWhenUsed="0"/>
+    <w:lsdException w:name="Medium Grid 3 Accent 6" w:semiHidden="0" w:uiPriority="69" w:unhideWhenUsed="0"/>
+    <w:lsdException w:name="Dark List Accent 6" w:semiHidden="0" w:uiPriority="70" w:unhideWhenUsed="0"/>
+    <w:lsdException w:name="Colorful Shading Accent 6" w:semiHidden="0" w:uiPriority="71" w:unhideWhenUsed="0"/>
+    <w:lsdException w:name="Colorful List Accent 6" w:semiHidden="0" w:uiPriority="72" w:unhideWhenUsed="0"/>
+    <w:lsdException w:name="Colorful Grid Accent 6" w:semiHidden="0" w:uiPriority="73" w:unhideWhenUsed="0"/>
+    <w:lsdException w:name="Subtle Emphasis" w:semiHidden="0" w:uiPriority="19" w:unhideWhenUsed="0" w:qFormat="1"/>
+    <w:lsdException w:name="Intense Emphasis" w:semiHidden="0" w:uiPriority="21" w:unhideWhenUsed="0" w:qFormat="1"/>
+    <w:lsdException w:name="Subtle Reference" w:semiHidden="0" w:uiPriority="31" w:unhideWhenUsed="0" w:qFormat="1"/>
+    <w:lsdException w:name="Intense Reference" w:semiHidden="0" w:uiPriority="32" w:unhideWhenUsed="0" w:qFormat="1"/>
+    <w:lsdException w:name="Book Title" w:semiHidden="0" w:uiPriority="33" w:unhideWhenUsed="0" w:qFormat="1"/>
+    <w:lsdException w:name="Bibliography" w:uiPriority="37"/>
+    <w:lsdException w:name="TOC Heading" w:uiPriority="39" w:qFormat="1"/>
+  </w:latentStyles>
+  <w:style w:type="paragraph" w:default="1" w:styleId="Normal">
+    <w:name w:val="Normal"/>
+    <w:qFormat/>
+  </w:style>
+  <w:style w:type="character" w:default="1" w:styleId="Fuentedeprrafopredeter">
+    <w:name w:val="Default Paragraph Font"/>
+    <w:uiPriority w:val="1"/>
+    <w:semiHidden/>
+    <w:unhideWhenUsed/>
+  </w:style>
+  <w:style w:type="table" w:default="1" w:styleId="Tablanormal">
+    <w:name w:val="Normal Table"/>
+    <w:uiPriority w:val="99"/>
+    <w:semiHidden/>
+    <w:unhideWhenUsed/>
+    <w:tblPr>
+      <w:tblInd w:w="0" w:type="dxa"/>
+      <w:tblCellMar>
+        <w:top w:w="0" w:type="dxa"/>
+        <w:left w:w="108" w:type="dxa"/>
+        <w:bottom w:w="0" w:type="dxa"/>
+        <w:right w:w="108" w:type="dxa"/>
+      </w:tblCellMar>
+    </w:tblPr>
+  </w:style>
+  <w:style w:type="numbering" w:default="1" w:styleId="Sinlista">
+    <w:name w:val="No List"/>
+    <w:uiPriority w:val="99"/>
+    <w:semiHidden/>
+    <w:unhideWhenUsed/>
+  </w:style>
+  <w:style w:type="character" w:styleId="Textodelmarcadordeposicin">
+    <w:name w:val="Placeholder Text"/>
+    <w:basedOn w:val="Fuentedeprrafopredeter"/>
+    <w:uiPriority w:val="99"/>
+    <w:semiHidden/>
+    <w:rsid w:val="006C6E9E"/>
+    <w:rPr>
+      <w:color w:val="808080"/>
+    </w:rPr>
+  </w:style>
+</w:styles>
+</file>
+
+<file path=word/glossary/stylesWithEffects.xml><?xml version="1.0" encoding="utf-8"?>
+<w:styles xmlns:wpc="http://schemas.microsoft.com/office/word/2010/wordprocessingCanvas" xmlns:mc="http://schemas.openxmlformats.org/markup-compatibility/2006" xmlns:o="urn:schemas-microsoft-com:office:office" xmlns:r="http://schemas.openxmlformats.org/officeDocument/2006/relationships" xmlns:m="http://schemas.openxmlformats.org/officeDocument/2006/math" xmlns:v="urn:schemas-microsoft-com:vml" xmlns:wp14="http://schemas.microsoft.com/office/word/2010/wordprocessingDrawing" xmlns:wp="http://schemas.openxmlformats.org/drawingml/2006/wordprocessingDrawing" xmlns:w10="urn:schemas-microsoft-com:office:word" xmlns:w="http://schemas.openxmlformats.org/wordprocessingml/2006/main" xmlns:w14="http://schemas.microsoft.com/office/word/2010/wordml" xmlns:wpg="http://schemas.microsoft.com/office/word/2010/wordprocessingGroup" xmlns:wpi="http://schemas.microsoft.com/office/word/2010/wordprocessingInk" xmlns:wne="http://schemas.microsoft.com/office/word/2006/wordml" xmlns:wps="http://schemas.microsoft.com/office/word/2010/wordprocessingShape" mc:Ignorable="w14 wp14">
+  <w:docDefaults>
+    <w:rPrDefault>
+      <w:rPr>
+        <w:rFonts w:asciiTheme="minorHAnsi" w:eastAsiaTheme="minorEastAsia" w:hAnsiTheme="minorHAnsi" w:cstheme="minorBidi"/>
+        <w:sz w:val="22"/>
+        <w:szCs w:val="22"/>
+        <w:lang w:val="es-ES" w:eastAsia="es-ES" w:bidi="ar-SA"/>
+      </w:rPr>
+    </w:rPrDefault>
+    <w:pPrDefault>
+      <w:pPr>
+        <w:spacing w:after="200" w:line="276" w:lineRule="auto"/>
+      </w:pPr>
+    </w:pPrDefault>
+  </w:docDefaults>
+  <w:latentStyles w:defLockedState="0" w:defUIPriority="99" w:defSemiHidden="1" w:defUnhideWhenUsed="1" w:defQFormat="0" w:count="267">
+    <w:lsdException w:name="Normal" w:semiHidden="0" w:uiPriority="0" w:unhideWhenUsed="0" w:qFormat="1"/>
+    <w:lsdException w:name="heading 1" w:semiHidden="0" w:uiPriority="9" w:unhideWhenUsed="0" w:qFormat="1"/>
+    <w:lsdException w:name="heading 2" w:uiPriority="9" w:qFormat="1"/>
+    <w:lsdException w:name="heading 3" w:uiPriority="9" w:qFormat="1"/>
+    <w:lsdException w:name="heading 4" w:uiPriority="9" w:qFormat="1"/>
+    <w:lsdException w:name="heading 5" w:uiPriority="9" w:qFormat="1"/>
+    <w:lsdException w:name="heading 6" w:uiPriority="9" w:qFormat="1"/>
+    <w:lsdException w:name="heading 7" w:uiPriority="9" w:qFormat="1"/>
+    <w:lsdException w:name="heading 8" w:uiPriority="9" w:qFormat="1"/>
+    <w:lsdException w:name="heading 9" w:uiPriority="9" w:qFormat="1"/>
+    <w:lsdException w:name="toc 1" w:uiPriority="39"/>
+    <w:lsdException w:name="toc 2" w:uiPriority="39"/>
+    <w:lsdException w:name="toc 3" w:uiPriority="39"/>
+    <w:lsdException w:name="toc 4" w:uiPriority="39"/>
+    <w:lsdException w:name="toc 5" w:uiPriority="39"/>
+    <w:lsdException w:name="toc 6" w:uiPriority="39"/>
+    <w:lsdException w:name="toc 7" w:uiPriority="39"/>
+    <w:lsdException w:name="toc 8" w:uiPriority="39"/>
+    <w:lsdException w:name="toc 9" w:uiPriority="39"/>
+    <w:lsdException w:name="caption" w:uiPriority="35" w:qFormat="1"/>
+    <w:lsdException w:name="Title" w:semiHidden="0" w:uiPriority="10" w:unhideWhenUsed="0" w:qFormat="1"/>
+    <w:lsdException w:name="Default Paragraph Font" w:uiPriority="1"/>
+    <w:lsdException w:name="Subtitle" w:semiHidden="0" w:uiPriority="11" w:unhideWhenUsed="0" w:qFormat="1"/>
+    <w:lsdException w:name="Strong" w:semiHidden="0" w:uiPriority="22" w:unhideWhenUsed="0" w:qFormat="1"/>
+    <w:lsdException w:name="Emphasis" w:semiHidden="0" w:uiPriority="20" w:unhideWhenUsed="0" w:qFormat="1"/>
+    <w:lsdException w:name="Table Grid" w:semiHidden="0" w:uiPriority="59" w:unhideWhenUsed="0"/>
+    <w:lsdException w:name="Placeholder Text" w:unhideWhenUsed="0"/>
+    <w:lsdException w:name="No Spacing" w:semiHidden="0" w:uiPriority="1" w:unhideWhenUsed="0" w:qFormat="1"/>
+    <w:lsdException w:name="Light Shading" w:semiHidden="0" w:uiPriority="60" w:unhideWhenUsed="0"/>
+    <w:lsdException w:name="Light List" w:semiHidden="0" w:uiPriority="61" w:unhideWhenUsed="0"/>
+    <w:lsdException w:name="Light Grid" w:semiHidden="0" w:uiPriority="62" w:unhideWhenUsed="0"/>
+    <w:lsdException w:name="Medium Shading 1" w:semiHidden="0" w:uiPriority="63" w:unhideWhenUsed="0"/>
+    <w:lsdException w:name="Medium Shading 2" w:semiHidden="0" w:uiPriority="64" w:unhideWhenUsed="0"/>
+    <w:lsdException w:name="Medium List 1" w:semiHidden="0" w:uiPriority="65" w:unhideWhenUsed="0"/>
+    <w:lsdException w:name="Medium List 2" w:semiHidden="0" w:uiPriority="66" w:unhideWhenUsed="0"/>
+    <w:lsdException w:name="Medium Grid 1" w:semiHidden="0" w:uiPriority="67" w:unhideWhenUsed="0"/>
+    <w:lsdException w:name="Medium Grid 2" w:semiHidden="0" w:uiPriority="68" w:unhideWhenUsed="0"/>
+    <w:lsdException w:name="Medium Grid 3" w:semiHidden="0" w:uiPriority="69" w:unhideWhenUsed="0"/>
+    <w:lsdException w:name="Dark List" w:semiHidden="0" w:uiPriority="70" w:unhideWhenUsed="0"/>
+    <w:lsdException w:name="Colorful Shading" w:semiHidden="0" w:uiPriority="71" w:unhideWhenUsed="0"/>
+    <w:lsdException w:name="Colorful List" w:semiHidden="0" w:uiPriority="72" w:unhideWhenUsed="0"/>
+    <w:lsdException w:name="Colorful Grid" w:semiHidden="0" w:uiPriority="73" w:unhideWhenUsed="0"/>
+    <w:lsdException w:name="Light Shading Accent 1" w:semiHidden="0" w:uiPriority="60" w:unhideWhenUsed="0"/>
+    <w:lsdException w:name="Light List Accent 1" w:semiHidden="0" w:uiPriority="61" w:unhideWhenUsed="0"/>
+    <w:lsdException w:name="Light Grid Accent 1" w:semiHidden="0" w:uiPriority="62" w:unhideWhenUsed="0"/>
+    <w:lsdException w:name="Medium Shading 1 Accent 1" w:semiHidden="0" w:uiPriority="63" w:unhideWhenUsed="0"/>
+    <w:lsdException w:name="Medium Shading 2 Accent 1" w:semiHidden="0" w:uiPriority="64" w:unhideWhenUsed="0"/>
+    <w:lsdException w:name="Medium List 1 Accent 1" w:semiHidden="0" w:uiPriority="65" w:unhideWhenUsed="0"/>
+    <w:lsdException w:name="Revision" w:unhideWhenUsed="0"/>
+    <w:lsdException w:name="List Paragraph" w:semiHidden="0" w:uiPriority="34" w:unhideWhenUsed="0" w:qFormat="1"/>
+    <w:lsdException w:name="Quote" w:semiHidden="0" w:uiPriority="29" w:unhideWhenUsed="0" w:qFormat="1"/>
+    <w:lsdException w:name="Intense Quote" w:semiHidden="0" w:uiPriority="30" w:unhideWhenUsed="0" w:qFormat="1"/>
+    <w:lsdException w:name="Medium List 2 Accent 1" w:semiHidden="0" w:uiPriority="66" w:unhideWhenUsed="0"/>
+    <w:lsdException w:name="Medium Grid 1 Accent 1" w:semiHidden="0" w:uiPriority="67" w:unhideWhenUsed="0"/>
+    <w:lsdException w:name="Medium Grid 2 Accent 1" w:semiHidden="0" w:uiPriority="68" w:unhideWhenUsed="0"/>
+    <w:lsdException w:name="Medium Grid 3 Accent 1" w:semiHidden="0" w:uiPriority="69" w:unhideWhenUsed="0"/>
+    <w:lsdException w:name="Dark List Accent 1" w:semiHidden="0" w:uiPriority="70" w:unhideWhenUsed="0"/>
+    <w:lsdException w:name="Colorful Shading Accent 1" w:semiHidden="0" w:uiPriority="71" w:unhideWhenUsed="0"/>
+    <w:lsdException w:name="Colorful List Accent 1" w:semiHidden="0" w:uiPriority="72" w:unhideWhenUsed="0"/>
+    <w:lsdException w:name="Colorful Grid Accent 1" w:semiHidden="0" w:uiPriority="73" w:unhideWhenUsed="0"/>
+    <w:lsdException w:name="Light Shading Accent 2" w:semiHidden="0" w:uiPriority="60" w:unhideWhenUsed="0"/>
+    <w:lsdException w:name="Light List Accent 2" w:semiHidden="0" w:uiPriority="61" w:unhideWhenUsed="0"/>
+    <w:lsdException w:name="Light Grid Accent 2" w:semiHidden="0" w:uiPriority="62" w:unhideWhenUsed="0"/>
+    <w:lsdException w:name="Medium Shading 1 Accent 2" w:semiHidden="0" w:uiPriority="63" w:unhideWhenUsed="0"/>
+    <w:lsdException w:name="Medium Shading 2 Accent 2" w:semiHidden="0" w:uiPriority="64" w:unhideWhenUsed="0"/>
+    <w:lsdException w:name="Medium List 1 Accent 2" w:semiHidden="0" w:uiPriority="65" w:unhideWhenUsed="0"/>
+    <w:lsdException w:name="Medium List 2 Accent 2" w:semiHidden="0" w:uiPriority="66" w:unhideWhenUsed="0"/>
+    <w:lsdException w:name="Medium Grid 1 Accent 2" w:semiHidden="0" w:uiPriority="67" w:unhideWhenUsed="0"/>
+    <w:lsdException w:name="Medium Grid 2 Accent 2" w:semiHidden="0" w:uiPriority="68" w:unhideWhenUsed="0"/>
+    <w:lsdException w:name="Medium Grid 3 Accent 2" w:semiHidden="0" w:uiPriority="69" w:unhideWhenUsed="0"/>
+    <w:lsdException w:name="Dark List Accent 2" w:semiHidden="0" w:uiPriority="70" w:unhideWhenUsed="0"/>
+    <w:lsdException w:name="Colorful Shading Accent 2" w:semiHidden="0" w:uiPriority="71" w:unhideWhenUsed="0"/>
+    <w:lsdException w:name="Colorful List Accent 2" w:semiHidden="0" w:uiPriority="72" w:unhideWhenUsed="0"/>
+    <w:lsdException w:name="Colorful Grid Accent 2" w:semiHidden="0" w:uiPriority="73" w:unhideWhenUsed="0"/>
+    <w:lsdException w:name="Light Shading Accent 3" w:semiHidden="0" w:uiPriority="60" w:unhideWhenUsed="0"/>
+    <w:lsdException w:name="Light List Accent 3" w:semiHidden="0" w:uiPriority="61" w:unhideWhenUsed="0"/>
+    <w:lsdException w:name="Light Grid Accent 3" w:semiHidden="0" w:uiPriority="62" w:unhideWhenUsed="0"/>
+    <w:lsdException w:name="Medium Shading 1 Accent 3" w:semiHidden="0" w:uiPriority="63" w:unhideWhenUsed="0"/>
+    <w:lsdException w:name="Medium Shading 2 Accent 3" w:semiHidden="0" w:uiPriority="64" w:unhideWhenUsed="0"/>
+    <w:lsdException w:name="Medium List 1 Accent 3" w:semiHidden="0" w:uiPriority="65" w:unhideWhenUsed="0"/>
+    <w:lsdException w:name="Medium List 2 Accent 3" w:semiHidden="0" w:uiPriority="66" w:unhideWhenUsed="0"/>
+    <w:lsdException w:name="Medium Grid 1 Accent 3" w:semiHidden="0" w:uiPriority="67" w:unhideWhenUsed="0"/>
+    <w:lsdException w:name="Medium Grid 2 Accent 3" w:semiHidden="0" w:uiPriority="68" w:unhideWhenUsed="0"/>
+    <w:lsdException w:name="Medium Grid 3 Accent 3" w:semiHidden="0" w:uiPriority="69" w:unhideWhenUsed="0"/>
+    <w:lsdException w:name="Dark List Accent 3" w:semiHidden="0" w:uiPriority="70" w:unhideWhenUsed="0"/>
+    <w:lsdException w:name="Colorful Shading Accent 3" w:semiHidden="0" w:uiPriority="71" w:unhideWhenUsed="0"/>
+    <w:lsdException w:name="Colorful List Accent 3" w:semiHidden="0" w:uiPriority="72" w:unhideWhenUsed="0"/>
+    <w:lsdException w:name="Colorful Grid Accent 3" w:semiHidden="0" w:uiPriority="73" w:unhideWhenUsed="0"/>
+    <w:lsdException w:name="Light Shading Accent 4" w:semiHidden="0" w:uiPriority="60" w:unhideWhenUsed="0"/>
+    <w:lsdException w:name="Light List Accent 4" w:semiHidden="0" w:uiPriority="61" w:unhideWhenUsed="0"/>
+    <w:lsdException w:name="Light Grid Accent 4" w:semiHidden="0" w:uiPriority="62" w:unhideWhenUsed="0"/>
+    <w:lsdException w:name="Medium Shading 1 Accent 4" w:semiHidden="0" w:uiPriority="63" w:unhideWhenUsed="0"/>
+    <w:lsdException w:name="Medium Shading 2 Accent 4" w:semiHidden="0" w:uiPriority="64" w:unhideWhenUsed="0"/>
+    <w:lsdException w:name="Medium List 1 Accent 4" w:semiHidden="0" w:uiPriority="65" w:unhideWhenUsed="0"/>
+    <w:lsdException w:name="Medium List 2 Accent 4" w:semiHidden="0" w:uiPriority="66" w:unhideWhenUsed="0"/>
+    <w:lsdException w:name="Medium Grid 1 Accent 4" w:semiHidden="0" w:uiPriority="67" w:unhideWhenUsed="0"/>
+    <w:lsdException w:name="Medium Grid 2 Accent 4" w:semiHidden="0" w:uiPriority="68" w:unhideWhenUsed="0"/>
+    <w:lsdException w:name="Medium Grid 3 Accent 4" w:semiHidden="0" w:uiPriority="69" w:unhideWhenUsed="0"/>
+    <w:lsdException w:name="Dark List Accent 4" w:semiHidden="0" w:uiPriority="70" w:unhideWhenUsed="0"/>
+    <w:lsdException w:name="Colorful Shading Accent 4" w:semiHidden="0" w:uiPriority="71" w:unhideWhenUsed="0"/>
+    <w:lsdException w:name="Colorful List Accent 4" w:semiHidden="0" w:uiPriority="72" w:unhideWhenUsed="0"/>
+    <w:lsdException w:name="Colorful Grid Accent 4" w:semiHidden="0" w:uiPriority="73" w:unhideWhenUsed="0"/>
+    <w:lsdException w:name="Light Shading Accent 5" w:semiHidden="0" w:uiPriority="60" w:unhideWhenUsed="0"/>
+    <w:lsdException w:name="Light List Accent 5" w:semiHidden="0" w:uiPriority="61" w:unhideWhenUsed="0"/>
+    <w:lsdException w:name="Light Grid Accent 5" w:semiHidden="0" w:uiPriority="62" w:unhideWhenUsed="0"/>
+    <w:lsdException w:name="Medium Shading 1 Accent 5" w:semiHidden="0" w:uiPriority="63" w:unhideWhenUsed="0"/>
+    <w:lsdException w:name="Medium Shading 2 Accent 5" w:semiHidden="0" w:uiPriority="64" w:unhideWhenUsed="0"/>
+    <w:lsdException w:name="Medium List 1 Accent 5" w:semiHidden="0" w:uiPriority="65" w:unhideWhenUsed="0"/>
+    <w:lsdException w:name="Medium List 2 Accent 5" w:semiHidden="0" w:uiPriority="66" w:unhideWhenUsed="0"/>
+    <w:lsdException w:name="Medium Grid 1 Accent 5" w:semiHidden="0" w:uiPriority="67" w:unhideWhenUsed="0"/>
+    <w:lsdException w:name="Medium Grid 2 Accent 5" w:semiHidden="0" w:uiPriority="68" w:unhideWhenUsed="0"/>
+    <w:lsdException w:name="Medium Grid 3 Accent 5" w:semiHidden="0" w:uiPriority="69" w:unhideWhenUsed="0"/>
+    <w:lsdException w:name="Dark List Accent 5" w:semiHidden="0" w:uiPriority="70" w:unhideWhenUsed="0"/>
+    <w:lsdException w:name="Colorful Shading Accent 5" w:semiHidden="0" w:uiPriority="71" w:unhideWhenUsed="0"/>
+    <w:lsdException w:name="Colorful List Accent 5" w:semiHidden="0" w:uiPriority="72" w:unhideWhenUsed="0"/>
+    <w:lsdException w:name="Colorful Grid Accent 5" w:semiHidden="0" w:uiPriority="73" w:unhideWhenUsed="0"/>
+    <w:lsdException w:name="Light Shading Accent 6" w:semiHidden="0" w:uiPriority="60" w:unhideWhenUsed="0"/>
+    <w:lsdException w:name="Light List Accent 6" w:semiHidden="0" w:uiPriority="61" w:unhideWhenUsed="0"/>
+    <w:lsdException w:name="Light Grid Accent 6" w:semiHidden="0" w:uiPriority="62" w:unhideWhenUsed="0"/>
+    <w:lsdException w:name="Medium Shading 1 Accent 6" w:semiHidden="0" w:uiPriority="63" w:unhideWhenUsed="0"/>
+    <w:lsdException w:name="Medium Shading 2 Accent 6" w:semiHidden="0" w:uiPriority="64" w:unhideWhenUsed="0"/>
+    <w:lsdException w:name="Medium List 1 Accent 6" w:semiHidden="0" w:uiPriority="65" w:unhideWhenUsed="0"/>
+    <w:lsdException w:name="Medium List 2 Accent 6" w:semiHidden="0" w:uiPriority="66" w:unhideWhenUsed="0"/>
+    <w:lsdException w:name="Medium Grid 1 Accent 6" w:semiHidden="0" w:uiPriority="67" w:unhideWhenUsed="0"/>
+    <w:lsdException w:name="Medium Grid 2 Accent 6" w:semiHidden="0" w:uiPriority="68" w:unhideWhenUsed="0"/>
+    <w:lsdException w:name="Medium Grid 3 Accent 6" w:semiHidden="0" w:uiPriority="69" w:unhideWhenUsed="0"/>
+    <w:lsdException w:name="Dark List Accent 6" w:semiHidden="0" w:uiPriority="70" w:unhideWhenUsed="0"/>
+    <w:lsdException w:name="Colorful Shading Accent 6" w:semiHidden="0" w:uiPriority="71" w:unhideWhenUsed="0"/>
+    <w:lsdException w:name="Colorful List Accent 6" w:semiHidden="0" w:uiPriority="72" w:unhideWhenUsed="0"/>
+    <w:lsdException w:name="Colorful Grid Accent 6" w:semiHidden="0" w:uiPriority="73" w:unhideWhenUsed="0"/>
+    <w:lsdException w:name="Subtle Emphasis" w:semiHidden="0" w:uiPriority="19" w:unhideWhenUsed="0" w:qFormat="1"/>
+    <w:lsdException w:name="Intense Emphasis" w:semiHidden="0" w:uiPriority="21" w:unhideWhenUsed="0" w:qFormat="1"/>
+    <w:lsdException w:name="Subtle Reference" w:semiHidden="0" w:uiPriority="31" w:unhideWhenUsed="0" w:qFormat="1"/>
+    <w:lsdException w:name="Intense Reference" w:semiHidden="0" w:uiPriority="32" w:unhideWhenUsed="0" w:qFormat="1"/>
+    <w:lsdException w:name="Book Title" w:semiHidden="0" w:uiPriority="33" w:unhideWhenUsed="0" w:qFormat="1"/>
+    <w:lsdException w:name="Bibliography" w:uiPriority="37"/>
+    <w:lsdException w:name="TOC Heading" w:uiPriority="39" w:qFormat="1"/>
+  </w:latentStyles>
+  <w:style w:type="paragraph" w:default="1" w:styleId="Normal">
+    <w:name w:val="Normal"/>
+    <w:qFormat/>
+  </w:style>
+  <w:style w:type="character" w:default="1" w:styleId="Fuentedeprrafopredeter">
+    <w:name w:val="Default Paragraph Font"/>
+    <w:uiPriority w:val="1"/>
+    <w:semiHidden/>
+    <w:unhideWhenUsed/>
+  </w:style>
+  <w:style w:type="table" w:default="1" w:styleId="Tablanormal">
+    <w:name w:val="Normal Table"/>
+    <w:uiPriority w:val="99"/>
+    <w:semiHidden/>
+    <w:unhideWhenUsed/>
+    <w:tblPr>
+      <w:tblInd w:w="0" w:type="dxa"/>
+      <w:tblCellMar>
+        <w:top w:w="0" w:type="dxa"/>
+        <w:left w:w="108" w:type="dxa"/>
+        <w:bottom w:w="0" w:type="dxa"/>
+        <w:right w:w="108" w:type="dxa"/>
+      </w:tblCellMar>
+    </w:tblPr>
+  </w:style>
+  <w:style w:type="numbering" w:default="1" w:styleId="Sinlista">
+    <w:name w:val="No List"/>
+    <w:uiPriority w:val="99"/>
+    <w:semiHidden/>
+    <w:unhideWhenUsed/>
+  </w:style>
+  <w:style w:type="character" w:styleId="Textodelmarcadordeposicin">
+    <w:name w:val="Placeholder Text"/>
+    <w:basedOn w:val="Fuentedeprrafopredeter"/>
+    <w:uiPriority w:val="99"/>
+    <w:semiHidden/>
+    <w:rsid w:val="006C6E9E"/>
+    <w:rPr>
+      <w:color w:val="808080"/>
+    </w:rPr>
+  </w:style>
+</w:styles>
+</file>
+
+<file path=word/glossary/webSettings.xml><?xml version="1.0" encoding="utf-8"?>
+<w:webSettings xmlns:mc="http://schemas.openxmlformats.org/markup-compatibility/2006" xmlns:r="http://schemas.openxmlformats.org/officeDocument/2006/relationships" xmlns:w="http://schemas.openxmlformats.org/wordprocessingml/2006/main" xmlns:w14="http://schemas.microsoft.com/office/word/2010/wordml" mc:Ignorable="w14">
+  <w:optimizeForBrowser/>
+  <w:allowPNG/>
+</w:webSettings>
+</file>
+
 <file path=word/theme/theme1.xml><?xml version="1.0" encoding="utf-8"?>
 <a:theme xmlns:a="http://schemas.openxmlformats.org/drawingml/2006/main" name="Tema de Office">
   <a:themeElements>
@@ -34533,7 +35605,7 @@
 </file>
 
 <file path=customXml/itemProps1.xml><?xml version="1.0" encoding="utf-8"?>
-<ds:datastoreItem xmlns:ds="http://schemas.openxmlformats.org/officeDocument/2006/customXml" ds:itemID="{6341319A-70C6-43CD-AF51-6854A5BA3C0F}">
+<ds:datastoreItem xmlns:ds="http://schemas.openxmlformats.org/officeDocument/2006/customXml" ds:itemID="{8B30E57A-2535-41BD-AF05-2B0B92AAE04B}">
   <ds:schemaRefs>
     <ds:schemaRef ds:uri="http://schemas.openxmlformats.org/officeDocument/2006/bibliography"/>
   </ds:schemaRefs>

</xml_diff>

<commit_message>
Continued work on isse 2 and doc.
</commit_message>
<xml_diff>
--- a/qMIPS/doc/Proyecto esqueleto.docx
+++ b/qMIPS/doc/Proyecto esqueleto.docx
@@ -1881,7 +1881,19 @@
         <w:rPr>
           <w:lang w:val="es-ES"/>
         </w:rPr>
-        <w:t xml:space="preserve">de alguna forma a sus contrapartidas clásicas, tanto el desarrollo teórico de </w:t>
+        <w:t>de alguna form</w:t>
+      </w:r>
+      <w:r>
+        <w:rPr>
+          <w:lang w:val="es-ES"/>
+        </w:rPr>
+        <w:t>a a sus contrapartidas clásicas. T</w:t>
+      </w:r>
+      <w:r>
+        <w:rPr>
+          <w:lang w:val="es-ES"/>
+        </w:rPr>
+        <w:t xml:space="preserve">anto el desarrollo teórico de </w:t>
       </w:r>
       <w:r>
         <w:rPr>
@@ -1894,7 +1906,19 @@
         <w:rPr>
           <w:lang w:val="es-ES"/>
         </w:rPr>
-        <w:t>, hasta la implementación física de computadores cuánticos propiamente dichos. Es en este punto en el que se centrará el proyecto.</w:t>
+        <w:t xml:space="preserve">, </w:t>
+      </w:r>
+      <w:r>
+        <w:rPr>
+          <w:lang w:val="es-ES"/>
+        </w:rPr>
+        <w:t>como</w:t>
+      </w:r>
+      <w:r>
+        <w:rPr>
+          <w:lang w:val="es-ES"/>
+        </w:rPr>
+        <w:t xml:space="preserve"> la implementación física de computadores cuánticos propiamente dichos. Es en este punto en el que se centrará el proyecto.</w:t>
       </w:r>
       <w:r>
         <w:rPr>
@@ -2074,13 +2098,13 @@
         <w:rPr>
           <w:lang w:val="es-ES"/>
         </w:rPr>
-        <w:t>Este es el punto fundamental de este proyecto: integrar en una arquitectura real de un procesador actual un núcleo que permita realizar una serie de operaciones sobre estados cuánticos. Este núcleo será, por supuesto, una simulación clásica de un estado cuántico y por tanto ineficiente en muchos ca</w:t>
-      </w:r>
-      <w:r>
-        <w:rPr>
-          <w:lang w:val="es-ES"/>
-        </w:rPr>
-        <w:t>sos.</w:t>
+        <w:t>Este es el punto fundamental de este proyecto: integrar en una arquitectura real de un procesador actual un núcleo que permita realizar una serie de operaciones sobre estados cuánticos. Este núcleo será, por supuesto, una simulación clásica de</w:t>
+      </w:r>
+      <w:r>
+        <w:rPr>
+          <w:lang w:val="es-ES"/>
+        </w:rPr>
+        <w:t xml:space="preserve"> un estado cuántico.</w:t>
       </w:r>
     </w:p>
     <w:p>
@@ -2224,6 +2248,7 @@
       <w:r>
         <w:rPr>
           <w:noProof/>
+          <w:lang w:val="es-ES" w:eastAsia="es-ES"/>
         </w:rPr>
         <mc:AlternateContent>
           <mc:Choice Requires="wps">
@@ -2619,7 +2644,21 @@
           <w:rFonts w:eastAsiaTheme="minorEastAsia"/>
           <w:lang w:val="es-ES"/>
         </w:rPr>
-        <w:t>. El espectrómetro utiliza el espín de los núcleos como qubits, luego la máquina disponía de 7 qubits para operar.</w:t>
+        <w:t>. El espectrómetro utiliza</w:t>
+      </w:r>
+      <w:r>
+        <w:rPr>
+          <w:rFonts w:eastAsiaTheme="minorEastAsia"/>
+          <w:lang w:val="es-ES"/>
+        </w:rPr>
+        <w:t>ba</w:t>
+      </w:r>
+      <w:r>
+        <w:rPr>
+          <w:rFonts w:eastAsiaTheme="minorEastAsia"/>
+          <w:lang w:val="es-ES"/>
+        </w:rPr>
+        <w:t xml:space="preserve"> el espín de los núcleos como qubits, luego la máquina disponía de 7 qubits para operar.</w:t>
       </w:r>
     </w:p>
     <w:p>
@@ -2673,6 +2712,12 @@
           <w:lang w:val="es-ES"/>
         </w:rPr>
       </w:pPr>
+      <w:r>
+        <w:rPr>
+          <w:lang w:val="es-ES"/>
+        </w:rPr>
+        <w:t>Otra rama de avance en la implementación física de este tipo de máquinas se basa en lo que se denomina “Trampas de iones”.</w:t>
+      </w:r>
     </w:p>
     <w:p>
       <w:pPr>
@@ -2682,21 +2727,234 @@
       </w:pPr>
       <w:r>
         <w:rPr>
-          <w:lang w:val="es-ES"/>
-        </w:rPr>
-        <w:t>El concepto de unión entre computado</w:t>
-      </w:r>
-      <w:r>
-        <w:rPr>
-          <w:lang w:val="es-ES"/>
-        </w:rPr>
-        <w:t>r</w:t>
-      </w:r>
-      <w:r>
-        <w:rPr>
-          <w:lang w:val="es-ES"/>
-        </w:rPr>
-        <w:t xml:space="preserve"> clásico y cuántico está siendo explotado intensamente en el ámbito de la investigación.</w:t>
+          <w:noProof/>
+          <w:lang w:val="es-ES" w:eastAsia="es-ES"/>
+        </w:rPr>
+        <mc:AlternateContent>
+          <mc:Choice Requires="wps">
+            <w:drawing>
+              <wp:anchor distT="0" distB="0" distL="114300" distR="114300" simplePos="0" relativeHeight="251725824" behindDoc="0" locked="0" layoutInCell="1" allowOverlap="1" wp14:anchorId="65E0C330" wp14:editId="7AACEBCA">
+                <wp:simplePos x="0" y="0"/>
+                <wp:positionH relativeFrom="column">
+                  <wp:posOffset>939165</wp:posOffset>
+                </wp:positionH>
+                <wp:positionV relativeFrom="paragraph">
+                  <wp:posOffset>2410460</wp:posOffset>
+                </wp:positionV>
+                <wp:extent cx="3657600" cy="635"/>
+                <wp:effectExtent l="0" t="0" r="0" b="0"/>
+                <wp:wrapNone/>
+                <wp:docPr id="293" name="293 Cuadro de texto"/>
+                <wp:cNvGraphicFramePr/>
+                <a:graphic xmlns:a="http://schemas.openxmlformats.org/drawingml/2006/main">
+                  <a:graphicData uri="http://schemas.microsoft.com/office/word/2010/wordprocessingShape">
+                    <wps:wsp>
+                      <wps:cNvSpPr txBox="1"/>
+                      <wps:spPr>
+                        <a:xfrm>
+                          <a:off x="0" y="0"/>
+                          <a:ext cx="3657600" cy="635"/>
+                        </a:xfrm>
+                        <a:prstGeom prst="rect">
+                          <a:avLst/>
+                        </a:prstGeom>
+                        <a:solidFill>
+                          <a:prstClr val="white"/>
+                        </a:solidFill>
+                        <a:ln>
+                          <a:noFill/>
+                        </a:ln>
+                        <a:effectLst/>
+                      </wps:spPr>
+                      <wps:txbx>
+                        <w:txbxContent>
+                          <w:p>
+                            <w:pPr>
+                              <w:pStyle w:val="Epgrafe"/>
+                              <w:rPr>
+                                <w:noProof/>
+                                <w:sz w:val="24"/>
+                                <w:lang w:val="es-ES"/>
+                              </w:rPr>
+                            </w:pPr>
+                            <w:r>
+                              <w:rPr>
+                                <w:lang w:val="es-ES"/>
+                              </w:rPr>
+                              <w:t xml:space="preserve">Ilustración </w:t>
+                            </w:r>
+                            <w:r>
+                              <w:fldChar w:fldCharType="begin"/>
+                            </w:r>
+                            <w:r>
+                              <w:rPr>
+                                <w:lang w:val="es-ES"/>
+                              </w:rPr>
+                              <w:instrText xml:space="preserve"> SEQ Ilustración \* ARABIC </w:instrText>
+                            </w:r>
+                            <w:r>
+                              <w:fldChar w:fldCharType="separate"/>
+                            </w:r>
+                            <w:r>
+                              <w:rPr>
+                                <w:noProof/>
+                                <w:lang w:val="es-ES"/>
+                              </w:rPr>
+                              <w:t>2</w:t>
+                            </w:r>
+                            <w:r>
+                              <w:fldChar w:fldCharType="end"/>
+                            </w:r>
+                            <w:r>
+                              <w:rPr>
+                                <w:lang w:val="es-ES"/>
+                              </w:rPr>
+                              <w:t xml:space="preserve"> Esquema de una trampa de iones</w:t>
+                            </w:r>
+                          </w:p>
+                        </w:txbxContent>
+                      </wps:txbx>
+                      <wps:bodyPr rot="0" spcFirstLastPara="0" vertOverflow="overflow" horzOverflow="overflow" vert="horz" wrap="square" lIns="0" tIns="0" rIns="0" bIns="0" numCol="1" spcCol="0" rtlCol="0" fromWordArt="0" anchor="t" anchorCtr="0" forceAA="0" compatLnSpc="1">
+                        <a:prstTxWarp prst="textNoShape">
+                          <a:avLst/>
+                        </a:prstTxWarp>
+                        <a:spAutoFit/>
+                      </wps:bodyPr>
+                    </wps:wsp>
+                  </a:graphicData>
+                </a:graphic>
+              </wp:anchor>
+            </w:drawing>
+          </mc:Choice>
+          <mc:Fallback>
+            <w:pict>
+              <v:shape id="293 Cuadro de texto" o:spid="_x0000_s1027" type="#_x0000_t202" style="position:absolute;margin-left:73.95pt;margin-top:189.8pt;width:4in;height:.05pt;z-index:251725824;visibility:visible;mso-wrap-style:square;mso-wrap-distance-left:9pt;mso-wrap-distance-top:0;mso-wrap-distance-right:9pt;mso-wrap-distance-bottom:0;mso-position-horizontal:absolute;mso-position-horizontal-relative:text;mso-position-vertical:absolute;mso-position-vertical-relative:text;v-text-anchor:top" o:gfxdata="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" stroked="f">
+                <v:textbox style="mso-fit-shape-to-text:t" inset="0,0,0,0">
+                  <w:txbxContent>
+                    <w:p>
+                      <w:pPr>
+                        <w:pStyle w:val="Epgrafe"/>
+                        <w:rPr>
+                          <w:noProof/>
+                          <w:sz w:val="24"/>
+                          <w:lang w:val="es-ES"/>
+                        </w:rPr>
+                      </w:pPr>
+                      <w:r>
+                        <w:rPr>
+                          <w:lang w:val="es-ES"/>
+                        </w:rPr>
+                        <w:t xml:space="preserve">Ilustración </w:t>
+                      </w:r>
+                      <w:r>
+                        <w:fldChar w:fldCharType="begin"/>
+                      </w:r>
+                      <w:r>
+                        <w:rPr>
+                          <w:lang w:val="es-ES"/>
+                        </w:rPr>
+                        <w:instrText xml:space="preserve"> SEQ Ilustración \* ARABIC </w:instrText>
+                      </w:r>
+                      <w:r>
+                        <w:fldChar w:fldCharType="separate"/>
+                      </w:r>
+                      <w:r>
+                        <w:rPr>
+                          <w:noProof/>
+                          <w:lang w:val="es-ES"/>
+                        </w:rPr>
+                        <w:t>2</w:t>
+                      </w:r>
+                      <w:r>
+                        <w:fldChar w:fldCharType="end"/>
+                      </w:r>
+                      <w:r>
+                        <w:rPr>
+                          <w:lang w:val="es-ES"/>
+                        </w:rPr>
+                        <w:t xml:space="preserve"> Esquema de una trampa de iones</w:t>
+                      </w:r>
+                    </w:p>
+                  </w:txbxContent>
+                </v:textbox>
+              </v:shape>
+            </w:pict>
+          </mc:Fallback>
+        </mc:AlternateContent>
+      </w:r>
+      <w:r>
+        <w:rPr>
+          <w:noProof/>
+          <w:lang w:val="es-ES" w:eastAsia="es-ES"/>
+        </w:rPr>
+        <w:drawing>
+          <wp:anchor distT="0" distB="0" distL="114300" distR="114300" simplePos="0" relativeHeight="251723776" behindDoc="0" locked="0" layoutInCell="1" allowOverlap="1" wp14:anchorId="37D141F6" wp14:editId="71DC594C">
+            <wp:simplePos x="0" y="0"/>
+            <wp:positionH relativeFrom="column">
+              <wp:posOffset>939165</wp:posOffset>
+            </wp:positionH>
+            <wp:positionV relativeFrom="paragraph">
+              <wp:posOffset>558165</wp:posOffset>
+            </wp:positionV>
+            <wp:extent cx="3657600" cy="1795145"/>
+            <wp:effectExtent l="0" t="0" r="0" b="0"/>
+            <wp:wrapTopAndBottom/>
+            <wp:docPr id="292" name="Imagen 292"/>
+            <wp:cNvGraphicFramePr>
+              <a:graphicFrameLocks xmlns:a="http://schemas.openxmlformats.org/drawingml/2006/main" noChangeAspect="1"/>
+            </wp:cNvGraphicFramePr>
+            <a:graphic xmlns:a="http://schemas.openxmlformats.org/drawingml/2006/main">
+              <a:graphicData uri="http://schemas.openxmlformats.org/drawingml/2006/picture">
+                <pic:pic xmlns:pic="http://schemas.openxmlformats.org/drawingml/2006/picture">
+                  <pic:nvPicPr>
+                    <pic:cNvPr id="0" name="Picture 1"/>
+                    <pic:cNvPicPr>
+                      <a:picLocks noChangeAspect="1" noChangeArrowheads="1"/>
+                    </pic:cNvPicPr>
+                  </pic:nvPicPr>
+                  <pic:blipFill>
+                    <a:blip r:embed="rId10">
+                      <a:extLst>
+                        <a:ext uri="{28A0092B-C50C-407E-A947-70E740481C1C}">
+                          <a14:useLocalDpi xmlns:a14="http://schemas.microsoft.com/office/drawing/2010/main" val="0"/>
+                        </a:ext>
+                      </a:extLst>
+                    </a:blip>
+                    <a:srcRect/>
+                    <a:stretch>
+                      <a:fillRect/>
+                    </a:stretch>
+                  </pic:blipFill>
+                  <pic:spPr bwMode="auto">
+                    <a:xfrm>
+                      <a:off x="0" y="0"/>
+                      <a:ext cx="3657600" cy="1795145"/>
+                    </a:xfrm>
+                    <a:prstGeom prst="rect">
+                      <a:avLst/>
+                    </a:prstGeom>
+                    <a:noFill/>
+                    <a:ln>
+                      <a:noFill/>
+                    </a:ln>
+                  </pic:spPr>
+                </pic:pic>
+              </a:graphicData>
+            </a:graphic>
+            <wp14:sizeRelH relativeFrom="page">
+              <wp14:pctWidth>0</wp14:pctWidth>
+            </wp14:sizeRelH>
+            <wp14:sizeRelV relativeFrom="page">
+              <wp14:pctHeight>0</wp14:pctHeight>
+            </wp14:sizeRelV>
+          </wp:anchor>
+        </w:drawing>
+      </w:r>
+      <w:r>
+        <w:rPr>
+          <w:lang w:val="es-ES"/>
+        </w:rPr>
+        <w:t xml:space="preserve">Las trampas de iones utilizan una combinación de campos electromagnéticos para confinar iones individuales en una región del espacio. </w:t>
       </w:r>
     </w:p>
     <w:p>
@@ -2705,11 +2963,231 @@
           <w:lang w:val="es-ES"/>
         </w:rPr>
       </w:pPr>
-      <w:r>
-        <w:rPr>
-          <w:lang w:val="es-ES"/>
-        </w:rPr>
-        <w:t xml:space="preserve"> Investigadores de la Universidad de California desarrollaron en el 2011 un concepto similar al que aquí se presenta: un computador cuántico con la arquitectura de Von Neumann [</w:t>
+    </w:p>
+    <w:p>
+      <w:pPr>
+        <w:rPr>
+          <w:lang w:val="es-ES"/>
+        </w:rPr>
+      </w:pPr>
+      <w:r>
+        <w:rPr>
+          <w:lang w:val="es-ES"/>
+        </w:rPr>
+        <w:t xml:space="preserve">En 1995 J. I. </w:t>
+      </w:r>
+      <w:proofErr w:type="spellStart"/>
+      <w:r>
+        <w:rPr>
+          <w:lang w:val="es-ES"/>
+        </w:rPr>
+        <w:t>Cirac</w:t>
+      </w:r>
+      <w:proofErr w:type="spellEnd"/>
+      <w:r>
+        <w:rPr>
+          <w:lang w:val="es-ES"/>
+        </w:rPr>
+        <w:t xml:space="preserve"> y P. </w:t>
+      </w:r>
+      <w:proofErr w:type="spellStart"/>
+      <w:r>
+        <w:rPr>
+          <w:lang w:val="es-ES"/>
+        </w:rPr>
+        <w:t>Zoller</w:t>
+      </w:r>
+      <w:proofErr w:type="spellEnd"/>
+      <w:r>
+        <w:rPr>
+          <w:lang w:val="es-ES"/>
+        </w:rPr>
+        <w:t xml:space="preserve">  de la Universidad de Innsbruck, propusieron un modelo de computador cuántico utilizando trampas de iones que era capaz de realizar la operación “NOT-controlada” (se describirá </w:t>
+      </w:r>
+      <w:r>
+        <w:rPr>
+          <w:lang w:val="es-ES"/>
+        </w:rPr>
+        <w:t>más</w:t>
+      </w:r>
+      <w:r>
+        <w:rPr>
+          <w:lang w:val="es-ES"/>
+        </w:rPr>
+        <w:t xml:space="preserve"> adelante</w:t>
+      </w:r>
+      <w:r>
+        <w:rPr>
+          <w:lang w:val="es-ES"/>
+        </w:rPr>
+        <w:t>)</w:t>
+      </w:r>
+      <w:r>
+        <w:rPr>
+          <w:lang w:val="es-ES"/>
+        </w:rPr>
+        <w:t>.</w:t>
+      </w:r>
+      <w:r>
+        <w:rPr>
+          <w:lang w:val="es-ES"/>
+        </w:rPr>
+        <w:t xml:space="preserve"> </w:t>
+      </w:r>
+      <w:r>
+        <w:rPr>
+          <w:lang w:val="es-ES"/>
+        </w:rPr>
+        <w:t xml:space="preserve">Para realizar las computaciones, los iones se enfrían utilizando un haz laser de frecuencia adecuada hasta su estado fundamental. Los qubits son los estados energéticos de los iones atrapados, luego tendremos un </w:t>
+      </w:r>
+      <w:proofErr w:type="spellStart"/>
+      <w:r>
+        <w:rPr>
+          <w:lang w:val="es-ES"/>
+        </w:rPr>
+        <w:t>qubit</w:t>
+      </w:r>
+      <w:proofErr w:type="spellEnd"/>
+      <w:r>
+        <w:rPr>
+          <w:lang w:val="es-ES"/>
+        </w:rPr>
+        <w:t xml:space="preserve"> por cada uno. Un haz laser por cada ion se encarga de operar con ellos, excitándolos o enfriándolos según sea necesario. En el modelo de </w:t>
+      </w:r>
+      <w:proofErr w:type="spellStart"/>
+      <w:r>
+        <w:rPr>
+          <w:lang w:val="es-ES"/>
+        </w:rPr>
+        <w:t>Cirac</w:t>
+      </w:r>
+      <w:proofErr w:type="spellEnd"/>
+      <w:r>
+        <w:rPr>
+          <w:lang w:val="es-ES"/>
+        </w:rPr>
+        <w:t xml:space="preserve"> y </w:t>
+      </w:r>
+      <w:proofErr w:type="spellStart"/>
+      <w:r>
+        <w:rPr>
+          <w:lang w:val="es-ES"/>
+        </w:rPr>
+        <w:t>Zoller</w:t>
+      </w:r>
+      <w:proofErr w:type="spellEnd"/>
+      <w:r>
+        <w:rPr>
+          <w:lang w:val="es-ES"/>
+        </w:rPr>
+        <w:t xml:space="preserve"> los iones que interaccionan no tienen por qué estar juntos.</w:t>
+      </w:r>
+    </w:p>
+    <w:p>
+      <w:pPr>
+        <w:rPr>
+          <w:lang w:val="es-ES"/>
+        </w:rPr>
+      </w:pPr>
+      <w:r>
+        <w:rPr>
+          <w:lang w:val="es-ES"/>
+        </w:rPr>
+        <w:t>En mayo de 2011 un grupo de investigadores de varias universidades público un artículo [</w:t>
+      </w:r>
+      <w:r>
+        <w:rPr>
+          <w:lang w:val="es-ES"/>
+        </w:rPr>
+        <w:t>http://arxiv.org/abs/1009.6126</w:t>
+      </w:r>
+      <w:r>
+        <w:rPr>
+          <w:lang w:val="es-ES"/>
+        </w:rPr>
+        <w:t>] en el que describían un método para mantener entrelazados hasta 14 iones en una trampa. Hasta la fecha es el mayor número de qubits mantenidos en una trampa iones.</w:t>
+      </w:r>
+    </w:p>
+    <w:p>
+      <w:pPr>
+        <w:rPr>
+          <w:lang w:val="es-ES"/>
+        </w:rPr>
+      </w:pPr>
+      <w:r>
+        <w:rPr>
+          <w:lang w:val="es-ES"/>
+        </w:rPr>
+        <w:t xml:space="preserve">Existen varios modelos más hoy día, algunos de gran complejidad y no es el punto central de este proyecto. Remito a la bibliografía para obtener </w:t>
+      </w:r>
+      <w:r>
+        <w:rPr>
+          <w:lang w:val="es-ES"/>
+        </w:rPr>
+        <w:t>más</w:t>
+      </w:r>
+      <w:r>
+        <w:rPr>
+          <w:lang w:val="es-ES"/>
+        </w:rPr>
+        <w:t xml:space="preserve"> información [BIBLIOGRAFÍA].</w:t>
+      </w:r>
+    </w:p>
+    <w:p>
+      <w:pPr>
+        <w:rPr>
+          <w:lang w:val="es-ES"/>
+        </w:rPr>
+      </w:pPr>
+      <w:r>
+        <w:rPr>
+          <w:lang w:val="es-ES"/>
+        </w:rPr>
+        <w:lastRenderedPageBreak/>
+        <w:t>El concepto de unión entre computado</w:t>
+      </w:r>
+      <w:r>
+        <w:rPr>
+          <w:lang w:val="es-ES"/>
+        </w:rPr>
+        <w:t>r</w:t>
+      </w:r>
+      <w:r>
+        <w:rPr>
+          <w:lang w:val="es-ES"/>
+        </w:rPr>
+        <w:t xml:space="preserve"> clásico y cuántico</w:t>
+      </w:r>
+      <w:r>
+        <w:rPr>
+          <w:lang w:val="es-ES"/>
+        </w:rPr>
+        <w:t xml:space="preserve">, concepto clave de este proyecto, </w:t>
+      </w:r>
+      <w:r>
+        <w:rPr>
+          <w:lang w:val="es-ES"/>
+        </w:rPr>
+        <w:t xml:space="preserve"> está siendo explotado intensamente en el ámbito de la investigación.</w:t>
+      </w:r>
+      <w:r>
+        <w:rPr>
+          <w:lang w:val="es-ES"/>
+        </w:rPr>
+        <w:t xml:space="preserve"> De hecho, se han realizado experimentos reales de computadores cuánticos a muy pequeña escala que combinan de forma efectiva ambos paradigmas.</w:t>
+      </w:r>
+    </w:p>
+    <w:p>
+      <w:pPr>
+        <w:rPr>
+          <w:lang w:val="es-ES"/>
+        </w:rPr>
+      </w:pPr>
+      <w:r>
+        <w:rPr>
+          <w:lang w:val="es-ES"/>
+        </w:rPr>
+        <w:t>Investigadores de la Universidad de California desarrollaron en el 2011 un concepto similar al que aquí se presenta: un computador cuántico con la arquitectura de Von Neumann [</w:t>
       </w:r>
       <w:proofErr w:type="spellStart"/>
       <w:r>
@@ -2892,7 +3370,6 @@
           <w:szCs w:val="24"/>
           <w:lang w:val="es-ES"/>
         </w:rPr>
-        <w:lastRenderedPageBreak/>
         <w:t>La física cuántica no es más que un marco matemático para el desarrollo de teorías físicas. Se basa en una serie de postulados empíricos, obtenidos prácticamente por ensayo y error, que aun así han resultado en una importantísima rama de la física de una precisión impresionante</w:t>
       </w:r>
       <w:r>
@@ -2923,6 +3400,7 @@
           <w:szCs w:val="24"/>
           <w:lang w:val="es-ES"/>
         </w:rPr>
+        <w:lastRenderedPageBreak/>
         <w:t>Los postulados de la Física Cuántica, que definen dicho marco matemático, cambian  dependiendo de la fuente que se consulte y de a qué rama se enfoque dicha fuente. Por supuesto todos vienen a decir lo mismo solo que planteado de diversas formas. Dado que aquí buscamos el punto de vista de la Información Cuántica, expondré dichos postulados citando a [</w:t>
       </w:r>
       <w:proofErr w:type="spellStart"/>
@@ -3573,7 +4051,6 @@
           <w:szCs w:val="24"/>
           <w:lang w:val="es-ES"/>
         </w:rPr>
-        <w:lastRenderedPageBreak/>
         <w:t xml:space="preserve">Esta notación se denomina </w:t>
       </w:r>
       <w:r>
@@ -3636,8 +4113,9 @@
           <w:szCs w:val="24"/>
           <w:lang w:val="es-ES"/>
         </w:rPr>
-        <w:t xml:space="preserve"> y son </w:t>
-      </w:r>
+        <w:t xml:space="preserve"> (</w:t>
+      </w:r>
+      <w:proofErr w:type="spellStart"/>
       <w:r>
         <w:rPr>
           <w:rFonts w:eastAsiaTheme="minorEastAsia"/>
@@ -3645,6 +4123,32 @@
           <w:szCs w:val="24"/>
           <w:lang w:val="es-ES"/>
         </w:rPr>
+        <w:t>ket</w:t>
+      </w:r>
+      <w:proofErr w:type="spellEnd"/>
+      <w:r>
+        <w:rPr>
+          <w:rFonts w:eastAsiaTheme="minorEastAsia"/>
+          <w:szCs w:val="24"/>
+          <w:lang w:val="es-ES"/>
+        </w:rPr>
+        <w:t>) y se pueden identificar con</w:t>
+      </w:r>
+      <w:r>
+        <w:rPr>
+          <w:rFonts w:eastAsiaTheme="minorEastAsia"/>
+          <w:szCs w:val="24"/>
+          <w:lang w:val="es-ES"/>
+        </w:rPr>
+        <w:t xml:space="preserve"> </w:t>
+      </w:r>
+      <w:r>
+        <w:rPr>
+          <w:rFonts w:eastAsiaTheme="minorEastAsia"/>
+          <w:i/>
+          <w:szCs w:val="24"/>
+          <w:lang w:val="es-ES"/>
+        </w:rPr>
         <w:t>vectores columna</w:t>
       </w:r>
       <w:r>
@@ -3653,10 +4157,158 @@
           <w:szCs w:val="24"/>
           <w:lang w:val="es-ES"/>
         </w:rPr>
-        <w:t xml:space="preserve"> </w:t>
-      </w:r>
-      <w:bookmarkStart w:id="5" w:name="_GoBack"/>
-      <w:bookmarkEnd w:id="5"/>
+        <w:t xml:space="preserve">, cada uno de ellos tiene asociado un vector dual, con el símbolo </w:t>
+      </w:r>
+      <m:oMath>
+        <m:d>
+          <m:dPr>
+            <m:begChr m:val="⟨"/>
+            <m:endChr m:val=""/>
+            <m:ctrlPr>
+              <w:rPr>
+                <w:rFonts w:ascii="Cambria Math" w:eastAsiaTheme="minorEastAsia" w:hAnsi="Cambria Math"/>
+                <w:i/>
+                <w:szCs w:val="24"/>
+                <w:lang w:val="es-ES"/>
+              </w:rPr>
+            </m:ctrlPr>
+          </m:dPr>
+          <m:e>
+            <m:r>
+              <w:rPr>
+                <w:rFonts w:ascii="Cambria Math" w:eastAsiaTheme="minorEastAsia" w:hAnsi="Cambria Math"/>
+                <w:szCs w:val="24"/>
+                <w:lang w:val="es-ES"/>
+              </w:rPr>
+              <m:t>ϕ|</m:t>
+            </m:r>
+          </m:e>
+        </m:d>
+      </m:oMath>
+      <w:r>
+        <w:rPr>
+          <w:rFonts w:eastAsiaTheme="minorEastAsia"/>
+          <w:szCs w:val="24"/>
+          <w:lang w:val="es-ES"/>
+        </w:rPr>
+        <w:t xml:space="preserve"> (</w:t>
+      </w:r>
+      <w:proofErr w:type="spellStart"/>
+      <w:r>
+        <w:rPr>
+          <w:rFonts w:eastAsiaTheme="minorEastAsia"/>
+          <w:i/>
+          <w:szCs w:val="24"/>
+          <w:lang w:val="es-ES"/>
+        </w:rPr>
+        <w:t>bra</w:t>
+      </w:r>
+      <w:proofErr w:type="spellEnd"/>
+      <w:r>
+        <w:rPr>
+          <w:rFonts w:eastAsiaTheme="minorEastAsia"/>
+          <w:szCs w:val="24"/>
+          <w:lang w:val="es-ES"/>
+        </w:rPr>
+        <w:t xml:space="preserve">), que se pueden identificar, a su vez, con vectores fila. Uno se obtiene a partir del otro transponiéndolo y complejo-conjugándolo (conjugación </w:t>
+      </w:r>
+      <w:proofErr w:type="spellStart"/>
+      <w:r>
+        <w:rPr>
+          <w:rFonts w:eastAsiaTheme="minorEastAsia"/>
+          <w:szCs w:val="24"/>
+          <w:lang w:val="es-ES"/>
+        </w:rPr>
+        <w:t>hermítica</w:t>
+      </w:r>
+      <w:proofErr w:type="spellEnd"/>
+      <w:r>
+        <w:rPr>
+          <w:rFonts w:eastAsiaTheme="minorEastAsia"/>
+          <w:szCs w:val="24"/>
+          <w:lang w:val="es-ES"/>
+        </w:rPr>
+        <w:t>). El producto escalar de dos vectores de este tipo se escribe de forma sencilla</w:t>
+      </w:r>
+      <w:proofErr w:type="gramStart"/>
+      <w:r>
+        <w:rPr>
+          <w:rFonts w:eastAsiaTheme="minorEastAsia"/>
+          <w:szCs w:val="24"/>
+          <w:lang w:val="es-ES"/>
+        </w:rPr>
+        <w:t xml:space="preserve">:  </w:t>
+      </w:r>
+      <m:oMath>
+        <m:d>
+          <m:dPr>
+            <m:begChr m:val="⟨"/>
+            <m:endChr m:val=""/>
+            <m:ctrlPr>
+              <w:rPr>
+                <w:rFonts w:ascii="Cambria Math" w:eastAsiaTheme="minorEastAsia" w:hAnsi="Cambria Math"/>
+                <w:i/>
+                <w:szCs w:val="24"/>
+                <w:lang w:val="es-ES"/>
+              </w:rPr>
+            </m:ctrlPr>
+          </m:dPr>
+          <m:e>
+            <m:r>
+              <w:rPr>
+                <w:rFonts w:ascii="Cambria Math" w:eastAsiaTheme="minorEastAsia" w:hAnsi="Cambria Math"/>
+                <w:szCs w:val="24"/>
+                <w:lang w:val="es-ES"/>
+              </w:rPr>
+              <m:t>ϕ|</m:t>
+            </m:r>
+          </m:e>
+        </m:d>
+        <m:r>
+          <m:rPr>
+            <m:sty m:val="p"/>
+          </m:rPr>
+          <w:rPr>
+            <w:rFonts w:ascii="Cambria Math" w:eastAsiaTheme="minorEastAsia" w:hAnsi="Cambria Math"/>
+            <w:szCs w:val="24"/>
+            <w:lang w:val="es-ES"/>
+          </w:rPr>
+          <m:t xml:space="preserve"> </m:t>
+        </m:r>
+        <m:d>
+          <m:dPr>
+            <m:begChr m:val=""/>
+            <m:endChr m:val="⟩"/>
+            <m:ctrlPr>
+              <w:rPr>
+                <w:rFonts w:ascii="Cambria Math" w:hAnsi="Cambria Math"/>
+                <w:i/>
+                <w:szCs w:val="24"/>
+                <w:lang w:val="es-ES"/>
+              </w:rPr>
+            </m:ctrlPr>
+          </m:dPr>
+          <m:e>
+            <m:r>
+              <w:rPr>
+                <w:rFonts w:ascii="Cambria Math" w:hAnsi="Cambria Math"/>
+                <w:szCs w:val="24"/>
+                <w:lang w:val="es-ES"/>
+              </w:rPr>
+              <m:t>ψ</m:t>
+            </m:r>
+          </m:e>
+        </m:d>
+      </m:oMath>
+      <w:r>
+        <w:rPr>
+          <w:rFonts w:eastAsiaTheme="minorEastAsia"/>
+          <w:szCs w:val="24"/>
+          <w:lang w:val="es-ES"/>
+        </w:rPr>
+        <w:t>.</w:t>
+      </w:r>
+      <w:proofErr w:type="gramEnd"/>
     </w:p>
     <w:p>
       <w:pPr>
@@ -3673,7 +4325,265 @@
           <w:szCs w:val="24"/>
           <w:lang w:val="es-ES"/>
         </w:rPr>
-        <w:t>Estos estados, como vectores que son, tienen su representación matricial:</w:t>
+        <w:lastRenderedPageBreak/>
+        <w:t xml:space="preserve">Estos estados se pueden representar de forma matricial. Como tenemos un espacio de dos dimensiones complejas podemos tomar una base que defina este espacio de forma arbitraria, es decir, cualesquiera dos vectores </w:t>
+      </w:r>
+      <w:r>
+        <w:rPr>
+          <w:rFonts w:eastAsiaTheme="minorEastAsia"/>
+          <w:szCs w:val="24"/>
+          <w:lang w:val="es-ES"/>
+        </w:rPr>
+        <w:t xml:space="preserve">complejos </w:t>
+      </w:r>
+      <w:r>
+        <w:rPr>
+          <w:rFonts w:eastAsiaTheme="minorEastAsia"/>
+          <w:szCs w:val="24"/>
+          <w:lang w:val="es-ES"/>
+        </w:rPr>
+        <w:t xml:space="preserve">ortogonales </w:t>
+      </w:r>
+      <w:r>
+        <w:rPr>
+          <w:rFonts w:eastAsiaTheme="minorEastAsia"/>
+          <w:szCs w:val="24"/>
+          <w:lang w:val="es-ES"/>
+        </w:rPr>
+        <w:t>y unitarios definirán una base válida.</w:t>
+      </w:r>
+    </w:p>
+    <w:p>
+      <w:pPr>
+        <w:ind w:firstLine="284"/>
+        <w:rPr>
+          <w:rFonts w:eastAsiaTheme="minorEastAsia"/>
+          <w:szCs w:val="24"/>
+          <w:lang w:val="es-ES"/>
+        </w:rPr>
+      </w:pPr>
+      <w:r>
+        <w:rPr>
+          <w:rFonts w:eastAsiaTheme="minorEastAsia"/>
+          <w:szCs w:val="24"/>
+          <w:lang w:val="es-ES"/>
+        </w:rPr>
+        <w:t xml:space="preserve">Etiquetando las bases como </w:t>
+      </w:r>
+      <m:oMath>
+        <m:r>
+          <w:rPr>
+            <w:rFonts w:ascii="Cambria Math" w:eastAsiaTheme="minorEastAsia" w:hAnsi="Cambria Math"/>
+            <w:szCs w:val="24"/>
+            <w:lang w:val="es-ES"/>
+          </w:rPr>
+          <m:t>|</m:t>
+        </m:r>
+        <m:d>
+          <m:dPr>
+            <m:begChr m:val=""/>
+            <m:endChr m:val="⟩"/>
+            <m:ctrlPr>
+              <w:rPr>
+                <w:rFonts w:ascii="Cambria Math" w:hAnsi="Cambria Math"/>
+                <w:i/>
+                <w:szCs w:val="24"/>
+                <w:lang w:val="es-ES"/>
+              </w:rPr>
+            </m:ctrlPr>
+          </m:dPr>
+          <m:e>
+            <m:r>
+              <w:rPr>
+                <w:rFonts w:ascii="Cambria Math" w:hAnsi="Cambria Math"/>
+                <w:szCs w:val="24"/>
+                <w:lang w:val="es-ES"/>
+              </w:rPr>
+              <m:t>0</m:t>
+            </m:r>
+          </m:e>
+        </m:d>
+      </m:oMath>
+      <w:r>
+        <w:rPr>
+          <w:rFonts w:eastAsiaTheme="minorEastAsia"/>
+          <w:szCs w:val="24"/>
+          <w:lang w:val="es-ES"/>
+        </w:rPr>
+        <w:t xml:space="preserve"> y </w:t>
+      </w:r>
+      <m:oMath>
+        <m:r>
+          <w:rPr>
+            <w:rFonts w:ascii="Cambria Math" w:eastAsiaTheme="minorEastAsia" w:hAnsi="Cambria Math"/>
+            <w:szCs w:val="24"/>
+            <w:lang w:val="es-ES"/>
+          </w:rPr>
+          <m:t>|</m:t>
+        </m:r>
+        <m:d>
+          <m:dPr>
+            <m:begChr m:val=""/>
+            <m:endChr m:val="⟩"/>
+            <m:ctrlPr>
+              <w:rPr>
+                <w:rFonts w:ascii="Cambria Math" w:hAnsi="Cambria Math"/>
+                <w:i/>
+                <w:szCs w:val="24"/>
+                <w:lang w:val="es-ES"/>
+              </w:rPr>
+            </m:ctrlPr>
+          </m:dPr>
+          <m:e>
+            <m:r>
+              <w:rPr>
+                <w:rFonts w:ascii="Cambria Math" w:hAnsi="Cambria Math"/>
+                <w:szCs w:val="24"/>
+                <w:lang w:val="es-ES"/>
+              </w:rPr>
+              <m:t>1</m:t>
+            </m:r>
+          </m:e>
+        </m:d>
+      </m:oMath>
+      <w:r>
+        <w:rPr>
+          <w:rFonts w:eastAsiaTheme="minorEastAsia"/>
+          <w:szCs w:val="24"/>
+          <w:lang w:val="es-ES"/>
+        </w:rPr>
+        <w:t xml:space="preserve"> es f</w:t>
+      </w:r>
+      <w:r>
+        <w:rPr>
+          <w:rFonts w:eastAsiaTheme="minorEastAsia"/>
+          <w:szCs w:val="24"/>
+          <w:lang w:val="es-ES"/>
+        </w:rPr>
+        <w:t>ácil relacionarla</w:t>
+      </w:r>
+      <w:r>
+        <w:rPr>
+          <w:rFonts w:eastAsiaTheme="minorEastAsia"/>
+          <w:szCs w:val="24"/>
+          <w:lang w:val="es-ES"/>
+        </w:rPr>
+        <w:t>s con los bits cl</w:t>
+      </w:r>
+      <w:r>
+        <w:rPr>
+          <w:rFonts w:eastAsiaTheme="minorEastAsia"/>
+          <w:szCs w:val="24"/>
+          <w:lang w:val="es-ES"/>
+        </w:rPr>
+        <w:t>ásicos. El significado físico de estos estados dependerá de la implementación física correspondiente: el espín de los núcleos en un espectrómetro RMN, el estado de excitación de los iones en una trampa, etc. Pero los cálculos matemáticos relevantes son independientes de la implementación,</w:t>
+      </w:r>
+      <w:r>
+        <w:rPr>
+          <w:rFonts w:eastAsiaTheme="minorEastAsia"/>
+          <w:szCs w:val="24"/>
+          <w:lang w:val="es-ES"/>
+        </w:rPr>
+        <w:t xml:space="preserve"> luego</w:t>
+      </w:r>
+      <w:r>
+        <w:rPr>
+          <w:rFonts w:eastAsiaTheme="minorEastAsia"/>
+          <w:szCs w:val="24"/>
+          <w:lang w:val="es-ES"/>
+        </w:rPr>
+        <w:t xml:space="preserve"> </w:t>
+      </w:r>
+      <w:r>
+        <w:rPr>
+          <w:rFonts w:eastAsiaTheme="minorEastAsia"/>
+          <w:szCs w:val="24"/>
+          <w:lang w:val="es-ES"/>
+        </w:rPr>
+        <w:t>podemos abstraernos de la implementación física y aun así proponer un marco matemático coherente para la computación cuántica.</w:t>
+      </w:r>
+    </w:p>
+    <w:p>
+      <w:pPr>
+        <w:ind w:firstLine="284"/>
+        <w:rPr>
+          <w:rFonts w:eastAsiaTheme="minorEastAsia"/>
+          <w:szCs w:val="24"/>
+          <w:lang w:val="es-ES"/>
+        </w:rPr>
+      </w:pPr>
+      <w:r>
+        <w:rPr>
+          <w:rFonts w:eastAsiaTheme="minorEastAsia"/>
+          <w:szCs w:val="24"/>
+          <w:lang w:val="es-ES"/>
+        </w:rPr>
+        <w:t xml:space="preserve">Una base </w:t>
+      </w:r>
+      <w:r>
+        <w:rPr>
+          <w:rFonts w:eastAsiaTheme="minorEastAsia"/>
+          <w:szCs w:val="24"/>
+          <w:lang w:val="es-ES"/>
+        </w:rPr>
+        <w:t xml:space="preserve">del espacio complejo de dos estados </w:t>
+      </w:r>
+      <w:r>
+        <w:rPr>
+          <w:rFonts w:eastAsiaTheme="minorEastAsia"/>
+          <w:szCs w:val="24"/>
+          <w:lang w:val="es-ES"/>
+        </w:rPr>
+        <w:t>que simplifica</w:t>
+      </w:r>
+      <w:r>
+        <w:rPr>
+          <w:rFonts w:eastAsiaTheme="minorEastAsia"/>
+          <w:szCs w:val="24"/>
+          <w:lang w:val="es-ES"/>
+        </w:rPr>
+        <w:t xml:space="preserve"> los cálculos</w:t>
+      </w:r>
+      <w:r>
+        <w:rPr>
+          <w:rFonts w:eastAsiaTheme="minorEastAsia"/>
+          <w:szCs w:val="24"/>
+          <w:lang w:val="es-ES"/>
+        </w:rPr>
+        <w:t>, al menos para esta introducción</w:t>
+      </w:r>
+      <w:r>
+        <w:rPr>
+          <w:rFonts w:eastAsiaTheme="minorEastAsia"/>
+          <w:szCs w:val="24"/>
+          <w:lang w:val="es-ES"/>
+        </w:rPr>
+        <w:t xml:space="preserve">, es la que se denomina </w:t>
+      </w:r>
+      <w:r>
+        <w:rPr>
+          <w:rFonts w:eastAsiaTheme="minorEastAsia"/>
+          <w:i/>
+          <w:szCs w:val="24"/>
+          <w:lang w:val="es-ES"/>
+        </w:rPr>
+        <w:t>base computacional</w:t>
+      </w:r>
+      <w:r>
+        <w:rPr>
+          <w:rFonts w:eastAsiaTheme="minorEastAsia"/>
+          <w:szCs w:val="24"/>
+          <w:lang w:val="es-ES"/>
+        </w:rPr>
+        <w:t>, definida como</w:t>
+      </w:r>
+      <w:r>
+        <w:rPr>
+          <w:rFonts w:eastAsiaTheme="minorEastAsia"/>
+          <w:szCs w:val="24"/>
+          <w:lang w:val="es-ES"/>
+        </w:rPr>
+        <w:t>:</w:t>
       </w:r>
     </w:p>
     <w:p>
@@ -3898,6 +4808,32 @@
     <w:p>
       <w:pPr>
         <w:ind w:firstLine="284"/>
+        <w:rPr>
+          <w:rFonts w:eastAsiaTheme="minorEastAsia"/>
+          <w:szCs w:val="24"/>
+          <w:lang w:val="es-ES"/>
+        </w:rPr>
+      </w:pPr>
+      <w:r>
+        <w:rPr>
+          <w:rFonts w:eastAsiaTheme="minorEastAsia"/>
+          <w:szCs w:val="24"/>
+          <w:lang w:val="es-ES"/>
+        </w:rPr>
+        <w:t xml:space="preserve">De </w:t>
+      </w:r>
+      <w:r>
+        <w:rPr>
+          <w:rFonts w:eastAsiaTheme="minorEastAsia"/>
+          <w:szCs w:val="24"/>
+          <w:lang w:val="es-ES"/>
+        </w:rPr>
+        <w:t>forma que un vector arbitrario queda definido como:</w:t>
+      </w:r>
+    </w:p>
+    <w:p>
+      <w:pPr>
+        <w:ind w:firstLine="284"/>
         <w:jc w:val="center"/>
         <w:rPr>
           <w:rFonts w:eastAsiaTheme="minorEastAsia"/>
@@ -4023,24 +4959,129 @@
           <w:szCs w:val="24"/>
           <w:lang w:val="es-ES"/>
         </w:rPr>
-        <w:t xml:space="preserve">Esta base se denomina </w:t>
-      </w:r>
-      <w:r>
-        <w:rPr>
-          <w:rFonts w:eastAsiaTheme="minorEastAsia"/>
-          <w:i/>
-          <w:szCs w:val="24"/>
-          <w:lang w:val="es-ES"/>
-        </w:rPr>
-        <w:t xml:space="preserve">base computacional </w:t>
-      </w:r>
-      <w:r>
-        <w:rPr>
-          <w:rFonts w:eastAsiaTheme="minorEastAsia"/>
-          <w:szCs w:val="24"/>
-          <w:lang w:val="es-ES"/>
-        </w:rPr>
-        <w:t>y se usará a menudo por comodidad.</w:t>
+        <w:t xml:space="preserve">Siempre y cuando </w:t>
+      </w:r>
+      <m:oMath>
+        <m:sSup>
+          <m:sSupPr>
+            <m:ctrlPr>
+              <w:rPr>
+                <w:rFonts w:ascii="Cambria Math" w:hAnsi="Cambria Math"/>
+                <w:i/>
+                <w:szCs w:val="24"/>
+                <w:lang w:val="es-ES"/>
+              </w:rPr>
+            </m:ctrlPr>
+          </m:sSupPr>
+          <m:e>
+            <m:d>
+              <m:dPr>
+                <m:begChr m:val="|"/>
+                <m:endChr m:val="|"/>
+                <m:ctrlPr>
+                  <w:rPr>
+                    <w:rFonts w:ascii="Cambria Math" w:hAnsi="Cambria Math"/>
+                    <w:i/>
+                    <w:szCs w:val="24"/>
+                    <w:lang w:val="es-ES"/>
+                  </w:rPr>
+                </m:ctrlPr>
+              </m:dPr>
+              <m:e>
+                <m:r>
+                  <w:rPr>
+                    <w:rFonts w:ascii="Cambria Math" w:hAnsi="Cambria Math"/>
+                    <w:szCs w:val="24"/>
+                    <w:lang w:val="es-ES"/>
+                  </w:rPr>
+                  <m:t>α</m:t>
+                </m:r>
+              </m:e>
+            </m:d>
+          </m:e>
+          <m:sup>
+            <m:r>
+              <w:rPr>
+                <w:rFonts w:ascii="Cambria Math" w:hAnsi="Cambria Math"/>
+                <w:szCs w:val="24"/>
+                <w:lang w:val="es-ES"/>
+              </w:rPr>
+              <m:t>2</m:t>
+            </m:r>
+          </m:sup>
+        </m:sSup>
+        <m:r>
+          <w:rPr>
+            <w:rFonts w:ascii="Cambria Math" w:hAnsi="Cambria Math"/>
+            <w:szCs w:val="24"/>
+            <w:lang w:val="es-ES"/>
+          </w:rPr>
+          <m:t>+</m:t>
+        </m:r>
+        <m:sSup>
+          <m:sSupPr>
+            <m:ctrlPr>
+              <w:rPr>
+                <w:rFonts w:ascii="Cambria Math" w:hAnsi="Cambria Math"/>
+                <w:i/>
+                <w:szCs w:val="24"/>
+                <w:lang w:val="es-ES"/>
+              </w:rPr>
+            </m:ctrlPr>
+          </m:sSupPr>
+          <m:e>
+            <m:d>
+              <m:dPr>
+                <m:begChr m:val="|"/>
+                <m:endChr m:val="|"/>
+                <m:ctrlPr>
+                  <w:rPr>
+                    <w:rFonts w:ascii="Cambria Math" w:hAnsi="Cambria Math"/>
+                    <w:i/>
+                    <w:szCs w:val="24"/>
+                    <w:lang w:val="es-ES"/>
+                  </w:rPr>
+                </m:ctrlPr>
+              </m:dPr>
+              <m:e>
+                <m:r>
+                  <w:rPr>
+                    <w:rFonts w:ascii="Cambria Math" w:hAnsi="Cambria Math"/>
+                    <w:szCs w:val="24"/>
+                    <w:lang w:val="es-ES"/>
+                  </w:rPr>
+                  <m:t>β</m:t>
+                </m:r>
+              </m:e>
+            </m:d>
+          </m:e>
+          <m:sup>
+            <m:r>
+              <w:rPr>
+                <w:rFonts w:ascii="Cambria Math" w:hAnsi="Cambria Math"/>
+                <w:szCs w:val="24"/>
+                <w:lang w:val="es-ES"/>
+              </w:rPr>
+              <m:t>2</m:t>
+            </m:r>
+          </m:sup>
+        </m:sSup>
+        <m:r>
+          <w:rPr>
+            <w:rFonts w:ascii="Cambria Math" w:hAnsi="Cambria Math"/>
+            <w:szCs w:val="24"/>
+            <w:lang w:val="es-ES"/>
+          </w:rPr>
+          <m:t>=1</m:t>
+        </m:r>
+      </m:oMath>
+      <w:r>
+        <w:rPr>
+          <w:rFonts w:eastAsiaTheme="minorEastAsia"/>
+          <w:szCs w:val="24"/>
+          <w:lang w:val="es-ES"/>
+        </w:rPr>
+        <w:t>.</w:t>
       </w:r>
     </w:p>
     <w:p>
@@ -4058,25 +5099,7 @@
           <w:szCs w:val="24"/>
           <w:lang w:val="es-ES"/>
         </w:rPr>
-        <w:t xml:space="preserve">Si ponemos un bit lógico en contraposición a un </w:t>
-      </w:r>
-      <w:proofErr w:type="spellStart"/>
-      <w:r>
-        <w:rPr>
-          <w:rFonts w:eastAsiaTheme="minorEastAsia"/>
-          <w:szCs w:val="24"/>
-          <w:lang w:val="es-ES"/>
-        </w:rPr>
-        <w:t>qubit</w:t>
-      </w:r>
-      <w:proofErr w:type="spellEnd"/>
-      <w:r>
-        <w:rPr>
-          <w:rFonts w:eastAsiaTheme="minorEastAsia"/>
-          <w:szCs w:val="24"/>
-          <w:lang w:val="es-ES"/>
-        </w:rPr>
-        <w:t xml:space="preserve">, podríamos hacer el símil: </w:t>
+        <w:t>Para intentar entender las similitudes y diferencias entre las computaciones clásica y cuántica, podemos relacionar sus bases de la forma:</w:t>
       </w:r>
     </w:p>
     <w:p>
@@ -4208,7 +5231,25 @@
           <w:szCs w:val="24"/>
           <w:lang w:val="es-ES"/>
         </w:rPr>
-        <w:t xml:space="preserve">Esto nos lleva a un hecho  sorprendente, que es la base de la potencia de la computación cuántica. Para nosotros es relativamente fácil imaginar el estado </w:t>
+        <w:t xml:space="preserve">De esa forma podríamos operar con los qubits, a simple vista, como si de lógica binaria se tratase. Pero el estado de un </w:t>
+      </w:r>
+      <w:proofErr w:type="spellStart"/>
+      <w:r>
+        <w:rPr>
+          <w:rFonts w:eastAsiaTheme="minorEastAsia"/>
+          <w:szCs w:val="24"/>
+          <w:lang w:val="es-ES"/>
+        </w:rPr>
+        <w:t>qubit</w:t>
+      </w:r>
+      <w:proofErr w:type="spellEnd"/>
+      <w:r>
+        <w:rPr>
+          <w:rFonts w:eastAsiaTheme="minorEastAsia"/>
+          <w:szCs w:val="24"/>
+          <w:lang w:val="es-ES"/>
+        </w:rPr>
+        <w:t xml:space="preserve"> no se reduce simplemente a </w:t>
       </w:r>
       <m:oMath>
         <m:r>
@@ -4250,7 +5291,7 @@
           <w:szCs w:val="24"/>
           <w:lang w:val="es-ES"/>
         </w:rPr>
-        <w:t xml:space="preserve">, pensando por ejemplo en el espín de un electrón haciendo </w:t>
+        <w:t xml:space="preserve"> o </w:t>
       </w:r>
       <m:oMath>
         <m:r>
@@ -4281,18 +5322,10 @@
                 <w:szCs w:val="24"/>
                 <w:lang w:val="es-ES"/>
               </w:rPr>
-              <m:t>0</m:t>
+              <m:t>1</m:t>
             </m:r>
           </m:e>
         </m:d>
-        <m:r>
-          <w:rPr>
-            <w:rFonts w:ascii="Cambria Math" w:eastAsiaTheme="minorEastAsia" w:hAnsi="Cambria Math"/>
-            <w:szCs w:val="24"/>
-            <w:lang w:val="es-ES"/>
-          </w:rPr>
-          <m:t>→espín abajo</m:t>
-        </m:r>
       </m:oMath>
       <w:r>
         <w:rPr>
@@ -4300,57 +5333,16 @@
           <w:szCs w:val="24"/>
           <w:lang w:val="es-ES"/>
         </w:rPr>
-        <w:t xml:space="preserve"> o en los niveles de energía del electrón como </w:t>
-      </w:r>
-      <m:oMath>
-        <m:r>
-          <w:rPr>
-            <w:rFonts w:ascii="Cambria Math" w:eastAsiaTheme="minorEastAsia" w:hAnsi="Cambria Math"/>
-            <w:szCs w:val="24"/>
-            <w:lang w:val="es-ES"/>
-          </w:rPr>
-          <m:t>|</m:t>
-        </m:r>
-        <m:d>
-          <m:dPr>
-            <m:begChr m:val=""/>
-            <m:endChr m:val="⟩"/>
-            <m:ctrlPr>
-              <w:rPr>
-                <w:rFonts w:ascii="Cambria Math" w:hAnsi="Cambria Math"/>
-                <w:i/>
-                <w:szCs w:val="24"/>
-                <w:lang w:val="es-ES"/>
-              </w:rPr>
-            </m:ctrlPr>
-          </m:dPr>
-          <m:e>
-            <m:r>
-              <w:rPr>
-                <w:rFonts w:ascii="Cambria Math" w:hAnsi="Cambria Math"/>
-                <w:szCs w:val="24"/>
-                <w:lang w:val="es-ES"/>
-              </w:rPr>
-              <m:t>0</m:t>
-            </m:r>
-          </m:e>
-        </m:d>
-        <m:r>
-          <w:rPr>
-            <w:rFonts w:ascii="Cambria Math" w:eastAsiaTheme="minorEastAsia" w:hAnsi="Cambria Math"/>
-            <w:szCs w:val="24"/>
-            <w:lang w:val="es-ES"/>
-          </w:rPr>
-          <m:t>→nivel mínimo de energia</m:t>
-        </m:r>
-      </m:oMath>
-      <w:r>
-        <w:rPr>
-          <w:rFonts w:eastAsiaTheme="minorEastAsia"/>
-          <w:szCs w:val="24"/>
-          <w:lang w:val="es-ES"/>
-        </w:rPr>
-        <w:t xml:space="preserve">. Pero entonces, ¿qué significa algo del tipo </w:t>
+        <w:t>, existen estados que son perfectamente válidos como por ejemplo</w:t>
+      </w:r>
+      <w:proofErr w:type="gramStart"/>
+      <w:r>
+        <w:rPr>
+          <w:rFonts w:eastAsiaTheme="minorEastAsia"/>
+          <w:szCs w:val="24"/>
+          <w:lang w:val="es-ES"/>
+        </w:rPr>
+        <w:t xml:space="preserve">: </w:t>
       </w:r>
       <m:oMath>
         <m:f>
@@ -4512,7 +5504,108 @@
           <w:szCs w:val="24"/>
           <w:lang w:val="es-ES"/>
         </w:rPr>
-        <w:t xml:space="preserve">?, ¿está el espín del electrón arriba o abajo? La respuesta es que no está ni arriba ni abajo, sino en ambas al mismo tiempo, combinadas en los que se conoce como una </w:t>
+        <w:t>,</w:t>
+      </w:r>
+      <w:proofErr w:type="gramEnd"/>
+      <w:r>
+        <w:rPr>
+          <w:rFonts w:eastAsiaTheme="minorEastAsia"/>
+          <w:szCs w:val="24"/>
+          <w:lang w:val="es-ES"/>
+        </w:rPr>
+        <w:t xml:space="preserve"> de los cuales no podemos decir que estén en el estado </w:t>
+      </w:r>
+      <m:oMath>
+        <m:r>
+          <w:rPr>
+            <w:rFonts w:ascii="Cambria Math" w:eastAsiaTheme="minorEastAsia" w:hAnsi="Cambria Math"/>
+            <w:szCs w:val="24"/>
+            <w:lang w:val="es-ES"/>
+          </w:rPr>
+          <m:t>|</m:t>
+        </m:r>
+        <m:d>
+          <m:dPr>
+            <m:begChr m:val=""/>
+            <m:endChr m:val="⟩"/>
+            <m:ctrlPr>
+              <w:rPr>
+                <w:rFonts w:ascii="Cambria Math" w:hAnsi="Cambria Math"/>
+                <w:i/>
+                <w:szCs w:val="24"/>
+                <w:lang w:val="es-ES"/>
+              </w:rPr>
+            </m:ctrlPr>
+          </m:dPr>
+          <m:e>
+            <m:r>
+              <w:rPr>
+                <w:rFonts w:ascii="Cambria Math" w:hAnsi="Cambria Math"/>
+                <w:szCs w:val="24"/>
+                <w:lang w:val="es-ES"/>
+              </w:rPr>
+              <m:t>0</m:t>
+            </m:r>
+          </m:e>
+        </m:d>
+      </m:oMath>
+      <w:r>
+        <w:rPr>
+          <w:rFonts w:eastAsiaTheme="minorEastAsia"/>
+          <w:szCs w:val="24"/>
+          <w:lang w:val="es-ES"/>
+        </w:rPr>
+        <w:t xml:space="preserve"> ni en el </w:t>
+      </w:r>
+      <m:oMath>
+        <m:r>
+          <w:rPr>
+            <w:rFonts w:ascii="Cambria Math" w:eastAsiaTheme="minorEastAsia" w:hAnsi="Cambria Math"/>
+            <w:szCs w:val="24"/>
+            <w:lang w:val="es-ES"/>
+          </w:rPr>
+          <m:t>|</m:t>
+        </m:r>
+        <m:d>
+          <m:dPr>
+            <m:begChr m:val=""/>
+            <m:endChr m:val="⟩"/>
+            <m:ctrlPr>
+              <w:rPr>
+                <w:rFonts w:ascii="Cambria Math" w:hAnsi="Cambria Math"/>
+                <w:i/>
+                <w:szCs w:val="24"/>
+                <w:lang w:val="es-ES"/>
+              </w:rPr>
+            </m:ctrlPr>
+          </m:dPr>
+          <m:e>
+            <m:r>
+              <w:rPr>
+                <w:rFonts w:ascii="Cambria Math" w:hAnsi="Cambria Math"/>
+                <w:szCs w:val="24"/>
+                <w:lang w:val="es-ES"/>
+              </w:rPr>
+              <m:t>1</m:t>
+            </m:r>
+          </m:e>
+        </m:d>
+      </m:oMath>
+      <w:r>
+        <w:rPr>
+          <w:rFonts w:eastAsiaTheme="minorEastAsia"/>
+          <w:szCs w:val="24"/>
+          <w:lang w:val="es-ES"/>
+        </w:rPr>
+        <w:t>. La interpretación que se debe dar a este tipo de estados ni siquiera está clara hoy en día, se podría</w:t>
+      </w:r>
+      <w:r>
+        <w:rPr>
+          <w:rFonts w:eastAsiaTheme="minorEastAsia"/>
+          <w:szCs w:val="24"/>
+          <w:lang w:val="es-ES"/>
+        </w:rPr>
+        <w:t xml:space="preserve"> pensar que es la falta de información sobre el sistema, debida quizás a que la teoría cuántica es incompleta, la que nos está llevando a estados absurdos, a una simple representación probabilística de nuestro desconocimiento, es decir, la existencia de </w:t>
       </w:r>
       <w:r>
         <w:rPr>
@@ -4521,36 +5614,326 @@
           <w:szCs w:val="24"/>
           <w:lang w:val="es-ES"/>
         </w:rPr>
-        <w:t>superposición cuántica de estados</w:t>
-      </w:r>
-      <w:r>
-        <w:rPr>
-          <w:rFonts w:eastAsiaTheme="minorEastAsia"/>
-          <w:szCs w:val="24"/>
-          <w:lang w:val="es-ES"/>
-        </w:rPr>
-        <w:t xml:space="preserve">. Esto nos permitirá, como veremos más adelante, ejecutar funciones para toda una gama de entradas al mismo tiempo en una sola operación, explotando lo que se denomina </w:t>
-      </w:r>
-      <w:r>
-        <w:rPr>
-          <w:rFonts w:eastAsiaTheme="minorEastAsia"/>
-          <w:i/>
-          <w:szCs w:val="24"/>
-          <w:lang w:val="es-ES"/>
-        </w:rPr>
-        <w:t>paralelismo cuántico</w:t>
-      </w:r>
-      <w:r>
-        <w:rPr>
-          <w:rFonts w:eastAsiaTheme="minorEastAsia"/>
-          <w:szCs w:val="24"/>
-          <w:lang w:val="es-ES"/>
-        </w:rPr>
-        <w:t>.</w:t>
+        <w:t>variables ocultas</w:t>
+      </w:r>
+      <w:r>
+        <w:rPr>
+          <w:rFonts w:eastAsiaTheme="minorEastAsia"/>
+          <w:szCs w:val="24"/>
+          <w:lang w:val="es-ES"/>
+        </w:rPr>
+        <w:t xml:space="preserve"> que no se están incluyendo en la teoría. Contra este enfoque, </w:t>
+      </w:r>
+      <w:r>
+        <w:rPr>
+          <w:rFonts w:eastAsiaTheme="minorEastAsia"/>
+          <w:szCs w:val="24"/>
+          <w:lang w:val="es-ES"/>
+        </w:rPr>
+        <w:t>John Stewart Bell</w:t>
+      </w:r>
+      <w:r>
+        <w:rPr>
+          <w:rFonts w:eastAsiaTheme="minorEastAsia"/>
+          <w:szCs w:val="24"/>
+          <w:lang w:val="es-ES"/>
+        </w:rPr>
+        <w:t>, publicó en 1964 un artículo en el que, partiendo tan solo de dos premisas:</w:t>
       </w:r>
     </w:p>
     <w:p>
       <w:pPr>
+        <w:pStyle w:val="Prrafodelista"/>
+        <w:numPr>
+          <w:ilvl w:val="0"/>
+          <w:numId w:val="24"/>
+        </w:numPr>
+        <w:rPr>
+          <w:rFonts w:eastAsiaTheme="minorEastAsia"/>
+          <w:szCs w:val="24"/>
+          <w:lang w:val="es-ES"/>
+        </w:rPr>
+      </w:pPr>
+      <w:r>
+        <w:rPr>
+          <w:rFonts w:eastAsiaTheme="minorEastAsia"/>
+          <w:szCs w:val="24"/>
+          <w:lang w:val="es-ES"/>
+        </w:rPr>
+        <w:lastRenderedPageBreak/>
+        <w:t>Realidad: los sistemas físicos tienen valores definidos para sus propiedades</w:t>
+      </w:r>
+      <w:r>
+        <w:rPr>
+          <w:rFonts w:eastAsiaTheme="minorEastAsia"/>
+          <w:szCs w:val="24"/>
+          <w:lang w:val="es-ES"/>
+        </w:rPr>
+        <w:t xml:space="preserve"> aunque no haya nadie observándolos.</w:t>
+      </w:r>
+    </w:p>
+    <w:p>
+      <w:pPr>
+        <w:pStyle w:val="Prrafodelista"/>
+        <w:numPr>
+          <w:ilvl w:val="0"/>
+          <w:numId w:val="24"/>
+        </w:numPr>
+        <w:rPr>
+          <w:rFonts w:eastAsiaTheme="minorEastAsia"/>
+          <w:szCs w:val="24"/>
+          <w:lang w:val="es-ES"/>
+        </w:rPr>
+      </w:pPr>
+      <w:r>
+        <w:rPr>
+          <w:rFonts w:eastAsiaTheme="minorEastAsia"/>
+          <w:szCs w:val="24"/>
+          <w:lang w:val="es-ES"/>
+        </w:rPr>
+        <w:t>Localidad: la información, es decir, cualquier efecto físico, se propaga a una velocidad finita.</w:t>
+      </w:r>
+    </w:p>
+    <w:p>
+      <w:pPr>
+        <w:rPr>
+          <w:rFonts w:eastAsiaTheme="minorEastAsia"/>
+          <w:szCs w:val="24"/>
+          <w:lang w:val="es-ES"/>
+        </w:rPr>
+      </w:pPr>
+      <w:r>
+        <w:rPr>
+          <w:rFonts w:eastAsiaTheme="minorEastAsia"/>
+          <w:szCs w:val="24"/>
+          <w:lang w:val="es-ES"/>
+        </w:rPr>
+        <w:t xml:space="preserve">Asumiendo ambas premisas, las cuales definen el mundo como lo conocemos macroscópicamente, Bell obtuvo una desigualdad. Siguiendo el mismo camino, pero utilizando el marco matemático de la física cuántica, descubrió que dicha desigualdad se violaba, lo que quiere decir que si  la física cuántica </w:t>
+      </w:r>
+      <w:r>
+        <w:rPr>
+          <w:rFonts w:eastAsiaTheme="minorEastAsia"/>
+          <w:szCs w:val="24"/>
+          <w:lang w:val="es-ES"/>
+        </w:rPr>
+        <w:t xml:space="preserve">describe la naturaleza, la asunción de </w:t>
+      </w:r>
+      <w:r>
+        <w:rPr>
+          <w:rFonts w:eastAsiaTheme="minorEastAsia"/>
+          <w:i/>
+          <w:szCs w:val="24"/>
+          <w:lang w:val="es-ES"/>
+        </w:rPr>
+        <w:t>realismo local</w:t>
+      </w:r>
+      <w:r>
+        <w:rPr>
+          <w:rFonts w:eastAsiaTheme="minorEastAsia"/>
+          <w:szCs w:val="24"/>
+          <w:lang w:val="es-ES"/>
+        </w:rPr>
+        <w:t xml:space="preserve"> es falsa. En contra a lo que se podría pensar, experimentos llevados a cabo para poner a prueba estas desigualdades se han decantado siempre del lado de la física cuántica, aunque sin ser hasta la fecha del todo concluyentes.</w:t>
+      </w:r>
+    </w:p>
+    <w:p>
+      <w:pPr>
+        <w:rPr>
+          <w:rFonts w:eastAsiaTheme="minorEastAsia"/>
+          <w:szCs w:val="24"/>
+          <w:lang w:val="es-ES"/>
+        </w:rPr>
+      </w:pPr>
+      <w:r>
+        <w:rPr>
+          <w:rFonts w:eastAsiaTheme="minorEastAsia"/>
+          <w:szCs w:val="24"/>
+          <w:lang w:val="es-ES"/>
+        </w:rPr>
+        <w:t xml:space="preserve">Por tanto, aquí asumiremos que los estados del tipo </w:t>
+      </w:r>
+      <m:oMath>
+        <m:f>
+          <m:fPr>
+            <m:ctrlPr>
+              <w:rPr>
+                <w:rFonts w:ascii="Cambria Math" w:eastAsiaTheme="minorEastAsia" w:hAnsi="Cambria Math"/>
+                <w:i/>
+                <w:szCs w:val="24"/>
+                <w:lang w:val="es-ES"/>
+              </w:rPr>
+            </m:ctrlPr>
+          </m:fPr>
+          <m:num>
+            <m:r>
+              <w:rPr>
+                <w:rFonts w:ascii="Cambria Math" w:eastAsiaTheme="minorEastAsia" w:hAnsi="Cambria Math"/>
+                <w:szCs w:val="24"/>
+                <w:lang w:val="es-ES"/>
+              </w:rPr>
+              <m:t>1</m:t>
+            </m:r>
+          </m:num>
+          <m:den>
+            <m:rad>
+              <m:radPr>
+                <m:degHide m:val="1"/>
+                <m:ctrlPr>
+                  <w:rPr>
+                    <w:rFonts w:ascii="Cambria Math" w:eastAsiaTheme="minorEastAsia" w:hAnsi="Cambria Math"/>
+                    <w:i/>
+                    <w:szCs w:val="24"/>
+                    <w:lang w:val="es-ES"/>
+                  </w:rPr>
+                </m:ctrlPr>
+              </m:radPr>
+              <m:deg/>
+              <m:e>
+                <m:r>
+                  <w:rPr>
+                    <w:rFonts w:ascii="Cambria Math" w:eastAsiaTheme="minorEastAsia" w:hAnsi="Cambria Math"/>
+                    <w:szCs w:val="24"/>
+                    <w:lang w:val="es-ES"/>
+                  </w:rPr>
+                  <m:t>2</m:t>
+                </m:r>
+              </m:e>
+            </m:rad>
+          </m:den>
+        </m:f>
+        <m:d>
+          <m:dPr>
+            <m:begChr m:val=""/>
+            <m:endChr m:val="⟩"/>
+            <m:ctrlPr>
+              <w:rPr>
+                <w:rFonts w:ascii="Cambria Math" w:eastAsiaTheme="minorEastAsia" w:hAnsi="Cambria Math"/>
+                <w:i/>
+                <w:szCs w:val="24"/>
+                <w:lang w:val="es-ES"/>
+              </w:rPr>
+            </m:ctrlPr>
+          </m:dPr>
+          <m:e>
+            <m:r>
+              <w:rPr>
+                <w:rFonts w:ascii="Cambria Math" w:eastAsiaTheme="minorEastAsia" w:hAnsi="Cambria Math"/>
+                <w:szCs w:val="24"/>
+                <w:lang w:val="es-ES"/>
+              </w:rPr>
+              <m:t>|0</m:t>
+            </m:r>
+          </m:e>
+        </m:d>
+        <m:r>
+          <w:rPr>
+            <w:rFonts w:ascii="Cambria Math" w:eastAsiaTheme="minorEastAsia" w:hAnsi="Cambria Math"/>
+            <w:szCs w:val="24"/>
+            <w:lang w:val="es-ES"/>
+          </w:rPr>
+          <m:t>+</m:t>
+        </m:r>
+        <m:f>
+          <m:fPr>
+            <m:ctrlPr>
+              <w:rPr>
+                <w:rFonts w:ascii="Cambria Math" w:eastAsiaTheme="minorEastAsia" w:hAnsi="Cambria Math"/>
+                <w:i/>
+                <w:szCs w:val="24"/>
+                <w:lang w:val="es-ES"/>
+              </w:rPr>
+            </m:ctrlPr>
+          </m:fPr>
+          <m:num>
+            <m:r>
+              <w:rPr>
+                <w:rFonts w:ascii="Cambria Math" w:eastAsiaTheme="minorEastAsia" w:hAnsi="Cambria Math"/>
+                <w:szCs w:val="24"/>
+                <w:lang w:val="es-ES"/>
+              </w:rPr>
+              <m:t>1</m:t>
+            </m:r>
+          </m:num>
+          <m:den>
+            <m:rad>
+              <m:radPr>
+                <m:degHide m:val="1"/>
+                <m:ctrlPr>
+                  <w:rPr>
+                    <w:rFonts w:ascii="Cambria Math" w:eastAsiaTheme="minorEastAsia" w:hAnsi="Cambria Math"/>
+                    <w:i/>
+                    <w:szCs w:val="24"/>
+                    <w:lang w:val="es-ES"/>
+                  </w:rPr>
+                </m:ctrlPr>
+              </m:radPr>
+              <m:deg/>
+              <m:e>
+                <m:r>
+                  <w:rPr>
+                    <w:rFonts w:ascii="Cambria Math" w:eastAsiaTheme="minorEastAsia" w:hAnsi="Cambria Math"/>
+                    <w:szCs w:val="24"/>
+                    <w:lang w:val="es-ES"/>
+                  </w:rPr>
+                  <m:t>2</m:t>
+                </m:r>
+              </m:e>
+            </m:rad>
+          </m:den>
+        </m:f>
+        <m:d>
+          <m:dPr>
+            <m:begChr m:val=""/>
+            <m:endChr m:val="⟩"/>
+            <m:ctrlPr>
+              <w:rPr>
+                <w:rFonts w:ascii="Cambria Math" w:eastAsiaTheme="minorEastAsia" w:hAnsi="Cambria Math"/>
+                <w:i/>
+                <w:szCs w:val="24"/>
+                <w:lang w:val="es-ES"/>
+              </w:rPr>
+            </m:ctrlPr>
+          </m:dPr>
+          <m:e>
+            <m:r>
+              <w:rPr>
+                <w:rFonts w:ascii="Cambria Math" w:eastAsiaTheme="minorEastAsia" w:hAnsi="Cambria Math"/>
+                <w:szCs w:val="24"/>
+                <w:lang w:val="es-ES"/>
+              </w:rPr>
+              <m:t>|1</m:t>
+            </m:r>
+          </m:e>
+        </m:d>
+      </m:oMath>
+      <w:r>
+        <w:rPr>
+          <w:rFonts w:eastAsiaTheme="minorEastAsia"/>
+          <w:szCs w:val="24"/>
+          <w:lang w:val="es-ES"/>
+        </w:rPr>
+        <w:t xml:space="preserve"> están representando que el nivel energético, espín, etc. se encuentra en ambos estados al mismo tiempo. Esto se denomina </w:t>
+      </w:r>
+      <w:r>
+        <w:rPr>
+          <w:rFonts w:eastAsiaTheme="minorEastAsia"/>
+          <w:i/>
+          <w:szCs w:val="24"/>
+          <w:lang w:val="es-ES"/>
+        </w:rPr>
+        <w:t>superposición cuántica de estados</w:t>
+      </w:r>
+      <w:r>
+        <w:rPr>
+          <w:rFonts w:eastAsiaTheme="minorEastAsia"/>
+          <w:szCs w:val="24"/>
+          <w:lang w:val="es-ES"/>
+        </w:rPr>
+        <w:t>, y es una de las claves de la potencia de la computación cuántica.</w:t>
+      </w:r>
+    </w:p>
+    <w:p>
+      <w:pPr>
         <w:ind w:firstLine="284"/>
         <w:rPr>
           <w:rFonts w:eastAsiaTheme="minorEastAsia"/>
@@ -4564,7 +5947,23 @@
           <w:szCs w:val="24"/>
           <w:lang w:val="es-ES"/>
         </w:rPr>
-        <w:t>El problema es que ese tipo de estado es inobservable. Como señalaré en el tercer postulado, el hecho de observar un estado cuántico, en general,  lo destruye. Pero que no podamos observar dichos estados no significa que sean ficticios; podemos obtener, si bien no todos los resultados posibles de una función, sí una propiedad general de esta, como puede ser su periodo. Esto será fundamental para los algoritmos cuánticos más famosos, que superan ampliamente  a las maquinas clásicas.</w:t>
+        <w:t>El problema es que ese tipo de estado es inobservable. Como señalaré en el tercer postulado, el hecho de observar un estado cuántico, en general,  lo destruye. Pero que no podamos observar dichos estados no significa</w:t>
+      </w:r>
+      <w:r>
+        <w:rPr>
+          <w:rFonts w:eastAsiaTheme="minorEastAsia"/>
+          <w:szCs w:val="24"/>
+          <w:lang w:val="es-ES"/>
+        </w:rPr>
+        <w:t>, como ya se ha mostrado,</w:t>
+      </w:r>
+      <w:r>
+        <w:rPr>
+          <w:rFonts w:eastAsiaTheme="minorEastAsia"/>
+          <w:szCs w:val="24"/>
+          <w:lang w:val="es-ES"/>
+        </w:rPr>
+        <w:t xml:space="preserve"> que sean ficticios; podemos obtener, si bien no todos los resultados posibles de una función, sí una propiedad general de esta, como puede ser su periodo. Esto será fundamental para los algoritmos cuánticos más famosos, que superan ampliamente  a las maquinas clásicas.</w:t>
       </w:r>
     </w:p>
     <w:p>
@@ -4741,7 +6140,6 @@
           <w:szCs w:val="24"/>
           <w:lang w:val="es-ES"/>
         </w:rPr>
-        <w:lastRenderedPageBreak/>
         <w:t>En las siguientes secciones completaré la descripcion de los circuitos cuánticos.</w:t>
       </w:r>
     </w:p>
@@ -5059,6 +6457,7 @@
           <w:szCs w:val="24"/>
           <w:lang w:val="es-ES"/>
         </w:rPr>
+        <w:lastRenderedPageBreak/>
         <w:t xml:space="preserve">Esta evolución es una evolución discreta, nos lleva del instante </w:t>
       </w:r>
       <m:oMath>
@@ -5186,6 +6585,70 @@
           <w:lang w:val="es-ES"/>
         </w:rPr>
         <w:t xml:space="preserve">Este postulado nos da intrínsecamente un elemento clave, podemos hacer evolucionar a los estados a voluntad, es decir, podemos operar con ellos siempre y cuando garanticemos que las operaciones que se realizan son unitarias. </w:t>
+      </w:r>
+    </w:p>
+    <w:p>
+      <w:pPr>
+        <w:ind w:firstLine="284"/>
+        <w:rPr>
+          <w:rFonts w:eastAsiaTheme="minorEastAsia"/>
+          <w:iCs/>
+          <w:color w:val="000000" w:themeColor="text1"/>
+          <w:szCs w:val="24"/>
+          <w:lang w:val="es-ES"/>
+        </w:rPr>
+      </w:pPr>
+      <w:r>
+        <w:rPr>
+          <w:rFonts w:eastAsiaTheme="minorEastAsia"/>
+          <w:iCs/>
+          <w:color w:val="000000" w:themeColor="text1"/>
+          <w:szCs w:val="24"/>
+          <w:lang w:val="es-ES"/>
+        </w:rPr>
+        <w:t>Una vez más, cabe aclarar que esta la forma matemática de esta evolución se puede definir sin necesidad de elegir una implementación física. A partir de esta forma matemática podremos, posteriormente</w:t>
+      </w:r>
+      <w:r>
+        <w:rPr>
+          <w:rFonts w:eastAsiaTheme="minorEastAsia"/>
+          <w:iCs/>
+          <w:color w:val="000000" w:themeColor="text1"/>
+          <w:szCs w:val="24"/>
+          <w:lang w:val="es-ES"/>
+        </w:rPr>
+        <w:t>, obtener las ecuaciones</w:t>
+      </w:r>
+      <w:r>
+        <w:rPr>
+          <w:rFonts w:eastAsiaTheme="minorEastAsia"/>
+          <w:iCs/>
+          <w:color w:val="000000" w:themeColor="text1"/>
+          <w:szCs w:val="24"/>
+          <w:lang w:val="es-ES"/>
+        </w:rPr>
+        <w:t xml:space="preserve"> concreta</w:t>
+      </w:r>
+      <w:r>
+        <w:rPr>
+          <w:rFonts w:eastAsiaTheme="minorEastAsia"/>
+          <w:iCs/>
+          <w:color w:val="000000" w:themeColor="text1"/>
+          <w:szCs w:val="24"/>
+          <w:lang w:val="es-ES"/>
+        </w:rPr>
+        <w:t>s</w:t>
+      </w:r>
+      <w:bookmarkStart w:id="5" w:name="_GoBack"/>
+      <w:bookmarkEnd w:id="5"/>
+      <w:r>
+        <w:rPr>
+          <w:rFonts w:eastAsiaTheme="minorEastAsia"/>
+          <w:iCs/>
+          <w:color w:val="000000" w:themeColor="text1"/>
+          <w:szCs w:val="24"/>
+          <w:lang w:val="es-ES"/>
+        </w:rPr>
+        <w:t xml:space="preserve"> para una implementación física dada. Pero esto dista mucho de ser trivial y escapa al alcance de este proyecto.</w:t>
       </w:r>
     </w:p>
     <w:p>
@@ -6218,7 +7681,6 @@
           <w:szCs w:val="24"/>
           <w:lang w:val="es-ES"/>
         </w:rPr>
-        <w:lastRenderedPageBreak/>
         <w:t xml:space="preserve">La puerta cuántica quizás más importante se denomina </w:t>
       </w:r>
       <w:r>
@@ -6714,6 +8176,7 @@
               <w:szCs w:val="24"/>
               <w:lang w:val="es-ES"/>
             </w:rPr>
+            <w:lastRenderedPageBreak/>
             <m:t>H=</m:t>
           </m:r>
           <m:f>
@@ -6936,7 +8399,7 @@
           </mc:Choice>
           <mc:Fallback>
             <w:pict>
-              <v:rect id="3 Rectángulo" o:spid="_x0000_s1027" style="position:absolute;left:0;text-align:left;margin-left:171.35pt;margin-top:37.85pt;width:21.05pt;height:21.05pt;z-index:251661312;visibility:visible;mso-wrap-style:square;mso-wrap-distance-left:9pt;mso-wrap-distance-top:0;mso-wrap-distance-right:9pt;mso-wrap-distance-bottom:0;mso-position-horizontal:absolute;mso-position-horizontal-relative:text;mso-position-vertical:absolute;mso-position-vertical-relative:text;v-text-anchor:middle" o:gfxdata="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" fillcolor="white [3201]" strokecolor="black [3200]" strokeweight="2pt">
+              <v:rect id="3 Rectángulo" o:spid="_x0000_s1028" style="position:absolute;left:0;text-align:left;margin-left:171.35pt;margin-top:37.85pt;width:21.05pt;height:21.05pt;z-index:251661312;visibility:visible;mso-wrap-style:square;mso-wrap-distance-left:9pt;mso-wrap-distance-top:0;mso-wrap-distance-right:9pt;mso-wrap-distance-bottom:0;mso-position-horizontal:absolute;mso-position-horizontal-relative:text;mso-position-vertical:absolute;mso-position-vertical-relative:text;v-text-anchor:middle" o:gfxdata="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" fillcolor="white [3201]" strokecolor="black [3200]" strokeweight="2pt">
                 <v:textbox>
                   <w:txbxContent>
                     <w:p>
@@ -7042,7 +8505,7 @@
           </mc:Choice>
           <mc:Fallback>
             <w:pict>
-              <v:rect id="4 Rectángulo" o:spid="_x0000_s1028" style="position:absolute;left:0;text-align:left;margin-left:258.8pt;margin-top:37.6pt;width:21.05pt;height:21.05pt;z-index:251662336;visibility:visible;mso-wrap-style:square;mso-wrap-distance-left:9pt;mso-wrap-distance-top:0;mso-wrap-distance-right:9pt;mso-wrap-distance-bottom:0;mso-position-horizontal:absolute;mso-position-horizontal-relative:text;mso-position-vertical:absolute;mso-position-vertical-relative:text;v-text-anchor:middle" o:gfxdata="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" fillcolor="white [3201]" strokecolor="black [3200]" strokeweight="2pt">
+              <v:rect id="4 Rectángulo" o:spid="_x0000_s1029" style="position:absolute;left:0;text-align:left;margin-left:258.8pt;margin-top:37.6pt;width:21.05pt;height:21.05pt;z-index:251662336;visibility:visible;mso-wrap-style:square;mso-wrap-distance-left:9pt;mso-wrap-distance-top:0;mso-wrap-distance-right:9pt;mso-wrap-distance-bottom:0;mso-position-horizontal:absolute;mso-position-horizontal-relative:text;mso-position-vertical:absolute;mso-position-vertical-relative:text;v-text-anchor:middle" o:gfxdata="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" fillcolor="white [3201]" strokecolor="black [3200]" strokeweight="2pt">
                 <v:textbox>
                   <w:txbxContent>
                     <w:p>
@@ -8209,16 +9672,7 @@
           <w:szCs w:val="24"/>
           <w:lang w:val="es-ES"/>
         </w:rPr>
-        <w:t xml:space="preserve"> es </w:t>
-      </w:r>
-      <w:r>
-        <w:rPr>
-          <w:rFonts w:eastAsiaTheme="minorEastAsia"/>
-          <w:szCs w:val="24"/>
-          <w:lang w:val="es-ES"/>
-        </w:rPr>
-        <w:lastRenderedPageBreak/>
-        <w:t>imposible obtener un 0 como resultado ya que su proyección sobre el subespacio 0 es nula. Esta proyección es la que da la probabilidad de obtener un resultado u otro.</w:t>
+        <w:t xml:space="preserve"> es imposible obtener un 0 como resultado ya que su proyección sobre el subespacio 0 es nula. Esta proyección es la que da la probabilidad de obtener un resultado u otro.</w:t>
       </w:r>
     </w:p>
     <w:p>
@@ -10451,7 +11905,7 @@
                           <a:avLst/>
                         </a:prstGeom>
                         <a:blipFill>
-                          <a:blip r:embed="rId10"/>
+                          <a:blip r:embed="rId11"/>
                           <a:stretch>
                             <a:fillRect/>
                           </a:stretch>
@@ -10487,7 +11941,7 @@
           <mc:Fallback>
             <w:pict>
               <v:rect id="15 Rectángulo" o:spid="_x0000_s1026" style="position:absolute;margin-left:314.3pt;margin-top:57.75pt;width:20.4pt;height:20.4pt;z-index:251663360;visibility:visible;mso-wrap-style:square;mso-width-percent:0;mso-height-percent:0;mso-wrap-distance-left:9pt;mso-wrap-distance-top:0;mso-wrap-distance-right:9pt;mso-wrap-distance-bottom:0;mso-position-horizontal:absolute;mso-position-horizontal-relative:text;mso-position-vertical:absolute;mso-position-vertical-relative:text;mso-width-percent:0;mso-height-percent:0;mso-width-relative:margin;mso-height-relative:margin;v-text-anchor:middle" o:gfxdata="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" strokecolor="black [3200]" strokeweight="2pt">
-                <v:fill r:id="rId11" o:title="" recolor="t" rotate="t" type="frame"/>
+                <v:fill r:id="rId12" o:title="" recolor="t" rotate="t" type="frame"/>
               </v:rect>
             </w:pict>
           </mc:Fallback>
@@ -10894,15 +12348,7 @@
           <w:szCs w:val="24"/>
           <w:lang w:val="es-ES"/>
         </w:rPr>
-        <w:t xml:space="preserve">? Realizando el </w:t>
-      </w:r>
-      <w:r>
-        <w:rPr>
-          <w:szCs w:val="24"/>
-          <w:lang w:val="es-ES"/>
-        </w:rPr>
-        <w:lastRenderedPageBreak/>
-        <w:t xml:space="preserve">producto tensorial de ambos estados. Por ejemplo si tenemos el estado </w:t>
+        <w:t xml:space="preserve">? Realizando el producto tensorial de ambos estados. Por ejemplo si tenemos el estado </w:t>
       </w:r>
       <m:oMath>
         <m:d>
@@ -12741,14 +14187,14 @@
           </mc:Choice>
           <mc:Fallback>
             <w:pict>
-              <v:group id="31 Grupo" o:spid="_x0000_s1029" style="position:absolute;left:0;text-align:left;margin-left:123.65pt;margin-top:73.05pt;width:211.2pt;height:58.4pt;z-index:251664384" coordsize="26828,7418" o:gfxdata="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">
-                <v:group id="1 Grupo" o:spid="_x0000_s1030" style="position:absolute;width:20444;height:7418" coordorigin="1869,23" coordsize="29145,10580" o:gfxdata="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">
-                  <v:group id="14 Grupo" o:spid="_x0000_s1031" style="position:absolute;left:6708;top:1431;width:24306;height:8369" coordorigin="6708,1431" coordsize="24305,8369" o:gfxdata="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">
-                    <v:group id="5 Grupo" o:spid="_x0000_s1032" style="position:absolute;left:6708;top:1845;width:24306;height:6385" coordorigin="6708,1845" coordsize="24305,6384" o:gfxdata="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">
-                      <v:line id="6 Conector recto" o:spid="_x0000_s1033" style="position:absolute;visibility:visible;mso-wrap-style:square" from="6708,1845" to="31014,1845" o:connectortype="straight" o:gfxdata="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" strokecolor="black [3040]"/>
-                      <v:line id="7 Conector recto" o:spid="_x0000_s1034" style="position:absolute;visibility:visible;mso-wrap-style:square" from="6902,8230" to="31009,8230" o:connectortype="straight" o:gfxdata="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" strokecolor="black [3040]"/>
+              <v:group id="31 Grupo" o:spid="_x0000_s1030" style="position:absolute;left:0;text-align:left;margin-left:123.65pt;margin-top:73.05pt;width:211.2pt;height:58.4pt;z-index:251664384" coordsize="26828,7418" o:gfxdata="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">
+                <v:group id="1 Grupo" o:spid="_x0000_s1031" style="position:absolute;width:20444;height:7418" coordorigin="1869,23" coordsize="29145,10580" o:gfxdata="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">
+                  <v:group id="14 Grupo" o:spid="_x0000_s1032" style="position:absolute;left:6708;top:1431;width:24306;height:8369" coordorigin="6708,1431" coordsize="24305,8369" o:gfxdata="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">
+                    <v:group id="5 Grupo" o:spid="_x0000_s1033" style="position:absolute;left:6708;top:1845;width:24306;height:6385" coordorigin="6708,1845" coordsize="24305,6384" o:gfxdata="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">
+                      <v:line id="6 Conector recto" o:spid="_x0000_s1034" style="position:absolute;visibility:visible;mso-wrap-style:square" from="6708,1845" to="31014,1845" o:connectortype="straight" o:gfxdata="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" strokecolor="black [3040]"/>
+                      <v:line id="7 Conector recto" o:spid="_x0000_s1035" style="position:absolute;visibility:visible;mso-wrap-style:square" from="6902,8230" to="31009,8230" o:connectortype="straight" o:gfxdata="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" strokecolor="black [3040]"/>
                     </v:group>
-                    <v:oval id="9 Elipse" o:spid="_x0000_s1035" style="position:absolute;left:18580;top:1431;width:1079;height:1079;visibility:visible;mso-wrap-style:square;v-text-anchor:middle" o:gfxdata="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" fillcolor="black [3200]" strokecolor="black [1600]" strokeweight="2pt">
+                    <v:oval id="9 Elipse" o:spid="_x0000_s1036" style="position:absolute;left:18580;top:1431;width:1079;height:1079;visibility:visible;mso-wrap-style:square;v-text-anchor:middle" o:gfxdata="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" fillcolor="black [3200]" strokecolor="black [1600]" strokeweight="2pt">
                       <v:textbox>
                         <w:txbxContent>
                           <w:p>
@@ -12761,7 +14207,7 @@
                         </w:txbxContent>
                       </v:textbox>
                     </v:oval>
-                    <v:oval id="10 Elipse" o:spid="_x0000_s1036" style="position:absolute;left:17664;top:6920;width:2880;height:2880;visibility:visible;mso-wrap-style:square;v-text-anchor:middle" o:gfxdata="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" filled="f" strokecolor="black [3200]" strokeweight="1pt">
+                    <v:oval id="10 Elipse" o:spid="_x0000_s1037" style="position:absolute;left:17664;top:6920;width:2880;height:2880;visibility:visible;mso-wrap-style:square;v-text-anchor:middle" o:gfxdata="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" filled="f" strokecolor="black [3200]" strokeweight="1pt">
                       <v:textbox>
                         <w:txbxContent>
                           <w:p>
@@ -12774,9 +14220,9 @@
                         </w:txbxContent>
                       </v:textbox>
                     </v:oval>
-                    <v:line id="12 Conector recto" o:spid="_x0000_s1037" style="position:absolute;visibility:visible;mso-wrap-style:square" from="19104,1846" to="19104,9674" o:connectortype="straight" o:gfxdata="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" strokecolor="black [3040]"/>
+                    <v:line id="12 Conector recto" o:spid="_x0000_s1038" style="position:absolute;visibility:visible;mso-wrap-style:square" from="19104,1846" to="19104,9674" o:connectortype="straight" o:gfxdata="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" strokecolor="black [3040]"/>
                   </v:group>
-                  <v:rect id="15 Rectángulo" o:spid="_x0000_s1038" style="position:absolute;left:1869;top:23;width:4840;height:4675;visibility:visible;mso-wrap-style:square;v-text-anchor:top" o:gfxdata="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" filled="f" stroked="f">
+                  <v:rect id="15 Rectángulo" o:spid="_x0000_s1039" style="position:absolute;left:1869;top:23;width:4840;height:4675;visibility:visible;mso-wrap-style:square;v-text-anchor:top" o:gfxdata="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" filled="f" stroked="f">
                     <v:textbox>
                       <w:txbxContent>
                         <w:p>
@@ -12831,7 +14277,7 @@
                       </w:txbxContent>
                     </v:textbox>
                   </v:rect>
-                  <v:rect id="16 Rectángulo" o:spid="_x0000_s1039" style="position:absolute;left:1984;top:6499;width:4919;height:4105;visibility:visible;mso-wrap-style:square;v-text-anchor:top" o:gfxdata="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" filled="f" stroked="f">
+                  <v:rect id="16 Rectángulo" o:spid="_x0000_s1040" style="position:absolute;left:1984;top:6499;width:4919;height:4105;visibility:visible;mso-wrap-style:square;v-text-anchor:top" o:gfxdata="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" filled="f" stroked="f">
                     <v:textbox>
                       <w:txbxContent>
                         <w:p>
@@ -12887,7 +14333,7 @@
                     </v:textbox>
                   </v:rect>
                 </v:group>
-                <v:rect id="15 Rectángulo" o:spid="_x0000_s1040" style="position:absolute;left:21479;width:3395;height:3277;visibility:visible;mso-wrap-style:square;v-text-anchor:top" o:gfxdata="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" filled="f" stroked="f">
+                <v:rect id="15 Rectángulo" o:spid="_x0000_s1041" style="position:absolute;left:21479;width:3395;height:3277;visibility:visible;mso-wrap-style:square;v-text-anchor:top" o:gfxdata="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" filled="f" stroked="f">
                   <v:textbox>
                     <w:txbxContent>
                       <w:p>
@@ -12942,7 +14388,7 @@
                     </w:txbxContent>
                   </v:textbox>
                 </v:rect>
-                <v:rect id="15 Rectángulo" o:spid="_x0000_s1041" style="position:absolute;left:21479;top:4140;width:5349;height:3277;visibility:visible;mso-wrap-style:square;v-text-anchor:top" o:gfxdata="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" filled="f" stroked="f">
+                <v:rect id="15 Rectángulo" o:spid="_x0000_s1042" style="position:absolute;left:21479;top:4140;width:5349;height:3277;visibility:visible;mso-wrap-style:square;v-text-anchor:top" o:gfxdata="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" filled="f" stroked="f">
                   <v:textbox>
                     <w:txbxContent>
                       <w:p>
@@ -13109,7 +14555,6 @@
         <w:rPr>
           <w:lang w:val="es-ES"/>
         </w:rPr>
-        <w:lastRenderedPageBreak/>
         <w:t>Detalles a la hora de construir algoritmos cuánticos:</w:t>
       </w:r>
     </w:p>
@@ -13164,6 +14609,7 @@
           <w:b/>
           <w:lang w:val="es-ES"/>
         </w:rPr>
+        <w:lastRenderedPageBreak/>
         <w:t>Deben ser reversibles</w:t>
       </w:r>
       <w:r>
@@ -14164,14 +15610,14 @@
           </mc:Choice>
           <mc:Fallback>
             <w:pict>
-              <v:group id="51 Grupo" o:spid="_x0000_s1042" style="position:absolute;left:0;text-align:left;margin-left:25.45pt;margin-top:45.1pt;width:396.15pt;height:64.45pt;z-index:251670528;mso-height-relative:margin" coordsize="50315,6932" o:gfxdata="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">
-                <v:group id="13 Grupo" o:spid="_x0000_s1043" style="position:absolute;width:16503;height:6826" coordorigin="-130,-392" coordsize="20269,8406" o:gfxdata="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">
-                  <v:group id="9 Grupo" o:spid="_x0000_s1044" style="position:absolute;left:2773;top:1126;width:14401;height:5761" coordorigin="2773,1126" coordsize="14401,5760" o:gfxdata="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">
+              <v:group id="51 Grupo" o:spid="_x0000_s1043" style="position:absolute;left:0;text-align:left;margin-left:25.45pt;margin-top:45.1pt;width:396.15pt;height:64.45pt;z-index:251670528;mso-height-relative:margin" coordsize="50315,6932" o:gfxdata="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">
+                <v:group id="13 Grupo" o:spid="_x0000_s1044" style="position:absolute;width:16503;height:6826" coordorigin="-130,-392" coordsize="20269,8406" o:gfxdata="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">
+                  <v:group id="9 Grupo" o:spid="_x0000_s1045" style="position:absolute;left:2773;top:1126;width:14401;height:5761" coordorigin="2773,1126" coordsize="14401,5760" o:gfxdata="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">
                     <v:shapetype id="_x0000_t135" coordsize="21600,21600" o:spt="135" path="m10800,qx21600,10800,10800,21600l,21600,,xe">
                       <v:stroke joinstyle="miter"/>
                       <v:path gradientshapeok="t" o:connecttype="rect" textboxrect="0,3163,18437,18437"/>
                     </v:shapetype>
-                    <v:shape id="3 Retraso" o:spid="_x0000_s1045" type="#_x0000_t135" style="position:absolute;left:6373;top:1126;width:7201;height:5761;visibility:visible;mso-wrap-style:square;v-text-anchor:middle" o:gfxdata="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" fillcolor="white [3201]" strokecolor="black [3200]" strokeweight="2pt">
+                    <v:shape id="3 Retraso" o:spid="_x0000_s1046" type="#_x0000_t135" style="position:absolute;left:6373;top:1126;width:7201;height:5761;visibility:visible;mso-wrap-style:square;v-text-anchor:middle" o:gfxdata="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" fillcolor="white [3201]" strokecolor="black [3200]" strokeweight="2pt">
                       <v:textbox>
                         <w:txbxContent>
                           <w:p>
@@ -14184,11 +15630,11 @@
                         </w:txbxContent>
                       </v:textbox>
                     </v:shape>
-                    <v:line id="5 Conector recto" o:spid="_x0000_s1046" style="position:absolute;visibility:visible;mso-wrap-style:square" from="2773,1846" to="6373,1846" o:connectortype="straight" o:gfxdata="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" strokecolor="black [3040]" strokeweight="3pt"/>
-                    <v:line id="7 Conector recto" o:spid="_x0000_s1047" style="position:absolute;visibility:visible;mso-wrap-style:square" from="2773,6167" to="6373,6167" o:connectortype="straight" o:gfxdata="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" strokecolor="black [3040]" strokeweight="3pt"/>
-                    <v:line id="8 Conector recto" o:spid="_x0000_s1048" style="position:absolute;visibility:visible;mso-wrap-style:square" from="13574,4006" to="17174,4006" o:connectortype="straight" o:gfxdata="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" strokecolor="black [3040]" strokeweight="3pt"/>
+                    <v:line id="5 Conector recto" o:spid="_x0000_s1047" style="position:absolute;visibility:visible;mso-wrap-style:square" from="2773,1846" to="6373,1846" o:connectortype="straight" o:gfxdata="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" strokecolor="black [3040]" strokeweight="3pt"/>
+                    <v:line id="7 Conector recto" o:spid="_x0000_s1048" style="position:absolute;visibility:visible;mso-wrap-style:square" from="2773,6167" to="6373,6167" o:connectortype="straight" o:gfxdata="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" strokecolor="black [3040]" strokeweight="3pt"/>
+                    <v:line id="8 Conector recto" o:spid="_x0000_s1049" style="position:absolute;visibility:visible;mso-wrap-style:square" from="13574,4006" to="17174,4006" o:connectortype="straight" o:gfxdata="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" strokecolor="black [3040]" strokeweight="3pt"/>
                   </v:group>
-                  <v:shape id="10 CuadroTexto" o:spid="_x0000_s1049" type="#_x0000_t202" style="position:absolute;left:-130;top:-392;width:3016;height:3692;visibility:visible;mso-wrap-style:square;v-text-anchor:top" o:gfxdata="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" filled="f" stroked="f">
+                  <v:shape id="10 CuadroTexto" o:spid="_x0000_s1050" type="#_x0000_t202" style="position:absolute;left:-130;top:-392;width:3016;height:3692;visibility:visible;mso-wrap-style:square;v-text-anchor:top" o:gfxdata="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" filled="f" stroked="f">
                     <v:textbox>
                       <w:txbxContent>
                         <w:p>
@@ -14211,7 +15657,7 @@
                       </w:txbxContent>
                     </v:textbox>
                   </v:shape>
-                  <v:shape id="11 CuadroTexto" o:spid="_x0000_s1050" type="#_x0000_t202" style="position:absolute;top:4320;width:3016;height:3693;visibility:visible;mso-wrap-style:square;v-text-anchor:top" o:gfxdata="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" filled="f" stroked="f">
+                  <v:shape id="11 CuadroTexto" o:spid="_x0000_s1051" type="#_x0000_t202" style="position:absolute;top:4320;width:3016;height:3693;visibility:visible;mso-wrap-style:square;v-text-anchor:top" o:gfxdata="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" filled="f" stroked="f">
                     <v:textbox>
                       <w:txbxContent>
                         <w:p>
@@ -14234,7 +15680,7 @@
                       </w:txbxContent>
                     </v:textbox>
                   </v:shape>
-                  <v:shape id="12 CuadroTexto" o:spid="_x0000_s1051" type="#_x0000_t202" style="position:absolute;left:16314;top:1765;width:3825;height:4398;visibility:visible;mso-wrap-style:square;v-text-anchor:top" o:gfxdata="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" filled="f" stroked="f">
+                  <v:shape id="12 CuadroTexto" o:spid="_x0000_s1052" type="#_x0000_t202" style="position:absolute;left:16314;top:1765;width:3825;height:4398;visibility:visible;mso-wrap-style:square;v-text-anchor:top" o:gfxdata="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" filled="f" stroked="f">
                     <v:textbox>
                       <w:txbxContent>
                         <w:p>
@@ -14258,9 +15704,9 @@
                     </v:textbox>
                   </v:shape>
                 </v:group>
-                <v:group id="13 Grupo" o:spid="_x0000_s1052" style="position:absolute;left:17331;top:106;width:16503;height:6826" coordorigin="-130,-392" coordsize="20269,8406" o:gfxdata="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">
-                  <v:group id="9 Grupo" o:spid="_x0000_s1053" style="position:absolute;left:2773;top:1126;width:14401;height:5761" coordorigin="2773,1126" coordsize="14401,5760" o:gfxdata="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">
-                    <v:shape id="3 Retraso" o:spid="_x0000_s1054" type="#_x0000_t135" style="position:absolute;left:6373;top:1126;width:7201;height:5761;visibility:visible;mso-wrap-style:square;v-text-anchor:middle" o:gfxdata="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" fillcolor="white [3201]" strokecolor="black [3200]" strokeweight="2pt">
+                <v:group id="13 Grupo" o:spid="_x0000_s1053" style="position:absolute;left:17331;top:106;width:16503;height:6826" coordorigin="-130,-392" coordsize="20269,8406" o:gfxdata="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">
+                  <v:group id="9 Grupo" o:spid="_x0000_s1054" style="position:absolute;left:2773;top:1126;width:14401;height:5761" coordorigin="2773,1126" coordsize="14401,5760" o:gfxdata="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">
+                    <v:shape id="3 Retraso" o:spid="_x0000_s1055" type="#_x0000_t135" style="position:absolute;left:6373;top:1126;width:7201;height:5761;visibility:visible;mso-wrap-style:square;v-text-anchor:middle" o:gfxdata="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" fillcolor="white [3201]" strokecolor="black [3200]" strokeweight="2pt">
                       <v:textbox>
                         <w:txbxContent>
                           <w:p>
@@ -14273,11 +15719,11 @@
                         </w:txbxContent>
                       </v:textbox>
                     </v:shape>
-                    <v:line id="5 Conector recto" o:spid="_x0000_s1055" style="position:absolute;visibility:visible;mso-wrap-style:square" from="2773,1846" to="6373,1846" o:connectortype="straight" o:gfxdata="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" strokecolor="black [3040]" strokeweight="3pt"/>
-                    <v:line id="7 Conector recto" o:spid="_x0000_s1056" style="position:absolute;visibility:visible;mso-wrap-style:square" from="2773,6167" to="6373,6167" o:connectortype="straight" o:gfxdata="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" strokecolor="black [3040]" strokeweight="3pt"/>
-                    <v:line id="8 Conector recto" o:spid="_x0000_s1057" style="position:absolute;visibility:visible;mso-wrap-style:square" from="13574,4006" to="17174,4006" o:connectortype="straight" o:gfxdata="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" strokecolor="black [3040]" strokeweight="3pt"/>
+                    <v:line id="5 Conector recto" o:spid="_x0000_s1056" style="position:absolute;visibility:visible;mso-wrap-style:square" from="2773,1846" to="6373,1846" o:connectortype="straight" o:gfxdata="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" strokecolor="black [3040]" strokeweight="3pt"/>
+                    <v:line id="7 Conector recto" o:spid="_x0000_s1057" style="position:absolute;visibility:visible;mso-wrap-style:square" from="2773,6167" to="6373,6167" o:connectortype="straight" o:gfxdata="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" strokecolor="black [3040]" strokeweight="3pt"/>
+                    <v:line id="8 Conector recto" o:spid="_x0000_s1058" style="position:absolute;visibility:visible;mso-wrap-style:square" from="13574,4006" to="17174,4006" o:connectortype="straight" o:gfxdata="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" strokecolor="black [3040]" strokeweight="3pt"/>
                   </v:group>
-                  <v:shape id="10 CuadroTexto" o:spid="_x0000_s1058" type="#_x0000_t202" style="position:absolute;left:-130;top:-392;width:3016;height:3692;visibility:visible;mso-wrap-style:square;v-text-anchor:top" o:gfxdata="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" filled="f" stroked="f">
+                  <v:shape id="10 CuadroTexto" o:spid="_x0000_s1059" type="#_x0000_t202" style="position:absolute;left:-130;top:-392;width:3016;height:3692;visibility:visible;mso-wrap-style:square;v-text-anchor:top" o:gfxdata="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" filled="f" stroked="f">
                     <v:textbox>
                       <w:txbxContent>
                         <w:p>
@@ -14300,7 +15746,7 @@
                       </w:txbxContent>
                     </v:textbox>
                   </v:shape>
-                  <v:shape id="11 CuadroTexto" o:spid="_x0000_s1059" type="#_x0000_t202" style="position:absolute;top:4320;width:3016;height:3693;visibility:visible;mso-wrap-style:square;v-text-anchor:top" o:gfxdata="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" filled="f" stroked="f">
+                  <v:shape id="11 CuadroTexto" o:spid="_x0000_s1060" type="#_x0000_t202" style="position:absolute;top:4320;width:3016;height:3693;visibility:visible;mso-wrap-style:square;v-text-anchor:top" o:gfxdata="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" filled="f" stroked="f">
                     <v:textbox>
                       <w:txbxContent>
                         <w:p>
@@ -14323,7 +15769,7 @@
                       </w:txbxContent>
                     </v:textbox>
                   </v:shape>
-                  <v:shape id="12 CuadroTexto" o:spid="_x0000_s1060" type="#_x0000_t202" style="position:absolute;left:16314;top:1765;width:3825;height:4398;visibility:visible;mso-wrap-style:square;v-text-anchor:top" o:gfxdata="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" filled="f" stroked="f">
+                  <v:shape id="12 CuadroTexto" o:spid="_x0000_s1061" type="#_x0000_t202" style="position:absolute;left:16314;top:1765;width:3825;height:4398;visibility:visible;mso-wrap-style:square;v-text-anchor:top" o:gfxdata="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" filled="f" stroked="f">
                     <v:textbox>
                       <w:txbxContent>
                         <w:p>
@@ -14347,9 +15793,9 @@
                     </v:textbox>
                   </v:shape>
                 </v:group>
-                <v:group id="13 Grupo" o:spid="_x0000_s1061" style="position:absolute;left:33811;top:106;width:16504;height:6826" coordorigin="-130,-392" coordsize="20269,8406" o:gfxdata="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">
-                  <v:group id="9 Grupo" o:spid="_x0000_s1062" style="position:absolute;left:2773;top:1126;width:14401;height:5761" coordorigin="2773,1126" coordsize="14401,5760" o:gfxdata="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">
-                    <v:shape id="3 Retraso" o:spid="_x0000_s1063" type="#_x0000_t135" style="position:absolute;left:6373;top:1126;width:7201;height:5761;visibility:visible;mso-wrap-style:square;v-text-anchor:middle" o:gfxdata="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" fillcolor="white [3201]" strokecolor="black [3200]" strokeweight="2pt">
+                <v:group id="13 Grupo" o:spid="_x0000_s1062" style="position:absolute;left:33811;top:106;width:16504;height:6826" coordorigin="-130,-392" coordsize="20269,8406" o:gfxdata="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">
+                  <v:group id="9 Grupo" o:spid="_x0000_s1063" style="position:absolute;left:2773;top:1126;width:14401;height:5761" coordorigin="2773,1126" coordsize="14401,5760" o:gfxdata="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">
+                    <v:shape id="3 Retraso" o:spid="_x0000_s1064" type="#_x0000_t135" style="position:absolute;left:6373;top:1126;width:7201;height:5761;visibility:visible;mso-wrap-style:square;v-text-anchor:middle" o:gfxdata="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" fillcolor="white [3201]" strokecolor="black [3200]" strokeweight="2pt">
                       <v:textbox>
                         <w:txbxContent>
                           <w:p>
@@ -14362,11 +15808,11 @@
                         </w:txbxContent>
                       </v:textbox>
                     </v:shape>
-                    <v:line id="5 Conector recto" o:spid="_x0000_s1064" style="position:absolute;visibility:visible;mso-wrap-style:square" from="2773,1846" to="6373,1846" o:connectortype="straight" o:gfxdata="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" strokecolor="black [3040]" strokeweight="3pt"/>
-                    <v:line id="7 Conector recto" o:spid="_x0000_s1065" style="position:absolute;visibility:visible;mso-wrap-style:square" from="2773,6167" to="6373,6167" o:connectortype="straight" o:gfxdata="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" strokecolor="black [3040]" strokeweight="3pt"/>
-                    <v:line id="8 Conector recto" o:spid="_x0000_s1066" style="position:absolute;visibility:visible;mso-wrap-style:square" from="13574,4006" to="17174,4006" o:connectortype="straight" o:gfxdata="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" strokecolor="black [3040]" strokeweight="3pt"/>
+                    <v:line id="5 Conector recto" o:spid="_x0000_s1065" style="position:absolute;visibility:visible;mso-wrap-style:square" from="2773,1846" to="6373,1846" o:connectortype="straight" o:gfxdata="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" strokecolor="black [3040]" strokeweight="3pt"/>
+                    <v:line id="7 Conector recto" o:spid="_x0000_s1066" style="position:absolute;visibility:visible;mso-wrap-style:square" from="2773,6167" to="6373,6167" o:connectortype="straight" o:gfxdata="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" strokecolor="black [3040]" strokeweight="3pt"/>
+                    <v:line id="8 Conector recto" o:spid="_x0000_s1067" style="position:absolute;visibility:visible;mso-wrap-style:square" from="13574,4006" to="17174,4006" o:connectortype="straight" o:gfxdata="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" strokecolor="black [3040]" strokeweight="3pt"/>
                   </v:group>
-                  <v:shape id="10 CuadroTexto" o:spid="_x0000_s1067" type="#_x0000_t202" style="position:absolute;left:-130;top:-392;width:3016;height:3692;visibility:visible;mso-wrap-style:square;v-text-anchor:top" o:gfxdata="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" filled="f" stroked="f">
+                  <v:shape id="10 CuadroTexto" o:spid="_x0000_s1068" type="#_x0000_t202" style="position:absolute;left:-130;top:-392;width:3016;height:3692;visibility:visible;mso-wrap-style:square;v-text-anchor:top" o:gfxdata="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" filled="f" stroked="f">
                     <v:textbox>
                       <w:txbxContent>
                         <w:p>
@@ -14389,7 +15835,7 @@
                       </w:txbxContent>
                     </v:textbox>
                   </v:shape>
-                  <v:shape id="11 CuadroTexto" o:spid="_x0000_s1068" type="#_x0000_t202" style="position:absolute;top:4320;width:3016;height:3693;visibility:visible;mso-wrap-style:square;v-text-anchor:top" o:gfxdata="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" filled="f" stroked="f">
+                  <v:shape id="11 CuadroTexto" o:spid="_x0000_s1069" type="#_x0000_t202" style="position:absolute;top:4320;width:3016;height:3693;visibility:visible;mso-wrap-style:square;v-text-anchor:top" o:gfxdata="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" filled="f" stroked="f">
                     <v:textbox>
                       <w:txbxContent>
                         <w:p>
@@ -14412,7 +15858,7 @@
                       </w:txbxContent>
                     </v:textbox>
                   </v:shape>
-                  <v:shape id="12 CuadroTexto" o:spid="_x0000_s1069" type="#_x0000_t202" style="position:absolute;left:16314;top:1765;width:3825;height:4398;visibility:visible;mso-wrap-style:square;v-text-anchor:top" o:gfxdata="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" filled="f" stroked="f">
+                  <v:shape id="12 CuadroTexto" o:spid="_x0000_s1070" type="#_x0000_t202" style="position:absolute;left:16314;top:1765;width:3825;height:4398;visibility:visible;mso-wrap-style:square;v-text-anchor:top" o:gfxdata="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" filled="f" stroked="f">
                     <v:textbox>
                       <w:txbxContent>
                         <w:p>
@@ -15235,10 +16681,10 @@
           </mc:Choice>
           <mc:Fallback>
             <w:pict>
-              <v:group id="49 Grupo" o:spid="_x0000_s1070" style="position:absolute;left:0;text-align:left;margin-left:122.6pt;margin-top:68.65pt;width:238.6pt;height:93.1pt;z-index:251672576;mso-width-relative:margin" coordsize="30308,11827" o:gfxdata="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">
-                <v:line id="6 Conector recto" o:spid="_x0000_s1071" style="position:absolute;visibility:visible;mso-wrap-style:square" from="3398,5688" to="20444,5688" o:connectortype="straight" o:gfxdata="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" strokecolor="black [3040]"/>
-                <v:line id="7 Conector recto" o:spid="_x0000_s1072" style="position:absolute;visibility:visible;mso-wrap-style:square" from="3534,10163" to="20440,10163" o:connectortype="straight" o:gfxdata="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" strokecolor="black [3040]"/>
-                <v:oval id="9 Elipse" o:spid="_x0000_s1073" style="position:absolute;left:11554;top:5301;width:756;height:756;visibility:visible;mso-wrap-style:square;v-text-anchor:middle" o:gfxdata="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" fillcolor="black [3200]" strokecolor="black [1600]" strokeweight="2pt">
+              <v:group id="49 Grupo" o:spid="_x0000_s1071" style="position:absolute;left:0;text-align:left;margin-left:122.6pt;margin-top:68.65pt;width:238.6pt;height:93.1pt;z-index:251672576;mso-width-relative:margin" coordsize="30308,11827" o:gfxdata="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">
+                <v:line id="6 Conector recto" o:spid="_x0000_s1072" style="position:absolute;visibility:visible;mso-wrap-style:square" from="3398,5688" to="20444,5688" o:connectortype="straight" o:gfxdata="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" strokecolor="black [3040]"/>
+                <v:line id="7 Conector recto" o:spid="_x0000_s1073" style="position:absolute;visibility:visible;mso-wrap-style:square" from="3534,10163" to="20440,10163" o:connectortype="straight" o:gfxdata="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" strokecolor="black [3040]"/>
+                <v:oval id="9 Elipse" o:spid="_x0000_s1074" style="position:absolute;left:11554;top:5301;width:756;height:756;visibility:visible;mso-wrap-style:square;v-text-anchor:middle" o:gfxdata="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" fillcolor="black [3200]" strokecolor="black [1600]" strokeweight="2pt">
                   <v:textbox>
                     <w:txbxContent>
                       <w:p>
@@ -15258,7 +16704,7 @@
                     </w:txbxContent>
                   </v:textbox>
                 </v:oval>
-                <v:oval id="10 Elipse" o:spid="_x0000_s1074" style="position:absolute;left:10911;top:9149;width:2020;height:2019;visibility:visible;mso-wrap-style:square;v-text-anchor:middle" o:gfxdata="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" filled="f" strokecolor="black [3200]" strokeweight="1pt">
+                <v:oval id="10 Elipse" o:spid="_x0000_s1075" style="position:absolute;left:10911;top:9149;width:2020;height:2019;visibility:visible;mso-wrap-style:square;v-text-anchor:middle" o:gfxdata="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" filled="f" strokecolor="black [3200]" strokeweight="1pt">
                   <v:textbox>
                     <w:txbxContent>
                       <w:p>
@@ -15278,8 +16724,8 @@
                     </w:txbxContent>
                   </v:textbox>
                 </v:oval>
-                <v:line id="12 Conector recto" o:spid="_x0000_s1075" style="position:absolute;visibility:visible;mso-wrap-style:square" from="11921,5592" to="11921,11079" o:connectortype="straight" o:gfxdata="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" strokecolor="black [3040]"/>
-                <v:rect id="15 Rectángulo" o:spid="_x0000_s1076" style="position:absolute;left:4;top:4410;width:3395;height:3278;visibility:visible;mso-wrap-style:square;v-text-anchor:top" o:gfxdata="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" filled="f" stroked="f">
+                <v:line id="12 Conector recto" o:spid="_x0000_s1076" style="position:absolute;visibility:visible;mso-wrap-style:square" from="11921,5592" to="11921,11079" o:connectortype="straight" o:gfxdata="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" strokecolor="black [3040]"/>
+                <v:rect id="15 Rectángulo" o:spid="_x0000_s1077" style="position:absolute;left:4;top:4410;width:3395;height:3278;visibility:visible;mso-wrap-style:square;v-text-anchor:top" o:gfxdata="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" filled="f" stroked="f">
                   <v:textbox>
                     <w:txbxContent>
                       <w:p>
@@ -15333,7 +16779,7 @@
                     </w:txbxContent>
                   </v:textbox>
                 </v:rect>
-                <v:rect id="16 Rectángulo" o:spid="_x0000_s1077" style="position:absolute;left:85;top:8950;width:3450;height:2877;visibility:visible;mso-wrap-style:square;v-text-anchor:top" o:gfxdata="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" filled="f" stroked="f">
+                <v:rect id="16 Rectángulo" o:spid="_x0000_s1078" style="position:absolute;left:85;top:8950;width:3450;height:2877;visibility:visible;mso-wrap-style:square;v-text-anchor:top" o:gfxdata="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" filled="f" stroked="f">
                   <v:textbox>
                     <w:txbxContent>
                       <w:p>
@@ -15387,7 +16833,7 @@
                     </w:txbxContent>
                   </v:textbox>
                 </v:rect>
-                <v:rect id="15 Rectángulo" o:spid="_x0000_s1078" style="position:absolute;left:21479;top:4410;width:3394;height:3277;visibility:visible;mso-wrap-style:square;v-text-anchor:top" o:gfxdata="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" filled="f" stroked="f">
+                <v:rect id="15 Rectángulo" o:spid="_x0000_s1079" style="position:absolute;left:21479;top:4410;width:3394;height:3277;visibility:visible;mso-wrap-style:square;v-text-anchor:top" o:gfxdata="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" filled="f" stroked="f">
                   <v:textbox>
                     <w:txbxContent>
                       <w:p>
@@ -15441,7 +16887,7 @@
                     </w:txbxContent>
                   </v:textbox>
                 </v:rect>
-                <v:rect id="15 Rectángulo" o:spid="_x0000_s1079" style="position:absolute;left:21479;top:8550;width:8829;height:3276;visibility:visible;mso-wrap-style:square;v-text-anchor:top" o:gfxdata="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" filled="f" stroked="f">
+                <v:rect id="15 Rectángulo" o:spid="_x0000_s1080" style="position:absolute;left:21479;top:8550;width:8829;height:3276;visibility:visible;mso-wrap-style:square;v-text-anchor:top" o:gfxdata="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" filled="f" stroked="f">
                   <v:textbox>
                     <w:txbxContent>
                       <w:p>
@@ -15495,8 +16941,8 @@
                     </w:txbxContent>
                   </v:textbox>
                 </v:rect>
-                <v:line id="6 Conector recto" o:spid="_x0000_s1080" style="position:absolute;visibility:visible;mso-wrap-style:square" from="3394,1638" to="20440,1638" o:connectortype="straight" o:gfxdata="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" strokecolor="black [3040]"/>
-                <v:rect id="15 Rectángulo" o:spid="_x0000_s1081" style="position:absolute;width:3394;height:3277;visibility:visible;mso-wrap-style:square;v-text-anchor:top" o:gfxdata="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" filled="f" stroked="f">
+                <v:line id="6 Conector recto" o:spid="_x0000_s1081" style="position:absolute;visibility:visible;mso-wrap-style:square" from="3394,1638" to="20440,1638" o:connectortype="straight" o:gfxdata="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" strokecolor="black [3040]"/>
+                <v:rect id="15 Rectángulo" o:spid="_x0000_s1082" style="position:absolute;width:3394;height:3277;visibility:visible;mso-wrap-style:square;v-text-anchor:top" o:gfxdata="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" filled="f" stroked="f">
                   <v:textbox>
                     <w:txbxContent>
                       <w:p>
@@ -15550,7 +16996,7 @@
                     </w:txbxContent>
                   </v:textbox>
                 </v:rect>
-                <v:rect id="15 Rectángulo" o:spid="_x0000_s1082" style="position:absolute;left:21479;width:3395;height:3277;visibility:visible;mso-wrap-style:square;v-text-anchor:top" o:gfxdata="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" filled="f" stroked="f">
+                <v:rect id="15 Rectángulo" o:spid="_x0000_s1083" style="position:absolute;left:21479;width:3395;height:3277;visibility:visible;mso-wrap-style:square;v-text-anchor:top" o:gfxdata="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" filled="f" stroked="f">
                   <v:textbox>
                     <w:txbxContent>
                       <w:p>
@@ -15604,8 +17050,8 @@
                     </w:txbxContent>
                   </v:textbox>
                 </v:rect>
-                <v:line id="12 Conector recto" o:spid="_x0000_s1083" style="position:absolute;visibility:visible;mso-wrap-style:square" from="11932,1667" to="11932,7154" o:connectortype="straight" o:gfxdata="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" strokecolor="black [3040]"/>
-                <v:oval id="9 Elipse" o:spid="_x0000_s1084" style="position:absolute;left:11554;top:1289;width:756;height:756;visibility:visible;mso-wrap-style:square;v-text-anchor:middle" o:gfxdata="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" fillcolor="black [3200]" strokecolor="black [1600]" strokeweight="2pt">
+                <v:line id="12 Conector recto" o:spid="_x0000_s1084" style="position:absolute;visibility:visible;mso-wrap-style:square" from="11932,1667" to="11932,7154" o:connectortype="straight" o:gfxdata="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" strokecolor="black [3040]"/>
+                <v:oval id="9 Elipse" o:spid="_x0000_s1085" style="position:absolute;left:11554;top:1289;width:756;height:756;visibility:visible;mso-wrap-style:square;v-text-anchor:middle" o:gfxdata="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" fillcolor="black [3200]" strokecolor="black [1600]" strokeweight="2pt">
                   <v:textbox>
                     <w:txbxContent>
                       <w:p>
@@ -16833,9 +18279,9 @@
           </mc:Choice>
           <mc:Fallback>
             <w:pict>
-              <v:group id="61 Grupo" o:spid="_x0000_s1085" style="position:absolute;left:0;text-align:left;margin-left:128.15pt;margin-top:50.4pt;width:183.4pt;height:58.25pt;z-index:251674624" coordsize="23293,7398" o:gfxdata="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">
-                <v:line id="51 Conector recto" o:spid="_x0000_s1086" style="position:absolute;visibility:visible;mso-wrap-style:square" from="2712,5859" to="19909,5859" o:connectortype="straight" o:gfxdata="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" strokecolor="black [3040]"/>
-                <v:oval id="9 Elipse" o:spid="_x0000_s1087" style="position:absolute;left:11311;top:5481;width:756;height:756;visibility:visible;mso-wrap-style:square;v-text-anchor:middle" o:gfxdata="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" fillcolor="black [3200]" strokecolor="black [1600]" strokeweight="2pt">
+              <v:group id="61 Grupo" o:spid="_x0000_s1086" style="position:absolute;left:0;text-align:left;margin-left:128.15pt;margin-top:50.4pt;width:183.4pt;height:58.25pt;z-index:251674624" coordsize="23293,7398" o:gfxdata="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">
+                <v:line id="51 Conector recto" o:spid="_x0000_s1087" style="position:absolute;visibility:visible;mso-wrap-style:square" from="2712,5859" to="19909,5859" o:connectortype="straight" o:gfxdata="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" strokecolor="black [3040]"/>
+                <v:oval id="9 Elipse" o:spid="_x0000_s1088" style="position:absolute;left:11311;top:5481;width:756;height:756;visibility:visible;mso-wrap-style:square;v-text-anchor:middle" o:gfxdata="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" fillcolor="black [3200]" strokecolor="black [1600]" strokeweight="2pt">
                   <v:textbox>
                     <w:txbxContent>
                       <w:p>
@@ -16855,9 +18301,9 @@
                     </w:txbxContent>
                   </v:textbox>
                 </v:oval>
-                <v:line id="54 Conector recto" o:spid="_x0000_s1088" style="position:absolute;flip:x y;visibility:visible;mso-wrap-style:square" from="11689,1538" to="11689,5481" o:connectortype="straight" o:gfxdata="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" strokecolor="black [3040]"/>
-                <v:line id="55 Conector recto" o:spid="_x0000_s1089" style="position:absolute;flip:y;visibility:visible;mso-wrap-style:square" from="11689,1538" to="19909,1538" o:connectortype="straight" o:gfxdata="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" strokecolor="black [3040]"/>
-                <v:shape id="58 CuadroTexto" o:spid="_x0000_s1090" type="#_x0000_t202" style="position:absolute;top:4221;width:2712;height:3078;visibility:visible;mso-wrap-style:none;v-text-anchor:top" o:gfxdata="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" filled="f" stroked="f">
+                <v:line id="54 Conector recto" o:spid="_x0000_s1089" style="position:absolute;flip:x y;visibility:visible;mso-wrap-style:square" from="11689,1538" to="11689,5481" o:connectortype="straight" o:gfxdata="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" strokecolor="black [3040]"/>
+                <v:line id="55 Conector recto" o:spid="_x0000_s1090" style="position:absolute;flip:y;visibility:visible;mso-wrap-style:square" from="11689,1538" to="19909,1538" o:connectortype="straight" o:gfxdata="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" strokecolor="black [3040]"/>
+                <v:shape id="58 CuadroTexto" o:spid="_x0000_s1091" type="#_x0000_t202" style="position:absolute;top:4221;width:2712;height:3078;visibility:visible;mso-wrap-style:none;v-text-anchor:top" o:gfxdata="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" filled="f" stroked="f">
                   <v:textbox style="mso-fit-shape-to-text:t">
                     <w:txbxContent>
                       <w:p>
@@ -16882,7 +18328,7 @@
                     </w:txbxContent>
                   </v:textbox>
                 </v:shape>
-                <v:shape id="59 CuadroTexto" o:spid="_x0000_s1091" type="#_x0000_t202" style="position:absolute;left:20581;top:4320;width:2712;height:3078;visibility:visible;mso-wrap-style:none;v-text-anchor:top" o:gfxdata="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" filled="f" stroked="f">
+                <v:shape id="59 CuadroTexto" o:spid="_x0000_s1092" type="#_x0000_t202" style="position:absolute;left:20581;top:4320;width:2712;height:3078;visibility:visible;mso-wrap-style:none;v-text-anchor:top" o:gfxdata="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" filled="f" stroked="f">
                   <v:textbox style="mso-fit-shape-to-text:t">
                     <w:txbxContent>
                       <w:p>
@@ -16907,7 +18353,7 @@
                     </w:txbxContent>
                   </v:textbox>
                 </v:shape>
-                <v:shape id="60 CuadroTexto" o:spid="_x0000_s1092" type="#_x0000_t202" style="position:absolute;left:20581;width:2712;height:3077;visibility:visible;mso-wrap-style:none;v-text-anchor:top" o:gfxdata="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" filled="f" stroked="f">
+                <v:shape id="60 CuadroTexto" o:spid="_x0000_s1093" type="#_x0000_t202" style="position:absolute;left:20581;width:2712;height:3077;visibility:visible;mso-wrap-style:none;v-text-anchor:top" o:gfxdata="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" filled="f" stroked="f">
                   <v:textbox style="mso-fit-shape-to-text:t">
                     <w:txbxContent>
                       <w:p>
@@ -18449,7 +19895,7 @@
           </mc:Choice>
           <mc:Fallback>
             <w:pict>
-              <v:shape id="Text Box 2" o:spid="_x0000_s1093" type="#_x0000_t202" style="position:absolute;left:0;text-align:left;margin-left:81.95pt;margin-top:33.2pt;width:23.4pt;height:21.5pt;z-index:251680768;visibility:visible;mso-wrap-style:square;mso-width-percent:0;mso-height-percent:0;mso-wrap-distance-left:9pt;mso-wrap-distance-top:0;mso-wrap-distance-right:9pt;mso-wrap-distance-bottom:0;mso-position-horizontal:absolute;mso-position-horizontal-relative:text;mso-position-vertical:absolute;mso-position-vertical-relative:text;mso-width-percent:0;mso-height-percent:0;mso-width-relative:margin;mso-height-relative:margin;v-text-anchor:top" o:gfxdata="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" stroked="f">
+              <v:shape id="Text Box 2" o:spid="_x0000_s1094" type="#_x0000_t202" style="position:absolute;left:0;text-align:left;margin-left:81.95pt;margin-top:33.2pt;width:23.4pt;height:21.5pt;z-index:251680768;visibility:visible;mso-wrap-style:square;mso-width-percent:0;mso-height-percent:0;mso-wrap-distance-left:9pt;mso-wrap-distance-top:0;mso-wrap-distance-right:9pt;mso-wrap-distance-bottom:0;mso-position-horizontal:absolute;mso-position-horizontal-relative:text;mso-position-vertical:absolute;mso-position-vertical-relative:text;mso-width-percent:0;mso-height-percent:0;mso-width-relative:margin;mso-height-relative:margin;v-text-anchor:top" o:gfxdata="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" stroked="f">
                 <v:textbox>
                   <w:txbxContent>
                     <w:p>
@@ -18643,7 +20089,7 @@
           </mc:Choice>
           <mc:Fallback>
             <w:pict>
-              <v:rect id="6 Rectángulo" o:spid="_x0000_s1094" style="position:absolute;left:0;text-align:left;margin-left:174.85pt;margin-top:33.2pt;width:21.05pt;height:21.05pt;z-index:251677696;visibility:visible;mso-wrap-style:square;mso-wrap-distance-left:9pt;mso-wrap-distance-top:0;mso-wrap-distance-right:9pt;mso-wrap-distance-bottom:0;mso-position-horizontal:absolute;mso-position-horizontal-relative:text;mso-position-vertical:absolute;mso-position-vertical-relative:text;v-text-anchor:middle" o:gfxdata="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" fillcolor="white [3201]" strokecolor="black [3200]" strokeweight="2pt">
+              <v:rect id="6 Rectángulo" o:spid="_x0000_s1095" style="position:absolute;left:0;text-align:left;margin-left:174.85pt;margin-top:33.2pt;width:21.05pt;height:21.05pt;z-index:251677696;visibility:visible;mso-wrap-style:square;mso-wrap-distance-left:9pt;mso-wrap-distance-top:0;mso-wrap-distance-right:9pt;mso-wrap-distance-bottom:0;mso-position-horizontal:absolute;mso-position-horizontal-relative:text;mso-position-vertical:absolute;mso-position-vertical-relative:text;v-text-anchor:middle" o:gfxdata="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" fillcolor="white [3201]" strokecolor="black [3200]" strokeweight="2pt">
                 <v:textbox>
                   <w:txbxContent>
                     <w:p>
@@ -18750,7 +20196,7 @@
           </mc:Choice>
           <mc:Fallback>
             <w:pict>
-              <v:rect id="7 Rectángulo" o:spid="_x0000_s1095" style="position:absolute;left:0;text-align:left;margin-left:262.75pt;margin-top:33.2pt;width:21.05pt;height:21.05pt;z-index:251678720;visibility:visible;mso-wrap-style:square;mso-wrap-distance-left:9pt;mso-wrap-distance-top:0;mso-wrap-distance-right:9pt;mso-wrap-distance-bottom:0;mso-position-horizontal:absolute;mso-position-horizontal-relative:text;mso-position-vertical:absolute;mso-position-vertical-relative:text;v-text-anchor:middle" o:gfxdata="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" fillcolor="white [3201]" strokecolor="black [3200]" strokeweight="2pt">
+              <v:rect id="7 Rectángulo" o:spid="_x0000_s1096" style="position:absolute;left:0;text-align:left;margin-left:262.75pt;margin-top:33.2pt;width:21.05pt;height:21.05pt;z-index:251678720;visibility:visible;mso-wrap-style:square;mso-wrap-distance-left:9pt;mso-wrap-distance-top:0;mso-wrap-distance-right:9pt;mso-wrap-distance-bottom:0;mso-position-horizontal:absolute;mso-position-horizontal-relative:text;mso-position-vertical:absolute;mso-position-vertical-relative:text;v-text-anchor:middle" o:gfxdata="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" fillcolor="white [3201]" strokecolor="black [3200]" strokeweight="2pt">
                 <v:textbox>
                   <w:txbxContent>
                     <w:p>
@@ -19975,9 +21421,9 @@
           </mc:Choice>
           <mc:Fallback>
             <w:pict>
-              <v:group id="78 Grupo" o:spid="_x0000_s1096" style="position:absolute;left:0;text-align:left;margin-left:97.25pt;margin-top:66.75pt;width:68.25pt;height:64.05pt;z-index:251691008" coordsize="8667,8136" o:gfxdata="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">
-                <v:line id="8 Conector recto" o:spid="_x0000_s1097" style="position:absolute;visibility:visible;mso-wrap-style:square" from="0,1306" to="8667,1306" o:connectortype="straight" o:gfxdata="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" strokecolor="black [3040]"/>
-                <v:rect id="9 Rectángulo" o:spid="_x0000_s1098" style="position:absolute;left:3206;width:2673;height:2673;visibility:visible;mso-wrap-style:square;v-text-anchor:middle" o:gfxdata="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" fillcolor="white [3201]" strokecolor="black [3200]" strokeweight="2pt">
+              <v:group id="78 Grupo" o:spid="_x0000_s1097" style="position:absolute;left:0;text-align:left;margin-left:97.25pt;margin-top:66.75pt;width:68.25pt;height:64.05pt;z-index:251691008" coordsize="8667,8136" o:gfxdata="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">
+                <v:line id="8 Conector recto" o:spid="_x0000_s1098" style="position:absolute;visibility:visible;mso-wrap-style:square" from="0,1306" to="8667,1306" o:connectortype="straight" o:gfxdata="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" strokecolor="black [3040]"/>
+                <v:rect id="9 Rectángulo" o:spid="_x0000_s1099" style="position:absolute;left:3206;width:2673;height:2673;visibility:visible;mso-wrap-style:square;v-text-anchor:middle" o:gfxdata="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" fillcolor="white [3201]" strokecolor="black [3200]" strokeweight="2pt">
                   <v:textbox>
                     <w:txbxContent>
                       <w:p>
@@ -19997,9 +21443,9 @@
                     </w:txbxContent>
                   </v:textbox>
                 </v:rect>
-                <v:line id="67 Conector recto" o:spid="_x0000_s1099" style="position:absolute;visibility:visible;mso-wrap-style:square" from="0,4037" to="8667,4037" o:connectortype="straight" o:gfxdata="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" strokecolor="black [3040]"/>
-                <v:line id="76 Conector recto" o:spid="_x0000_s1100" style="position:absolute;visibility:visible;mso-wrap-style:square" from="0,7006" to="8667,7006" o:connectortype="straight" o:gfxdata="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" strokecolor="black [3040]"/>
-                <v:rect id="77 Rectángulo" o:spid="_x0000_s1101" style="position:absolute;left:3206;top:5462;width:2673;height:2674;visibility:visible;mso-wrap-style:square;v-text-anchor:middle" o:gfxdata="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" fillcolor="white [3201]" strokecolor="black [3200]" strokeweight="2pt">
+                <v:line id="67 Conector recto" o:spid="_x0000_s1100" style="position:absolute;visibility:visible;mso-wrap-style:square" from="0,4037" to="8667,4037" o:connectortype="straight" o:gfxdata="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" strokecolor="black [3040]"/>
+                <v:line id="76 Conector recto" o:spid="_x0000_s1101" style="position:absolute;visibility:visible;mso-wrap-style:square" from="0,7006" to="8667,7006" o:connectortype="straight" o:gfxdata="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" strokecolor="black [3040]"/>
+                <v:rect id="77 Rectángulo" o:spid="_x0000_s1102" style="position:absolute;left:3206;top:5462;width:2673;height:2674;visibility:visible;mso-wrap-style:square;v-text-anchor:middle" o:gfxdata="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" fillcolor="white [3201]" strokecolor="black [3200]" strokeweight="2pt">
                   <v:textbox>
                     <w:txbxContent>
                       <w:p>
@@ -21129,7 +22575,7 @@
           </mc:Choice>
           <mc:Fallback>
             <w:pict>
-              <v:shape id="_x0000_s1102" type="#_x0000_t202" style="position:absolute;left:0;text-align:left;margin-left:156.15pt;margin-top:44.5pt;width:208.5pt;height:110.55pt;z-index:251693056;visibility:visible;mso-wrap-style:square;mso-width-percent:0;mso-height-percent:200;mso-wrap-distance-left:9pt;mso-wrap-distance-top:0;mso-wrap-distance-right:9pt;mso-wrap-distance-bottom:0;mso-position-horizontal:absolute;mso-position-horizontal-relative:text;mso-position-vertical:absolute;mso-position-vertical-relative:text;mso-width-percent:0;mso-height-percent:200;mso-width-relative:margin;mso-height-relative:margin;v-text-anchor:top" o:gfxdata="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" filled="f" stroked="f">
+              <v:shape id="_x0000_s1103" type="#_x0000_t202" style="position:absolute;left:0;text-align:left;margin-left:156.15pt;margin-top:44.5pt;width:208.5pt;height:110.55pt;z-index:251693056;visibility:visible;mso-wrap-style:square;mso-width-percent:0;mso-height-percent:200;mso-wrap-distance-left:9pt;mso-wrap-distance-top:0;mso-wrap-distance-right:9pt;mso-wrap-distance-bottom:0;mso-position-horizontal:absolute;mso-position-horizontal-relative:text;mso-position-vertical:absolute;mso-position-vertical-relative:text;mso-width-percent:0;mso-height-percent:200;mso-width-relative:margin;mso-height-relative:margin;v-text-anchor:top" o:gfxdata="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" filled="f" stroked="f">
                 <v:textbox style="mso-fit-shape-to-text:t">
                   <w:txbxContent>
                     <w:p>
@@ -23398,7 +24844,7 @@
           </mc:Choice>
           <mc:Fallback>
             <w:pict>
-              <v:shape id="82 Cuadro de texto" o:spid="_x0000_s1103" type="#_x0000_t202" style="position:absolute;margin-left:104.75pt;margin-top:248.95pt;width:195.45pt;height:.05pt;z-index:251698176;visibility:visible;mso-wrap-style:square;mso-wrap-distance-left:9pt;mso-wrap-distance-top:0;mso-wrap-distance-right:9pt;mso-wrap-distance-bottom:0;mso-position-horizontal:absolute;mso-position-horizontal-relative:text;mso-position-vertical:absolute;mso-position-vertical-relative:text;v-text-anchor:top" o:gfxdata="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" stroked="f">
+              <v:shape id="82 Cuadro de texto" o:spid="_x0000_s1104" type="#_x0000_t202" style="position:absolute;margin-left:104.75pt;margin-top:248.95pt;width:195.45pt;height:.05pt;z-index:251698176;visibility:visible;mso-wrap-style:square;mso-wrap-distance-left:9pt;mso-wrap-distance-top:0;mso-wrap-distance-right:9pt;mso-wrap-distance-bottom:0;mso-position-horizontal:absolute;mso-position-horizontal-relative:text;mso-position-vertical:absolute;mso-position-vertical-relative:text;v-text-anchor:top" o:gfxdata="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" stroked="f">
                 <v:textbox style="mso-fit-shape-to-text:t" inset="0,0,0,0">
                   <w:txbxContent>
                     <w:p>
@@ -23486,7 +24932,7 @@
                     </pic:cNvPicPr>
                   </pic:nvPicPr>
                   <pic:blipFill>
-                    <a:blip r:embed="rId12">
+                    <a:blip r:embed="rId13">
                       <a:extLst>
                         <a:ext uri="{28A0092B-C50C-407E-A947-70E740481C1C}">
                           <a14:useLocalDpi xmlns:a14="http://schemas.microsoft.com/office/drawing/2010/main" val="0"/>
@@ -23662,7 +25108,7 @@
           </mc:Choice>
           <mc:Fallback>
             <w:pict>
-              <v:shape id="85 Cuadro de texto" o:spid="_x0000_s1104" type="#_x0000_t202" style="position:absolute;left:0;text-align:left;margin-left:53.1pt;margin-top:261.85pt;width:335.7pt;height:.05pt;z-index:251701248;visibility:visible;mso-wrap-style:square;mso-wrap-distance-left:9pt;mso-wrap-distance-top:0;mso-wrap-distance-right:9pt;mso-wrap-distance-bottom:0;mso-position-horizontal:absolute;mso-position-horizontal-relative:text;mso-position-vertical:absolute;mso-position-vertical-relative:text;v-text-anchor:top" o:gfxdata="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" stroked="f">
+              <v:shape id="85 Cuadro de texto" o:spid="_x0000_s1105" type="#_x0000_t202" style="position:absolute;left:0;text-align:left;margin-left:53.1pt;margin-top:261.85pt;width:335.7pt;height:.05pt;z-index:251701248;visibility:visible;mso-wrap-style:square;mso-wrap-distance-left:9pt;mso-wrap-distance-top:0;mso-wrap-distance-right:9pt;mso-wrap-distance-bottom:0;mso-position-horizontal:absolute;mso-position-horizontal-relative:text;mso-position-vertical:absolute;mso-position-vertical-relative:text;v-text-anchor:top" o:gfxdata="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" stroked="f">
                 <v:textbox style="mso-fit-shape-to-text:t" inset="0,0,0,0">
                   <w:txbxContent>
                     <w:p>
@@ -23747,7 +25193,7 @@
                     </pic:cNvPicPr>
                   </pic:nvPicPr>
                   <pic:blipFill>
-                    <a:blip r:embed="rId13">
+                    <a:blip r:embed="rId14">
                       <a:extLst>
                         <a:ext uri="{28A0092B-C50C-407E-A947-70E740481C1C}">
                           <a14:useLocalDpi xmlns:a14="http://schemas.microsoft.com/office/drawing/2010/main" val="0"/>
@@ -24154,14 +25600,27 @@
                             <w:r>
                               <w:t xml:space="preserve"> </w:t>
                             </w:r>
-                            <w:fldSimple w:instr=" SEQ Imagen \* ARABIC ">
-                              <w:r>
-                                <w:rPr>
-                                  <w:noProof/>
-                                </w:rPr>
-                                <w:t>3</w:t>
-                              </w:r>
-                            </w:fldSimple>
+                            <w:r>
+                              <w:fldChar w:fldCharType="begin"/>
+                            </w:r>
+                            <w:r>
+                              <w:instrText xml:space="preserve"> SEQ Imagen \* ARABIC </w:instrText>
+                            </w:r>
+                            <w:r>
+                              <w:fldChar w:fldCharType="separate"/>
+                            </w:r>
+                            <w:r>
+                              <w:rPr>
+                                <w:noProof/>
+                              </w:rPr>
+                              <w:t>3</w:t>
+                            </w:r>
+                            <w:r>
+                              <w:rPr>
+                                <w:noProof/>
+                              </w:rPr>
+                              <w:fldChar w:fldCharType="end"/>
+                            </w:r>
                             <w:r>
                               <w:t xml:space="preserve"> </w:t>
                             </w:r>
@@ -24195,7 +25654,7 @@
           </mc:Choice>
           <mc:Fallback>
             <w:pict>
-              <v:shape id="87 Cuadro de texto" o:spid="_x0000_s1105" type="#_x0000_t202" style="position:absolute;left:0;text-align:left;margin-left:12.45pt;margin-top:159.55pt;width:441.75pt;height:.05pt;z-index:251704320;visibility:visible;mso-wrap-style:square;mso-wrap-distance-left:9pt;mso-wrap-distance-top:0;mso-wrap-distance-right:9pt;mso-wrap-distance-bottom:0;mso-position-horizontal:absolute;mso-position-horizontal-relative:text;mso-position-vertical:absolute;mso-position-vertical-relative:text;v-text-anchor:top" o:gfxdata="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" stroked="f">
+              <v:shape id="87 Cuadro de texto" o:spid="_x0000_s1106" type="#_x0000_t202" style="position:absolute;left:0;text-align:left;margin-left:12.45pt;margin-top:159.55pt;width:441.75pt;height:.05pt;z-index:251704320;visibility:visible;mso-wrap-style:square;mso-wrap-distance-left:9pt;mso-wrap-distance-top:0;mso-wrap-distance-right:9pt;mso-wrap-distance-bottom:0;mso-position-horizontal:absolute;mso-position-horizontal-relative:text;mso-position-vertical:absolute;mso-position-vertical-relative:text;v-text-anchor:top" o:gfxdata="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" stroked="f">
                 <v:textbox style="mso-fit-shape-to-text:t" inset="0,0,0,0">
                   <w:txbxContent>
                     <w:p>
@@ -24215,14 +25674,27 @@
                       <w:r>
                         <w:t xml:space="preserve"> </w:t>
                       </w:r>
-                      <w:fldSimple w:instr=" SEQ Imagen \* ARABIC ">
-                        <w:r>
-                          <w:rPr>
-                            <w:noProof/>
-                          </w:rPr>
-                          <w:t>3</w:t>
-                        </w:r>
-                      </w:fldSimple>
+                      <w:r>
+                        <w:fldChar w:fldCharType="begin"/>
+                      </w:r>
+                      <w:r>
+                        <w:instrText xml:space="preserve"> SEQ Imagen \* ARABIC </w:instrText>
+                      </w:r>
+                      <w:r>
+                        <w:fldChar w:fldCharType="separate"/>
+                      </w:r>
+                      <w:r>
+                        <w:rPr>
+                          <w:noProof/>
+                        </w:rPr>
+                        <w:t>3</w:t>
+                      </w:r>
+                      <w:r>
+                        <w:rPr>
+                          <w:noProof/>
+                        </w:rPr>
+                        <w:fldChar w:fldCharType="end"/>
+                      </w:r>
                       <w:r>
                         <w:t xml:space="preserve"> </w:t>
                       </w:r>
@@ -24280,7 +25752,7 @@
                     </pic:cNvPicPr>
                   </pic:nvPicPr>
                   <pic:blipFill>
-                    <a:blip r:embed="rId14">
+                    <a:blip r:embed="rId15">
                       <a:extLst>
                         <a:ext uri="{28A0092B-C50C-407E-A947-70E740481C1C}">
                           <a14:useLocalDpi xmlns:a14="http://schemas.microsoft.com/office/drawing/2010/main" val="0"/>
@@ -25124,7 +26596,7 @@
           </mc:Choice>
           <mc:Fallback>
             <w:pict>
-              <v:shape id="89 Cuadro de texto" o:spid="_x0000_s1106" type="#_x0000_t202" style="position:absolute;left:0;text-align:left;margin-left:103.95pt;margin-top:366.25pt;width:237.75pt;height:.05pt;z-index:251707392;visibility:visible;mso-wrap-style:square;mso-wrap-distance-left:9pt;mso-wrap-distance-top:0;mso-wrap-distance-right:9pt;mso-wrap-distance-bottom:0;mso-position-horizontal:absolute;mso-position-horizontal-relative:text;mso-position-vertical:absolute;mso-position-vertical-relative:text;v-text-anchor:top" o:gfxdata="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" stroked="f">
+              <v:shape id="89 Cuadro de texto" o:spid="_x0000_s1107" type="#_x0000_t202" style="position:absolute;left:0;text-align:left;margin-left:103.95pt;margin-top:366.25pt;width:237.75pt;height:.05pt;z-index:251707392;visibility:visible;mso-wrap-style:square;mso-wrap-distance-left:9pt;mso-wrap-distance-top:0;mso-wrap-distance-right:9pt;mso-wrap-distance-bottom:0;mso-position-horizontal:absolute;mso-position-horizontal-relative:text;mso-position-vertical:absolute;mso-position-vertical-relative:text;v-text-anchor:top" o:gfxdata="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" stroked="f">
                 <v:textbox style="mso-fit-shape-to-text:t" inset="0,0,0,0">
                   <w:txbxContent>
                     <w:p>
@@ -25212,7 +26684,7 @@
                     </pic:cNvPicPr>
                   </pic:nvPicPr>
                   <pic:blipFill>
-                    <a:blip r:embed="rId15">
+                    <a:blip r:embed="rId16">
                       <a:extLst>
                         <a:ext uri="{28A0092B-C50C-407E-A947-70E740481C1C}">
                           <a14:useLocalDpi xmlns:a14="http://schemas.microsoft.com/office/drawing/2010/main" val="0"/>
@@ -25507,14 +26979,27 @@
                             <w:r>
                               <w:t xml:space="preserve"> </w:t>
                             </w:r>
-                            <w:fldSimple w:instr=" SEQ Imagen \* ARABIC ">
-                              <w:r>
-                                <w:rPr>
-                                  <w:noProof/>
-                                </w:rPr>
-                                <w:t>5</w:t>
-                              </w:r>
-                            </w:fldSimple>
+                            <w:r>
+                              <w:fldChar w:fldCharType="begin"/>
+                            </w:r>
+                            <w:r>
+                              <w:instrText xml:space="preserve"> SEQ Imagen \* ARABIC </w:instrText>
+                            </w:r>
+                            <w:r>
+                              <w:fldChar w:fldCharType="separate"/>
+                            </w:r>
+                            <w:r>
+                              <w:rPr>
+                                <w:noProof/>
+                              </w:rPr>
+                              <w:t>5</w:t>
+                            </w:r>
+                            <w:r>
+                              <w:rPr>
+                                <w:noProof/>
+                              </w:rPr>
+                              <w:fldChar w:fldCharType="end"/>
+                            </w:r>
                             <w:r>
                               <w:t xml:space="preserve"> </w:t>
                             </w:r>
@@ -25564,7 +27049,7 @@
           </mc:Choice>
           <mc:Fallback>
             <w:pict>
-              <v:shape id="93 Cuadro de texto" o:spid="_x0000_s1107" type="#_x0000_t202" style="position:absolute;left:0;text-align:left;margin-left:123.45pt;margin-top:485.65pt;width:200.25pt;height:.05pt;z-index:251714560;visibility:visible;mso-wrap-style:square;mso-wrap-distance-left:9pt;mso-wrap-distance-top:0;mso-wrap-distance-right:9pt;mso-wrap-distance-bottom:0;mso-position-horizontal:absolute;mso-position-horizontal-relative:text;mso-position-vertical:absolute;mso-position-vertical-relative:text;v-text-anchor:top" o:gfxdata="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" stroked="f">
+              <v:shape id="93 Cuadro de texto" o:spid="_x0000_s1108" type="#_x0000_t202" style="position:absolute;left:0;text-align:left;margin-left:123.45pt;margin-top:485.65pt;width:200.25pt;height:.05pt;z-index:251714560;visibility:visible;mso-wrap-style:square;mso-wrap-distance-left:9pt;mso-wrap-distance-top:0;mso-wrap-distance-right:9pt;mso-wrap-distance-bottom:0;mso-position-horizontal:absolute;mso-position-horizontal-relative:text;mso-position-vertical:absolute;mso-position-vertical-relative:text;v-text-anchor:top" o:gfxdata="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" stroked="f">
                 <v:textbox style="mso-fit-shape-to-text:t" inset="0,0,0,0">
                   <w:txbxContent>
                     <w:p>
@@ -25584,14 +27069,27 @@
                       <w:r>
                         <w:t xml:space="preserve"> </w:t>
                       </w:r>
-                      <w:fldSimple w:instr=" SEQ Imagen \* ARABIC ">
-                        <w:r>
-                          <w:rPr>
-                            <w:noProof/>
-                          </w:rPr>
-                          <w:t>5</w:t>
-                        </w:r>
-                      </w:fldSimple>
+                      <w:r>
+                        <w:fldChar w:fldCharType="begin"/>
+                      </w:r>
+                      <w:r>
+                        <w:instrText xml:space="preserve"> SEQ Imagen \* ARABIC </w:instrText>
+                      </w:r>
+                      <w:r>
+                        <w:fldChar w:fldCharType="separate"/>
+                      </w:r>
+                      <w:r>
+                        <w:rPr>
+                          <w:noProof/>
+                        </w:rPr>
+                        <w:t>5</w:t>
+                      </w:r>
+                      <w:r>
+                        <w:rPr>
+                          <w:noProof/>
+                        </w:rPr>
+                        <w:fldChar w:fldCharType="end"/>
+                      </w:r>
                       <w:r>
                         <w:t xml:space="preserve"> </w:t>
                       </w:r>
@@ -25664,7 +27162,7 @@
                     </pic:cNvPicPr>
                   </pic:nvPicPr>
                   <pic:blipFill>
-                    <a:blip r:embed="rId16">
+                    <a:blip r:embed="rId17">
                       <a:extLst>
                         <a:ext uri="{28A0092B-C50C-407E-A947-70E740481C1C}">
                           <a14:useLocalDpi xmlns:a14="http://schemas.microsoft.com/office/drawing/2010/main" val="0"/>
@@ -25965,7 +27463,7 @@
                     </pic:cNvPicPr>
                   </pic:nvPicPr>
                   <pic:blipFill>
-                    <a:blip r:embed="rId17">
+                    <a:blip r:embed="rId18">
                       <a:extLst>
                         <a:ext uri="{28A0092B-C50C-407E-A947-70E740481C1C}">
                           <a14:useLocalDpi xmlns:a14="http://schemas.microsoft.com/office/drawing/2010/main" val="0"/>
@@ -26068,7 +27566,7 @@
                     </pic:cNvPicPr>
                   </pic:nvPicPr>
                   <pic:blipFill>
-                    <a:blip r:embed="rId18">
+                    <a:blip r:embed="rId19">
                       <a:extLst>
                         <a:ext uri="{28A0092B-C50C-407E-A947-70E740481C1C}">
                           <a14:useLocalDpi xmlns:a14="http://schemas.microsoft.com/office/drawing/2010/main" val="0"/>
@@ -26383,7 +27881,7 @@
                     </pic:cNvPicPr>
                   </pic:nvPicPr>
                   <pic:blipFill>
-                    <a:blip r:embed="rId19">
+                    <a:blip r:embed="rId20">
                       <a:extLst>
                         <a:ext uri="{28A0092B-C50C-407E-A947-70E740481C1C}">
                           <a14:useLocalDpi xmlns:a14="http://schemas.microsoft.com/office/drawing/2010/main" val="0"/>
@@ -26453,7 +27951,7 @@
                     </pic:cNvPicPr>
                   </pic:nvPicPr>
                   <pic:blipFill>
-                    <a:blip r:embed="rId20">
+                    <a:blip r:embed="rId21">
                       <a:extLst>
                         <a:ext uri="{28A0092B-C50C-407E-A947-70E740481C1C}">
                           <a14:useLocalDpi xmlns:a14="http://schemas.microsoft.com/office/drawing/2010/main" val="0"/>
@@ -26906,7 +28404,7 @@
                     </pic:cNvPicPr>
                   </pic:nvPicPr>
                   <pic:blipFill>
-                    <a:blip r:embed="rId21">
+                    <a:blip r:embed="rId22">
                       <a:extLst>
                         <a:ext uri="{28A0092B-C50C-407E-A947-70E740481C1C}">
                           <a14:useLocalDpi xmlns:a14="http://schemas.microsoft.com/office/drawing/2010/main" val="0"/>
@@ -26993,7 +28491,7 @@
                     </pic:cNvPicPr>
                   </pic:nvPicPr>
                   <pic:blipFill>
-                    <a:blip r:embed="rId22">
+                    <a:blip r:embed="rId23">
                       <a:extLst>
                         <a:ext uri="{28A0092B-C50C-407E-A947-70E740481C1C}">
                           <a14:useLocalDpi xmlns:a14="http://schemas.microsoft.com/office/drawing/2010/main" val="0"/>
@@ -27079,7 +28577,7 @@
                     </pic:cNvPicPr>
                   </pic:nvPicPr>
                   <pic:blipFill>
-                    <a:blip r:embed="rId23">
+                    <a:blip r:embed="rId24">
                       <a:extLst>
                         <a:ext uri="{28A0092B-C50C-407E-A947-70E740481C1C}">
                           <a14:useLocalDpi xmlns:a14="http://schemas.microsoft.com/office/drawing/2010/main" val="0"/>
@@ -27165,7 +28663,7 @@
                     </pic:cNvPicPr>
                   </pic:nvPicPr>
                   <pic:blipFill>
-                    <a:blip r:embed="rId21">
+                    <a:blip r:embed="rId22">
                       <a:extLst>
                         <a:ext uri="{28A0092B-C50C-407E-A947-70E740481C1C}">
                           <a14:useLocalDpi xmlns:a14="http://schemas.microsoft.com/office/drawing/2010/main" val="0"/>
@@ -30913,8 +32411,8 @@
       <w:bookmarkEnd w:id="16"/>
     </w:p>
     <w:sectPr>
-      <w:headerReference w:type="default" r:id="rId24"/>
-      <w:footerReference w:type="default" r:id="rId25"/>
+      <w:headerReference w:type="default" r:id="rId25"/>
+      <w:footerReference w:type="default" r:id="rId26"/>
       <w:pgSz w:w="12240" w:h="15840"/>
       <w:pgMar w:top="1417" w:right="1701" w:bottom="1417" w:left="1701" w:header="708" w:footer="708" w:gutter="0"/>
       <w:cols w:space="708"/>
@@ -30979,7 +32477,7 @@
             <w:noProof/>
             <w:lang w:val="es-ES"/>
           </w:rPr>
-          <w:t>8</w:t>
+          <w:t>12</w:t>
         </w:r>
         <w:r>
           <w:fldChar w:fldCharType="end"/>
@@ -32042,6 +33540,119 @@
     </w:lvl>
   </w:abstractNum>
   <w:abstractNum w:abstractNumId="9">
+    <w:nsid w:val="29B83C0A"/>
+    <w:multiLevelType w:val="hybridMultilevel"/>
+    <w:tmpl w:val="0BC041E0"/>
+    <w:lvl w:ilvl="0" w:tplc="0C0A0001">
+      <w:start w:val="1"/>
+      <w:numFmt w:val="bullet"/>
+      <w:lvlText w:val=""/>
+      <w:lvlJc w:val="left"/>
+      <w:pPr>
+        <w:ind w:left="1004" w:hanging="360"/>
+      </w:pPr>
+      <w:rPr>
+        <w:rFonts w:ascii="Symbol" w:hAnsi="Symbol" w:hint="default"/>
+      </w:rPr>
+    </w:lvl>
+    <w:lvl w:ilvl="1" w:tplc="0C0A0003" w:tentative="1">
+      <w:start w:val="1"/>
+      <w:numFmt w:val="bullet"/>
+      <w:lvlText w:val="o"/>
+      <w:lvlJc w:val="left"/>
+      <w:pPr>
+        <w:ind w:left="1724" w:hanging="360"/>
+      </w:pPr>
+      <w:rPr>
+        <w:rFonts w:ascii="Courier New" w:hAnsi="Courier New" w:cs="Courier New" w:hint="default"/>
+      </w:rPr>
+    </w:lvl>
+    <w:lvl w:ilvl="2" w:tplc="0C0A0005" w:tentative="1">
+      <w:start w:val="1"/>
+      <w:numFmt w:val="bullet"/>
+      <w:lvlText w:val=""/>
+      <w:lvlJc w:val="left"/>
+      <w:pPr>
+        <w:ind w:left="2444" w:hanging="360"/>
+      </w:pPr>
+      <w:rPr>
+        <w:rFonts w:ascii="Wingdings" w:hAnsi="Wingdings" w:hint="default"/>
+      </w:rPr>
+    </w:lvl>
+    <w:lvl w:ilvl="3" w:tplc="0C0A0001" w:tentative="1">
+      <w:start w:val="1"/>
+      <w:numFmt w:val="bullet"/>
+      <w:lvlText w:val=""/>
+      <w:lvlJc w:val="left"/>
+      <w:pPr>
+        <w:ind w:left="3164" w:hanging="360"/>
+      </w:pPr>
+      <w:rPr>
+        <w:rFonts w:ascii="Symbol" w:hAnsi="Symbol" w:hint="default"/>
+      </w:rPr>
+    </w:lvl>
+    <w:lvl w:ilvl="4" w:tplc="0C0A0003" w:tentative="1">
+      <w:start w:val="1"/>
+      <w:numFmt w:val="bullet"/>
+      <w:lvlText w:val="o"/>
+      <w:lvlJc w:val="left"/>
+      <w:pPr>
+        <w:ind w:left="3884" w:hanging="360"/>
+      </w:pPr>
+      <w:rPr>
+        <w:rFonts w:ascii="Courier New" w:hAnsi="Courier New" w:cs="Courier New" w:hint="default"/>
+      </w:rPr>
+    </w:lvl>
+    <w:lvl w:ilvl="5" w:tplc="0C0A0005" w:tentative="1">
+      <w:start w:val="1"/>
+      <w:numFmt w:val="bullet"/>
+      <w:lvlText w:val=""/>
+      <w:lvlJc w:val="left"/>
+      <w:pPr>
+        <w:ind w:left="4604" w:hanging="360"/>
+      </w:pPr>
+      <w:rPr>
+        <w:rFonts w:ascii="Wingdings" w:hAnsi="Wingdings" w:hint="default"/>
+      </w:rPr>
+    </w:lvl>
+    <w:lvl w:ilvl="6" w:tplc="0C0A0001" w:tentative="1">
+      <w:start w:val="1"/>
+      <w:numFmt w:val="bullet"/>
+      <w:lvlText w:val=""/>
+      <w:lvlJc w:val="left"/>
+      <w:pPr>
+        <w:ind w:left="5324" w:hanging="360"/>
+      </w:pPr>
+      <w:rPr>
+        <w:rFonts w:ascii="Symbol" w:hAnsi="Symbol" w:hint="default"/>
+      </w:rPr>
+    </w:lvl>
+    <w:lvl w:ilvl="7" w:tplc="0C0A0003" w:tentative="1">
+      <w:start w:val="1"/>
+      <w:numFmt w:val="bullet"/>
+      <w:lvlText w:val="o"/>
+      <w:lvlJc w:val="left"/>
+      <w:pPr>
+        <w:ind w:left="6044" w:hanging="360"/>
+      </w:pPr>
+      <w:rPr>
+        <w:rFonts w:ascii="Courier New" w:hAnsi="Courier New" w:cs="Courier New" w:hint="default"/>
+      </w:rPr>
+    </w:lvl>
+    <w:lvl w:ilvl="8" w:tplc="0C0A0005" w:tentative="1">
+      <w:start w:val="1"/>
+      <w:numFmt w:val="bullet"/>
+      <w:lvlText w:val=""/>
+      <w:lvlJc w:val="left"/>
+      <w:pPr>
+        <w:ind w:left="6764" w:hanging="360"/>
+      </w:pPr>
+      <w:rPr>
+        <w:rFonts w:ascii="Wingdings" w:hAnsi="Wingdings" w:hint="default"/>
+      </w:rPr>
+    </w:lvl>
+  </w:abstractNum>
+  <w:abstractNum w:abstractNumId="10">
     <w:nsid w:val="2BB16B09"/>
     <w:multiLevelType w:val="hybridMultilevel"/>
     <w:tmpl w:val="EFFE6700"/>
@@ -32127,7 +33738,7 @@
       </w:pPr>
     </w:lvl>
   </w:abstractNum>
-  <w:abstractNum w:abstractNumId="10">
+  <w:abstractNum w:abstractNumId="11">
     <w:nsid w:val="335B5990"/>
     <w:multiLevelType w:val="hybridMultilevel"/>
     <w:tmpl w:val="908021E4"/>
@@ -32218,7 +33829,7 @@
       </w:pPr>
     </w:lvl>
   </w:abstractNum>
-  <w:abstractNum w:abstractNumId="11">
+  <w:abstractNum w:abstractNumId="12">
     <w:nsid w:val="335C7FDA"/>
     <w:multiLevelType w:val="multilevel"/>
     <w:tmpl w:val="D4961564"/>
@@ -32336,7 +33947,7 @@
       </w:rPr>
     </w:lvl>
   </w:abstractNum>
-  <w:abstractNum w:abstractNumId="12">
+  <w:abstractNum w:abstractNumId="13">
     <w:nsid w:val="3B9B64DF"/>
     <w:multiLevelType w:val="hybridMultilevel"/>
     <w:tmpl w:val="31D0514A"/>
@@ -32449,7 +34060,7 @@
       </w:rPr>
     </w:lvl>
   </w:abstractNum>
-  <w:abstractNum w:abstractNumId="13">
+  <w:abstractNum w:abstractNumId="14">
     <w:nsid w:val="3DC443C9"/>
     <w:multiLevelType w:val="hybridMultilevel"/>
     <w:tmpl w:val="8A16EBDC"/>
@@ -32562,7 +34173,7 @@
       </w:rPr>
     </w:lvl>
   </w:abstractNum>
-  <w:abstractNum w:abstractNumId="14">
+  <w:abstractNum w:abstractNumId="15">
     <w:nsid w:val="3E22654E"/>
     <w:multiLevelType w:val="hybridMultilevel"/>
     <w:tmpl w:val="5A0A8B48"/>
@@ -32675,7 +34286,7 @@
       </w:rPr>
     </w:lvl>
   </w:abstractNum>
-  <w:abstractNum w:abstractNumId="15">
+  <w:abstractNum w:abstractNumId="16">
     <w:nsid w:val="46A56DD2"/>
     <w:multiLevelType w:val="hybridMultilevel"/>
     <w:tmpl w:val="F3360F94"/>
@@ -32764,7 +34375,7 @@
       </w:pPr>
     </w:lvl>
   </w:abstractNum>
-  <w:abstractNum w:abstractNumId="16">
+  <w:abstractNum w:abstractNumId="17">
     <w:nsid w:val="4B90110F"/>
     <w:multiLevelType w:val="hybridMultilevel"/>
     <w:tmpl w:val="432670B8"/>
@@ -32877,7 +34488,7 @@
       </w:rPr>
     </w:lvl>
   </w:abstractNum>
-  <w:abstractNum w:abstractNumId="17">
+  <w:abstractNum w:abstractNumId="18">
     <w:nsid w:val="5B8D03B2"/>
     <w:multiLevelType w:val="hybridMultilevel"/>
     <w:tmpl w:val="F4669B32"/>
@@ -32990,7 +34601,7 @@
       </w:rPr>
     </w:lvl>
   </w:abstractNum>
-  <w:abstractNum w:abstractNumId="18">
+  <w:abstractNum w:abstractNumId="19">
     <w:nsid w:val="6108303E"/>
     <w:multiLevelType w:val="hybridMultilevel"/>
     <w:tmpl w:val="F94C6D08"/>
@@ -33103,7 +34714,7 @@
       </w:rPr>
     </w:lvl>
   </w:abstractNum>
-  <w:abstractNum w:abstractNumId="19">
+  <w:abstractNum w:abstractNumId="20">
     <w:nsid w:val="62F81B45"/>
     <w:multiLevelType w:val="hybridMultilevel"/>
     <w:tmpl w:val="D1D0C5C8"/>
@@ -33216,7 +34827,7 @@
       </w:rPr>
     </w:lvl>
   </w:abstractNum>
-  <w:abstractNum w:abstractNumId="20">
+  <w:abstractNum w:abstractNumId="21">
     <w:nsid w:val="724F0701"/>
     <w:multiLevelType w:val="hybridMultilevel"/>
     <w:tmpl w:val="A040606C"/>
@@ -33329,7 +34940,7 @@
       </w:rPr>
     </w:lvl>
   </w:abstractNum>
-  <w:abstractNum w:abstractNumId="21">
+  <w:abstractNum w:abstractNumId="22">
     <w:nsid w:val="7D3937D6"/>
     <w:multiLevelType w:val="hybridMultilevel"/>
     <w:tmpl w:val="CB74C62E"/>
@@ -33442,7 +35053,7 @@
       </w:rPr>
     </w:lvl>
   </w:abstractNum>
-  <w:abstractNum w:abstractNumId="22">
+  <w:abstractNum w:abstractNumId="23">
     <w:nsid w:val="7E636484"/>
     <w:multiLevelType w:val="hybridMultilevel"/>
     <w:tmpl w:val="207A5CA8"/>
@@ -33559,28 +35170,28 @@
     <w:abstractNumId w:val="6"/>
   </w:num>
   <w:num w:numId="2">
-    <w:abstractNumId w:val="14"/>
+    <w:abstractNumId w:val="15"/>
   </w:num>
   <w:num w:numId="3">
     <w:abstractNumId w:val="8"/>
   </w:num>
   <w:num w:numId="4">
-    <w:abstractNumId w:val="16"/>
+    <w:abstractNumId w:val="17"/>
   </w:num>
   <w:num w:numId="5">
-    <w:abstractNumId w:val="19"/>
+    <w:abstractNumId w:val="20"/>
   </w:num>
   <w:num w:numId="6">
     <w:abstractNumId w:val="1"/>
   </w:num>
   <w:num w:numId="7">
-    <w:abstractNumId w:val="21"/>
+    <w:abstractNumId w:val="22"/>
   </w:num>
   <w:num w:numId="8">
     <w:abstractNumId w:val="3"/>
   </w:num>
   <w:num w:numId="9">
-    <w:abstractNumId w:val="10"/>
+    <w:abstractNumId w:val="11"/>
   </w:num>
   <w:num w:numId="10">
     <w:abstractNumId w:val="2"/>
@@ -33592,37 +35203,40 @@
     <w:abstractNumId w:val="4"/>
   </w:num>
   <w:num w:numId="13">
-    <w:abstractNumId w:val="18"/>
+    <w:abstractNumId w:val="19"/>
   </w:num>
   <w:num w:numId="14">
-    <w:abstractNumId w:val="22"/>
+    <w:abstractNumId w:val="23"/>
   </w:num>
   <w:num w:numId="15">
-    <w:abstractNumId w:val="15"/>
+    <w:abstractNumId w:val="16"/>
   </w:num>
   <w:num w:numId="16">
-    <w:abstractNumId w:val="9"/>
+    <w:abstractNumId w:val="10"/>
   </w:num>
   <w:num w:numId="17">
-    <w:abstractNumId w:val="11"/>
+    <w:abstractNumId w:val="12"/>
   </w:num>
   <w:num w:numId="18">
     <w:abstractNumId w:val="0"/>
   </w:num>
   <w:num w:numId="19">
-    <w:abstractNumId w:val="17"/>
+    <w:abstractNumId w:val="18"/>
   </w:num>
   <w:num w:numId="20">
-    <w:abstractNumId w:val="12"/>
+    <w:abstractNumId w:val="13"/>
   </w:num>
   <w:num w:numId="21">
     <w:abstractNumId w:val="5"/>
   </w:num>
   <w:num w:numId="22">
-    <w:abstractNumId w:val="20"/>
+    <w:abstractNumId w:val="21"/>
   </w:num>
   <w:num w:numId="23">
-    <w:abstractNumId w:val="13"/>
+    <w:abstractNumId w:val="14"/>
+  </w:num>
+  <w:num w:numId="24">
+    <w:abstractNumId w:val="9"/>
   </w:num>
 </w:numbering>
 </file>
@@ -34805,516 +36419,6 @@
 </w:styles>
 </file>
 
-<file path=word/glossary/document.xml><?xml version="1.0" encoding="utf-8"?>
-<w:glossaryDocument xmlns:wpc="http://schemas.microsoft.com/office/word/2010/wordprocessingCanvas" xmlns:mc="http://schemas.openxmlformats.org/markup-compatibility/2006" xmlns:o="urn:schemas-microsoft-com:office:office" xmlns:r="http://schemas.openxmlformats.org/officeDocument/2006/relationships" xmlns:m="http://schemas.openxmlformats.org/officeDocument/2006/math" xmlns:v="urn:schemas-microsoft-com:vml" xmlns:wp14="http://schemas.microsoft.com/office/word/2010/wordprocessingDrawing" xmlns:wp="http://schemas.openxmlformats.org/drawingml/2006/wordprocessingDrawing" xmlns:w10="urn:schemas-microsoft-com:office:word" xmlns:w="http://schemas.openxmlformats.org/wordprocessingml/2006/main" xmlns:w14="http://schemas.microsoft.com/office/word/2010/wordml" xmlns:wpg="http://schemas.microsoft.com/office/word/2010/wordprocessingGroup" xmlns:wpi="http://schemas.microsoft.com/office/word/2010/wordprocessingInk" xmlns:wne="http://schemas.microsoft.com/office/word/2006/wordml" xmlns:wps="http://schemas.microsoft.com/office/word/2010/wordprocessingShape" mc:Ignorable="w14 wp14"/>
-</file>
-
-<file path=word/glossary/fontTable.xml><?xml version="1.0" encoding="utf-8"?>
-<w:fonts xmlns:mc="http://schemas.openxmlformats.org/markup-compatibility/2006" xmlns:r="http://schemas.openxmlformats.org/officeDocument/2006/relationships" xmlns:w="http://schemas.openxmlformats.org/wordprocessingml/2006/main" xmlns:w14="http://schemas.microsoft.com/office/word/2010/wordml" mc:Ignorable="w14">
-  <w:font w:name="Symbol">
-    <w:panose1 w:val="05050102010706020507"/>
-    <w:charset w:val="02"/>
-    <w:family w:val="roman"/>
-    <w:pitch w:val="variable"/>
-    <w:sig w:usb0="00000000" w:usb1="10000000" w:usb2="00000000" w:usb3="00000000" w:csb0="80000000" w:csb1="00000000"/>
-  </w:font>
-  <w:font w:name="Times New Roman">
-    <w:panose1 w:val="02020603050405020304"/>
-    <w:charset w:val="00"/>
-    <w:family w:val="roman"/>
-    <w:pitch w:val="variable"/>
-    <w:sig w:usb0="E0002AFF" w:usb1="C0007841" w:usb2="00000009" w:usb3="00000000" w:csb0="000001FF" w:csb1="00000000"/>
-  </w:font>
-  <w:font w:name="Courier New">
-    <w:panose1 w:val="02070309020205020404"/>
-    <w:charset w:val="00"/>
-    <w:family w:val="modern"/>
-    <w:pitch w:val="fixed"/>
-    <w:sig w:usb0="E0002AFF" w:usb1="C0007843" w:usb2="00000009" w:usb3="00000000" w:csb0="000001FF" w:csb1="00000000"/>
-  </w:font>
-  <w:font w:name="Wingdings">
-    <w:panose1 w:val="05000000000000000000"/>
-    <w:charset w:val="02"/>
-    <w:family w:val="auto"/>
-    <w:pitch w:val="variable"/>
-    <w:sig w:usb0="00000000" w:usb1="10000000" w:usb2="00000000" w:usb3="00000000" w:csb0="80000000" w:csb1="00000000"/>
-  </w:font>
-  <w:font w:name="Calibri">
-    <w:panose1 w:val="020F0502020204030204"/>
-    <w:charset w:val="00"/>
-    <w:family w:val="swiss"/>
-    <w:pitch w:val="variable"/>
-    <w:sig w:usb0="E00002FF" w:usb1="4000ACFF" w:usb2="00000001" w:usb3="00000000" w:csb0="0000019F" w:csb1="00000000"/>
-  </w:font>
-  <w:font w:name="Cambria">
-    <w:panose1 w:val="02040503050406030204"/>
-    <w:charset w:val="00"/>
-    <w:family w:val="roman"/>
-    <w:pitch w:val="variable"/>
-    <w:sig w:usb0="E00002FF" w:usb1="400004FF" w:usb2="00000000" w:usb3="00000000" w:csb0="0000019F" w:csb1="00000000"/>
-  </w:font>
-  <w:font w:name="Tahoma">
-    <w:panose1 w:val="020B0604030504040204"/>
-    <w:charset w:val="00"/>
-    <w:family w:val="swiss"/>
-    <w:pitch w:val="variable"/>
-    <w:sig w:usb0="E1002EFF" w:usb1="C000605B" w:usb2="00000029" w:usb3="00000000" w:csb0="000101FF" w:csb1="00000000"/>
-  </w:font>
-  <w:font w:name="Cambria Math">
-    <w:panose1 w:val="02040503050406030204"/>
-    <w:charset w:val="00"/>
-    <w:family w:val="roman"/>
-    <w:pitch w:val="variable"/>
-    <w:sig w:usb0="E00002FF" w:usb1="420024FF" w:usb2="00000000" w:usb3="00000000" w:csb0="0000019F" w:csb1="00000000"/>
-  </w:font>
-</w:fonts>
-</file>
-
-<file path=word/glossary/settings.xml><?xml version="1.0" encoding="utf-8"?>
-<w:settings xmlns:mc="http://schemas.openxmlformats.org/markup-compatibility/2006" xmlns:o="urn:schemas-microsoft-com:office:office" xmlns:r="http://schemas.openxmlformats.org/officeDocument/2006/relationships" xmlns:m="http://schemas.openxmlformats.org/officeDocument/2006/math" xmlns:v="urn:schemas-microsoft-com:vml" xmlns:w10="urn:schemas-microsoft-com:office:word" xmlns:w="http://schemas.openxmlformats.org/wordprocessingml/2006/main" xmlns:w14="http://schemas.microsoft.com/office/word/2010/wordml" xmlns:sl="http://schemas.openxmlformats.org/schemaLibrary/2006/main" mc:Ignorable="w14">
-  <w:view w:val="normal"/>
-  <w:defaultTabStop w:val="708"/>
-  <w:hyphenationZone w:val="425"/>
-  <w:characterSpacingControl w:val="doNotCompress"/>
-  <w:compat>
-    <w:useFELayout/>
-    <w:compatSetting w:name="compatibilityMode" w:uri="http://schemas.microsoft.com/office/word" w:val="14"/>
-    <w:compatSetting w:name="overrideTableStyleFontSizeAndJustification" w:uri="http://schemas.microsoft.com/office/word" w:val="1"/>
-    <w:compatSetting w:name="enableOpenTypeFeatures" w:uri="http://schemas.microsoft.com/office/word" w:val="1"/>
-    <w:compatSetting w:name="doNotFlipMirrorIndents" w:uri="http://schemas.microsoft.com/office/word" w:val="1"/>
-  </w:compat>
-  <w:rsids>
-    <w:rsidRoot w:val="006C6E9E"/>
-    <w:rsid w:val="006C6E9E"/>
-    <w:rsid w:val="00A83CDB"/>
-  </w:rsids>
-  <m:mathPr>
-    <m:mathFont m:val="Cambria Math"/>
-    <m:brkBin m:val="before"/>
-    <m:brkBinSub m:val="--"/>
-    <m:smallFrac m:val="0"/>
-    <m:dispDef/>
-    <m:lMargin m:val="0"/>
-    <m:rMargin m:val="0"/>
-    <m:defJc m:val="centerGroup"/>
-    <m:wrapIndent m:val="1440"/>
-    <m:intLim m:val="subSup"/>
-    <m:naryLim m:val="undOvr"/>
-  </m:mathPr>
-  <w:themeFontLang w:val="es-ES"/>
-  <w:clrSchemeMapping w:bg1="light1" w:t1="dark1" w:bg2="light2" w:t2="dark2" w:accent1="accent1" w:accent2="accent2" w:accent3="accent3" w:accent4="accent4" w:accent5="accent5" w:accent6="accent6" w:hyperlink="hyperlink" w:followedHyperlink="followedHyperlink"/>
-  <w:decimalSymbol w:val=","/>
-  <w:listSeparator w:val=";"/>
-</w:settings>
-</file>
-
-<file path=word/glossary/styles.xml><?xml version="1.0" encoding="utf-8"?>
-<w:styles xmlns:mc="http://schemas.openxmlformats.org/markup-compatibility/2006" xmlns:r="http://schemas.openxmlformats.org/officeDocument/2006/relationships" xmlns:w="http://schemas.openxmlformats.org/wordprocessingml/2006/main" xmlns:w14="http://schemas.microsoft.com/office/word/2010/wordml" mc:Ignorable="w14">
-  <w:docDefaults>
-    <w:rPrDefault>
-      <w:rPr>
-        <w:rFonts w:asciiTheme="minorHAnsi" w:eastAsiaTheme="minorEastAsia" w:hAnsiTheme="minorHAnsi" w:cstheme="minorBidi"/>
-        <w:sz w:val="22"/>
-        <w:szCs w:val="22"/>
-        <w:lang w:val="es-ES" w:eastAsia="es-ES" w:bidi="ar-SA"/>
-      </w:rPr>
-    </w:rPrDefault>
-    <w:pPrDefault>
-      <w:pPr>
-        <w:spacing w:after="200" w:line="276" w:lineRule="auto"/>
-      </w:pPr>
-    </w:pPrDefault>
-  </w:docDefaults>
-  <w:latentStyles w:defLockedState="0" w:defUIPriority="99" w:defSemiHidden="1" w:defUnhideWhenUsed="1" w:defQFormat="0" w:count="267">
-    <w:lsdException w:name="Normal" w:semiHidden="0" w:uiPriority="0" w:unhideWhenUsed="0" w:qFormat="1"/>
-    <w:lsdException w:name="heading 1" w:semiHidden="0" w:uiPriority="9" w:unhideWhenUsed="0" w:qFormat="1"/>
-    <w:lsdException w:name="heading 2" w:uiPriority="9" w:qFormat="1"/>
-    <w:lsdException w:name="heading 3" w:uiPriority="9" w:qFormat="1"/>
-    <w:lsdException w:name="heading 4" w:uiPriority="9" w:qFormat="1"/>
-    <w:lsdException w:name="heading 5" w:uiPriority="9" w:qFormat="1"/>
-    <w:lsdException w:name="heading 6" w:uiPriority="9" w:qFormat="1"/>
-    <w:lsdException w:name="heading 7" w:uiPriority="9" w:qFormat="1"/>
-    <w:lsdException w:name="heading 8" w:uiPriority="9" w:qFormat="1"/>
-    <w:lsdException w:name="heading 9" w:uiPriority="9" w:qFormat="1"/>
-    <w:lsdException w:name="toc 1" w:uiPriority="39"/>
-    <w:lsdException w:name="toc 2" w:uiPriority="39"/>
-    <w:lsdException w:name="toc 3" w:uiPriority="39"/>
-    <w:lsdException w:name="toc 4" w:uiPriority="39"/>
-    <w:lsdException w:name="toc 5" w:uiPriority="39"/>
-    <w:lsdException w:name="toc 6" w:uiPriority="39"/>
-    <w:lsdException w:name="toc 7" w:uiPriority="39"/>
-    <w:lsdException w:name="toc 8" w:uiPriority="39"/>
-    <w:lsdException w:name="toc 9" w:uiPriority="39"/>
-    <w:lsdException w:name="caption" w:uiPriority="35" w:qFormat="1"/>
-    <w:lsdException w:name="Title" w:semiHidden="0" w:uiPriority="10" w:unhideWhenUsed="0" w:qFormat="1"/>
-    <w:lsdException w:name="Default Paragraph Font" w:uiPriority="1"/>
-    <w:lsdException w:name="Subtitle" w:semiHidden="0" w:uiPriority="11" w:unhideWhenUsed="0" w:qFormat="1"/>
-    <w:lsdException w:name="Strong" w:semiHidden="0" w:uiPriority="22" w:unhideWhenUsed="0" w:qFormat="1"/>
-    <w:lsdException w:name="Emphasis" w:semiHidden="0" w:uiPriority="20" w:unhideWhenUsed="0" w:qFormat="1"/>
-    <w:lsdException w:name="Table Grid" w:semiHidden="0" w:uiPriority="59" w:unhideWhenUsed="0"/>
-    <w:lsdException w:name="Placeholder Text" w:unhideWhenUsed="0"/>
-    <w:lsdException w:name="No Spacing" w:semiHidden="0" w:uiPriority="1" w:unhideWhenUsed="0" w:qFormat="1"/>
-    <w:lsdException w:name="Light Shading" w:semiHidden="0" w:uiPriority="60" w:unhideWhenUsed="0"/>
-    <w:lsdException w:name="Light List" w:semiHidden="0" w:uiPriority="61" w:unhideWhenUsed="0"/>
-    <w:lsdException w:name="Light Grid" w:semiHidden="0" w:uiPriority="62" w:unhideWhenUsed="0"/>
-    <w:lsdException w:name="Medium Shading 1" w:semiHidden="0" w:uiPriority="63" w:unhideWhenUsed="0"/>
-    <w:lsdException w:name="Medium Shading 2" w:semiHidden="0" w:uiPriority="64" w:unhideWhenUsed="0"/>
-    <w:lsdException w:name="Medium List 1" w:semiHidden="0" w:uiPriority="65" w:unhideWhenUsed="0"/>
-    <w:lsdException w:name="Medium List 2" w:semiHidden="0" w:uiPriority="66" w:unhideWhenUsed="0"/>
-    <w:lsdException w:name="Medium Grid 1" w:semiHidden="0" w:uiPriority="67" w:unhideWhenUsed="0"/>
-    <w:lsdException w:name="Medium Grid 2" w:semiHidden="0" w:uiPriority="68" w:unhideWhenUsed="0"/>
-    <w:lsdException w:name="Medium Grid 3" w:semiHidden="0" w:uiPriority="69" w:unhideWhenUsed="0"/>
-    <w:lsdException w:name="Dark List" w:semiHidden="0" w:uiPriority="70" w:unhideWhenUsed="0"/>
-    <w:lsdException w:name="Colorful Shading" w:semiHidden="0" w:uiPriority="71" w:unhideWhenUsed="0"/>
-    <w:lsdException w:name="Colorful List" w:semiHidden="0" w:uiPriority="72" w:unhideWhenUsed="0"/>
-    <w:lsdException w:name="Colorful Grid" w:semiHidden="0" w:uiPriority="73" w:unhideWhenUsed="0"/>
-    <w:lsdException w:name="Light Shading Accent 1" w:semiHidden="0" w:uiPriority="60" w:unhideWhenUsed="0"/>
-    <w:lsdException w:name="Light List Accent 1" w:semiHidden="0" w:uiPriority="61" w:unhideWhenUsed="0"/>
-    <w:lsdException w:name="Light Grid Accent 1" w:semiHidden="0" w:uiPriority="62" w:unhideWhenUsed="0"/>
-    <w:lsdException w:name="Medium Shading 1 Accent 1" w:semiHidden="0" w:uiPriority="63" w:unhideWhenUsed="0"/>
-    <w:lsdException w:name="Medium Shading 2 Accent 1" w:semiHidden="0" w:uiPriority="64" w:unhideWhenUsed="0"/>
-    <w:lsdException w:name="Medium List 1 Accent 1" w:semiHidden="0" w:uiPriority="65" w:unhideWhenUsed="0"/>
-    <w:lsdException w:name="Revision" w:unhideWhenUsed="0"/>
-    <w:lsdException w:name="List Paragraph" w:semiHidden="0" w:uiPriority="34" w:unhideWhenUsed="0" w:qFormat="1"/>
-    <w:lsdException w:name="Quote" w:semiHidden="0" w:uiPriority="29" w:unhideWhenUsed="0" w:qFormat="1"/>
-    <w:lsdException w:name="Intense Quote" w:semiHidden="0" w:uiPriority="30" w:unhideWhenUsed="0" w:qFormat="1"/>
-    <w:lsdException w:name="Medium List 2 Accent 1" w:semiHidden="0" w:uiPriority="66" w:unhideWhenUsed="0"/>
-    <w:lsdException w:name="Medium Grid 1 Accent 1" w:semiHidden="0" w:uiPriority="67" w:unhideWhenUsed="0"/>
-    <w:lsdException w:name="Medium Grid 2 Accent 1" w:semiHidden="0" w:uiPriority="68" w:unhideWhenUsed="0"/>
-    <w:lsdException w:name="Medium Grid 3 Accent 1" w:semiHidden="0" w:uiPriority="69" w:unhideWhenUsed="0"/>
-    <w:lsdException w:name="Dark List Accent 1" w:semiHidden="0" w:uiPriority="70" w:unhideWhenUsed="0"/>
-    <w:lsdException w:name="Colorful Shading Accent 1" w:semiHidden="0" w:uiPriority="71" w:unhideWhenUsed="0"/>
-    <w:lsdException w:name="Colorful List Accent 1" w:semiHidden="0" w:uiPriority="72" w:unhideWhenUsed="0"/>
-    <w:lsdException w:name="Colorful Grid Accent 1" w:semiHidden="0" w:uiPriority="73" w:unhideWhenUsed="0"/>
-    <w:lsdException w:name="Light Shading Accent 2" w:semiHidden="0" w:uiPriority="60" w:unhideWhenUsed="0"/>
-    <w:lsdException w:name="Light List Accent 2" w:semiHidden="0" w:uiPriority="61" w:unhideWhenUsed="0"/>
-    <w:lsdException w:name="Light Grid Accent 2" w:semiHidden="0" w:uiPriority="62" w:unhideWhenUsed="0"/>
-    <w:lsdException w:name="Medium Shading 1 Accent 2" w:semiHidden="0" w:uiPriority="63" w:unhideWhenUsed="0"/>
-    <w:lsdException w:name="Medium Shading 2 Accent 2" w:semiHidden="0" w:uiPriority="64" w:unhideWhenUsed="0"/>
-    <w:lsdException w:name="Medium List 1 Accent 2" w:semiHidden="0" w:uiPriority="65" w:unhideWhenUsed="0"/>
-    <w:lsdException w:name="Medium List 2 Accent 2" w:semiHidden="0" w:uiPriority="66" w:unhideWhenUsed="0"/>
-    <w:lsdException w:name="Medium Grid 1 Accent 2" w:semiHidden="0" w:uiPriority="67" w:unhideWhenUsed="0"/>
-    <w:lsdException w:name="Medium Grid 2 Accent 2" w:semiHidden="0" w:uiPriority="68" w:unhideWhenUsed="0"/>
-    <w:lsdException w:name="Medium Grid 3 Accent 2" w:semiHidden="0" w:uiPriority="69" w:unhideWhenUsed="0"/>
-    <w:lsdException w:name="Dark List Accent 2" w:semiHidden="0" w:uiPriority="70" w:unhideWhenUsed="0"/>
-    <w:lsdException w:name="Colorful Shading Accent 2" w:semiHidden="0" w:uiPriority="71" w:unhideWhenUsed="0"/>
-    <w:lsdException w:name="Colorful List Accent 2" w:semiHidden="0" w:uiPriority="72" w:unhideWhenUsed="0"/>
-    <w:lsdException w:name="Colorful Grid Accent 2" w:semiHidden="0" w:uiPriority="73" w:unhideWhenUsed="0"/>
-    <w:lsdException w:name="Light Shading Accent 3" w:semiHidden="0" w:uiPriority="60" w:unhideWhenUsed="0"/>
-    <w:lsdException w:name="Light List Accent 3" w:semiHidden="0" w:uiPriority="61" w:unhideWhenUsed="0"/>
-    <w:lsdException w:name="Light Grid Accent 3" w:semiHidden="0" w:uiPriority="62" w:unhideWhenUsed="0"/>
-    <w:lsdException w:name="Medium Shading 1 Accent 3" w:semiHidden="0" w:uiPriority="63" w:unhideWhenUsed="0"/>
-    <w:lsdException w:name="Medium Shading 2 Accent 3" w:semiHidden="0" w:uiPriority="64" w:unhideWhenUsed="0"/>
-    <w:lsdException w:name="Medium List 1 Accent 3" w:semiHidden="0" w:uiPriority="65" w:unhideWhenUsed="0"/>
-    <w:lsdException w:name="Medium List 2 Accent 3" w:semiHidden="0" w:uiPriority="66" w:unhideWhenUsed="0"/>
-    <w:lsdException w:name="Medium Grid 1 Accent 3" w:semiHidden="0" w:uiPriority="67" w:unhideWhenUsed="0"/>
-    <w:lsdException w:name="Medium Grid 2 Accent 3" w:semiHidden="0" w:uiPriority="68" w:unhideWhenUsed="0"/>
-    <w:lsdException w:name="Medium Grid 3 Accent 3" w:semiHidden="0" w:uiPriority="69" w:unhideWhenUsed="0"/>
-    <w:lsdException w:name="Dark List Accent 3" w:semiHidden="0" w:uiPriority="70" w:unhideWhenUsed="0"/>
-    <w:lsdException w:name="Colorful Shading Accent 3" w:semiHidden="0" w:uiPriority="71" w:unhideWhenUsed="0"/>
-    <w:lsdException w:name="Colorful List Accent 3" w:semiHidden="0" w:uiPriority="72" w:unhideWhenUsed="0"/>
-    <w:lsdException w:name="Colorful Grid Accent 3" w:semiHidden="0" w:uiPriority="73" w:unhideWhenUsed="0"/>
-    <w:lsdException w:name="Light Shading Accent 4" w:semiHidden="0" w:uiPriority="60" w:unhideWhenUsed="0"/>
-    <w:lsdException w:name="Light List Accent 4" w:semiHidden="0" w:uiPriority="61" w:unhideWhenUsed="0"/>
-    <w:lsdException w:name="Light Grid Accent 4" w:semiHidden="0" w:uiPriority="62" w:unhideWhenUsed="0"/>
-    <w:lsdException w:name="Medium Shading 1 Accent 4" w:semiHidden="0" w:uiPriority="63" w:unhideWhenUsed="0"/>
-    <w:lsdException w:name="Medium Shading 2 Accent 4" w:semiHidden="0" w:uiPriority="64" w:unhideWhenUsed="0"/>
-    <w:lsdException w:name="Medium List 1 Accent 4" w:semiHidden="0" w:uiPriority="65" w:unhideWhenUsed="0"/>
-    <w:lsdException w:name="Medium List 2 Accent 4" w:semiHidden="0" w:uiPriority="66" w:unhideWhenUsed="0"/>
-    <w:lsdException w:name="Medium Grid 1 Accent 4" w:semiHidden="0" w:uiPriority="67" w:unhideWhenUsed="0"/>
-    <w:lsdException w:name="Medium Grid 2 Accent 4" w:semiHidden="0" w:uiPriority="68" w:unhideWhenUsed="0"/>
-    <w:lsdException w:name="Medium Grid 3 Accent 4" w:semiHidden="0" w:uiPriority="69" w:unhideWhenUsed="0"/>
-    <w:lsdException w:name="Dark List Accent 4" w:semiHidden="0" w:uiPriority="70" w:unhideWhenUsed="0"/>
-    <w:lsdException w:name="Colorful Shading Accent 4" w:semiHidden="0" w:uiPriority="71" w:unhideWhenUsed="0"/>
-    <w:lsdException w:name="Colorful List Accent 4" w:semiHidden="0" w:uiPriority="72" w:unhideWhenUsed="0"/>
-    <w:lsdException w:name="Colorful Grid Accent 4" w:semiHidden="0" w:uiPriority="73" w:unhideWhenUsed="0"/>
-    <w:lsdException w:name="Light Shading Accent 5" w:semiHidden="0" w:uiPriority="60" w:unhideWhenUsed="0"/>
-    <w:lsdException w:name="Light List Accent 5" w:semiHidden="0" w:uiPriority="61" w:unhideWhenUsed="0"/>
-    <w:lsdException w:name="Light Grid Accent 5" w:semiHidden="0" w:uiPriority="62" w:unhideWhenUsed="0"/>
-    <w:lsdException w:name="Medium Shading 1 Accent 5" w:semiHidden="0" w:uiPriority="63" w:unhideWhenUsed="0"/>
-    <w:lsdException w:name="Medium Shading 2 Accent 5" w:semiHidden="0" w:uiPriority="64" w:unhideWhenUsed="0"/>
-    <w:lsdException w:name="Medium List 1 Accent 5" w:semiHidden="0" w:uiPriority="65" w:unhideWhenUsed="0"/>
-    <w:lsdException w:name="Medium List 2 Accent 5" w:semiHidden="0" w:uiPriority="66" w:unhideWhenUsed="0"/>
-    <w:lsdException w:name="Medium Grid 1 Accent 5" w:semiHidden="0" w:uiPriority="67" w:unhideWhenUsed="0"/>
-    <w:lsdException w:name="Medium Grid 2 Accent 5" w:semiHidden="0" w:uiPriority="68" w:unhideWhenUsed="0"/>
-    <w:lsdException w:name="Medium Grid 3 Accent 5" w:semiHidden="0" w:uiPriority="69" w:unhideWhenUsed="0"/>
-    <w:lsdException w:name="Dark List Accent 5" w:semiHidden="0" w:uiPriority="70" w:unhideWhenUsed="0"/>
-    <w:lsdException w:name="Colorful Shading Accent 5" w:semiHidden="0" w:uiPriority="71" w:unhideWhenUsed="0"/>
-    <w:lsdException w:name="Colorful List Accent 5" w:semiHidden="0" w:uiPriority="72" w:unhideWhenUsed="0"/>
-    <w:lsdException w:name="Colorful Grid Accent 5" w:semiHidden="0" w:uiPriority="73" w:unhideWhenUsed="0"/>
-    <w:lsdException w:name="Light Shading Accent 6" w:semiHidden="0" w:uiPriority="60" w:unhideWhenUsed="0"/>
-    <w:lsdException w:name="Light List Accent 6" w:semiHidden="0" w:uiPriority="61" w:unhideWhenUsed="0"/>
-    <w:lsdException w:name="Light Grid Accent 6" w:semiHidden="0" w:uiPriority="62" w:unhideWhenUsed="0"/>
-    <w:lsdException w:name="Medium Shading 1 Accent 6" w:semiHidden="0" w:uiPriority="63" w:unhideWhenUsed="0"/>
-    <w:lsdException w:name="Medium Shading 2 Accent 6" w:semiHidden="0" w:uiPriority="64" w:unhideWhenUsed="0"/>
-    <w:lsdException w:name="Medium List 1 Accent 6" w:semiHidden="0" w:uiPriority="65" w:unhideWhenUsed="0"/>
-    <w:lsdException w:name="Medium List 2 Accent 6" w:semiHidden="0" w:uiPriority="66" w:unhideWhenUsed="0"/>
-    <w:lsdException w:name="Medium Grid 1 Accent 6" w:semiHidden="0" w:uiPriority="67" w:unhideWhenUsed="0"/>
-    <w:lsdException w:name="Medium Grid 2 Accent 6" w:semiHidden="0" w:uiPriority="68" w:unhideWhenUsed="0"/>
-    <w:lsdException w:name="Medium Grid 3 Accent 6" w:semiHidden="0" w:uiPriority="69" w:unhideWhenUsed="0"/>
-    <w:lsdException w:name="Dark List Accent 6" w:semiHidden="0" w:uiPriority="70" w:unhideWhenUsed="0"/>
-    <w:lsdException w:name="Colorful Shading Accent 6" w:semiHidden="0" w:uiPriority="71" w:unhideWhenUsed="0"/>
-    <w:lsdException w:name="Colorful List Accent 6" w:semiHidden="0" w:uiPriority="72" w:unhideWhenUsed="0"/>
-    <w:lsdException w:name="Colorful Grid Accent 6" w:semiHidden="0" w:uiPriority="73" w:unhideWhenUsed="0"/>
-    <w:lsdException w:name="Subtle Emphasis" w:semiHidden="0" w:uiPriority="19" w:unhideWhenUsed="0" w:qFormat="1"/>
-    <w:lsdException w:name="Intense Emphasis" w:semiHidden="0" w:uiPriority="21" w:unhideWhenUsed="0" w:qFormat="1"/>
-    <w:lsdException w:name="Subtle Reference" w:semiHidden="0" w:uiPriority="31" w:unhideWhenUsed="0" w:qFormat="1"/>
-    <w:lsdException w:name="Intense Reference" w:semiHidden="0" w:uiPriority="32" w:unhideWhenUsed="0" w:qFormat="1"/>
-    <w:lsdException w:name="Book Title" w:semiHidden="0" w:uiPriority="33" w:unhideWhenUsed="0" w:qFormat="1"/>
-    <w:lsdException w:name="Bibliography" w:uiPriority="37"/>
-    <w:lsdException w:name="TOC Heading" w:uiPriority="39" w:qFormat="1"/>
-  </w:latentStyles>
-  <w:style w:type="paragraph" w:default="1" w:styleId="Normal">
-    <w:name w:val="Normal"/>
-    <w:qFormat/>
-  </w:style>
-  <w:style w:type="character" w:default="1" w:styleId="Fuentedeprrafopredeter">
-    <w:name w:val="Default Paragraph Font"/>
-    <w:uiPriority w:val="1"/>
-    <w:semiHidden/>
-    <w:unhideWhenUsed/>
-  </w:style>
-  <w:style w:type="table" w:default="1" w:styleId="Tablanormal">
-    <w:name w:val="Normal Table"/>
-    <w:uiPriority w:val="99"/>
-    <w:semiHidden/>
-    <w:unhideWhenUsed/>
-    <w:tblPr>
-      <w:tblInd w:w="0" w:type="dxa"/>
-      <w:tblCellMar>
-        <w:top w:w="0" w:type="dxa"/>
-        <w:left w:w="108" w:type="dxa"/>
-        <w:bottom w:w="0" w:type="dxa"/>
-        <w:right w:w="108" w:type="dxa"/>
-      </w:tblCellMar>
-    </w:tblPr>
-  </w:style>
-  <w:style w:type="numbering" w:default="1" w:styleId="Sinlista">
-    <w:name w:val="No List"/>
-    <w:uiPriority w:val="99"/>
-    <w:semiHidden/>
-    <w:unhideWhenUsed/>
-  </w:style>
-  <w:style w:type="character" w:styleId="Textodelmarcadordeposicin">
-    <w:name w:val="Placeholder Text"/>
-    <w:basedOn w:val="Fuentedeprrafopredeter"/>
-    <w:uiPriority w:val="99"/>
-    <w:semiHidden/>
-    <w:rsid w:val="006C6E9E"/>
-    <w:rPr>
-      <w:color w:val="808080"/>
-    </w:rPr>
-  </w:style>
-</w:styles>
-</file>
-
-<file path=word/glossary/stylesWithEffects.xml><?xml version="1.0" encoding="utf-8"?>
-<w:styles xmlns:wpc="http://schemas.microsoft.com/office/word/2010/wordprocessingCanvas" xmlns:mc="http://schemas.openxmlformats.org/markup-compatibility/2006" xmlns:o="urn:schemas-microsoft-com:office:office" xmlns:r="http://schemas.openxmlformats.org/officeDocument/2006/relationships" xmlns:m="http://schemas.openxmlformats.org/officeDocument/2006/math" xmlns:v="urn:schemas-microsoft-com:vml" xmlns:wp14="http://schemas.microsoft.com/office/word/2010/wordprocessingDrawing" xmlns:wp="http://schemas.openxmlformats.org/drawingml/2006/wordprocessingDrawing" xmlns:w10="urn:schemas-microsoft-com:office:word" xmlns:w="http://schemas.openxmlformats.org/wordprocessingml/2006/main" xmlns:w14="http://schemas.microsoft.com/office/word/2010/wordml" xmlns:wpg="http://schemas.microsoft.com/office/word/2010/wordprocessingGroup" xmlns:wpi="http://schemas.microsoft.com/office/word/2010/wordprocessingInk" xmlns:wne="http://schemas.microsoft.com/office/word/2006/wordml" xmlns:wps="http://schemas.microsoft.com/office/word/2010/wordprocessingShape" mc:Ignorable="w14 wp14">
-  <w:docDefaults>
-    <w:rPrDefault>
-      <w:rPr>
-        <w:rFonts w:asciiTheme="minorHAnsi" w:eastAsiaTheme="minorEastAsia" w:hAnsiTheme="minorHAnsi" w:cstheme="minorBidi"/>
-        <w:sz w:val="22"/>
-        <w:szCs w:val="22"/>
-        <w:lang w:val="es-ES" w:eastAsia="es-ES" w:bidi="ar-SA"/>
-      </w:rPr>
-    </w:rPrDefault>
-    <w:pPrDefault>
-      <w:pPr>
-        <w:spacing w:after="200" w:line="276" w:lineRule="auto"/>
-      </w:pPr>
-    </w:pPrDefault>
-  </w:docDefaults>
-  <w:latentStyles w:defLockedState="0" w:defUIPriority="99" w:defSemiHidden="1" w:defUnhideWhenUsed="1" w:defQFormat="0" w:count="267">
-    <w:lsdException w:name="Normal" w:semiHidden="0" w:uiPriority="0" w:unhideWhenUsed="0" w:qFormat="1"/>
-    <w:lsdException w:name="heading 1" w:semiHidden="0" w:uiPriority="9" w:unhideWhenUsed="0" w:qFormat="1"/>
-    <w:lsdException w:name="heading 2" w:uiPriority="9" w:qFormat="1"/>
-    <w:lsdException w:name="heading 3" w:uiPriority="9" w:qFormat="1"/>
-    <w:lsdException w:name="heading 4" w:uiPriority="9" w:qFormat="1"/>
-    <w:lsdException w:name="heading 5" w:uiPriority="9" w:qFormat="1"/>
-    <w:lsdException w:name="heading 6" w:uiPriority="9" w:qFormat="1"/>
-    <w:lsdException w:name="heading 7" w:uiPriority="9" w:qFormat="1"/>
-    <w:lsdException w:name="heading 8" w:uiPriority="9" w:qFormat="1"/>
-    <w:lsdException w:name="heading 9" w:uiPriority="9" w:qFormat="1"/>
-    <w:lsdException w:name="toc 1" w:uiPriority="39"/>
-    <w:lsdException w:name="toc 2" w:uiPriority="39"/>
-    <w:lsdException w:name="toc 3" w:uiPriority="39"/>
-    <w:lsdException w:name="toc 4" w:uiPriority="39"/>
-    <w:lsdException w:name="toc 5" w:uiPriority="39"/>
-    <w:lsdException w:name="toc 6" w:uiPriority="39"/>
-    <w:lsdException w:name="toc 7" w:uiPriority="39"/>
-    <w:lsdException w:name="toc 8" w:uiPriority="39"/>
-    <w:lsdException w:name="toc 9" w:uiPriority="39"/>
-    <w:lsdException w:name="caption" w:uiPriority="35" w:qFormat="1"/>
-    <w:lsdException w:name="Title" w:semiHidden="0" w:uiPriority="10" w:unhideWhenUsed="0" w:qFormat="1"/>
-    <w:lsdException w:name="Default Paragraph Font" w:uiPriority="1"/>
-    <w:lsdException w:name="Subtitle" w:semiHidden="0" w:uiPriority="11" w:unhideWhenUsed="0" w:qFormat="1"/>
-    <w:lsdException w:name="Strong" w:semiHidden="0" w:uiPriority="22" w:unhideWhenUsed="0" w:qFormat="1"/>
-    <w:lsdException w:name="Emphasis" w:semiHidden="0" w:uiPriority="20" w:unhideWhenUsed="0" w:qFormat="1"/>
-    <w:lsdException w:name="Table Grid" w:semiHidden="0" w:uiPriority="59" w:unhideWhenUsed="0"/>
-    <w:lsdException w:name="Placeholder Text" w:unhideWhenUsed="0"/>
-    <w:lsdException w:name="No Spacing" w:semiHidden="0" w:uiPriority="1" w:unhideWhenUsed="0" w:qFormat="1"/>
-    <w:lsdException w:name="Light Shading" w:semiHidden="0" w:uiPriority="60" w:unhideWhenUsed="0"/>
-    <w:lsdException w:name="Light List" w:semiHidden="0" w:uiPriority="61" w:unhideWhenUsed="0"/>
-    <w:lsdException w:name="Light Grid" w:semiHidden="0" w:uiPriority="62" w:unhideWhenUsed="0"/>
-    <w:lsdException w:name="Medium Shading 1" w:semiHidden="0" w:uiPriority="63" w:unhideWhenUsed="0"/>
-    <w:lsdException w:name="Medium Shading 2" w:semiHidden="0" w:uiPriority="64" w:unhideWhenUsed="0"/>
-    <w:lsdException w:name="Medium List 1" w:semiHidden="0" w:uiPriority="65" w:unhideWhenUsed="0"/>
-    <w:lsdException w:name="Medium List 2" w:semiHidden="0" w:uiPriority="66" w:unhideWhenUsed="0"/>
-    <w:lsdException w:name="Medium Grid 1" w:semiHidden="0" w:uiPriority="67" w:unhideWhenUsed="0"/>
-    <w:lsdException w:name="Medium Grid 2" w:semiHidden="0" w:uiPriority="68" w:unhideWhenUsed="0"/>
-    <w:lsdException w:name="Medium Grid 3" w:semiHidden="0" w:uiPriority="69" w:unhideWhenUsed="0"/>
-    <w:lsdException w:name="Dark List" w:semiHidden="0" w:uiPriority="70" w:unhideWhenUsed="0"/>
-    <w:lsdException w:name="Colorful Shading" w:semiHidden="0" w:uiPriority="71" w:unhideWhenUsed="0"/>
-    <w:lsdException w:name="Colorful List" w:semiHidden="0" w:uiPriority="72" w:unhideWhenUsed="0"/>
-    <w:lsdException w:name="Colorful Grid" w:semiHidden="0" w:uiPriority="73" w:unhideWhenUsed="0"/>
-    <w:lsdException w:name="Light Shading Accent 1" w:semiHidden="0" w:uiPriority="60" w:unhideWhenUsed="0"/>
-    <w:lsdException w:name="Light List Accent 1" w:semiHidden="0" w:uiPriority="61" w:unhideWhenUsed="0"/>
-    <w:lsdException w:name="Light Grid Accent 1" w:semiHidden="0" w:uiPriority="62" w:unhideWhenUsed="0"/>
-    <w:lsdException w:name="Medium Shading 1 Accent 1" w:semiHidden="0" w:uiPriority="63" w:unhideWhenUsed="0"/>
-    <w:lsdException w:name="Medium Shading 2 Accent 1" w:semiHidden="0" w:uiPriority="64" w:unhideWhenUsed="0"/>
-    <w:lsdException w:name="Medium List 1 Accent 1" w:semiHidden="0" w:uiPriority="65" w:unhideWhenUsed="0"/>
-    <w:lsdException w:name="Revision" w:unhideWhenUsed="0"/>
-    <w:lsdException w:name="List Paragraph" w:semiHidden="0" w:uiPriority="34" w:unhideWhenUsed="0" w:qFormat="1"/>
-    <w:lsdException w:name="Quote" w:semiHidden="0" w:uiPriority="29" w:unhideWhenUsed="0" w:qFormat="1"/>
-    <w:lsdException w:name="Intense Quote" w:semiHidden="0" w:uiPriority="30" w:unhideWhenUsed="0" w:qFormat="1"/>
-    <w:lsdException w:name="Medium List 2 Accent 1" w:semiHidden="0" w:uiPriority="66" w:unhideWhenUsed="0"/>
-    <w:lsdException w:name="Medium Grid 1 Accent 1" w:semiHidden="0" w:uiPriority="67" w:unhideWhenUsed="0"/>
-    <w:lsdException w:name="Medium Grid 2 Accent 1" w:semiHidden="0" w:uiPriority="68" w:unhideWhenUsed="0"/>
-    <w:lsdException w:name="Medium Grid 3 Accent 1" w:semiHidden="0" w:uiPriority="69" w:unhideWhenUsed="0"/>
-    <w:lsdException w:name="Dark List Accent 1" w:semiHidden="0" w:uiPriority="70" w:unhideWhenUsed="0"/>
-    <w:lsdException w:name="Colorful Shading Accent 1" w:semiHidden="0" w:uiPriority="71" w:unhideWhenUsed="0"/>
-    <w:lsdException w:name="Colorful List Accent 1" w:semiHidden="0" w:uiPriority="72" w:unhideWhenUsed="0"/>
-    <w:lsdException w:name="Colorful Grid Accent 1" w:semiHidden="0" w:uiPriority="73" w:unhideWhenUsed="0"/>
-    <w:lsdException w:name="Light Shading Accent 2" w:semiHidden="0" w:uiPriority="60" w:unhideWhenUsed="0"/>
-    <w:lsdException w:name="Light List Accent 2" w:semiHidden="0" w:uiPriority="61" w:unhideWhenUsed="0"/>
-    <w:lsdException w:name="Light Grid Accent 2" w:semiHidden="0" w:uiPriority="62" w:unhideWhenUsed="0"/>
-    <w:lsdException w:name="Medium Shading 1 Accent 2" w:semiHidden="0" w:uiPriority="63" w:unhideWhenUsed="0"/>
-    <w:lsdException w:name="Medium Shading 2 Accent 2" w:semiHidden="0" w:uiPriority="64" w:unhideWhenUsed="0"/>
-    <w:lsdException w:name="Medium List 1 Accent 2" w:semiHidden="0" w:uiPriority="65" w:unhideWhenUsed="0"/>
-    <w:lsdException w:name="Medium List 2 Accent 2" w:semiHidden="0" w:uiPriority="66" w:unhideWhenUsed="0"/>
-    <w:lsdException w:name="Medium Grid 1 Accent 2" w:semiHidden="0" w:uiPriority="67" w:unhideWhenUsed="0"/>
-    <w:lsdException w:name="Medium Grid 2 Accent 2" w:semiHidden="0" w:uiPriority="68" w:unhideWhenUsed="0"/>
-    <w:lsdException w:name="Medium Grid 3 Accent 2" w:semiHidden="0" w:uiPriority="69" w:unhideWhenUsed="0"/>
-    <w:lsdException w:name="Dark List Accent 2" w:semiHidden="0" w:uiPriority="70" w:unhideWhenUsed="0"/>
-    <w:lsdException w:name="Colorful Shading Accent 2" w:semiHidden="0" w:uiPriority="71" w:unhideWhenUsed="0"/>
-    <w:lsdException w:name="Colorful List Accent 2" w:semiHidden="0" w:uiPriority="72" w:unhideWhenUsed="0"/>
-    <w:lsdException w:name="Colorful Grid Accent 2" w:semiHidden="0" w:uiPriority="73" w:unhideWhenUsed="0"/>
-    <w:lsdException w:name="Light Shading Accent 3" w:semiHidden="0" w:uiPriority="60" w:unhideWhenUsed="0"/>
-    <w:lsdException w:name="Light List Accent 3" w:semiHidden="0" w:uiPriority="61" w:unhideWhenUsed="0"/>
-    <w:lsdException w:name="Light Grid Accent 3" w:semiHidden="0" w:uiPriority="62" w:unhideWhenUsed="0"/>
-    <w:lsdException w:name="Medium Shading 1 Accent 3" w:semiHidden="0" w:uiPriority="63" w:unhideWhenUsed="0"/>
-    <w:lsdException w:name="Medium Shading 2 Accent 3" w:semiHidden="0" w:uiPriority="64" w:unhideWhenUsed="0"/>
-    <w:lsdException w:name="Medium List 1 Accent 3" w:semiHidden="0" w:uiPriority="65" w:unhideWhenUsed="0"/>
-    <w:lsdException w:name="Medium List 2 Accent 3" w:semiHidden="0" w:uiPriority="66" w:unhideWhenUsed="0"/>
-    <w:lsdException w:name="Medium Grid 1 Accent 3" w:semiHidden="0" w:uiPriority="67" w:unhideWhenUsed="0"/>
-    <w:lsdException w:name="Medium Grid 2 Accent 3" w:semiHidden="0" w:uiPriority="68" w:unhideWhenUsed="0"/>
-    <w:lsdException w:name="Medium Grid 3 Accent 3" w:semiHidden="0" w:uiPriority="69" w:unhideWhenUsed="0"/>
-    <w:lsdException w:name="Dark List Accent 3" w:semiHidden="0" w:uiPriority="70" w:unhideWhenUsed="0"/>
-    <w:lsdException w:name="Colorful Shading Accent 3" w:semiHidden="0" w:uiPriority="71" w:unhideWhenUsed="0"/>
-    <w:lsdException w:name="Colorful List Accent 3" w:semiHidden="0" w:uiPriority="72" w:unhideWhenUsed="0"/>
-    <w:lsdException w:name="Colorful Grid Accent 3" w:semiHidden="0" w:uiPriority="73" w:unhideWhenUsed="0"/>
-    <w:lsdException w:name="Light Shading Accent 4" w:semiHidden="0" w:uiPriority="60" w:unhideWhenUsed="0"/>
-    <w:lsdException w:name="Light List Accent 4" w:semiHidden="0" w:uiPriority="61" w:unhideWhenUsed="0"/>
-    <w:lsdException w:name="Light Grid Accent 4" w:semiHidden="0" w:uiPriority="62" w:unhideWhenUsed="0"/>
-    <w:lsdException w:name="Medium Shading 1 Accent 4" w:semiHidden="0" w:uiPriority="63" w:unhideWhenUsed="0"/>
-    <w:lsdException w:name="Medium Shading 2 Accent 4" w:semiHidden="0" w:uiPriority="64" w:unhideWhenUsed="0"/>
-    <w:lsdException w:name="Medium List 1 Accent 4" w:semiHidden="0" w:uiPriority="65" w:unhideWhenUsed="0"/>
-    <w:lsdException w:name="Medium List 2 Accent 4" w:semiHidden="0" w:uiPriority="66" w:unhideWhenUsed="0"/>
-    <w:lsdException w:name="Medium Grid 1 Accent 4" w:semiHidden="0" w:uiPriority="67" w:unhideWhenUsed="0"/>
-    <w:lsdException w:name="Medium Grid 2 Accent 4" w:semiHidden="0" w:uiPriority="68" w:unhideWhenUsed="0"/>
-    <w:lsdException w:name="Medium Grid 3 Accent 4" w:semiHidden="0" w:uiPriority="69" w:unhideWhenUsed="0"/>
-    <w:lsdException w:name="Dark List Accent 4" w:semiHidden="0" w:uiPriority="70" w:unhideWhenUsed="0"/>
-    <w:lsdException w:name="Colorful Shading Accent 4" w:semiHidden="0" w:uiPriority="71" w:unhideWhenUsed="0"/>
-    <w:lsdException w:name="Colorful List Accent 4" w:semiHidden="0" w:uiPriority="72" w:unhideWhenUsed="0"/>
-    <w:lsdException w:name="Colorful Grid Accent 4" w:semiHidden="0" w:uiPriority="73" w:unhideWhenUsed="0"/>
-    <w:lsdException w:name="Light Shading Accent 5" w:semiHidden="0" w:uiPriority="60" w:unhideWhenUsed="0"/>
-    <w:lsdException w:name="Light List Accent 5" w:semiHidden="0" w:uiPriority="61" w:unhideWhenUsed="0"/>
-    <w:lsdException w:name="Light Grid Accent 5" w:semiHidden="0" w:uiPriority="62" w:unhideWhenUsed="0"/>
-    <w:lsdException w:name="Medium Shading 1 Accent 5" w:semiHidden="0" w:uiPriority="63" w:unhideWhenUsed="0"/>
-    <w:lsdException w:name="Medium Shading 2 Accent 5" w:semiHidden="0" w:uiPriority="64" w:unhideWhenUsed="0"/>
-    <w:lsdException w:name="Medium List 1 Accent 5" w:semiHidden="0" w:uiPriority="65" w:unhideWhenUsed="0"/>
-    <w:lsdException w:name="Medium List 2 Accent 5" w:semiHidden="0" w:uiPriority="66" w:unhideWhenUsed="0"/>
-    <w:lsdException w:name="Medium Grid 1 Accent 5" w:semiHidden="0" w:uiPriority="67" w:unhideWhenUsed="0"/>
-    <w:lsdException w:name="Medium Grid 2 Accent 5" w:semiHidden="0" w:uiPriority="68" w:unhideWhenUsed="0"/>
-    <w:lsdException w:name="Medium Grid 3 Accent 5" w:semiHidden="0" w:uiPriority="69" w:unhideWhenUsed="0"/>
-    <w:lsdException w:name="Dark List Accent 5" w:semiHidden="0" w:uiPriority="70" w:unhideWhenUsed="0"/>
-    <w:lsdException w:name="Colorful Shading Accent 5" w:semiHidden="0" w:uiPriority="71" w:unhideWhenUsed="0"/>
-    <w:lsdException w:name="Colorful List Accent 5" w:semiHidden="0" w:uiPriority="72" w:unhideWhenUsed="0"/>
-    <w:lsdException w:name="Colorful Grid Accent 5" w:semiHidden="0" w:uiPriority="73" w:unhideWhenUsed="0"/>
-    <w:lsdException w:name="Light Shading Accent 6" w:semiHidden="0" w:uiPriority="60" w:unhideWhenUsed="0"/>
-    <w:lsdException w:name="Light List Accent 6" w:semiHidden="0" w:uiPriority="61" w:unhideWhenUsed="0"/>
-    <w:lsdException w:name="Light Grid Accent 6" w:semiHidden="0" w:uiPriority="62" w:unhideWhenUsed="0"/>
-    <w:lsdException w:name="Medium Shading 1 Accent 6" w:semiHidden="0" w:uiPriority="63" w:unhideWhenUsed="0"/>
-    <w:lsdException w:name="Medium Shading 2 Accent 6" w:semiHidden="0" w:uiPriority="64" w:unhideWhenUsed="0"/>
-    <w:lsdException w:name="Medium List 1 Accent 6" w:semiHidden="0" w:uiPriority="65" w:unhideWhenUsed="0"/>
-    <w:lsdException w:name="Medium List 2 Accent 6" w:semiHidden="0" w:uiPriority="66" w:unhideWhenUsed="0"/>
-    <w:lsdException w:name="Medium Grid 1 Accent 6" w:semiHidden="0" w:uiPriority="67" w:unhideWhenUsed="0"/>
-    <w:lsdException w:name="Medium Grid 2 Accent 6" w:semiHidden="0" w:uiPriority="68" w:unhideWhenUsed="0"/>
-    <w:lsdException w:name="Medium Grid 3 Accent 6" w:semiHidden="0" w:uiPriority="69" w:unhideWhenUsed="0"/>
-    <w:lsdException w:name="Dark List Accent 6" w:semiHidden="0" w:uiPriority="70" w:unhideWhenUsed="0"/>
-    <w:lsdException w:name="Colorful Shading Accent 6" w:semiHidden="0" w:uiPriority="71" w:unhideWhenUsed="0"/>
-    <w:lsdException w:name="Colorful List Accent 6" w:semiHidden="0" w:uiPriority="72" w:unhideWhenUsed="0"/>
-    <w:lsdException w:name="Colorful Grid Accent 6" w:semiHidden="0" w:uiPriority="73" w:unhideWhenUsed="0"/>
-    <w:lsdException w:name="Subtle Emphasis" w:semiHidden="0" w:uiPriority="19" w:unhideWhenUsed="0" w:qFormat="1"/>
-    <w:lsdException w:name="Intense Emphasis" w:semiHidden="0" w:uiPriority="21" w:unhideWhenUsed="0" w:qFormat="1"/>
-    <w:lsdException w:name="Subtle Reference" w:semiHidden="0" w:uiPriority="31" w:unhideWhenUsed="0" w:qFormat="1"/>
-    <w:lsdException w:name="Intense Reference" w:semiHidden="0" w:uiPriority="32" w:unhideWhenUsed="0" w:qFormat="1"/>
-    <w:lsdException w:name="Book Title" w:semiHidden="0" w:uiPriority="33" w:unhideWhenUsed="0" w:qFormat="1"/>
-    <w:lsdException w:name="Bibliography" w:uiPriority="37"/>
-    <w:lsdException w:name="TOC Heading" w:uiPriority="39" w:qFormat="1"/>
-  </w:latentStyles>
-  <w:style w:type="paragraph" w:default="1" w:styleId="Normal">
-    <w:name w:val="Normal"/>
-    <w:qFormat/>
-  </w:style>
-  <w:style w:type="character" w:default="1" w:styleId="Fuentedeprrafopredeter">
-    <w:name w:val="Default Paragraph Font"/>
-    <w:uiPriority w:val="1"/>
-    <w:semiHidden/>
-    <w:unhideWhenUsed/>
-  </w:style>
-  <w:style w:type="table" w:default="1" w:styleId="Tablanormal">
-    <w:name w:val="Normal Table"/>
-    <w:uiPriority w:val="99"/>
-    <w:semiHidden/>
-    <w:unhideWhenUsed/>
-    <w:tblPr>
-      <w:tblInd w:w="0" w:type="dxa"/>
-      <w:tblCellMar>
-        <w:top w:w="0" w:type="dxa"/>
-        <w:left w:w="108" w:type="dxa"/>
-        <w:bottom w:w="0" w:type="dxa"/>
-        <w:right w:w="108" w:type="dxa"/>
-      </w:tblCellMar>
-    </w:tblPr>
-  </w:style>
-  <w:style w:type="numbering" w:default="1" w:styleId="Sinlista">
-    <w:name w:val="No List"/>
-    <w:uiPriority w:val="99"/>
-    <w:semiHidden/>
-    <w:unhideWhenUsed/>
-  </w:style>
-  <w:style w:type="character" w:styleId="Textodelmarcadordeposicin">
-    <w:name w:val="Placeholder Text"/>
-    <w:basedOn w:val="Fuentedeprrafopredeter"/>
-    <w:uiPriority w:val="99"/>
-    <w:semiHidden/>
-    <w:rsid w:val="006C6E9E"/>
-    <w:rPr>
-      <w:color w:val="808080"/>
-    </w:rPr>
-  </w:style>
-</w:styles>
-</file>
-
-<file path=word/glossary/webSettings.xml><?xml version="1.0" encoding="utf-8"?>
-<w:webSettings xmlns:mc="http://schemas.openxmlformats.org/markup-compatibility/2006" xmlns:r="http://schemas.openxmlformats.org/officeDocument/2006/relationships" xmlns:w="http://schemas.openxmlformats.org/wordprocessingml/2006/main" xmlns:w14="http://schemas.microsoft.com/office/word/2010/wordml" mc:Ignorable="w14">
-  <w:optimizeForBrowser/>
-  <w:allowPNG/>
-</w:webSettings>
-</file>
-
 <file path=word/theme/theme1.xml><?xml version="1.0" encoding="utf-8"?>
 <a:theme xmlns:a="http://schemas.openxmlformats.org/drawingml/2006/main" name="Tema de Office">
   <a:themeElements>
@@ -35605,7 +36709,7 @@
 </file>
 
 <file path=customXml/itemProps1.xml><?xml version="1.0" encoding="utf-8"?>
-<ds:datastoreItem xmlns:ds="http://schemas.openxmlformats.org/officeDocument/2006/customXml" ds:itemID="{8B30E57A-2535-41BD-AF05-2B0B92AAE04B}">
+<ds:datastoreItem xmlns:ds="http://schemas.openxmlformats.org/officeDocument/2006/customXml" ds:itemID="{8771C01F-B314-4160-BC39-5710C24C5802}">
   <ds:schemaRefs>
     <ds:schemaRef ds:uri="http://schemas.openxmlformats.org/officeDocument/2006/bibliography"/>
   </ds:schemaRefs>

</xml_diff>

<commit_message>
Added icons for some buttons and a popup for run 'n' cycles function.
</commit_message>
<xml_diff>
--- a/qMIPS/doc/Proyecto esqueleto.docx
+++ b/qMIPS/doc/Proyecto esqueleto.docx
@@ -2159,14 +2159,12 @@
           <w:lang w:val="es-ES"/>
         </w:rPr>
       </w:pPr>
-      <w:bookmarkStart w:id="2" w:name="_Toc341885544"/>
-      <w:r>
-        <w:rPr>
-          <w:lang w:val="es-ES"/>
-        </w:rPr>
-        <w:t>Estado de la cuestión</w:t>
-      </w:r>
-      <w:bookmarkEnd w:id="2"/>
+      <w:r>
+        <w:rPr>
+          <w:lang w:val="es-ES"/>
+        </w:rPr>
+        <w:t>Implementación física de un computador cuántico</w:t>
+      </w:r>
     </w:p>
     <w:p>
       <w:pPr>
@@ -3139,107 +3137,6 @@
           <w:lang w:val="es-ES"/>
         </w:rPr>
       </w:pPr>
-      <w:r>
-        <w:rPr>
-          <w:lang w:val="es-ES"/>
-        </w:rPr>
-        <w:lastRenderedPageBreak/>
-        <w:t>El concepto de unión entre computado</w:t>
-      </w:r>
-      <w:r>
-        <w:rPr>
-          <w:lang w:val="es-ES"/>
-        </w:rPr>
-        <w:t>r</w:t>
-      </w:r>
-      <w:r>
-        <w:rPr>
-          <w:lang w:val="es-ES"/>
-        </w:rPr>
-        <w:t xml:space="preserve"> clásico y cuántico</w:t>
-      </w:r>
-      <w:r>
-        <w:rPr>
-          <w:lang w:val="es-ES"/>
-        </w:rPr>
-        <w:t xml:space="preserve">, concepto clave de este proyecto, </w:t>
-      </w:r>
-      <w:r>
-        <w:rPr>
-          <w:lang w:val="es-ES"/>
-        </w:rPr>
-        <w:t xml:space="preserve"> está siendo explotado intensamente en el ámbito de la investigación.</w:t>
-      </w:r>
-      <w:r>
-        <w:rPr>
-          <w:lang w:val="es-ES"/>
-        </w:rPr>
-        <w:t xml:space="preserve"> De hecho, se han realizado experimentos reales de computadores cuánticos a muy pequeña escala que combinan de forma efectiva ambos paradigmas.</w:t>
-      </w:r>
-    </w:p>
-    <w:p>
-      <w:pPr>
-        <w:rPr>
-          <w:lang w:val="es-ES"/>
-        </w:rPr>
-      </w:pPr>
-      <w:r>
-        <w:rPr>
-          <w:lang w:val="es-ES"/>
-        </w:rPr>
-        <w:t>Investigadores de la Universidad de California desarrollaron en el 2011 un concepto similar al que aquí se presenta: un computador cuántico con la arquitectura de Von Neumann [</w:t>
-      </w:r>
-      <w:proofErr w:type="spellStart"/>
-      <w:r>
-        <w:rPr>
-          <w:lang w:val="es-ES"/>
-        </w:rPr>
-        <w:t>Mariantoni</w:t>
-      </w:r>
-      <w:proofErr w:type="spellEnd"/>
-      <w:r>
-        <w:rPr>
-          <w:lang w:val="es-ES"/>
-        </w:rPr>
-        <w:t xml:space="preserve"> et al.]. El computador disponía de una unidad de procesamiento cuántico con dos qubits unidos por un bus de acoplamiento, una memoria cuántica de otros dos qubits y dos  registros de puesta a cero, todo ello integrado en un chip superconductor</w:t>
-      </w:r>
-      <w:r>
-        <w:rPr>
-          <w:lang w:val="es-ES"/>
-        </w:rPr>
-        <w:t>. La ventaja de esta arquitectura es que podemos pasar el estado de los qubits a la memoria cuántica donde tienen tiempos de decoherencia mucho más altos (sobre 1µs) que en los qubits sobre los que se opera (sobre 400ns)</w:t>
-      </w:r>
-      <w:r>
-        <w:rPr>
-          <w:lang w:val="es-ES"/>
-        </w:rPr>
-        <w:t>, de esta forma se pueden almacenar en memoria mientras se realizan  otras operaciones en la unidad de procesamiento</w:t>
-      </w:r>
-      <w:r>
-        <w:rPr>
-          <w:lang w:val="es-ES"/>
-        </w:rPr>
-        <w:t>. La similitud con este proyecto está en que el programa a ejecutar sobre los qubits está almacenado en un ordenador corriente</w:t>
-      </w:r>
-      <w:r>
-        <w:rPr>
-          <w:lang w:val="es-ES"/>
-        </w:rPr>
-        <w:t>, que emite los pulsos de microondas necesarios</w:t>
-      </w:r>
-      <w:r>
-        <w:rPr>
-          <w:lang w:val="es-ES"/>
-        </w:rPr>
-        <w:t>.</w:t>
-      </w:r>
-    </w:p>
-    <w:p>
-      <w:pPr>
-        <w:rPr>
-          <w:lang w:val="es-ES"/>
-        </w:rPr>
-      </w:pPr>
     </w:p>
     <w:p>
       <w:pPr>
@@ -3252,19 +3149,265 @@
           <w:lang w:val="es-ES"/>
         </w:rPr>
       </w:pPr>
-      <w:bookmarkStart w:id="3" w:name="_Toc341885545"/>
+      <w:r>
+        <w:rPr>
+          <w:lang w:val="es-ES"/>
+        </w:rPr>
+        <w:lastRenderedPageBreak/>
+        <w:t>La unión entre el procesador cuántico y el clásico</w:t>
+      </w:r>
+    </w:p>
+    <w:p>
+      <w:pPr>
+        <w:rPr>
+          <w:lang w:val="es-ES"/>
+        </w:rPr>
+      </w:pPr>
+    </w:p>
+    <w:p>
+      <w:pPr>
+        <w:rPr>
+          <w:lang w:val="es-ES"/>
+        </w:rPr>
+      </w:pPr>
+      <w:r>
+        <w:rPr>
+          <w:lang w:val="es-ES"/>
+        </w:rPr>
+        <w:t>El concepto de unión entre computado</w:t>
+      </w:r>
+      <w:r>
+        <w:rPr>
+          <w:lang w:val="es-ES"/>
+        </w:rPr>
+        <w:t>r</w:t>
+      </w:r>
+      <w:r>
+        <w:rPr>
+          <w:lang w:val="es-ES"/>
+        </w:rPr>
+        <w:t xml:space="preserve"> clásico y cuántico</w:t>
+      </w:r>
+      <w:r>
+        <w:rPr>
+          <w:lang w:val="es-ES"/>
+        </w:rPr>
+        <w:t xml:space="preserve">, concepto clave de este proyecto, </w:t>
+      </w:r>
+      <w:r>
+        <w:rPr>
+          <w:lang w:val="es-ES"/>
+        </w:rPr>
+        <w:t xml:space="preserve"> está siendo explotado intensamente en el ámbito de la investigación.</w:t>
+      </w:r>
+      <w:r>
+        <w:rPr>
+          <w:lang w:val="es-ES"/>
+        </w:rPr>
+        <w:t xml:space="preserve"> De hecho, se han realizado experimentos reales de computadores cuánticos a muy pequeña escala que combinan de forma efectiva ambos paradigmas.</w:t>
+      </w:r>
+    </w:p>
+    <w:p>
+      <w:pPr>
+        <w:rPr>
+          <w:lang w:val="es-ES"/>
+        </w:rPr>
+      </w:pPr>
+      <w:r>
+        <w:rPr>
+          <w:lang w:val="es-ES"/>
+        </w:rPr>
+        <w:t>Investigadores de la Universidad de California desarrollaron en el 2011 un concepto similar al que aquí se presenta: un computador cuántico con la arquitectura de Von Neumann [</w:t>
+      </w:r>
+      <w:proofErr w:type="spellStart"/>
+      <w:r>
+        <w:rPr>
+          <w:lang w:val="es-ES"/>
+        </w:rPr>
+        <w:t>Mariantoni</w:t>
+      </w:r>
+      <w:proofErr w:type="spellEnd"/>
+      <w:r>
+        <w:rPr>
+          <w:lang w:val="es-ES"/>
+        </w:rPr>
+        <w:t xml:space="preserve"> et al.]. El computador disponía de una unidad de procesamiento cuántico con dos qubits unidos por un bus de acoplamiento, una memoria cuántica de otros dos qubits y dos  registros de puesta a cero, todo ello integrado en un chip superconductor</w:t>
+      </w:r>
+      <w:r>
+        <w:rPr>
+          <w:lang w:val="es-ES"/>
+        </w:rPr>
+        <w:t>. La ventaja de esta arquitectura es que podemos pasar el estado de los qubits a la memoria cuántica donde tienen tiempos de decoherencia mucho más altos (sobre 1µs) que en los qubits sobre los que se opera (sobre 400ns)</w:t>
+      </w:r>
+      <w:r>
+        <w:rPr>
+          <w:lang w:val="es-ES"/>
+        </w:rPr>
+        <w:t>, de esta forma se pueden almacenar en memoria mientras se realizan  otras operaciones en la unidad de procesamiento</w:t>
+      </w:r>
+      <w:r>
+        <w:rPr>
+          <w:lang w:val="es-ES"/>
+        </w:rPr>
+        <w:t xml:space="preserve">. </w:t>
+      </w:r>
+      <w:r>
+        <w:rPr>
+          <w:lang w:val="es-ES"/>
+        </w:rPr>
+        <w:t>E</w:t>
+      </w:r>
+      <w:r>
+        <w:rPr>
+          <w:lang w:val="es-ES"/>
+        </w:rPr>
+        <w:t>l programa a ejecutar sobre los qubits está almacenado en un ordenador corriente</w:t>
+      </w:r>
+      <w:r>
+        <w:rPr>
+          <w:lang w:val="es-ES"/>
+        </w:rPr>
+        <w:t>, que emite los pulsos de microondas necesarios</w:t>
+      </w:r>
+      <w:r>
+        <w:rPr>
+          <w:lang w:val="es-ES"/>
+        </w:rPr>
+        <w:t>.</w:t>
+      </w:r>
+    </w:p>
+    <w:p>
+      <w:pPr>
+        <w:rPr>
+          <w:lang w:val="es-ES"/>
+        </w:rPr>
+      </w:pPr>
+      <w:r>
+        <w:rPr>
+          <w:lang w:val="es-ES"/>
+        </w:rPr>
+        <w:t xml:space="preserve">Hoy en día es prácticamente unánime en la comunidad científica que este es el camino a seguir. Dado que el sistema cuántico solo es superior en escenarios muy específicos, es más lógico utilizar un ordenador corriente, mucho más fácil de desarrollar y programar, para realizar la mayoría de las tareas. El computador cuántico entraría en acción a petición del clásico, cuando se dé una situación para la que este es más efectivo. </w:t>
+      </w:r>
+    </w:p>
+    <w:p>
+      <w:pPr>
+        <w:rPr>
+          <w:lang w:val="es-ES"/>
+        </w:rPr>
+      </w:pPr>
+    </w:p>
+    <w:p>
+      <w:pPr>
+        <w:pStyle w:val="Ttulo2"/>
+        <w:numPr>
+          <w:ilvl w:val="1"/>
+          <w:numId w:val="25"/>
+        </w:numPr>
+        <w:rPr>
+          <w:lang w:val="es-ES"/>
+        </w:rPr>
+      </w:pPr>
+      <w:bookmarkStart w:id="2" w:name="_Toc341885545"/>
       <w:r>
         <w:rPr>
           <w:lang w:val="es-ES"/>
         </w:rPr>
         <w:t>Conocimientos necesarios</w:t>
+      </w:r>
+      <w:bookmarkEnd w:id="2"/>
+    </w:p>
+    <w:p>
+      <w:pPr>
+        <w:pStyle w:val="Ttulo2"/>
+        <w:rPr>
+          <w:lang w:val="es-ES"/>
+        </w:rPr>
+      </w:pPr>
+    </w:p>
+    <w:p>
+      <w:pPr>
+        <w:ind w:firstLine="284"/>
+        <w:rPr>
+          <w:szCs w:val="24"/>
+          <w:lang w:val="es-ES"/>
+        </w:rPr>
+      </w:pPr>
+      <w:r>
+        <w:rPr>
+          <w:szCs w:val="24"/>
+          <w:lang w:val="es-ES"/>
+        </w:rPr>
+        <w:t>Para la correcta comprensión del Proyecto que se va a exponer, es necesario introducir al lector en el campo de la Física Cuántica. Se enfocará claramente hacia la rama de la Información Cuántica y de forma resumida, el lector interesado encontrará una extensa guía en [</w:t>
+      </w:r>
+      <w:proofErr w:type="spellStart"/>
+      <w:r>
+        <w:rPr>
+          <w:szCs w:val="24"/>
+          <w:lang w:val="es-ES"/>
+        </w:rPr>
+        <w:t>NielsenChuang</w:t>
+      </w:r>
+      <w:proofErr w:type="spellEnd"/>
+      <w:r>
+        <w:rPr>
+          <w:szCs w:val="24"/>
+          <w:lang w:val="es-ES"/>
+        </w:rPr>
+        <w:t>]. Además, se presentará la arquitectura MIPS expuesta en [</w:t>
+      </w:r>
+      <w:proofErr w:type="spellStart"/>
+      <w:r>
+        <w:rPr>
+          <w:szCs w:val="24"/>
+          <w:lang w:val="es-ES"/>
+        </w:rPr>
+        <w:t>HenessyPatterson</w:t>
+      </w:r>
+      <w:proofErr w:type="spellEnd"/>
+      <w:r>
+        <w:rPr>
+          <w:szCs w:val="24"/>
+          <w:lang w:val="es-ES"/>
+        </w:rPr>
+        <w:t>], en la que se apoya el Proyecto.</w:t>
+      </w:r>
+    </w:p>
+    <w:p>
+      <w:pPr>
+        <w:ind w:firstLine="284"/>
+        <w:rPr>
+          <w:szCs w:val="24"/>
+          <w:lang w:val="es-ES"/>
+        </w:rPr>
+      </w:pPr>
+    </w:p>
+    <w:p>
+      <w:pPr>
+        <w:pStyle w:val="Ttulo3"/>
+        <w:ind w:firstLine="284"/>
+        <w:rPr>
+          <w:lang w:val="es-ES"/>
+        </w:rPr>
+      </w:pPr>
+      <w:bookmarkStart w:id="3" w:name="_Toc341885546"/>
+      <w:r>
+        <w:rPr>
+          <w:lang w:val="es-ES"/>
+        </w:rPr>
+        <w:t>2.2</w:t>
+      </w:r>
+      <w:r>
+        <w:rPr>
+          <w:lang w:val="es-ES"/>
+        </w:rPr>
+        <w:t>.1 Física e Información cuántica</w:t>
       </w:r>
       <w:bookmarkEnd w:id="3"/>
     </w:p>
     <w:p>
       <w:pPr>
-        <w:pStyle w:val="Ttulo2"/>
-        <w:rPr>
+        <w:rPr>
+          <w:szCs w:val="24"/>
           <w:lang w:val="es-ES"/>
         </w:rPr>
       </w:pPr>
@@ -3282,39 +3425,22 @@
           <w:szCs w:val="24"/>
           <w:lang w:val="es-ES"/>
         </w:rPr>
-        <w:t>Para la correcta comprensión del Proyecto que se va a exponer, es necesario introducir al lector en el campo de la Física Cuántica. Se enfocará claramente hacia la rama de la Información Cuántica y de forma resumida, el lector interesado encontrará una extensa guía en [</w:t>
-      </w:r>
-      <w:proofErr w:type="spellStart"/>
-      <w:r>
-        <w:rPr>
-          <w:szCs w:val="24"/>
-          <w:lang w:val="es-ES"/>
-        </w:rPr>
-        <w:t>NielsenChuang</w:t>
-      </w:r>
-      <w:proofErr w:type="spellEnd"/>
-      <w:r>
-        <w:rPr>
-          <w:szCs w:val="24"/>
-          <w:lang w:val="es-ES"/>
-        </w:rPr>
-        <w:t>]. Además, se presentará la arquitectura MIPS expuesta en [</w:t>
-      </w:r>
-      <w:proofErr w:type="spellStart"/>
-      <w:r>
-        <w:rPr>
-          <w:szCs w:val="24"/>
-          <w:lang w:val="es-ES"/>
-        </w:rPr>
-        <w:t>HenessyPatterson</w:t>
-      </w:r>
-      <w:proofErr w:type="spellEnd"/>
-      <w:r>
-        <w:rPr>
-          <w:szCs w:val="24"/>
-          <w:lang w:val="es-ES"/>
-        </w:rPr>
-        <w:t>], en la que se apoya el Proyecto.</w:t>
+        <w:lastRenderedPageBreak/>
+        <w:t>La física cuántica no es más que un marco matemático para el desarrollo de teorías físicas. Se basa en una serie de postulados empíricos, obtenidos prácticamente por ensayo y error, que aun así han resultado en una importantísima rama de la física de una precisión impresionante</w:t>
+      </w:r>
+      <w:r>
+        <w:rPr>
+          <w:szCs w:val="24"/>
+          <w:lang w:val="es-ES"/>
+        </w:rPr>
+        <w:t>,</w:t>
+      </w:r>
+      <w:r>
+        <w:rPr>
+          <w:szCs w:val="24"/>
+          <w:lang w:val="es-ES"/>
+        </w:rPr>
+        <w:t xml:space="preserve"> con tan solo algunos problemas que se han ido refinando en sucesivas teorías. Aquí no necesitaremos tal nivel de precisión y nos apoyaremos en el marco matemático clásico de la Física Cuántica.</w:t>
       </w:r>
     </w:p>
     <w:p>
@@ -3325,82 +3451,11 @@
           <w:lang w:val="es-ES"/>
         </w:rPr>
       </w:pPr>
-    </w:p>
-    <w:p>
-      <w:pPr>
-        <w:pStyle w:val="Ttulo3"/>
-        <w:ind w:firstLine="284"/>
-        <w:rPr>
-          <w:lang w:val="es-ES"/>
-        </w:rPr>
-      </w:pPr>
-      <w:bookmarkStart w:id="4" w:name="_Toc341885546"/>
-      <w:r>
-        <w:rPr>
-          <w:lang w:val="es-ES"/>
-        </w:rPr>
-        <w:t>2.2</w:t>
-      </w:r>
-      <w:r>
-        <w:rPr>
-          <w:lang w:val="es-ES"/>
-        </w:rPr>
-        <w:t>.1 Física e Información cuántica</w:t>
-      </w:r>
-      <w:bookmarkEnd w:id="4"/>
-    </w:p>
-    <w:p>
-      <w:pPr>
-        <w:rPr>
-          <w:szCs w:val="24"/>
-          <w:lang w:val="es-ES"/>
-        </w:rPr>
-      </w:pPr>
-    </w:p>
-    <w:p>
-      <w:pPr>
-        <w:ind w:firstLine="284"/>
-        <w:rPr>
-          <w:szCs w:val="24"/>
-          <w:lang w:val="es-ES"/>
-        </w:rPr>
-      </w:pPr>
-      <w:r>
-        <w:rPr>
-          <w:szCs w:val="24"/>
-          <w:lang w:val="es-ES"/>
-        </w:rPr>
-        <w:t>La física cuántica no es más que un marco matemático para el desarrollo de teorías físicas. Se basa en una serie de postulados empíricos, obtenidos prácticamente por ensayo y error, que aun así han resultado en una importantísima rama de la física de una precisión impresionante</w:t>
-      </w:r>
-      <w:r>
-        <w:rPr>
-          <w:szCs w:val="24"/>
-          <w:lang w:val="es-ES"/>
-        </w:rPr>
-        <w:t>,</w:t>
-      </w:r>
-      <w:r>
-        <w:rPr>
-          <w:szCs w:val="24"/>
-          <w:lang w:val="es-ES"/>
-        </w:rPr>
-        <w:t xml:space="preserve"> con tan solo algunos problemas que se han ido refinando en sucesivas teorías. Aquí no necesitaremos tal nivel de precisión y nos apoyaremos en el marco matemático clásico de la Física Cuántica.</w:t>
-      </w:r>
-    </w:p>
-    <w:p>
-      <w:pPr>
-        <w:ind w:firstLine="284"/>
-        <w:rPr>
-          <w:szCs w:val="24"/>
-          <w:lang w:val="es-ES"/>
-        </w:rPr>
-      </w:pPr>
-      <w:r>
-        <w:rPr>
-          <w:szCs w:val="24"/>
-          <w:lang w:val="es-ES"/>
-        </w:rPr>
-        <w:lastRenderedPageBreak/>
+      <w:r>
+        <w:rPr>
+          <w:szCs w:val="24"/>
+          <w:lang w:val="es-ES"/>
+        </w:rPr>
         <w:t>Los postulados de la Física Cuántica, que definen dicho marco matemático, cambian  dependiendo de la fuente que se consulte y de a qué rama se enfoque dicha fuente. Por supuesto todos vienen a decir lo mismo solo que planteado de diversas formas. Dado que aquí buscamos el punto de vista de la Información Cuántica, expondré dichos postulados citando a [</w:t>
       </w:r>
       <w:proofErr w:type="spellStart"/>
@@ -4051,6 +4106,7 @@
           <w:szCs w:val="24"/>
           <w:lang w:val="es-ES"/>
         </w:rPr>
+        <w:lastRenderedPageBreak/>
         <w:t xml:space="preserve">Esta notación se denomina </w:t>
       </w:r>
       <w:r>
@@ -4325,7 +4381,6 @@
           <w:szCs w:val="24"/>
           <w:lang w:val="es-ES"/>
         </w:rPr>
-        <w:lastRenderedPageBreak/>
         <w:t xml:space="preserve">Estos estados se pueden representar de forma matricial. Como tenemos un espacio de dos dimensiones complejas podemos tomar una base que defina este espacio de forma arbitraria, es decir, cualesquiera dos vectores </w:t>
       </w:r>
       <w:r>
@@ -5597,7 +5652,16 @@
           <w:szCs w:val="24"/>
           <w:lang w:val="es-ES"/>
         </w:rPr>
-        <w:t>. La interpretación que se debe dar a este tipo de estados ni siquiera está clara hoy en día, se podría</w:t>
+        <w:t xml:space="preserve">. La interpretación que se debe dar a </w:t>
+      </w:r>
+      <w:r>
+        <w:rPr>
+          <w:rFonts w:eastAsiaTheme="minorEastAsia"/>
+          <w:szCs w:val="24"/>
+          <w:lang w:val="es-ES"/>
+        </w:rPr>
+        <w:lastRenderedPageBreak/>
+        <w:t>este tipo de estados ni siquiera está clara hoy en día, se podría</w:t>
       </w:r>
       <w:r>
         <w:rPr>
@@ -5660,7 +5724,6 @@
           <w:szCs w:val="24"/>
           <w:lang w:val="es-ES"/>
         </w:rPr>
-        <w:lastRenderedPageBreak/>
         <w:t>Realidad: los sistemas físicos tienen valores definidos para sus propiedades</w:t>
       </w:r>
       <w:r>
@@ -6022,7 +6085,7 @@
         <mc:AlternateContent>
           <mc:Choice Requires="wps">
             <w:drawing>
-              <wp:anchor distT="0" distB="0" distL="114300" distR="114300" simplePos="0" relativeHeight="251659264" behindDoc="0" locked="0" layoutInCell="1" allowOverlap="1" wp14:anchorId="14D70AEB" wp14:editId="18CA93AB">
+              <wp:anchor distT="0" distB="0" distL="114300" distR="114300" simplePos="0" relativeHeight="251659264" behindDoc="0" locked="0" layoutInCell="1" allowOverlap="1" wp14:anchorId="5E5F8BC7" wp14:editId="128249B5">
                 <wp:simplePos x="0" y="0"/>
                 <wp:positionH relativeFrom="column">
                   <wp:posOffset>1412516</wp:posOffset>
@@ -6173,6 +6236,7 @@
           <w:szCs w:val="24"/>
           <w:lang w:val="es-ES"/>
         </w:rPr>
+        <w:lastRenderedPageBreak/>
         <w:t>Segundo postulado: La evolución de los estados</w:t>
       </w:r>
     </w:p>
@@ -6457,7 +6521,6 @@
           <w:szCs w:val="24"/>
           <w:lang w:val="es-ES"/>
         </w:rPr>
-        <w:lastRenderedPageBreak/>
         <w:t xml:space="preserve">Esta evolución es una evolución discreta, nos lleva del instante </w:t>
       </w:r>
       <m:oMath>
@@ -6638,8 +6701,6 @@
         </w:rPr>
         <w:t>s</w:t>
       </w:r>
-      <w:bookmarkStart w:id="5" w:name="_GoBack"/>
-      <w:bookmarkEnd w:id="5"/>
       <w:r>
         <w:rPr>
           <w:rFonts w:eastAsiaTheme="minorEastAsia"/>
@@ -7681,6 +7742,7 @@
           <w:szCs w:val="24"/>
           <w:lang w:val="es-ES"/>
         </w:rPr>
+        <w:lastRenderedPageBreak/>
         <w:t xml:space="preserve">La puerta cuántica quizás más importante se denomina </w:t>
       </w:r>
       <w:r>
@@ -8176,7 +8238,6 @@
               <w:szCs w:val="24"/>
               <w:lang w:val="es-ES"/>
             </w:rPr>
-            <w:lastRenderedPageBreak/>
             <m:t>H=</m:t>
           </m:r>
           <m:f>
@@ -8327,7 +8388,7 @@
         <mc:AlternateContent>
           <mc:Choice Requires="wps">
             <w:drawing>
-              <wp:anchor distT="0" distB="0" distL="114300" distR="114300" simplePos="0" relativeHeight="251661312" behindDoc="0" locked="0" layoutInCell="1" allowOverlap="1" wp14:anchorId="684C2283" wp14:editId="4BD4E2D7">
+              <wp:anchor distT="0" distB="0" distL="114300" distR="114300" simplePos="0" relativeHeight="251661312" behindDoc="0" locked="0" layoutInCell="1" allowOverlap="1" wp14:anchorId="2B525443" wp14:editId="107747F7">
                 <wp:simplePos x="0" y="0"/>
                 <wp:positionH relativeFrom="column">
                   <wp:posOffset>2176145</wp:posOffset>
@@ -8433,7 +8494,7 @@
         <mc:AlternateContent>
           <mc:Choice Requires="wps">
             <w:drawing>
-              <wp:anchor distT="0" distB="0" distL="114300" distR="114300" simplePos="0" relativeHeight="251662336" behindDoc="0" locked="0" layoutInCell="1" allowOverlap="1" wp14:anchorId="410F377C" wp14:editId="7FD060AB">
+              <wp:anchor distT="0" distB="0" distL="114300" distR="114300" simplePos="0" relativeHeight="251662336" behindDoc="0" locked="0" layoutInCell="1" allowOverlap="1" wp14:anchorId="4B1075FE" wp14:editId="518B7201">
                 <wp:simplePos x="0" y="0"/>
                 <wp:positionH relativeFrom="column">
                   <wp:posOffset>3286760</wp:posOffset>
@@ -8558,7 +8619,7 @@
         <mc:AlternateContent>
           <mc:Choice Requires="wps">
             <w:drawing>
-              <wp:anchor distT="0" distB="0" distL="114300" distR="114300" simplePos="0" relativeHeight="251660288" behindDoc="0" locked="0" layoutInCell="1" allowOverlap="1" wp14:anchorId="022C66A2" wp14:editId="7C69FC09">
+              <wp:anchor distT="0" distB="0" distL="114300" distR="114300" simplePos="0" relativeHeight="251660288" behindDoc="0" locked="0" layoutInCell="1" allowOverlap="1" wp14:anchorId="6DA17D4E" wp14:editId="67511D95">
                 <wp:simplePos x="0" y="0"/>
                 <wp:positionH relativeFrom="column">
                   <wp:posOffset>1412899</wp:posOffset>
@@ -9672,7 +9733,16 @@
           <w:szCs w:val="24"/>
           <w:lang w:val="es-ES"/>
         </w:rPr>
-        <w:t xml:space="preserve"> es imposible obtener un 0 como resultado ya que su proyección sobre el subespacio 0 es nula. Esta proyección es la que da la probabilidad de obtener un resultado u otro.</w:t>
+        <w:t xml:space="preserve"> es </w:t>
+      </w:r>
+      <w:r>
+        <w:rPr>
+          <w:rFonts w:eastAsiaTheme="minorEastAsia"/>
+          <w:szCs w:val="24"/>
+          <w:lang w:val="es-ES"/>
+        </w:rPr>
+        <w:lastRenderedPageBreak/>
+        <w:t>imposible obtener un 0 como resultado ya que su proyección sobre el subespacio 0 es nula. Esta proyección es la que da la probabilidad de obtener un resultado u otro.</w:t>
       </w:r>
     </w:p>
     <w:p>
@@ -11879,7 +11949,7 @@
         <mc:AlternateContent>
           <mc:Choice Requires="wps">
             <w:drawing>
-              <wp:anchor distT="0" distB="0" distL="114300" distR="114300" simplePos="0" relativeHeight="251663360" behindDoc="0" locked="0" layoutInCell="1" allowOverlap="1" wp14:anchorId="7619CF12" wp14:editId="5729CA9E">
+              <wp:anchor distT="0" distB="0" distL="114300" distR="114300" simplePos="0" relativeHeight="251663360" behindDoc="0" locked="0" layoutInCell="1" allowOverlap="1" wp14:anchorId="2DE8CDE6" wp14:editId="572FB231">
                 <wp:simplePos x="0" y="0"/>
                 <wp:positionH relativeFrom="column">
                   <wp:posOffset>3991610</wp:posOffset>
@@ -12348,7 +12418,15 @@
           <w:szCs w:val="24"/>
           <w:lang w:val="es-ES"/>
         </w:rPr>
-        <w:t xml:space="preserve">? Realizando el producto tensorial de ambos estados. Por ejemplo si tenemos el estado </w:t>
+        <w:t xml:space="preserve">? Realizando el </w:t>
+      </w:r>
+      <w:r>
+        <w:rPr>
+          <w:szCs w:val="24"/>
+          <w:lang w:val="es-ES"/>
+        </w:rPr>
+        <w:lastRenderedPageBreak/>
+        <w:t xml:space="preserve">producto tensorial de ambos estados. Por ejemplo si tenemos el estado </w:t>
       </w:r>
       <m:oMath>
         <m:d>
@@ -13670,7 +13748,7 @@
         <mc:AlternateContent>
           <mc:Choice Requires="wpg">
             <w:drawing>
-              <wp:anchor distT="0" distB="0" distL="114300" distR="114300" simplePos="0" relativeHeight="251664384" behindDoc="0" locked="0" layoutInCell="1" allowOverlap="1" wp14:anchorId="78C23ACB" wp14:editId="4E56642C">
+              <wp:anchor distT="0" distB="0" distL="114300" distR="114300" simplePos="0" relativeHeight="251664384" behindDoc="0" locked="0" layoutInCell="1" allowOverlap="1" wp14:anchorId="5BD3E022" wp14:editId="6A4A6C7D">
                 <wp:simplePos x="0" y="0"/>
                 <wp:positionH relativeFrom="column">
                   <wp:posOffset>1570355</wp:posOffset>
@@ -14555,6 +14633,7 @@
         <w:rPr>
           <w:lang w:val="es-ES"/>
         </w:rPr>
+        <w:lastRenderedPageBreak/>
         <w:t>Detalles a la hora de construir algoritmos cuánticos:</w:t>
       </w:r>
     </w:p>
@@ -14609,7 +14688,6 @@
           <w:b/>
           <w:lang w:val="es-ES"/>
         </w:rPr>
-        <w:lastRenderedPageBreak/>
         <w:t>Deben ser reversibles</w:t>
       </w:r>
       <w:r>
@@ -14767,7 +14845,7 @@
         <mc:AlternateContent>
           <mc:Choice Requires="wpg">
             <w:drawing>
-              <wp:anchor distT="0" distB="0" distL="114300" distR="114300" simplePos="0" relativeHeight="251670528" behindDoc="0" locked="0" layoutInCell="1" allowOverlap="1">
+              <wp:anchor distT="0" distB="0" distL="114300" distR="114300" simplePos="0" relativeHeight="251670528" behindDoc="0" locked="0" layoutInCell="1" allowOverlap="1" wp14:anchorId="4430E614" wp14:editId="22F771F9">
                 <wp:simplePos x="0" y="0"/>
                 <wp:positionH relativeFrom="column">
                   <wp:posOffset>323215</wp:posOffset>
@@ -15953,7 +16031,7 @@
         <mc:AlternateContent>
           <mc:Choice Requires="wpg">
             <w:drawing>
-              <wp:anchor distT="0" distB="0" distL="114300" distR="114300" simplePos="0" relativeHeight="251672576" behindDoc="0" locked="0" layoutInCell="1" allowOverlap="1" wp14:anchorId="6DEB688D" wp14:editId="7B16DF28">
+              <wp:anchor distT="0" distB="0" distL="114300" distR="114300" simplePos="0" relativeHeight="251672576" behindDoc="0" locked="0" layoutInCell="1" allowOverlap="1" wp14:anchorId="09DC15BB" wp14:editId="5B3A6A38">
                 <wp:simplePos x="0" y="0"/>
                 <wp:positionH relativeFrom="column">
                   <wp:posOffset>1556739</wp:posOffset>
@@ -17994,7 +18072,7 @@
         <mc:AlternateContent>
           <mc:Choice Requires="wpg">
             <w:drawing>
-              <wp:anchor distT="0" distB="0" distL="114300" distR="114300" simplePos="0" relativeHeight="251674624" behindDoc="0" locked="0" layoutInCell="1" allowOverlap="1" wp14:anchorId="0441B7D0" wp14:editId="68355624">
+              <wp:anchor distT="0" distB="0" distL="114300" distR="114300" simplePos="0" relativeHeight="251674624" behindDoc="0" locked="0" layoutInCell="1" allowOverlap="1" wp14:anchorId="6B09C487" wp14:editId="70C5553E">
                 <wp:simplePos x="0" y="0"/>
                 <wp:positionH relativeFrom="column">
                   <wp:posOffset>1627439</wp:posOffset>
@@ -18480,7 +18558,7 @@
           <w:lang w:val="es-ES"/>
         </w:rPr>
       </w:pPr>
-      <w:bookmarkStart w:id="6" w:name="_Toc341885547"/>
+      <w:bookmarkStart w:id="4" w:name="_Toc341885547"/>
       <w:r>
         <w:rPr>
           <w:lang w:val="es-ES"/>
@@ -18488,7 +18566,7 @@
         <w:lastRenderedPageBreak/>
         <w:t>2.2.2 La arquitectura MIPS</w:t>
       </w:r>
-      <w:bookmarkEnd w:id="6"/>
+      <w:bookmarkEnd w:id="4"/>
     </w:p>
     <w:p>
       <w:pPr>
@@ -18518,13 +18596,13 @@
         <w:pStyle w:val="Ttulo1"/>
         <w:numPr>
           <w:ilvl w:val="0"/>
-          <w:numId w:val="1"/>
+          <w:numId w:val="25"/>
         </w:numPr>
         <w:rPr>
           <w:lang w:val="es-ES"/>
         </w:rPr>
       </w:pPr>
-      <w:bookmarkStart w:id="7" w:name="_Toc341885548"/>
+      <w:bookmarkStart w:id="5" w:name="_Toc341885548"/>
       <w:r>
         <w:rPr>
           <w:lang w:val="es-ES"/>
@@ -18532,7 +18610,7 @@
         <w:lastRenderedPageBreak/>
         <w:t>Gestión del proyecto</w:t>
       </w:r>
-      <w:bookmarkEnd w:id="7"/>
+      <w:bookmarkEnd w:id="5"/>
     </w:p>
     <w:p>
       <w:pPr>
@@ -18565,13 +18643,13 @@
         <w:pStyle w:val="Ttulo1"/>
         <w:numPr>
           <w:ilvl w:val="0"/>
-          <w:numId w:val="1"/>
+          <w:numId w:val="25"/>
         </w:numPr>
         <w:rPr>
           <w:lang w:val="es-ES"/>
         </w:rPr>
       </w:pPr>
-      <w:bookmarkStart w:id="8" w:name="_Toc341885549"/>
+      <w:bookmarkStart w:id="6" w:name="_Toc341885549"/>
       <w:r>
         <w:rPr>
           <w:lang w:val="es-ES"/>
@@ -18585,7 +18663,7 @@
         </w:rPr>
         <w:t>vo</w:t>
       </w:r>
-      <w:bookmarkEnd w:id="8"/>
+      <w:bookmarkEnd w:id="6"/>
     </w:p>
     <w:p>
       <w:pPr>
@@ -18925,13 +19003,13 @@
         <w:pStyle w:val="Ttulo1"/>
         <w:numPr>
           <w:ilvl w:val="0"/>
-          <w:numId w:val="1"/>
+          <w:numId w:val="25"/>
         </w:numPr>
         <w:rPr>
           <w:lang w:val="es-ES"/>
         </w:rPr>
       </w:pPr>
-      <w:bookmarkStart w:id="9" w:name="_Toc341885550"/>
+      <w:bookmarkStart w:id="7" w:name="_Toc341885550"/>
       <w:r>
         <w:rPr>
           <w:lang w:val="es-ES"/>
@@ -18945,7 +19023,7 @@
         </w:rPr>
         <w:t xml:space="preserve"> del proyecto</w:t>
       </w:r>
-      <w:bookmarkEnd w:id="9"/>
+      <w:bookmarkEnd w:id="7"/>
     </w:p>
     <w:p>
       <w:pPr>
@@ -18959,13 +19037,13 @@
         <w:pStyle w:val="Ttulo2"/>
         <w:numPr>
           <w:ilvl w:val="1"/>
-          <w:numId w:val="1"/>
+          <w:numId w:val="25"/>
         </w:numPr>
         <w:rPr>
           <w:lang w:val="es-ES"/>
         </w:rPr>
       </w:pPr>
-      <w:bookmarkStart w:id="10" w:name="_Toc341885551"/>
+      <w:bookmarkStart w:id="8" w:name="_Toc341885551"/>
       <w:r>
         <w:rPr>
           <w:lang w:val="es-ES"/>
@@ -18984,7 +19062,7 @@
         </w:rPr>
         <w:t xml:space="preserve"> cuánticos</w:t>
       </w:r>
-      <w:bookmarkEnd w:id="10"/>
+      <w:bookmarkEnd w:id="8"/>
     </w:p>
     <w:p>
       <w:pPr>
@@ -19805,7 +19883,7 @@
         <mc:AlternateContent>
           <mc:Choice Requires="wps">
             <w:drawing>
-              <wp:anchor distT="0" distB="0" distL="114300" distR="114300" simplePos="0" relativeHeight="251680768" behindDoc="0" locked="0" layoutInCell="1" allowOverlap="1" wp14:editId="36B11C9B">
+              <wp:anchor distT="0" distB="0" distL="114300" distR="114300" simplePos="0" relativeHeight="251680768" behindDoc="0" locked="0" layoutInCell="1" allowOverlap="1" wp14:anchorId="5D64226F" wp14:editId="6589E05A">
                 <wp:simplePos x="0" y="0"/>
                 <wp:positionH relativeFrom="column">
                   <wp:posOffset>1040971</wp:posOffset>
@@ -19945,7 +20023,7 @@
         <mc:AlternateContent>
           <mc:Choice Requires="wps">
             <w:drawing>
-              <wp:anchor distT="0" distB="0" distL="114300" distR="114300" simplePos="0" relativeHeight="251676672" behindDoc="0" locked="0" layoutInCell="1" allowOverlap="1" wp14:anchorId="556714EC" wp14:editId="6E9A920D">
+              <wp:anchor distT="0" distB="0" distL="114300" distR="114300" simplePos="0" relativeHeight="251676672" behindDoc="0" locked="0" layoutInCell="1" allowOverlap="1" wp14:anchorId="7570C957" wp14:editId="02E8F6FC">
                 <wp:simplePos x="0" y="0"/>
                 <wp:positionH relativeFrom="column">
                   <wp:posOffset>1461135</wp:posOffset>
@@ -20017,7 +20095,7 @@
         <mc:AlternateContent>
           <mc:Choice Requires="wps">
             <w:drawing>
-              <wp:anchor distT="0" distB="0" distL="114300" distR="114300" simplePos="0" relativeHeight="251677696" behindDoc="0" locked="0" layoutInCell="1" allowOverlap="1" wp14:anchorId="5FD5CAD1" wp14:editId="27D299E8">
+              <wp:anchor distT="0" distB="0" distL="114300" distR="114300" simplePos="0" relativeHeight="251677696" behindDoc="0" locked="0" layoutInCell="1" allowOverlap="1" wp14:anchorId="3E57D612" wp14:editId="4ABC570B">
                 <wp:simplePos x="0" y="0"/>
                 <wp:positionH relativeFrom="column">
                   <wp:posOffset>2220595</wp:posOffset>
@@ -20124,7 +20202,7 @@
         <mc:AlternateContent>
           <mc:Choice Requires="wps">
             <w:drawing>
-              <wp:anchor distT="0" distB="0" distL="114300" distR="114300" simplePos="0" relativeHeight="251678720" behindDoc="0" locked="0" layoutInCell="1" allowOverlap="1" wp14:anchorId="79BF8D2D" wp14:editId="4497FF45">
+              <wp:anchor distT="0" distB="0" distL="114300" distR="114300" simplePos="0" relativeHeight="251678720" behindDoc="0" locked="0" layoutInCell="1" allowOverlap="1" wp14:anchorId="36641E0F" wp14:editId="39E1EFDB">
                 <wp:simplePos x="0" y="0"/>
                 <wp:positionH relativeFrom="column">
                   <wp:posOffset>3336925</wp:posOffset>
@@ -21202,7 +21280,7 @@
         <mc:AlternateContent>
           <mc:Choice Requires="wpg">
             <w:drawing>
-              <wp:anchor distT="0" distB="0" distL="114300" distR="114300" simplePos="0" relativeHeight="251691008" behindDoc="0" locked="0" layoutInCell="1" allowOverlap="1" wp14:anchorId="3A98D5AD" wp14:editId="144A1B1A">
+              <wp:anchor distT="0" distB="0" distL="114300" distR="114300" simplePos="0" relativeHeight="251691008" behindDoc="0" locked="0" layoutInCell="1" allowOverlap="1" wp14:anchorId="2BBB6633" wp14:editId="4F4C6A80">
                 <wp:simplePos x="0" y="0"/>
                 <wp:positionH relativeFrom="column">
                   <wp:posOffset>1235075</wp:posOffset>
@@ -21479,7 +21557,7 @@
         <mc:AlternateContent>
           <mc:Choice Requires="wps">
             <w:drawing>
-              <wp:anchor distT="0" distB="0" distL="114300" distR="114300" simplePos="0" relativeHeight="251693056" behindDoc="0" locked="0" layoutInCell="1" allowOverlap="1" wp14:anchorId="16A735E4" wp14:editId="27CB3ABB">
+              <wp:anchor distT="0" distB="0" distL="114300" distR="114300" simplePos="0" relativeHeight="251693056" behindDoc="0" locked="0" layoutInCell="1" allowOverlap="1" wp14:anchorId="419E7E47" wp14:editId="785F3218">
                 <wp:simplePos x="0" y="0"/>
                 <wp:positionH relativeFrom="column">
                   <wp:posOffset>1983105</wp:posOffset>
@@ -24748,7 +24826,7 @@
         <mc:AlternateContent>
           <mc:Choice Requires="wps">
             <w:drawing>
-              <wp:anchor distT="0" distB="0" distL="114300" distR="114300" simplePos="0" relativeHeight="251698176" behindDoc="0" locked="0" layoutInCell="1" allowOverlap="1" wp14:anchorId="00A27810" wp14:editId="73E4A645">
+              <wp:anchor distT="0" distB="0" distL="114300" distR="114300" simplePos="0" relativeHeight="251698176" behindDoc="0" locked="0" layoutInCell="1" allowOverlap="1" wp14:anchorId="7711CDC8" wp14:editId="011076A8">
                 <wp:simplePos x="0" y="0"/>
                 <wp:positionH relativeFrom="column">
                   <wp:posOffset>1330325</wp:posOffset>
@@ -24907,7 +24985,7 @@
           <w:lang w:val="es-ES" w:eastAsia="es-ES"/>
         </w:rPr>
         <w:drawing>
-          <wp:anchor distT="0" distB="0" distL="114300" distR="114300" simplePos="0" relativeHeight="251694080" behindDoc="0" locked="0" layoutInCell="1" allowOverlap="1" wp14:anchorId="25CBA892" wp14:editId="110E9F84">
+          <wp:anchor distT="0" distB="0" distL="114300" distR="114300" simplePos="0" relativeHeight="251694080" behindDoc="0" locked="0" layoutInCell="1" allowOverlap="1" wp14:anchorId="6FA4CE64" wp14:editId="208EB77C">
             <wp:simplePos x="0" y="0"/>
             <wp:positionH relativeFrom="column">
               <wp:posOffset>1330325</wp:posOffset>
@@ -25013,7 +25091,7 @@
         <mc:AlternateContent>
           <mc:Choice Requires="wps">
             <w:drawing>
-              <wp:anchor distT="0" distB="0" distL="114300" distR="114300" simplePos="0" relativeHeight="251701248" behindDoc="0" locked="0" layoutInCell="1" allowOverlap="1" wp14:anchorId="40F99A36" wp14:editId="429DE867">
+              <wp:anchor distT="0" distB="0" distL="114300" distR="114300" simplePos="0" relativeHeight="251701248" behindDoc="0" locked="0" layoutInCell="1" allowOverlap="1" wp14:anchorId="1E21D74E" wp14:editId="134D9B36">
                 <wp:simplePos x="0" y="0"/>
                 <wp:positionH relativeFrom="column">
                   <wp:posOffset>674370</wp:posOffset>
@@ -25168,7 +25246,7 @@
           <w:lang w:val="es-ES" w:eastAsia="es-ES"/>
         </w:rPr>
         <w:drawing>
-          <wp:anchor distT="0" distB="0" distL="114300" distR="114300" simplePos="0" relativeHeight="251699200" behindDoc="0" locked="0" layoutInCell="1" allowOverlap="1" wp14:anchorId="03D86F17" wp14:editId="212A78E9">
+          <wp:anchor distT="0" distB="0" distL="114300" distR="114300" simplePos="0" relativeHeight="251699200" behindDoc="0" locked="0" layoutInCell="1" allowOverlap="1" wp14:anchorId="23483239" wp14:editId="23BB72C0">
             <wp:simplePos x="0" y="0"/>
             <wp:positionH relativeFrom="column">
               <wp:posOffset>674370</wp:posOffset>
@@ -25548,7 +25626,7 @@
         <mc:AlternateContent>
           <mc:Choice Requires="wps">
             <w:drawing>
-              <wp:anchor distT="0" distB="0" distL="114300" distR="114300" simplePos="0" relativeHeight="251704320" behindDoc="0" locked="0" layoutInCell="1" allowOverlap="1" wp14:anchorId="3F7C5CD5" wp14:editId="21023E7C">
+              <wp:anchor distT="0" distB="0" distL="114300" distR="114300" simplePos="0" relativeHeight="251704320" behindDoc="0" locked="0" layoutInCell="1" allowOverlap="1" wp14:anchorId="692DF282" wp14:editId="22BD5F5D">
                 <wp:simplePos x="0" y="0"/>
                 <wp:positionH relativeFrom="column">
                   <wp:posOffset>158115</wp:posOffset>
@@ -25727,7 +25805,7 @@
           <w:lang w:val="es-ES" w:eastAsia="es-ES"/>
         </w:rPr>
         <w:drawing>
-          <wp:anchor distT="0" distB="0" distL="114300" distR="114300" simplePos="0" relativeHeight="251702272" behindDoc="0" locked="0" layoutInCell="1" allowOverlap="1" wp14:anchorId="4CC1F98F" wp14:editId="488FD284">
+          <wp:anchor distT="0" distB="0" distL="114300" distR="114300" simplePos="0" relativeHeight="251702272" behindDoc="0" locked="0" layoutInCell="1" allowOverlap="1" wp14:anchorId="5600291B" wp14:editId="5F35E519">
             <wp:simplePos x="0" y="0"/>
             <wp:positionH relativeFrom="column">
               <wp:posOffset>158115</wp:posOffset>
@@ -26500,7 +26578,7 @@
         <mc:AlternateContent>
           <mc:Choice Requires="wps">
             <w:drawing>
-              <wp:anchor distT="0" distB="0" distL="114300" distR="114300" simplePos="0" relativeHeight="251707392" behindDoc="0" locked="0" layoutInCell="1" allowOverlap="1" wp14:anchorId="427929BE" wp14:editId="3D432F2C">
+              <wp:anchor distT="0" distB="0" distL="114300" distR="114300" simplePos="0" relativeHeight="251707392" behindDoc="0" locked="0" layoutInCell="1" allowOverlap="1" wp14:anchorId="31A2C653" wp14:editId="4C9F3A9D">
                 <wp:simplePos x="0" y="0"/>
                 <wp:positionH relativeFrom="column">
                   <wp:posOffset>1320165</wp:posOffset>
@@ -26659,7 +26737,7 @@
           <w:lang w:val="es-ES" w:eastAsia="es-ES"/>
         </w:rPr>
         <w:drawing>
-          <wp:anchor distT="0" distB="0" distL="114300" distR="114300" simplePos="0" relativeHeight="251705344" behindDoc="0" locked="0" layoutInCell="1" allowOverlap="1" wp14:anchorId="5972E767" wp14:editId="28244ABD">
+          <wp:anchor distT="0" distB="0" distL="114300" distR="114300" simplePos="0" relativeHeight="251705344" behindDoc="0" locked="0" layoutInCell="1" allowOverlap="1" wp14:anchorId="1398786C" wp14:editId="5B50837A">
             <wp:simplePos x="0" y="0"/>
             <wp:positionH relativeFrom="column">
               <wp:posOffset>1320165</wp:posOffset>
@@ -26764,6 +26842,163 @@
     </w:p>
     <w:p>
       <w:pPr>
+        <w:rPr>
+          <w:rFonts w:eastAsiaTheme="minorEastAsia"/>
+          <w:szCs w:val="24"/>
+          <w:lang w:val="es-ES"/>
+        </w:rPr>
+      </w:pPr>
+      <w:r>
+        <w:rPr>
+          <w:rFonts w:eastAsiaTheme="minorEastAsia"/>
+          <w:szCs w:val="24"/>
+          <w:lang w:val="es-ES"/>
+        </w:rPr>
+        <w:t xml:space="preserve">La complejidad de esta implementación a la hora de ejecutar funciones cuánticas sobre un estado arbitrario es muy variable, dado que está realmente en el tamaño de la superposición. Si se trata de una función puramente clásica podríamos operar sobre miles de qubits en un tiempo razonable ya que el número de componentes en superposición no </w:t>
+      </w:r>
+      <w:r>
+        <w:rPr>
+          <w:rFonts w:eastAsiaTheme="minorEastAsia"/>
+          <w:szCs w:val="24"/>
+          <w:lang w:val="es-ES"/>
+        </w:rPr>
+        <w:lastRenderedPageBreak/>
+        <w:t xml:space="preserve">crece. Sin embargo, cuando tenemos la superposición máxima, es decir  </w:t>
+      </w:r>
+      <m:oMath>
+        <m:sSup>
+          <m:sSupPr>
+            <m:ctrlPr>
+              <w:rPr>
+                <w:rFonts w:ascii="Cambria Math" w:eastAsiaTheme="minorEastAsia" w:hAnsi="Cambria Math"/>
+                <w:i/>
+                <w:szCs w:val="24"/>
+                <w:lang w:val="es-ES"/>
+              </w:rPr>
+            </m:ctrlPr>
+          </m:sSupPr>
+          <m:e>
+            <m:r>
+              <w:rPr>
+                <w:rFonts w:ascii="Cambria Math" w:eastAsiaTheme="minorEastAsia" w:hAnsi="Cambria Math"/>
+                <w:szCs w:val="24"/>
+                <w:lang w:val="es-ES"/>
+              </w:rPr>
+              <m:t>2</m:t>
+            </m:r>
+          </m:e>
+          <m:sup>
+            <m:r>
+              <w:rPr>
+                <w:rFonts w:ascii="Cambria Math" w:eastAsiaTheme="minorEastAsia" w:hAnsi="Cambria Math"/>
+                <w:szCs w:val="24"/>
+                <w:lang w:val="es-ES"/>
+              </w:rPr>
+              <m:t>q</m:t>
+            </m:r>
+          </m:sup>
+        </m:sSup>
+      </m:oMath>
+      <w:r>
+        <w:rPr>
+          <w:rFonts w:eastAsiaTheme="minorEastAsia"/>
+          <w:szCs w:val="24"/>
+          <w:lang w:val="es-ES"/>
+        </w:rPr>
+        <w:t>componentes, el sistema se colapsa con aproximadamente 20 qubits. El orden de complejidad del algoritmo realmente significativo es</w:t>
+      </w:r>
+      <w:r>
+        <w:rPr>
+          <w:rFonts w:eastAsiaTheme="minorEastAsia"/>
+          <w:szCs w:val="24"/>
+          <w:lang w:val="es-ES"/>
+        </w:rPr>
+        <w:t xml:space="preserve"> el de crear una superposición máxima, por ejemplo aplicando  la puerta de </w:t>
+      </w:r>
+      <w:proofErr w:type="spellStart"/>
+      <w:r>
+        <w:rPr>
+          <w:rFonts w:eastAsiaTheme="minorEastAsia"/>
+          <w:szCs w:val="24"/>
+          <w:lang w:val="es-ES"/>
+        </w:rPr>
+        <w:t>Hadamard</w:t>
+      </w:r>
+      <w:proofErr w:type="spellEnd"/>
+      <w:r>
+        <w:rPr>
+          <w:rFonts w:eastAsiaTheme="minorEastAsia"/>
+          <w:szCs w:val="24"/>
+          <w:lang w:val="es-ES"/>
+        </w:rPr>
+        <w:t xml:space="preserve"> sobre todos los qubits sucesivamente, será la operación </w:t>
+      </w:r>
+      <w:proofErr w:type="spellStart"/>
+      <w:r>
+        <w:rPr>
+          <w:rFonts w:eastAsiaTheme="minorEastAsia"/>
+          <w:szCs w:val="24"/>
+          <w:lang w:val="es-ES"/>
+        </w:rPr>
+        <w:t>mas</w:t>
+      </w:r>
+      <w:proofErr w:type="spellEnd"/>
+      <w:r>
+        <w:rPr>
+          <w:rFonts w:eastAsiaTheme="minorEastAsia"/>
+          <w:szCs w:val="24"/>
+          <w:lang w:val="es-ES"/>
+        </w:rPr>
+        <w:t xml:space="preserve"> costosa. Si partimos de un estado con </w:t>
+      </w:r>
+      <w:r>
+        <w:rPr>
+          <w:rFonts w:eastAsiaTheme="minorEastAsia"/>
+          <w:i/>
+          <w:szCs w:val="24"/>
+          <w:lang w:val="es-ES"/>
+        </w:rPr>
+        <w:t>q</w:t>
+      </w:r>
+      <w:r>
+        <w:rPr>
+          <w:rFonts w:eastAsiaTheme="minorEastAsia"/>
+          <w:szCs w:val="24"/>
+          <w:lang w:val="es-ES"/>
+        </w:rPr>
+        <w:t xml:space="preserve"> qubits, en cada paso el </w:t>
+      </w:r>
+      <w:proofErr w:type="spellStart"/>
+      <w:r>
+        <w:rPr>
+          <w:rFonts w:eastAsiaTheme="minorEastAsia"/>
+          <w:szCs w:val="24"/>
+          <w:lang w:val="es-ES"/>
+        </w:rPr>
+        <w:t>numero</w:t>
+      </w:r>
+      <w:proofErr w:type="spellEnd"/>
+      <w:r>
+        <w:rPr>
+          <w:rFonts w:eastAsiaTheme="minorEastAsia"/>
+          <w:szCs w:val="24"/>
+          <w:lang w:val="es-ES"/>
+        </w:rPr>
+        <w:t xml:space="preserve"> de </w:t>
+      </w:r>
+      <w:bookmarkStart w:id="9" w:name="_GoBack"/>
+      <w:bookmarkEnd w:id="9"/>
+      <w:r>
+        <w:rPr>
+          <w:rFonts w:eastAsiaTheme="minorEastAsia"/>
+          <w:szCs w:val="24"/>
+          <w:lang w:val="es-ES"/>
+        </w:rPr>
+        <w:t xml:space="preserve"> </w:t>
+      </w:r>
+    </w:p>
+    <w:p>
+      <w:pPr>
         <w:ind w:firstLine="284"/>
         <w:rPr>
           <w:rFonts w:eastAsiaTheme="minorEastAsia"/>
@@ -26795,23 +27030,22 @@
         <w:pStyle w:val="Ttulo2"/>
         <w:numPr>
           <w:ilvl w:val="1"/>
-          <w:numId w:val="1"/>
+          <w:numId w:val="25"/>
         </w:numPr>
         <w:rPr>
           <w:rFonts w:eastAsiaTheme="minorEastAsia"/>
           <w:lang w:val="es-ES"/>
         </w:rPr>
       </w:pPr>
-      <w:bookmarkStart w:id="11" w:name="_Toc341885552"/>
-      <w:r>
-        <w:rPr>
-          <w:rFonts w:eastAsiaTheme="minorEastAsia"/>
-          <w:lang w:val="es-ES"/>
-        </w:rPr>
-        <w:lastRenderedPageBreak/>
+      <w:bookmarkStart w:id="10" w:name="_Toc341885552"/>
+      <w:r>
+        <w:rPr>
+          <w:rFonts w:eastAsiaTheme="minorEastAsia"/>
+          <w:lang w:val="es-ES"/>
+        </w:rPr>
         <w:t>Simulando hardware en Java</w:t>
       </w:r>
-      <w:bookmarkEnd w:id="11"/>
+      <w:bookmarkEnd w:id="10"/>
     </w:p>
     <w:p>
       <w:pPr>
@@ -26924,10 +27158,11 @@
           <w:noProof/>
           <w:lang w:val="es-ES" w:eastAsia="es-ES"/>
         </w:rPr>
+        <w:lastRenderedPageBreak/>
         <mc:AlternateContent>
           <mc:Choice Requires="wps">
             <w:drawing>
-              <wp:anchor distT="0" distB="0" distL="114300" distR="114300" simplePos="0" relativeHeight="251714560" behindDoc="0" locked="0" layoutInCell="1" allowOverlap="1" wp14:anchorId="2C34B539" wp14:editId="7D19265E">
+              <wp:anchor distT="0" distB="0" distL="114300" distR="114300" simplePos="0" relativeHeight="251714560" behindDoc="0" locked="0" layoutInCell="1" allowOverlap="1" wp14:anchorId="3AD0BAA9" wp14:editId="7495A8FA">
                 <wp:simplePos x="0" y="0"/>
                 <wp:positionH relativeFrom="column">
                   <wp:posOffset>1567815</wp:posOffset>
@@ -27137,7 +27372,7 @@
           <w:lang w:val="es-ES" w:eastAsia="es-ES"/>
         </w:rPr>
         <w:drawing>
-          <wp:anchor distT="0" distB="0" distL="114300" distR="114300" simplePos="0" relativeHeight="251712512" behindDoc="0" locked="0" layoutInCell="1" allowOverlap="1" wp14:anchorId="45EF352B" wp14:editId="04D7863F">
+          <wp:anchor distT="0" distB="0" distL="114300" distR="114300" simplePos="0" relativeHeight="251712512" behindDoc="0" locked="0" layoutInCell="1" allowOverlap="1" wp14:anchorId="2C8078E1" wp14:editId="57AA2588">
             <wp:simplePos x="0" y="0"/>
             <wp:positionH relativeFrom="column">
               <wp:posOffset>1567815</wp:posOffset>
@@ -27244,14 +27479,7 @@
         <w:rPr>
           <w:lang w:val="es-ES"/>
         </w:rPr>
-        <w:t xml:space="preserve"> son instancias </w:t>
-      </w:r>
-      <w:r>
-        <w:rPr>
-          <w:lang w:val="es-ES"/>
-        </w:rPr>
-        <w:lastRenderedPageBreak/>
-        <w:t xml:space="preserve">de la clase </w:t>
+        <w:t xml:space="preserve"> son instancias de la clase </w:t>
       </w:r>
       <w:proofErr w:type="spellStart"/>
       <w:r>
@@ -27364,6 +27592,7 @@
           <w:i/>
           <w:lang w:val="es-ES"/>
         </w:rPr>
+        <w:lastRenderedPageBreak/>
         <w:t>behavior</w:t>
       </w:r>
       <w:proofErr w:type="spellEnd"/>
@@ -27438,7 +27667,7 @@
           <w:lang w:val="es-ES" w:eastAsia="es-ES"/>
         </w:rPr>
         <w:drawing>
-          <wp:anchor distT="0" distB="0" distL="114300" distR="114300" simplePos="0" relativeHeight="251708416" behindDoc="0" locked="0" layoutInCell="1" allowOverlap="1" wp14:anchorId="375435B4" wp14:editId="349D1129">
+          <wp:anchor distT="0" distB="0" distL="114300" distR="114300" simplePos="0" relativeHeight="251708416" behindDoc="0" locked="0" layoutInCell="1" allowOverlap="1" wp14:anchorId="356EAB6C" wp14:editId="71B31FFA">
             <wp:simplePos x="0" y="0"/>
             <wp:positionH relativeFrom="column">
               <wp:posOffset>853440</wp:posOffset>
@@ -27541,7 +27770,7 @@
           <w:lang w:val="es-ES" w:eastAsia="es-ES"/>
         </w:rPr>
         <w:drawing>
-          <wp:anchor distT="0" distB="0" distL="114300" distR="114300" simplePos="0" relativeHeight="251709440" behindDoc="0" locked="0" layoutInCell="1" allowOverlap="1" wp14:anchorId="757FA69E" wp14:editId="3D280305">
+          <wp:anchor distT="0" distB="0" distL="114300" distR="114300" simplePos="0" relativeHeight="251709440" behindDoc="0" locked="0" layoutInCell="1" allowOverlap="1" wp14:anchorId="7FDEC08A" wp14:editId="1F8D5EC1">
             <wp:simplePos x="0" y="0"/>
             <wp:positionH relativeFrom="column">
               <wp:posOffset>243840</wp:posOffset>
@@ -27826,14 +28055,7 @@
         <w:rPr>
           <w:lang w:val="es-ES"/>
         </w:rPr>
-        <w:t xml:space="preserve">. El método comprueba que realmente en un ciclo de subida leyendo el </w:t>
-      </w:r>
-      <w:r>
-        <w:rPr>
-          <w:lang w:val="es-ES"/>
-        </w:rPr>
-        <w:lastRenderedPageBreak/>
-        <w:t>reloj, además comprueba que la señal de habilitación está activada. Si se dan ambas, escribe y mantiene en su salida lo que tenga a la entrada.</w:t>
+        <w:t>. El método comprueba que realmente en un ciclo de subida leyendo el reloj, además comprueba que la señal de habilitación está activada. Si se dan ambas, escribe y mantiene en su salida lo que tenga a la entrada.</w:t>
       </w:r>
     </w:p>
     <w:p>
@@ -27855,8 +28077,9 @@
           <w:noProof/>
           <w:lang w:val="es-ES" w:eastAsia="es-ES"/>
         </w:rPr>
+        <w:lastRenderedPageBreak/>
         <w:drawing>
-          <wp:anchor distT="0" distB="0" distL="114300" distR="114300" simplePos="0" relativeHeight="251711488" behindDoc="0" locked="0" layoutInCell="1" allowOverlap="1" wp14:anchorId="6F24AB44" wp14:editId="6CCB47F6">
+          <wp:anchor distT="0" distB="0" distL="114300" distR="114300" simplePos="0" relativeHeight="251711488" behindDoc="0" locked="0" layoutInCell="1" allowOverlap="1" wp14:anchorId="0D78C5E4" wp14:editId="6D4C8302">
             <wp:simplePos x="0" y="0"/>
             <wp:positionH relativeFrom="column">
               <wp:posOffset>1024890</wp:posOffset>
@@ -27926,7 +28149,7 @@
           <w:lang w:val="es-ES" w:eastAsia="es-ES"/>
         </w:rPr>
         <w:drawing>
-          <wp:anchor distT="0" distB="0" distL="114300" distR="114300" simplePos="0" relativeHeight="251710464" behindDoc="0" locked="0" layoutInCell="1" allowOverlap="1" wp14:anchorId="17338D5F" wp14:editId="2FC33713">
+          <wp:anchor distT="0" distB="0" distL="114300" distR="114300" simplePos="0" relativeHeight="251710464" behindDoc="0" locked="0" layoutInCell="1" allowOverlap="1" wp14:anchorId="2B4AD2FF" wp14:editId="708D506F">
             <wp:simplePos x="0" y="0"/>
             <wp:positionH relativeFrom="column">
               <wp:posOffset>1329690</wp:posOffset>
@@ -28146,8 +28369,14 @@
         <w:rPr>
           <w:lang w:val="es-ES"/>
         </w:rPr>
+        <w:t xml:space="preserve">Cuando un sistema de un gran tamaño está en ejecución, puede tener un gran número de tareas corriendo al mismo tiempo y que deben ejecutarse en un orden estricto. El proyecto  está construido de forma que es fácil cambiar la forma en la que se sincronizan los dispositivos, se dispone de una o varias clases de sincronización que implementan la </w:t>
+      </w:r>
+      <w:r>
+        <w:rPr>
+          <w:lang w:val="es-ES"/>
+        </w:rPr>
         <w:lastRenderedPageBreak/>
-        <w:t xml:space="preserve">Cuando un sistema de un gran tamaño está en ejecución, puede tener un gran número de tareas corriendo al mismo tiempo y que deben ejecutarse en un orden estricto. El proyecto  está construido de forma que es fácil cambiar la forma en la que se sincronizan los dispositivos, se dispone de una o varias clases de sincronización que implementan la interfaz </w:t>
+        <w:t xml:space="preserve">interfaz </w:t>
       </w:r>
       <w:proofErr w:type="spellStart"/>
       <w:r>
@@ -28359,7 +28588,19 @@
         <w:rPr>
           <w:lang w:val="es-ES"/>
         </w:rPr>
-        <w:t>, activando una serie de tareas de los dispositivos que reaccionan al reloj, los síncronos.</w:t>
+        <w:t xml:space="preserve">, </w:t>
+      </w:r>
+      <w:r>
+        <w:rPr>
+          <w:lang w:val="es-ES"/>
+        </w:rPr>
+        <w:t xml:space="preserve">que normalmente será la interfaz de usuario, </w:t>
+      </w:r>
+      <w:r>
+        <w:rPr>
+          <w:lang w:val="es-ES"/>
+        </w:rPr>
+        <w:t>activando una serie de tareas de los dispositivos que reaccionan al reloj, los síncronos.</w:t>
       </w:r>
     </w:p>
     <w:p>
@@ -28379,7 +28620,7 @@
           <w:lang w:val="es-ES" w:eastAsia="es-ES"/>
         </w:rPr>
         <w:drawing>
-          <wp:anchor distT="0" distB="0" distL="114300" distR="114300" simplePos="0" relativeHeight="251715584" behindDoc="0" locked="0" layoutInCell="1" allowOverlap="1" wp14:anchorId="10B21394" wp14:editId="1AA5C519">
+          <wp:anchor distT="0" distB="0" distL="114300" distR="114300" simplePos="0" relativeHeight="251715584" behindDoc="0" locked="0" layoutInCell="1" allowOverlap="1" wp14:anchorId="78539D52" wp14:editId="3AC73B51">
             <wp:simplePos x="0" y="0"/>
             <wp:positionH relativeFrom="column">
               <wp:posOffset>1463040</wp:posOffset>
@@ -28466,7 +28707,7 @@
         </w:rPr>
         <w:lastRenderedPageBreak/>
         <w:drawing>
-          <wp:anchor distT="0" distB="0" distL="114300" distR="114300" simplePos="0" relativeHeight="251716608" behindDoc="0" locked="0" layoutInCell="1" allowOverlap="1" wp14:anchorId="0205BAE2" wp14:editId="30DF2E12">
+          <wp:anchor distT="0" distB="0" distL="114300" distR="114300" simplePos="0" relativeHeight="251716608" behindDoc="0" locked="0" layoutInCell="1" allowOverlap="1" wp14:anchorId="083B54E4" wp14:editId="673466B9">
             <wp:simplePos x="0" y="0"/>
             <wp:positionH relativeFrom="column">
               <wp:posOffset>1478280</wp:posOffset>
@@ -28552,7 +28793,7 @@
           <w:lang w:val="es-ES" w:eastAsia="es-ES"/>
         </w:rPr>
         <w:drawing>
-          <wp:anchor distT="0" distB="0" distL="114300" distR="114300" simplePos="0" relativeHeight="251717632" behindDoc="0" locked="0" layoutInCell="1" allowOverlap="1" wp14:anchorId="21476EC3" wp14:editId="4C70F173">
+          <wp:anchor distT="0" distB="0" distL="114300" distR="114300" simplePos="0" relativeHeight="251717632" behindDoc="0" locked="0" layoutInCell="1" allowOverlap="1" wp14:anchorId="6055B460" wp14:editId="52F5B9AA">
             <wp:simplePos x="0" y="0"/>
             <wp:positionH relativeFrom="column">
               <wp:posOffset>1428115</wp:posOffset>
@@ -28638,7 +28879,7 @@
           <w:lang w:val="es-ES" w:eastAsia="es-ES"/>
         </w:rPr>
         <w:drawing>
-          <wp:anchor distT="0" distB="0" distL="114300" distR="114300" simplePos="0" relativeHeight="251719680" behindDoc="0" locked="0" layoutInCell="1" allowOverlap="1" wp14:anchorId="7126627E" wp14:editId="689D5E01">
+          <wp:anchor distT="0" distB="0" distL="114300" distR="114300" simplePos="0" relativeHeight="251719680" behindDoc="0" locked="0" layoutInCell="1" allowOverlap="1" wp14:anchorId="37E09316" wp14:editId="3D779526">
             <wp:simplePos x="0" y="0"/>
             <wp:positionH relativeFrom="column">
               <wp:posOffset>1358265</wp:posOffset>
@@ -28741,7 +28982,7 @@
           <w:lang w:val="es-ES"/>
         </w:rPr>
       </w:pPr>
-      <w:bookmarkStart w:id="12" w:name="_Toc341885553"/>
+      <w:bookmarkStart w:id="11" w:name="_Toc341885553"/>
       <w:r>
         <w:rPr>
           <w:lang w:val="es-ES"/>
@@ -28755,7 +28996,7 @@
         </w:rPr>
         <w:t>qMIPS</w:t>
       </w:r>
-      <w:bookmarkEnd w:id="12"/>
+      <w:bookmarkEnd w:id="11"/>
       <w:proofErr w:type="spellEnd"/>
     </w:p>
     <w:p>
@@ -28777,7 +29018,7 @@
         <w:rPr>
           <w:lang w:val="es-ES"/>
         </w:rPr>
-        <w:t>El procesador diseñando en el proyecto está basado en una versión simplificada del MIPS clásico sin encadenamiento de instrucciones, que utiliza una cantidad variable de ciclos por instrucción</w:t>
+        <w:t>El procesador diseñando en el proyecto está basado en una versión simplificada del MIPS clásico</w:t>
       </w:r>
       <w:r>
         <w:rPr>
@@ -28789,6 +29030,18 @@
         <w:rPr>
           <w:lang w:val="es-ES"/>
         </w:rPr>
+        <w:t xml:space="preserve"> sin encadenamiento de instrucciones, que utiliza una cantidad variable de ciclos por instrucción</w:t>
+      </w:r>
+      <w:r>
+        <w:rPr>
+          <w:lang w:val="es-ES"/>
+        </w:rPr>
+        <w:t>,</w:t>
+      </w:r>
+      <w:r>
+        <w:rPr>
+          <w:lang w:val="es-ES"/>
+        </w:rPr>
         <w:t xml:space="preserve"> presentado de forma educativa en el libro [</w:t>
       </w:r>
       <w:proofErr w:type="spellStart"/>
@@ -28803,7 +29056,19 @@
         <w:rPr>
           <w:lang w:val="es-ES"/>
         </w:rPr>
-        <w:t xml:space="preserve">]. </w:t>
+        <w:t>].</w:t>
+      </w:r>
+      <w:r>
+        <w:rPr>
+          <w:lang w:val="es-ES"/>
+        </w:rPr>
+        <w:t xml:space="preserve"> Al presentado en el libro se han añadido varias instrucciones, siendo bastante cercano al procesador MIPS I.</w:t>
+      </w:r>
+      <w:r>
+        <w:rPr>
+          <w:lang w:val="es-ES"/>
+        </w:rPr>
+        <w:t xml:space="preserve"> </w:t>
       </w:r>
     </w:p>
     <w:p>
@@ -28889,71 +29154,83 @@
         <w:rPr>
           <w:lang w:val="es-ES"/>
         </w:rPr>
-        <w:t>Sólo se puede acceder a la memoria de palabra en palabra de 32 bits. No se pueden cargar o guardar otro tipo de datos.</w:t>
+        <w:t xml:space="preserve">Todas las operaciones son sobre 32 bits. No se aceptan instrucciones de </w:t>
+      </w:r>
+      <w:r>
+        <w:rPr>
+          <w:i/>
+          <w:lang w:val="es-ES"/>
+        </w:rPr>
+        <w:t>byte</w:t>
+      </w:r>
+      <w:r>
+        <w:rPr>
+          <w:lang w:val="es-ES"/>
+        </w:rPr>
+        <w:t xml:space="preserve"> o </w:t>
+      </w:r>
+      <w:proofErr w:type="spellStart"/>
+      <w:r>
+        <w:rPr>
+          <w:i/>
+          <w:lang w:val="es-ES"/>
+        </w:rPr>
+        <w:t>halfword</w:t>
+      </w:r>
+      <w:proofErr w:type="spellEnd"/>
+      <w:r>
+        <w:rPr>
+          <w:lang w:val="es-ES"/>
+        </w:rPr>
+        <w:t>.</w:t>
       </w:r>
     </w:p>
     <w:p>
       <w:pPr>
-        <w:ind w:firstLine="284"/>
-        <w:rPr>
-          <w:lang w:val="es-ES"/>
-        </w:rPr>
-      </w:pPr>
+        <w:pStyle w:val="Prrafodelista"/>
+        <w:numPr>
+          <w:ilvl w:val="0"/>
+          <w:numId w:val="19"/>
+        </w:numPr>
+        <w:rPr>
+          <w:lang w:val="es-ES"/>
+        </w:rPr>
+      </w:pPr>
+      <w:r>
+        <w:rPr>
+          <w:lang w:val="es-ES"/>
+        </w:rPr>
+        <w:t>No dispone de unidad de punto flotante, solo usa aritmética entera.</w:t>
+      </w:r>
     </w:p>
     <w:p>
       <w:pPr>
-        <w:pStyle w:val="Ttulo4"/>
-        <w:rPr>
-          <w:lang w:val="es-ES"/>
-        </w:rPr>
-      </w:pPr>
-      <w:r>
-        <w:rPr>
-          <w:lang w:val="es-ES"/>
-        </w:rPr>
-        <w:t>Las instrucciones y el compilador</w:t>
-      </w:r>
+        <w:ind w:firstLine="284"/>
+        <w:rPr>
+          <w:lang w:val="es-ES"/>
+        </w:rPr>
+      </w:pPr>
     </w:p>
     <w:p>
       <w:pPr>
-        <w:rPr>
-          <w:lang w:val="es-ES"/>
-        </w:rPr>
-      </w:pPr>
+        <w:pStyle w:val="Ttulo4"/>
+        <w:rPr>
+          <w:lang w:val="es-ES"/>
+        </w:rPr>
+      </w:pPr>
+      <w:r>
+        <w:rPr>
+          <w:lang w:val="es-ES"/>
+        </w:rPr>
+        <w:t>Las instrucciones y el compilador</w:t>
+      </w:r>
     </w:p>
     <w:p>
       <w:pPr>
-        <w:ind w:firstLine="284"/>
-        <w:rPr>
-          <w:lang w:val="es-ES"/>
-        </w:rPr>
-      </w:pPr>
-      <w:r>
-        <w:rPr>
-          <w:lang w:val="es-ES"/>
-        </w:rPr>
-        <w:t>El</w:t>
-      </w:r>
-      <w:r>
-        <w:rPr>
-          <w:lang w:val="es-ES"/>
-        </w:rPr>
-        <w:t xml:space="preserve"> procesador presentado en la fuente [</w:t>
-      </w:r>
-      <w:proofErr w:type="spellStart"/>
-      <w:r>
-        <w:rPr>
-          <w:lang w:val="es-ES"/>
-        </w:rPr>
-        <w:t>HennessyPatterson</w:t>
-      </w:r>
-      <w:proofErr w:type="spellEnd"/>
-      <w:r>
-        <w:rPr>
-          <w:lang w:val="es-ES"/>
-        </w:rPr>
-        <w:t>] aceptaba tan solo un subconjunto de las instrucciones que se han implementado. Aun así este no es un procesador MIPS clásico propiamente dicho ya que algunas instrucciones funcionan de una forma ligeramente distinta.</w:t>
-      </w:r>
+        <w:rPr>
+          <w:lang w:val="es-ES"/>
+        </w:rPr>
+      </w:pPr>
     </w:p>
     <w:p>
       <w:pPr>
@@ -28966,21 +29243,27 @@
         <w:rPr>
           <w:lang w:val="es-ES"/>
         </w:rPr>
-        <w:t xml:space="preserve">El compilador se ha desarrollado con la herramienta ANTLR. A esta herramienta se le proporcionan gramáticas en un lenguaje específico y construye </w:t>
+        <w:t>El</w:t>
+      </w:r>
+      <w:r>
+        <w:rPr>
+          <w:lang w:val="es-ES"/>
+        </w:rPr>
+        <w:t xml:space="preserve"> procesador presentado en la fuente [</w:t>
       </w:r>
       <w:proofErr w:type="spellStart"/>
       <w:r>
         <w:rPr>
           <w:lang w:val="es-ES"/>
         </w:rPr>
-        <w:t>parseadores</w:t>
+        <w:t>HennessyPatterson</w:t>
       </w:r>
       <w:proofErr w:type="spellEnd"/>
       <w:r>
         <w:rPr>
           <w:lang w:val="es-ES"/>
         </w:rPr>
-        <w:t xml:space="preserve"> en Java automáticamente.</w:t>
+        <w:t>] aceptaba tan solo un subconjunto de las instrucciones que se han implementado. Aun así este no es un procesador MIPS clásico propiamente dicho ya que algunas instrucciones funcionan de una forma ligeramente distinta.</w:t>
       </w:r>
     </w:p>
     <w:p>
@@ -28994,14 +29277,21 @@
         <w:rPr>
           <w:lang w:val="es-ES"/>
         </w:rPr>
-        <w:t xml:space="preserve">Es bastante complejo construir gramáticas de una cierta complejidad con esta herramienta y, al no ser este el objetivo del trabajo, el compilador realiza muy pocas comprobaciones más allá de que la gramática del programa sea la correcta y es bastante </w:t>
-      </w:r>
-      <w:r>
-        <w:rPr>
-          <w:lang w:val="es-ES"/>
-        </w:rPr>
-        <w:lastRenderedPageBreak/>
-        <w:t>rígido. Si el programa está mal escrito o contiene alguna incoherencia como por ejemplo una dirección negativa o fuera de rango, el programa fallará.</w:t>
+        <w:t xml:space="preserve">El compilador se ha desarrollado con la herramienta ANTLR. A esta herramienta se le proporcionan gramáticas en un lenguaje específico y construye </w:t>
+      </w:r>
+      <w:proofErr w:type="spellStart"/>
+      <w:r>
+        <w:rPr>
+          <w:lang w:val="es-ES"/>
+        </w:rPr>
+        <w:t>parseadores</w:t>
+      </w:r>
+      <w:proofErr w:type="spellEnd"/>
+      <w:r>
+        <w:rPr>
+          <w:lang w:val="es-ES"/>
+        </w:rPr>
+        <w:t xml:space="preserve"> en Java automáticamente.</w:t>
       </w:r>
     </w:p>
     <w:p>
@@ -29015,7 +29305,8 @@
         <w:rPr>
           <w:lang w:val="es-ES"/>
         </w:rPr>
-        <w:t>Los programas contienen una o varias directivas</w:t>
+        <w:lastRenderedPageBreak/>
+        <w:t>Es bastante complejo construir gramáticas de una cierta complejidad con esta herramienta y, al no ser este el objetivo del trabajo, el compilador realiza muy pocas comprobaciones más allá de que la gramática del programa sea la correcta y es bastante rígido. Si el programa está mal escrito o contiene alguna incoherencia como por ejemplo una dirección negativa o fuera de rango, el programa fallará.</w:t>
       </w:r>
     </w:p>
     <w:p>
@@ -29029,6 +29320,20 @@
         <w:rPr>
           <w:lang w:val="es-ES"/>
         </w:rPr>
+        <w:t>Los programas contienen una o varias directivas</w:t>
+      </w:r>
+    </w:p>
+    <w:p>
+      <w:pPr>
+        <w:ind w:firstLine="284"/>
+        <w:rPr>
+          <w:lang w:val="es-ES"/>
+        </w:rPr>
+      </w:pPr>
+      <w:r>
+        <w:rPr>
+          <w:lang w:val="es-ES"/>
+        </w:rPr>
         <w:t xml:space="preserve">A continuación se muestran las instrucciones que acepta el </w:t>
       </w:r>
       <w:r>
@@ -29091,14 +29396,12 @@
         </w:rPr>
         <w:t xml:space="preserve">, C representa un </w:t>
       </w:r>
-      <w:proofErr w:type="gramStart"/>
-      <w:r>
-        <w:rPr>
-          <w:lang w:val="es-ES"/>
-        </w:rPr>
-        <w:t>numero</w:t>
-      </w:r>
-      <w:proofErr w:type="gramEnd"/>
+      <w:r>
+        <w:rPr>
+          <w:lang w:val="es-ES"/>
+        </w:rPr>
+        <w:t>número</w:t>
+      </w:r>
       <w:r>
         <w:rPr>
           <w:lang w:val="es-ES"/>
@@ -31172,6 +31475,7 @@
         <w:rPr>
           <w:lang w:val="es-ES"/>
         </w:rPr>
+        <w:lastRenderedPageBreak/>
         <w:t>lw</w:t>
       </w:r>
       <w:proofErr w:type="spellEnd"/>
@@ -31268,7 +31572,6 @@
         <w:rPr>
           <w:lang w:val="es-ES"/>
         </w:rPr>
-        <w:lastRenderedPageBreak/>
         <w:t>sw</w:t>
       </w:r>
       <w:proofErr w:type="spellEnd"/>
@@ -32266,7 +32569,47 @@
         <w:rPr>
           <w:lang w:val="es-ES"/>
         </w:rPr>
+        <w:t>[IMAGEN ARQUITECTURA]</w:t>
+      </w:r>
+    </w:p>
+    <w:p>
+      <w:pPr>
+        <w:rPr>
+          <w:lang w:val="es-ES"/>
+        </w:rPr>
+      </w:pPr>
+      <w:r>
+        <w:rPr>
+          <w:lang w:val="es-ES"/>
+        </w:rPr>
         <w:br w:type="page"/>
+      </w:r>
+    </w:p>
+    <w:p>
+      <w:pPr>
+        <w:rPr>
+          <w:lang w:val="es-ES"/>
+        </w:rPr>
+      </w:pPr>
+      <w:r>
+        <w:rPr>
+          <w:lang w:val="es-ES"/>
+        </w:rPr>
+        <w:lastRenderedPageBreak/>
+        <w:t xml:space="preserve">El camino de datos lo gobierna una unidad de control implementado en la clase </w:t>
+      </w:r>
+      <w:r>
+        <w:rPr>
+          <w:i/>
+          <w:lang w:val="es-ES"/>
+        </w:rPr>
+        <w:t>QuantumMIPSControlUnit.java</w:t>
+      </w:r>
+      <w:r>
+        <w:rPr>
+          <w:lang w:val="es-ES"/>
+        </w:rPr>
+        <w:t xml:space="preserve">, </w:t>
       </w:r>
     </w:p>
     <w:p>
@@ -32274,21 +32617,20 @@
         <w:pStyle w:val="Ttulo1"/>
         <w:numPr>
           <w:ilvl w:val="0"/>
-          <w:numId w:val="1"/>
+          <w:numId w:val="25"/>
         </w:numPr>
         <w:rPr>
           <w:lang w:val="es-ES"/>
         </w:rPr>
       </w:pPr>
-      <w:bookmarkStart w:id="13" w:name="_Toc341885554"/>
-      <w:r>
-        <w:rPr>
-          <w:lang w:val="es-ES"/>
-        </w:rPr>
-        <w:lastRenderedPageBreak/>
+      <w:bookmarkStart w:id="12" w:name="_Toc341885554"/>
+      <w:r>
+        <w:rPr>
+          <w:lang w:val="es-ES"/>
+        </w:rPr>
         <w:t>Conclusiones</w:t>
       </w:r>
-      <w:bookmarkEnd w:id="13"/>
+      <w:bookmarkEnd w:id="12"/>
     </w:p>
     <w:p>
       <w:pPr>
@@ -32314,13 +32656,13 @@
         <w:pStyle w:val="Ttulo1"/>
         <w:numPr>
           <w:ilvl w:val="0"/>
-          <w:numId w:val="1"/>
+          <w:numId w:val="25"/>
         </w:numPr>
         <w:rPr>
           <w:lang w:val="es-ES"/>
         </w:rPr>
       </w:pPr>
-      <w:bookmarkStart w:id="14" w:name="_Toc341885555"/>
+      <w:bookmarkStart w:id="13" w:name="_Toc341885555"/>
       <w:r>
         <w:rPr>
           <w:lang w:val="es-ES"/>
@@ -32328,7 +32670,7 @@
         <w:lastRenderedPageBreak/>
         <w:t>Futuras líneas</w:t>
       </w:r>
-      <w:bookmarkEnd w:id="14"/>
+      <w:bookmarkEnd w:id="13"/>
     </w:p>
     <w:p>
       <w:pPr>
@@ -32354,13 +32696,13 @@
         <w:pStyle w:val="Ttulo1"/>
         <w:numPr>
           <w:ilvl w:val="0"/>
-          <w:numId w:val="1"/>
+          <w:numId w:val="25"/>
         </w:numPr>
         <w:rPr>
           <w:lang w:val="es-ES"/>
         </w:rPr>
       </w:pPr>
-      <w:bookmarkStart w:id="15" w:name="_Toc341885556"/>
+      <w:bookmarkStart w:id="14" w:name="_Toc341885556"/>
       <w:r>
         <w:rPr>
           <w:lang w:val="es-ES"/>
@@ -32368,7 +32710,7 @@
         <w:lastRenderedPageBreak/>
         <w:t>Bibliografía</w:t>
       </w:r>
-      <w:bookmarkEnd w:id="15"/>
+      <w:bookmarkEnd w:id="14"/>
     </w:p>
     <w:p>
       <w:pPr>
@@ -32394,13 +32736,13 @@
         <w:pStyle w:val="Ttulo1"/>
         <w:numPr>
           <w:ilvl w:val="0"/>
-          <w:numId w:val="1"/>
+          <w:numId w:val="25"/>
         </w:numPr>
         <w:rPr>
           <w:lang w:val="es-ES"/>
         </w:rPr>
       </w:pPr>
-      <w:bookmarkStart w:id="16" w:name="_Toc341885557"/>
+      <w:bookmarkStart w:id="15" w:name="_Toc341885557"/>
       <w:r>
         <w:rPr>
           <w:lang w:val="es-ES"/>
@@ -32408,7 +32750,7 @@
         <w:lastRenderedPageBreak/>
         <w:t>Anexo A: Código fuente</w:t>
       </w:r>
-      <w:bookmarkEnd w:id="16"/>
+      <w:bookmarkEnd w:id="15"/>
     </w:p>
     <w:sectPr>
       <w:headerReference w:type="default" r:id="rId25"/>
@@ -32477,7 +32819,7 @@
             <w:noProof/>
             <w:lang w:val="es-ES"/>
           </w:rPr>
-          <w:t>12</w:t>
+          <w:t>27</w:t>
         </w:r>
         <w:r>
           <w:fldChar w:fldCharType="end"/>
@@ -34287,6 +34629,119 @@
     </w:lvl>
   </w:abstractNum>
   <w:abstractNum w:abstractNumId="16">
+    <w:nsid w:val="4292139A"/>
+    <w:multiLevelType w:val="multilevel"/>
+    <w:tmpl w:val="7CF09B82"/>
+    <w:lvl w:ilvl="0">
+      <w:start w:val="2"/>
+      <w:numFmt w:val="decimal"/>
+      <w:lvlText w:val="%1"/>
+      <w:lvlJc w:val="left"/>
+      <w:pPr>
+        <w:ind w:left="360" w:hanging="360"/>
+      </w:pPr>
+      <w:rPr>
+        <w:rFonts w:hint="default"/>
+      </w:rPr>
+    </w:lvl>
+    <w:lvl w:ilvl="1">
+      <w:start w:val="3"/>
+      <w:numFmt w:val="decimal"/>
+      <w:lvlText w:val="%1.%2"/>
+      <w:lvlJc w:val="left"/>
+      <w:pPr>
+        <w:ind w:left="1080" w:hanging="720"/>
+      </w:pPr>
+      <w:rPr>
+        <w:rFonts w:hint="default"/>
+      </w:rPr>
+    </w:lvl>
+    <w:lvl w:ilvl="2">
+      <w:start w:val="1"/>
+      <w:numFmt w:val="decimal"/>
+      <w:lvlText w:val="%1.%2.%3"/>
+      <w:lvlJc w:val="left"/>
+      <w:pPr>
+        <w:ind w:left="1440" w:hanging="720"/>
+      </w:pPr>
+      <w:rPr>
+        <w:rFonts w:hint="default"/>
+      </w:rPr>
+    </w:lvl>
+    <w:lvl w:ilvl="3">
+      <w:start w:val="1"/>
+      <w:numFmt w:val="decimal"/>
+      <w:lvlText w:val="%1.%2.%3.%4"/>
+      <w:lvlJc w:val="left"/>
+      <w:pPr>
+        <w:ind w:left="2160" w:hanging="1080"/>
+      </w:pPr>
+      <w:rPr>
+        <w:rFonts w:hint="default"/>
+      </w:rPr>
+    </w:lvl>
+    <w:lvl w:ilvl="4">
+      <w:start w:val="1"/>
+      <w:numFmt w:val="decimal"/>
+      <w:lvlText w:val="%1.%2.%3.%4.%5"/>
+      <w:lvlJc w:val="left"/>
+      <w:pPr>
+        <w:ind w:left="2520" w:hanging="1080"/>
+      </w:pPr>
+      <w:rPr>
+        <w:rFonts w:hint="default"/>
+      </w:rPr>
+    </w:lvl>
+    <w:lvl w:ilvl="5">
+      <w:start w:val="1"/>
+      <w:numFmt w:val="decimal"/>
+      <w:lvlText w:val="%1.%2.%3.%4.%5.%6"/>
+      <w:lvlJc w:val="left"/>
+      <w:pPr>
+        <w:ind w:left="3240" w:hanging="1440"/>
+      </w:pPr>
+      <w:rPr>
+        <w:rFonts w:hint="default"/>
+      </w:rPr>
+    </w:lvl>
+    <w:lvl w:ilvl="6">
+      <w:start w:val="1"/>
+      <w:numFmt w:val="decimal"/>
+      <w:lvlText w:val="%1.%2.%3.%4.%5.%6.%7"/>
+      <w:lvlJc w:val="left"/>
+      <w:pPr>
+        <w:ind w:left="3960" w:hanging="1800"/>
+      </w:pPr>
+      <w:rPr>
+        <w:rFonts w:hint="default"/>
+      </w:rPr>
+    </w:lvl>
+    <w:lvl w:ilvl="7">
+      <w:start w:val="1"/>
+      <w:numFmt w:val="decimal"/>
+      <w:lvlText w:val="%1.%2.%3.%4.%5.%6.%7.%8"/>
+      <w:lvlJc w:val="left"/>
+      <w:pPr>
+        <w:ind w:left="4320" w:hanging="1800"/>
+      </w:pPr>
+      <w:rPr>
+        <w:rFonts w:hint="default"/>
+      </w:rPr>
+    </w:lvl>
+    <w:lvl w:ilvl="8">
+      <w:start w:val="1"/>
+      <w:numFmt w:val="decimal"/>
+      <w:lvlText w:val="%1.%2.%3.%4.%5.%6.%7.%8.%9"/>
+      <w:lvlJc w:val="left"/>
+      <w:pPr>
+        <w:ind w:left="5040" w:hanging="2160"/>
+      </w:pPr>
+      <w:rPr>
+        <w:rFonts w:hint="default"/>
+      </w:rPr>
+    </w:lvl>
+  </w:abstractNum>
+  <w:abstractNum w:abstractNumId="17">
     <w:nsid w:val="46A56DD2"/>
     <w:multiLevelType w:val="hybridMultilevel"/>
     <w:tmpl w:val="F3360F94"/>
@@ -34375,7 +34830,7 @@
       </w:pPr>
     </w:lvl>
   </w:abstractNum>
-  <w:abstractNum w:abstractNumId="17">
+  <w:abstractNum w:abstractNumId="18">
     <w:nsid w:val="4B90110F"/>
     <w:multiLevelType w:val="hybridMultilevel"/>
     <w:tmpl w:val="432670B8"/>
@@ -34488,7 +34943,120 @@
       </w:rPr>
     </w:lvl>
   </w:abstractNum>
-  <w:abstractNum w:abstractNumId="18">
+  <w:abstractNum w:abstractNumId="19">
+    <w:nsid w:val="53F5189F"/>
+    <w:multiLevelType w:val="multilevel"/>
+    <w:tmpl w:val="7CF09B82"/>
+    <w:lvl w:ilvl="0">
+      <w:start w:val="2"/>
+      <w:numFmt w:val="decimal"/>
+      <w:lvlText w:val="%1"/>
+      <w:lvlJc w:val="left"/>
+      <w:pPr>
+        <w:ind w:left="360" w:hanging="360"/>
+      </w:pPr>
+      <w:rPr>
+        <w:rFonts w:hint="default"/>
+      </w:rPr>
+    </w:lvl>
+    <w:lvl w:ilvl="1">
+      <w:start w:val="3"/>
+      <w:numFmt w:val="decimal"/>
+      <w:lvlText w:val="%1.%2"/>
+      <w:lvlJc w:val="left"/>
+      <w:pPr>
+        <w:ind w:left="1080" w:hanging="720"/>
+      </w:pPr>
+      <w:rPr>
+        <w:rFonts w:hint="default"/>
+      </w:rPr>
+    </w:lvl>
+    <w:lvl w:ilvl="2">
+      <w:start w:val="1"/>
+      <w:numFmt w:val="decimal"/>
+      <w:lvlText w:val="%1.%2.%3"/>
+      <w:lvlJc w:val="left"/>
+      <w:pPr>
+        <w:ind w:left="1440" w:hanging="720"/>
+      </w:pPr>
+      <w:rPr>
+        <w:rFonts w:hint="default"/>
+      </w:rPr>
+    </w:lvl>
+    <w:lvl w:ilvl="3">
+      <w:start w:val="1"/>
+      <w:numFmt w:val="decimal"/>
+      <w:lvlText w:val="%1.%2.%3.%4"/>
+      <w:lvlJc w:val="left"/>
+      <w:pPr>
+        <w:ind w:left="2160" w:hanging="1080"/>
+      </w:pPr>
+      <w:rPr>
+        <w:rFonts w:hint="default"/>
+      </w:rPr>
+    </w:lvl>
+    <w:lvl w:ilvl="4">
+      <w:start w:val="1"/>
+      <w:numFmt w:val="decimal"/>
+      <w:lvlText w:val="%1.%2.%3.%4.%5"/>
+      <w:lvlJc w:val="left"/>
+      <w:pPr>
+        <w:ind w:left="2520" w:hanging="1080"/>
+      </w:pPr>
+      <w:rPr>
+        <w:rFonts w:hint="default"/>
+      </w:rPr>
+    </w:lvl>
+    <w:lvl w:ilvl="5">
+      <w:start w:val="1"/>
+      <w:numFmt w:val="decimal"/>
+      <w:lvlText w:val="%1.%2.%3.%4.%5.%6"/>
+      <w:lvlJc w:val="left"/>
+      <w:pPr>
+        <w:ind w:left="3240" w:hanging="1440"/>
+      </w:pPr>
+      <w:rPr>
+        <w:rFonts w:hint="default"/>
+      </w:rPr>
+    </w:lvl>
+    <w:lvl w:ilvl="6">
+      <w:start w:val="1"/>
+      <w:numFmt w:val="decimal"/>
+      <w:lvlText w:val="%1.%2.%3.%4.%5.%6.%7"/>
+      <w:lvlJc w:val="left"/>
+      <w:pPr>
+        <w:ind w:left="3960" w:hanging="1800"/>
+      </w:pPr>
+      <w:rPr>
+        <w:rFonts w:hint="default"/>
+      </w:rPr>
+    </w:lvl>
+    <w:lvl w:ilvl="7">
+      <w:start w:val="1"/>
+      <w:numFmt w:val="decimal"/>
+      <w:lvlText w:val="%1.%2.%3.%4.%5.%6.%7.%8"/>
+      <w:lvlJc w:val="left"/>
+      <w:pPr>
+        <w:ind w:left="4320" w:hanging="1800"/>
+      </w:pPr>
+      <w:rPr>
+        <w:rFonts w:hint="default"/>
+      </w:rPr>
+    </w:lvl>
+    <w:lvl w:ilvl="8">
+      <w:start w:val="1"/>
+      <w:numFmt w:val="decimal"/>
+      <w:lvlText w:val="%1.%2.%3.%4.%5.%6.%7.%8.%9"/>
+      <w:lvlJc w:val="left"/>
+      <w:pPr>
+        <w:ind w:left="5040" w:hanging="2160"/>
+      </w:pPr>
+      <w:rPr>
+        <w:rFonts w:hint="default"/>
+      </w:rPr>
+    </w:lvl>
+  </w:abstractNum>
+  <w:abstractNum w:abstractNumId="20">
     <w:nsid w:val="5B8D03B2"/>
     <w:multiLevelType w:val="hybridMultilevel"/>
     <w:tmpl w:val="F4669B32"/>
@@ -34601,7 +35169,7 @@
       </w:rPr>
     </w:lvl>
   </w:abstractNum>
-  <w:abstractNum w:abstractNumId="19">
+  <w:abstractNum w:abstractNumId="21">
     <w:nsid w:val="6108303E"/>
     <w:multiLevelType w:val="hybridMultilevel"/>
     <w:tmpl w:val="F94C6D08"/>
@@ -34714,7 +35282,7 @@
       </w:rPr>
     </w:lvl>
   </w:abstractNum>
-  <w:abstractNum w:abstractNumId="20">
+  <w:abstractNum w:abstractNumId="22">
     <w:nsid w:val="62F81B45"/>
     <w:multiLevelType w:val="hybridMultilevel"/>
     <w:tmpl w:val="D1D0C5C8"/>
@@ -34827,7 +35395,7 @@
       </w:rPr>
     </w:lvl>
   </w:abstractNum>
-  <w:abstractNum w:abstractNumId="21">
+  <w:abstractNum w:abstractNumId="23">
     <w:nsid w:val="724F0701"/>
     <w:multiLevelType w:val="hybridMultilevel"/>
     <w:tmpl w:val="A040606C"/>
@@ -34940,7 +35508,7 @@
       </w:rPr>
     </w:lvl>
   </w:abstractNum>
-  <w:abstractNum w:abstractNumId="22">
+  <w:abstractNum w:abstractNumId="24">
     <w:nsid w:val="7D3937D6"/>
     <w:multiLevelType w:val="hybridMultilevel"/>
     <w:tmpl w:val="CB74C62E"/>
@@ -35053,7 +35621,7 @@
       </w:rPr>
     </w:lvl>
   </w:abstractNum>
-  <w:abstractNum w:abstractNumId="23">
+  <w:abstractNum w:abstractNumId="25">
     <w:nsid w:val="7E636484"/>
     <w:multiLevelType w:val="hybridMultilevel"/>
     <w:tmpl w:val="207A5CA8"/>
@@ -35176,16 +35744,16 @@
     <w:abstractNumId w:val="8"/>
   </w:num>
   <w:num w:numId="4">
-    <w:abstractNumId w:val="17"/>
+    <w:abstractNumId w:val="18"/>
   </w:num>
   <w:num w:numId="5">
-    <w:abstractNumId w:val="20"/>
+    <w:abstractNumId w:val="22"/>
   </w:num>
   <w:num w:numId="6">
     <w:abstractNumId w:val="1"/>
   </w:num>
   <w:num w:numId="7">
-    <w:abstractNumId w:val="22"/>
+    <w:abstractNumId w:val="24"/>
   </w:num>
   <w:num w:numId="8">
     <w:abstractNumId w:val="3"/>
@@ -35203,13 +35771,13 @@
     <w:abstractNumId w:val="4"/>
   </w:num>
   <w:num w:numId="13">
-    <w:abstractNumId w:val="19"/>
+    <w:abstractNumId w:val="21"/>
   </w:num>
   <w:num w:numId="14">
-    <w:abstractNumId w:val="23"/>
+    <w:abstractNumId w:val="25"/>
   </w:num>
   <w:num w:numId="15">
-    <w:abstractNumId w:val="16"/>
+    <w:abstractNumId w:val="17"/>
   </w:num>
   <w:num w:numId="16">
     <w:abstractNumId w:val="10"/>
@@ -35221,7 +35789,7 @@
     <w:abstractNumId w:val="0"/>
   </w:num>
   <w:num w:numId="19">
-    <w:abstractNumId w:val="18"/>
+    <w:abstractNumId w:val="20"/>
   </w:num>
   <w:num w:numId="20">
     <w:abstractNumId w:val="13"/>
@@ -35230,13 +35798,19 @@
     <w:abstractNumId w:val="5"/>
   </w:num>
   <w:num w:numId="22">
-    <w:abstractNumId w:val="21"/>
+    <w:abstractNumId w:val="23"/>
   </w:num>
   <w:num w:numId="23">
     <w:abstractNumId w:val="14"/>
   </w:num>
   <w:num w:numId="24">
     <w:abstractNumId w:val="9"/>
+  </w:num>
+  <w:num w:numId="25">
+    <w:abstractNumId w:val="19"/>
+  </w:num>
+  <w:num w:numId="26">
+    <w:abstractNumId w:val="16"/>
   </w:num>
 </w:numbering>
 </file>
@@ -36419,6 +36993,515 @@
 </w:styles>
 </file>
 
+<file path=word/glossary/document.xml><?xml version="1.0" encoding="utf-8"?>
+<w:glossaryDocument xmlns:wpc="http://schemas.microsoft.com/office/word/2010/wordprocessingCanvas" xmlns:mc="http://schemas.openxmlformats.org/markup-compatibility/2006" xmlns:o="urn:schemas-microsoft-com:office:office" xmlns:r="http://schemas.openxmlformats.org/officeDocument/2006/relationships" xmlns:m="http://schemas.openxmlformats.org/officeDocument/2006/math" xmlns:v="urn:schemas-microsoft-com:vml" xmlns:wp14="http://schemas.microsoft.com/office/word/2010/wordprocessingDrawing" xmlns:wp="http://schemas.openxmlformats.org/drawingml/2006/wordprocessingDrawing" xmlns:w10="urn:schemas-microsoft-com:office:word" xmlns:w="http://schemas.openxmlformats.org/wordprocessingml/2006/main" xmlns:w14="http://schemas.microsoft.com/office/word/2010/wordml" xmlns:wpg="http://schemas.microsoft.com/office/word/2010/wordprocessingGroup" xmlns:wpi="http://schemas.microsoft.com/office/word/2010/wordprocessingInk" xmlns:wne="http://schemas.microsoft.com/office/word/2006/wordml" xmlns:wps="http://schemas.microsoft.com/office/word/2010/wordprocessingShape" mc:Ignorable="w14 wp14"/>
+</file>
+
+<file path=word/glossary/fontTable.xml><?xml version="1.0" encoding="utf-8"?>
+<w:fonts xmlns:mc="http://schemas.openxmlformats.org/markup-compatibility/2006" xmlns:r="http://schemas.openxmlformats.org/officeDocument/2006/relationships" xmlns:w="http://schemas.openxmlformats.org/wordprocessingml/2006/main" xmlns:w14="http://schemas.microsoft.com/office/word/2010/wordml" mc:Ignorable="w14">
+  <w:font w:name="Symbol">
+    <w:panose1 w:val="05050102010706020507"/>
+    <w:charset w:val="02"/>
+    <w:family w:val="roman"/>
+    <w:pitch w:val="variable"/>
+    <w:sig w:usb0="00000000" w:usb1="10000000" w:usb2="00000000" w:usb3="00000000" w:csb0="80000000" w:csb1="00000000"/>
+  </w:font>
+  <w:font w:name="Times New Roman">
+    <w:panose1 w:val="02020603050405020304"/>
+    <w:charset w:val="00"/>
+    <w:family w:val="roman"/>
+    <w:pitch w:val="variable"/>
+    <w:sig w:usb0="E0002AFF" w:usb1="C0007841" w:usb2="00000009" w:usb3="00000000" w:csb0="000001FF" w:csb1="00000000"/>
+  </w:font>
+  <w:font w:name="Courier New">
+    <w:panose1 w:val="02070309020205020404"/>
+    <w:charset w:val="00"/>
+    <w:family w:val="modern"/>
+    <w:pitch w:val="fixed"/>
+    <w:sig w:usb0="E0002AFF" w:usb1="C0007843" w:usb2="00000009" w:usb3="00000000" w:csb0="000001FF" w:csb1="00000000"/>
+  </w:font>
+  <w:font w:name="Wingdings">
+    <w:panose1 w:val="05000000000000000000"/>
+    <w:charset w:val="02"/>
+    <w:family w:val="auto"/>
+    <w:pitch w:val="variable"/>
+    <w:sig w:usb0="00000000" w:usb1="10000000" w:usb2="00000000" w:usb3="00000000" w:csb0="80000000" w:csb1="00000000"/>
+  </w:font>
+  <w:font w:name="Calibri">
+    <w:panose1 w:val="020F0502020204030204"/>
+    <w:charset w:val="00"/>
+    <w:family w:val="swiss"/>
+    <w:pitch w:val="variable"/>
+    <w:sig w:usb0="E00002FF" w:usb1="4000ACFF" w:usb2="00000001" w:usb3="00000000" w:csb0="0000019F" w:csb1="00000000"/>
+  </w:font>
+  <w:font w:name="Cambria">
+    <w:panose1 w:val="02040503050406030204"/>
+    <w:charset w:val="00"/>
+    <w:family w:val="roman"/>
+    <w:pitch w:val="variable"/>
+    <w:sig w:usb0="E00002FF" w:usb1="400004FF" w:usb2="00000000" w:usb3="00000000" w:csb0="0000019F" w:csb1="00000000"/>
+  </w:font>
+  <w:font w:name="Tahoma">
+    <w:panose1 w:val="020B0604030504040204"/>
+    <w:charset w:val="00"/>
+    <w:family w:val="swiss"/>
+    <w:pitch w:val="variable"/>
+    <w:sig w:usb0="E1002EFF" w:usb1="C000605B" w:usb2="00000029" w:usb3="00000000" w:csb0="000101FF" w:csb1="00000000"/>
+  </w:font>
+  <w:font w:name="Cambria Math">
+    <w:panose1 w:val="02040503050406030204"/>
+    <w:charset w:val="00"/>
+    <w:family w:val="roman"/>
+    <w:pitch w:val="variable"/>
+    <w:sig w:usb0="E00002FF" w:usb1="420024FF" w:usb2="00000000" w:usb3="00000000" w:csb0="0000019F" w:csb1="00000000"/>
+  </w:font>
+</w:fonts>
+</file>
+
+<file path=word/glossary/settings.xml><?xml version="1.0" encoding="utf-8"?>
+<w:settings xmlns:mc="http://schemas.openxmlformats.org/markup-compatibility/2006" xmlns:o="urn:schemas-microsoft-com:office:office" xmlns:r="http://schemas.openxmlformats.org/officeDocument/2006/relationships" xmlns:m="http://schemas.openxmlformats.org/officeDocument/2006/math" xmlns:v="urn:schemas-microsoft-com:vml" xmlns:w10="urn:schemas-microsoft-com:office:word" xmlns:w="http://schemas.openxmlformats.org/wordprocessingml/2006/main" xmlns:w14="http://schemas.microsoft.com/office/word/2010/wordml" xmlns:sl="http://schemas.openxmlformats.org/schemaLibrary/2006/main" mc:Ignorable="w14">
+  <w:view w:val="normal"/>
+  <w:defaultTabStop w:val="708"/>
+  <w:hyphenationZone w:val="425"/>
+  <w:characterSpacingControl w:val="doNotCompress"/>
+  <w:compat>
+    <w:useFELayout/>
+    <w:compatSetting w:name="compatibilityMode" w:uri="http://schemas.microsoft.com/office/word" w:val="14"/>
+    <w:compatSetting w:name="overrideTableStyleFontSizeAndJustification" w:uri="http://schemas.microsoft.com/office/word" w:val="1"/>
+    <w:compatSetting w:name="enableOpenTypeFeatures" w:uri="http://schemas.microsoft.com/office/word" w:val="1"/>
+    <w:compatSetting w:name="doNotFlipMirrorIndents" w:uri="http://schemas.microsoft.com/office/word" w:val="1"/>
+  </w:compat>
+  <w:rsids>
+    <w:rsidRoot w:val="0020622F"/>
+    <w:rsid w:val="0020622F"/>
+  </w:rsids>
+  <m:mathPr>
+    <m:mathFont m:val="Cambria Math"/>
+    <m:brkBin m:val="before"/>
+    <m:brkBinSub m:val="--"/>
+    <m:smallFrac m:val="0"/>
+    <m:dispDef/>
+    <m:lMargin m:val="0"/>
+    <m:rMargin m:val="0"/>
+    <m:defJc m:val="centerGroup"/>
+    <m:wrapIndent m:val="1440"/>
+    <m:intLim m:val="subSup"/>
+    <m:naryLim m:val="undOvr"/>
+  </m:mathPr>
+  <w:themeFontLang w:val="es-ES"/>
+  <w:clrSchemeMapping w:bg1="light1" w:t1="dark1" w:bg2="light2" w:t2="dark2" w:accent1="accent1" w:accent2="accent2" w:accent3="accent3" w:accent4="accent4" w:accent5="accent5" w:accent6="accent6" w:hyperlink="hyperlink" w:followedHyperlink="followedHyperlink"/>
+  <w:decimalSymbol w:val=","/>
+  <w:listSeparator w:val=";"/>
+</w:settings>
+</file>
+
+<file path=word/glossary/styles.xml><?xml version="1.0" encoding="utf-8"?>
+<w:styles xmlns:mc="http://schemas.openxmlformats.org/markup-compatibility/2006" xmlns:r="http://schemas.openxmlformats.org/officeDocument/2006/relationships" xmlns:w="http://schemas.openxmlformats.org/wordprocessingml/2006/main" xmlns:w14="http://schemas.microsoft.com/office/word/2010/wordml" mc:Ignorable="w14">
+  <w:docDefaults>
+    <w:rPrDefault>
+      <w:rPr>
+        <w:rFonts w:asciiTheme="minorHAnsi" w:eastAsiaTheme="minorEastAsia" w:hAnsiTheme="minorHAnsi" w:cstheme="minorBidi"/>
+        <w:sz w:val="22"/>
+        <w:szCs w:val="22"/>
+        <w:lang w:val="es-ES" w:eastAsia="es-ES" w:bidi="ar-SA"/>
+      </w:rPr>
+    </w:rPrDefault>
+    <w:pPrDefault>
+      <w:pPr>
+        <w:spacing w:after="200" w:line="276" w:lineRule="auto"/>
+      </w:pPr>
+    </w:pPrDefault>
+  </w:docDefaults>
+  <w:latentStyles w:defLockedState="0" w:defUIPriority="99" w:defSemiHidden="1" w:defUnhideWhenUsed="1" w:defQFormat="0" w:count="267">
+    <w:lsdException w:name="Normal" w:semiHidden="0" w:uiPriority="0" w:unhideWhenUsed="0" w:qFormat="1"/>
+    <w:lsdException w:name="heading 1" w:semiHidden="0" w:uiPriority="9" w:unhideWhenUsed="0" w:qFormat="1"/>
+    <w:lsdException w:name="heading 2" w:uiPriority="9" w:qFormat="1"/>
+    <w:lsdException w:name="heading 3" w:uiPriority="9" w:qFormat="1"/>
+    <w:lsdException w:name="heading 4" w:uiPriority="9" w:qFormat="1"/>
+    <w:lsdException w:name="heading 5" w:uiPriority="9" w:qFormat="1"/>
+    <w:lsdException w:name="heading 6" w:uiPriority="9" w:qFormat="1"/>
+    <w:lsdException w:name="heading 7" w:uiPriority="9" w:qFormat="1"/>
+    <w:lsdException w:name="heading 8" w:uiPriority="9" w:qFormat="1"/>
+    <w:lsdException w:name="heading 9" w:uiPriority="9" w:qFormat="1"/>
+    <w:lsdException w:name="toc 1" w:uiPriority="39"/>
+    <w:lsdException w:name="toc 2" w:uiPriority="39"/>
+    <w:lsdException w:name="toc 3" w:uiPriority="39"/>
+    <w:lsdException w:name="toc 4" w:uiPriority="39"/>
+    <w:lsdException w:name="toc 5" w:uiPriority="39"/>
+    <w:lsdException w:name="toc 6" w:uiPriority="39"/>
+    <w:lsdException w:name="toc 7" w:uiPriority="39"/>
+    <w:lsdException w:name="toc 8" w:uiPriority="39"/>
+    <w:lsdException w:name="toc 9" w:uiPriority="39"/>
+    <w:lsdException w:name="caption" w:uiPriority="35" w:qFormat="1"/>
+    <w:lsdException w:name="Title" w:semiHidden="0" w:uiPriority="10" w:unhideWhenUsed="0" w:qFormat="1"/>
+    <w:lsdException w:name="Default Paragraph Font" w:uiPriority="1"/>
+    <w:lsdException w:name="Subtitle" w:semiHidden="0" w:uiPriority="11" w:unhideWhenUsed="0" w:qFormat="1"/>
+    <w:lsdException w:name="Strong" w:semiHidden="0" w:uiPriority="22" w:unhideWhenUsed="0" w:qFormat="1"/>
+    <w:lsdException w:name="Emphasis" w:semiHidden="0" w:uiPriority="20" w:unhideWhenUsed="0" w:qFormat="1"/>
+    <w:lsdException w:name="Table Grid" w:semiHidden="0" w:uiPriority="59" w:unhideWhenUsed="0"/>
+    <w:lsdException w:name="Placeholder Text" w:unhideWhenUsed="0"/>
+    <w:lsdException w:name="No Spacing" w:semiHidden="0" w:uiPriority="1" w:unhideWhenUsed="0" w:qFormat="1"/>
+    <w:lsdException w:name="Light Shading" w:semiHidden="0" w:uiPriority="60" w:unhideWhenUsed="0"/>
+    <w:lsdException w:name="Light List" w:semiHidden="0" w:uiPriority="61" w:unhideWhenUsed="0"/>
+    <w:lsdException w:name="Light Grid" w:semiHidden="0" w:uiPriority="62" w:unhideWhenUsed="0"/>
+    <w:lsdException w:name="Medium Shading 1" w:semiHidden="0" w:uiPriority="63" w:unhideWhenUsed="0"/>
+    <w:lsdException w:name="Medium Shading 2" w:semiHidden="0" w:uiPriority="64" w:unhideWhenUsed="0"/>
+    <w:lsdException w:name="Medium List 1" w:semiHidden="0" w:uiPriority="65" w:unhideWhenUsed="0"/>
+    <w:lsdException w:name="Medium List 2" w:semiHidden="0" w:uiPriority="66" w:unhideWhenUsed="0"/>
+    <w:lsdException w:name="Medium Grid 1" w:semiHidden="0" w:uiPriority="67" w:unhideWhenUsed="0"/>
+    <w:lsdException w:name="Medium Grid 2" w:semiHidden="0" w:uiPriority="68" w:unhideWhenUsed="0"/>
+    <w:lsdException w:name="Medium Grid 3" w:semiHidden="0" w:uiPriority="69" w:unhideWhenUsed="0"/>
+    <w:lsdException w:name="Dark List" w:semiHidden="0" w:uiPriority="70" w:unhideWhenUsed="0"/>
+    <w:lsdException w:name="Colorful Shading" w:semiHidden="0" w:uiPriority="71" w:unhideWhenUsed="0"/>
+    <w:lsdException w:name="Colorful List" w:semiHidden="0" w:uiPriority="72" w:unhideWhenUsed="0"/>
+    <w:lsdException w:name="Colorful Grid" w:semiHidden="0" w:uiPriority="73" w:unhideWhenUsed="0"/>
+    <w:lsdException w:name="Light Shading Accent 1" w:semiHidden="0" w:uiPriority="60" w:unhideWhenUsed="0"/>
+    <w:lsdException w:name="Light List Accent 1" w:semiHidden="0" w:uiPriority="61" w:unhideWhenUsed="0"/>
+    <w:lsdException w:name="Light Grid Accent 1" w:semiHidden="0" w:uiPriority="62" w:unhideWhenUsed="0"/>
+    <w:lsdException w:name="Medium Shading 1 Accent 1" w:semiHidden="0" w:uiPriority="63" w:unhideWhenUsed="0"/>
+    <w:lsdException w:name="Medium Shading 2 Accent 1" w:semiHidden="0" w:uiPriority="64" w:unhideWhenUsed="0"/>
+    <w:lsdException w:name="Medium List 1 Accent 1" w:semiHidden="0" w:uiPriority="65" w:unhideWhenUsed="0"/>
+    <w:lsdException w:name="Revision" w:unhideWhenUsed="0"/>
+    <w:lsdException w:name="List Paragraph" w:semiHidden="0" w:uiPriority="34" w:unhideWhenUsed="0" w:qFormat="1"/>
+    <w:lsdException w:name="Quote" w:semiHidden="0" w:uiPriority="29" w:unhideWhenUsed="0" w:qFormat="1"/>
+    <w:lsdException w:name="Intense Quote" w:semiHidden="0" w:uiPriority="30" w:unhideWhenUsed="0" w:qFormat="1"/>
+    <w:lsdException w:name="Medium List 2 Accent 1" w:semiHidden="0" w:uiPriority="66" w:unhideWhenUsed="0"/>
+    <w:lsdException w:name="Medium Grid 1 Accent 1" w:semiHidden="0" w:uiPriority="67" w:unhideWhenUsed="0"/>
+    <w:lsdException w:name="Medium Grid 2 Accent 1" w:semiHidden="0" w:uiPriority="68" w:unhideWhenUsed="0"/>
+    <w:lsdException w:name="Medium Grid 3 Accent 1" w:semiHidden="0" w:uiPriority="69" w:unhideWhenUsed="0"/>
+    <w:lsdException w:name="Dark List Accent 1" w:semiHidden="0" w:uiPriority="70" w:unhideWhenUsed="0"/>
+    <w:lsdException w:name="Colorful Shading Accent 1" w:semiHidden="0" w:uiPriority="71" w:unhideWhenUsed="0"/>
+    <w:lsdException w:name="Colorful List Accent 1" w:semiHidden="0" w:uiPriority="72" w:unhideWhenUsed="0"/>
+    <w:lsdException w:name="Colorful Grid Accent 1" w:semiHidden="0" w:uiPriority="73" w:unhideWhenUsed="0"/>
+    <w:lsdException w:name="Light Shading Accent 2" w:semiHidden="0" w:uiPriority="60" w:unhideWhenUsed="0"/>
+    <w:lsdException w:name="Light List Accent 2" w:semiHidden="0" w:uiPriority="61" w:unhideWhenUsed="0"/>
+    <w:lsdException w:name="Light Grid Accent 2" w:semiHidden="0" w:uiPriority="62" w:unhideWhenUsed="0"/>
+    <w:lsdException w:name="Medium Shading 1 Accent 2" w:semiHidden="0" w:uiPriority="63" w:unhideWhenUsed="0"/>
+    <w:lsdException w:name="Medium Shading 2 Accent 2" w:semiHidden="0" w:uiPriority="64" w:unhideWhenUsed="0"/>
+    <w:lsdException w:name="Medium List 1 Accent 2" w:semiHidden="0" w:uiPriority="65" w:unhideWhenUsed="0"/>
+    <w:lsdException w:name="Medium List 2 Accent 2" w:semiHidden="0" w:uiPriority="66" w:unhideWhenUsed="0"/>
+    <w:lsdException w:name="Medium Grid 1 Accent 2" w:semiHidden="0" w:uiPriority="67" w:unhideWhenUsed="0"/>
+    <w:lsdException w:name="Medium Grid 2 Accent 2" w:semiHidden="0" w:uiPriority="68" w:unhideWhenUsed="0"/>
+    <w:lsdException w:name="Medium Grid 3 Accent 2" w:semiHidden="0" w:uiPriority="69" w:unhideWhenUsed="0"/>
+    <w:lsdException w:name="Dark List Accent 2" w:semiHidden="0" w:uiPriority="70" w:unhideWhenUsed="0"/>
+    <w:lsdException w:name="Colorful Shading Accent 2" w:semiHidden="0" w:uiPriority="71" w:unhideWhenUsed="0"/>
+    <w:lsdException w:name="Colorful List Accent 2" w:semiHidden="0" w:uiPriority="72" w:unhideWhenUsed="0"/>
+    <w:lsdException w:name="Colorful Grid Accent 2" w:semiHidden="0" w:uiPriority="73" w:unhideWhenUsed="0"/>
+    <w:lsdException w:name="Light Shading Accent 3" w:semiHidden="0" w:uiPriority="60" w:unhideWhenUsed="0"/>
+    <w:lsdException w:name="Light List Accent 3" w:semiHidden="0" w:uiPriority="61" w:unhideWhenUsed="0"/>
+    <w:lsdException w:name="Light Grid Accent 3" w:semiHidden="0" w:uiPriority="62" w:unhideWhenUsed="0"/>
+    <w:lsdException w:name="Medium Shading 1 Accent 3" w:semiHidden="0" w:uiPriority="63" w:unhideWhenUsed="0"/>
+    <w:lsdException w:name="Medium Shading 2 Accent 3" w:semiHidden="0" w:uiPriority="64" w:unhideWhenUsed="0"/>
+    <w:lsdException w:name="Medium List 1 Accent 3" w:semiHidden="0" w:uiPriority="65" w:unhideWhenUsed="0"/>
+    <w:lsdException w:name="Medium List 2 Accent 3" w:semiHidden="0" w:uiPriority="66" w:unhideWhenUsed="0"/>
+    <w:lsdException w:name="Medium Grid 1 Accent 3" w:semiHidden="0" w:uiPriority="67" w:unhideWhenUsed="0"/>
+    <w:lsdException w:name="Medium Grid 2 Accent 3" w:semiHidden="0" w:uiPriority="68" w:unhideWhenUsed="0"/>
+    <w:lsdException w:name="Medium Grid 3 Accent 3" w:semiHidden="0" w:uiPriority="69" w:unhideWhenUsed="0"/>
+    <w:lsdException w:name="Dark List Accent 3" w:semiHidden="0" w:uiPriority="70" w:unhideWhenUsed="0"/>
+    <w:lsdException w:name="Colorful Shading Accent 3" w:semiHidden="0" w:uiPriority="71" w:unhideWhenUsed="0"/>
+    <w:lsdException w:name="Colorful List Accent 3" w:semiHidden="0" w:uiPriority="72" w:unhideWhenUsed="0"/>
+    <w:lsdException w:name="Colorful Grid Accent 3" w:semiHidden="0" w:uiPriority="73" w:unhideWhenUsed="0"/>
+    <w:lsdException w:name="Light Shading Accent 4" w:semiHidden="0" w:uiPriority="60" w:unhideWhenUsed="0"/>
+    <w:lsdException w:name="Light List Accent 4" w:semiHidden="0" w:uiPriority="61" w:unhideWhenUsed="0"/>
+    <w:lsdException w:name="Light Grid Accent 4" w:semiHidden="0" w:uiPriority="62" w:unhideWhenUsed="0"/>
+    <w:lsdException w:name="Medium Shading 1 Accent 4" w:semiHidden="0" w:uiPriority="63" w:unhideWhenUsed="0"/>
+    <w:lsdException w:name="Medium Shading 2 Accent 4" w:semiHidden="0" w:uiPriority="64" w:unhideWhenUsed="0"/>
+    <w:lsdException w:name="Medium List 1 Accent 4" w:semiHidden="0" w:uiPriority="65" w:unhideWhenUsed="0"/>
+    <w:lsdException w:name="Medium List 2 Accent 4" w:semiHidden="0" w:uiPriority="66" w:unhideWhenUsed="0"/>
+    <w:lsdException w:name="Medium Grid 1 Accent 4" w:semiHidden="0" w:uiPriority="67" w:unhideWhenUsed="0"/>
+    <w:lsdException w:name="Medium Grid 2 Accent 4" w:semiHidden="0" w:uiPriority="68" w:unhideWhenUsed="0"/>
+    <w:lsdException w:name="Medium Grid 3 Accent 4" w:semiHidden="0" w:uiPriority="69" w:unhideWhenUsed="0"/>
+    <w:lsdException w:name="Dark List Accent 4" w:semiHidden="0" w:uiPriority="70" w:unhideWhenUsed="0"/>
+    <w:lsdException w:name="Colorful Shading Accent 4" w:semiHidden="0" w:uiPriority="71" w:unhideWhenUsed="0"/>
+    <w:lsdException w:name="Colorful List Accent 4" w:semiHidden="0" w:uiPriority="72" w:unhideWhenUsed="0"/>
+    <w:lsdException w:name="Colorful Grid Accent 4" w:semiHidden="0" w:uiPriority="73" w:unhideWhenUsed="0"/>
+    <w:lsdException w:name="Light Shading Accent 5" w:semiHidden="0" w:uiPriority="60" w:unhideWhenUsed="0"/>
+    <w:lsdException w:name="Light List Accent 5" w:semiHidden="0" w:uiPriority="61" w:unhideWhenUsed="0"/>
+    <w:lsdException w:name="Light Grid Accent 5" w:semiHidden="0" w:uiPriority="62" w:unhideWhenUsed="0"/>
+    <w:lsdException w:name="Medium Shading 1 Accent 5" w:semiHidden="0" w:uiPriority="63" w:unhideWhenUsed="0"/>
+    <w:lsdException w:name="Medium Shading 2 Accent 5" w:semiHidden="0" w:uiPriority="64" w:unhideWhenUsed="0"/>
+    <w:lsdException w:name="Medium List 1 Accent 5" w:semiHidden="0" w:uiPriority="65" w:unhideWhenUsed="0"/>
+    <w:lsdException w:name="Medium List 2 Accent 5" w:semiHidden="0" w:uiPriority="66" w:unhideWhenUsed="0"/>
+    <w:lsdException w:name="Medium Grid 1 Accent 5" w:semiHidden="0" w:uiPriority="67" w:unhideWhenUsed="0"/>
+    <w:lsdException w:name="Medium Grid 2 Accent 5" w:semiHidden="0" w:uiPriority="68" w:unhideWhenUsed="0"/>
+    <w:lsdException w:name="Medium Grid 3 Accent 5" w:semiHidden="0" w:uiPriority="69" w:unhideWhenUsed="0"/>
+    <w:lsdException w:name="Dark List Accent 5" w:semiHidden="0" w:uiPriority="70" w:unhideWhenUsed="0"/>
+    <w:lsdException w:name="Colorful Shading Accent 5" w:semiHidden="0" w:uiPriority="71" w:unhideWhenUsed="0"/>
+    <w:lsdException w:name="Colorful List Accent 5" w:semiHidden="0" w:uiPriority="72" w:unhideWhenUsed="0"/>
+    <w:lsdException w:name="Colorful Grid Accent 5" w:semiHidden="0" w:uiPriority="73" w:unhideWhenUsed="0"/>
+    <w:lsdException w:name="Light Shading Accent 6" w:semiHidden="0" w:uiPriority="60" w:unhideWhenUsed="0"/>
+    <w:lsdException w:name="Light List Accent 6" w:semiHidden="0" w:uiPriority="61" w:unhideWhenUsed="0"/>
+    <w:lsdException w:name="Light Grid Accent 6" w:semiHidden="0" w:uiPriority="62" w:unhideWhenUsed="0"/>
+    <w:lsdException w:name="Medium Shading 1 Accent 6" w:semiHidden="0" w:uiPriority="63" w:unhideWhenUsed="0"/>
+    <w:lsdException w:name="Medium Shading 2 Accent 6" w:semiHidden="0" w:uiPriority="64" w:unhideWhenUsed="0"/>
+    <w:lsdException w:name="Medium List 1 Accent 6" w:semiHidden="0" w:uiPriority="65" w:unhideWhenUsed="0"/>
+    <w:lsdException w:name="Medium List 2 Accent 6" w:semiHidden="0" w:uiPriority="66" w:unhideWhenUsed="0"/>
+    <w:lsdException w:name="Medium Grid 1 Accent 6" w:semiHidden="0" w:uiPriority="67" w:unhideWhenUsed="0"/>
+    <w:lsdException w:name="Medium Grid 2 Accent 6" w:semiHidden="0" w:uiPriority="68" w:unhideWhenUsed="0"/>
+    <w:lsdException w:name="Medium Grid 3 Accent 6" w:semiHidden="0" w:uiPriority="69" w:unhideWhenUsed="0"/>
+    <w:lsdException w:name="Dark List Accent 6" w:semiHidden="0" w:uiPriority="70" w:unhideWhenUsed="0"/>
+    <w:lsdException w:name="Colorful Shading Accent 6" w:semiHidden="0" w:uiPriority="71" w:unhideWhenUsed="0"/>
+    <w:lsdException w:name="Colorful List Accent 6" w:semiHidden="0" w:uiPriority="72" w:unhideWhenUsed="0"/>
+    <w:lsdException w:name="Colorful Grid Accent 6" w:semiHidden="0" w:uiPriority="73" w:unhideWhenUsed="0"/>
+    <w:lsdException w:name="Subtle Emphasis" w:semiHidden="0" w:uiPriority="19" w:unhideWhenUsed="0" w:qFormat="1"/>
+    <w:lsdException w:name="Intense Emphasis" w:semiHidden="0" w:uiPriority="21" w:unhideWhenUsed="0" w:qFormat="1"/>
+    <w:lsdException w:name="Subtle Reference" w:semiHidden="0" w:uiPriority="31" w:unhideWhenUsed="0" w:qFormat="1"/>
+    <w:lsdException w:name="Intense Reference" w:semiHidden="0" w:uiPriority="32" w:unhideWhenUsed="0" w:qFormat="1"/>
+    <w:lsdException w:name="Book Title" w:semiHidden="0" w:uiPriority="33" w:unhideWhenUsed="0" w:qFormat="1"/>
+    <w:lsdException w:name="Bibliography" w:uiPriority="37"/>
+    <w:lsdException w:name="TOC Heading" w:uiPriority="39" w:qFormat="1"/>
+  </w:latentStyles>
+  <w:style w:type="paragraph" w:default="1" w:styleId="Normal">
+    <w:name w:val="Normal"/>
+    <w:qFormat/>
+  </w:style>
+  <w:style w:type="character" w:default="1" w:styleId="Fuentedeprrafopredeter">
+    <w:name w:val="Default Paragraph Font"/>
+    <w:uiPriority w:val="1"/>
+    <w:semiHidden/>
+    <w:unhideWhenUsed/>
+  </w:style>
+  <w:style w:type="table" w:default="1" w:styleId="Tablanormal">
+    <w:name w:val="Normal Table"/>
+    <w:uiPriority w:val="99"/>
+    <w:semiHidden/>
+    <w:unhideWhenUsed/>
+    <w:tblPr>
+      <w:tblInd w:w="0" w:type="dxa"/>
+      <w:tblCellMar>
+        <w:top w:w="0" w:type="dxa"/>
+        <w:left w:w="108" w:type="dxa"/>
+        <w:bottom w:w="0" w:type="dxa"/>
+        <w:right w:w="108" w:type="dxa"/>
+      </w:tblCellMar>
+    </w:tblPr>
+  </w:style>
+  <w:style w:type="numbering" w:default="1" w:styleId="Sinlista">
+    <w:name w:val="No List"/>
+    <w:uiPriority w:val="99"/>
+    <w:semiHidden/>
+    <w:unhideWhenUsed/>
+  </w:style>
+  <w:style w:type="character" w:styleId="Textodelmarcadordeposicin">
+    <w:name w:val="Placeholder Text"/>
+    <w:basedOn w:val="Fuentedeprrafopredeter"/>
+    <w:uiPriority w:val="99"/>
+    <w:semiHidden/>
+    <w:rsid w:val="0020622F"/>
+    <w:rPr>
+      <w:color w:val="808080"/>
+    </w:rPr>
+  </w:style>
+</w:styles>
+</file>
+
+<file path=word/glossary/stylesWithEffects.xml><?xml version="1.0" encoding="utf-8"?>
+<w:styles xmlns:wpc="http://schemas.microsoft.com/office/word/2010/wordprocessingCanvas" xmlns:mc="http://schemas.openxmlformats.org/markup-compatibility/2006" xmlns:o="urn:schemas-microsoft-com:office:office" xmlns:r="http://schemas.openxmlformats.org/officeDocument/2006/relationships" xmlns:m="http://schemas.openxmlformats.org/officeDocument/2006/math" xmlns:v="urn:schemas-microsoft-com:vml" xmlns:wp14="http://schemas.microsoft.com/office/word/2010/wordprocessingDrawing" xmlns:wp="http://schemas.openxmlformats.org/drawingml/2006/wordprocessingDrawing" xmlns:w10="urn:schemas-microsoft-com:office:word" xmlns:w="http://schemas.openxmlformats.org/wordprocessingml/2006/main" xmlns:w14="http://schemas.microsoft.com/office/word/2010/wordml" xmlns:wpg="http://schemas.microsoft.com/office/word/2010/wordprocessingGroup" xmlns:wpi="http://schemas.microsoft.com/office/word/2010/wordprocessingInk" xmlns:wne="http://schemas.microsoft.com/office/word/2006/wordml" xmlns:wps="http://schemas.microsoft.com/office/word/2010/wordprocessingShape" mc:Ignorable="w14 wp14">
+  <w:docDefaults>
+    <w:rPrDefault>
+      <w:rPr>
+        <w:rFonts w:asciiTheme="minorHAnsi" w:eastAsiaTheme="minorEastAsia" w:hAnsiTheme="minorHAnsi" w:cstheme="minorBidi"/>
+        <w:sz w:val="22"/>
+        <w:szCs w:val="22"/>
+        <w:lang w:val="es-ES" w:eastAsia="es-ES" w:bidi="ar-SA"/>
+      </w:rPr>
+    </w:rPrDefault>
+    <w:pPrDefault>
+      <w:pPr>
+        <w:spacing w:after="200" w:line="276" w:lineRule="auto"/>
+      </w:pPr>
+    </w:pPrDefault>
+  </w:docDefaults>
+  <w:latentStyles w:defLockedState="0" w:defUIPriority="99" w:defSemiHidden="1" w:defUnhideWhenUsed="1" w:defQFormat="0" w:count="267">
+    <w:lsdException w:name="Normal" w:semiHidden="0" w:uiPriority="0" w:unhideWhenUsed="0" w:qFormat="1"/>
+    <w:lsdException w:name="heading 1" w:semiHidden="0" w:uiPriority="9" w:unhideWhenUsed="0" w:qFormat="1"/>
+    <w:lsdException w:name="heading 2" w:uiPriority="9" w:qFormat="1"/>
+    <w:lsdException w:name="heading 3" w:uiPriority="9" w:qFormat="1"/>
+    <w:lsdException w:name="heading 4" w:uiPriority="9" w:qFormat="1"/>
+    <w:lsdException w:name="heading 5" w:uiPriority="9" w:qFormat="1"/>
+    <w:lsdException w:name="heading 6" w:uiPriority="9" w:qFormat="1"/>
+    <w:lsdException w:name="heading 7" w:uiPriority="9" w:qFormat="1"/>
+    <w:lsdException w:name="heading 8" w:uiPriority="9" w:qFormat="1"/>
+    <w:lsdException w:name="heading 9" w:uiPriority="9" w:qFormat="1"/>
+    <w:lsdException w:name="toc 1" w:uiPriority="39"/>
+    <w:lsdException w:name="toc 2" w:uiPriority="39"/>
+    <w:lsdException w:name="toc 3" w:uiPriority="39"/>
+    <w:lsdException w:name="toc 4" w:uiPriority="39"/>
+    <w:lsdException w:name="toc 5" w:uiPriority="39"/>
+    <w:lsdException w:name="toc 6" w:uiPriority="39"/>
+    <w:lsdException w:name="toc 7" w:uiPriority="39"/>
+    <w:lsdException w:name="toc 8" w:uiPriority="39"/>
+    <w:lsdException w:name="toc 9" w:uiPriority="39"/>
+    <w:lsdException w:name="caption" w:uiPriority="35" w:qFormat="1"/>
+    <w:lsdException w:name="Title" w:semiHidden="0" w:uiPriority="10" w:unhideWhenUsed="0" w:qFormat="1"/>
+    <w:lsdException w:name="Default Paragraph Font" w:uiPriority="1"/>
+    <w:lsdException w:name="Subtitle" w:semiHidden="0" w:uiPriority="11" w:unhideWhenUsed="0" w:qFormat="1"/>
+    <w:lsdException w:name="Strong" w:semiHidden="0" w:uiPriority="22" w:unhideWhenUsed="0" w:qFormat="1"/>
+    <w:lsdException w:name="Emphasis" w:semiHidden="0" w:uiPriority="20" w:unhideWhenUsed="0" w:qFormat="1"/>
+    <w:lsdException w:name="Table Grid" w:semiHidden="0" w:uiPriority="59" w:unhideWhenUsed="0"/>
+    <w:lsdException w:name="Placeholder Text" w:unhideWhenUsed="0"/>
+    <w:lsdException w:name="No Spacing" w:semiHidden="0" w:uiPriority="1" w:unhideWhenUsed="0" w:qFormat="1"/>
+    <w:lsdException w:name="Light Shading" w:semiHidden="0" w:uiPriority="60" w:unhideWhenUsed="0"/>
+    <w:lsdException w:name="Light List" w:semiHidden="0" w:uiPriority="61" w:unhideWhenUsed="0"/>
+    <w:lsdException w:name="Light Grid" w:semiHidden="0" w:uiPriority="62" w:unhideWhenUsed="0"/>
+    <w:lsdException w:name="Medium Shading 1" w:semiHidden="0" w:uiPriority="63" w:unhideWhenUsed="0"/>
+    <w:lsdException w:name="Medium Shading 2" w:semiHidden="0" w:uiPriority="64" w:unhideWhenUsed="0"/>
+    <w:lsdException w:name="Medium List 1" w:semiHidden="0" w:uiPriority="65" w:unhideWhenUsed="0"/>
+    <w:lsdException w:name="Medium List 2" w:semiHidden="0" w:uiPriority="66" w:unhideWhenUsed="0"/>
+    <w:lsdException w:name="Medium Grid 1" w:semiHidden="0" w:uiPriority="67" w:unhideWhenUsed="0"/>
+    <w:lsdException w:name="Medium Grid 2" w:semiHidden="0" w:uiPriority="68" w:unhideWhenUsed="0"/>
+    <w:lsdException w:name="Medium Grid 3" w:semiHidden="0" w:uiPriority="69" w:unhideWhenUsed="0"/>
+    <w:lsdException w:name="Dark List" w:semiHidden="0" w:uiPriority="70" w:unhideWhenUsed="0"/>
+    <w:lsdException w:name="Colorful Shading" w:semiHidden="0" w:uiPriority="71" w:unhideWhenUsed="0"/>
+    <w:lsdException w:name="Colorful List" w:semiHidden="0" w:uiPriority="72" w:unhideWhenUsed="0"/>
+    <w:lsdException w:name="Colorful Grid" w:semiHidden="0" w:uiPriority="73" w:unhideWhenUsed="0"/>
+    <w:lsdException w:name="Light Shading Accent 1" w:semiHidden="0" w:uiPriority="60" w:unhideWhenUsed="0"/>
+    <w:lsdException w:name="Light List Accent 1" w:semiHidden="0" w:uiPriority="61" w:unhideWhenUsed="0"/>
+    <w:lsdException w:name="Light Grid Accent 1" w:semiHidden="0" w:uiPriority="62" w:unhideWhenUsed="0"/>
+    <w:lsdException w:name="Medium Shading 1 Accent 1" w:semiHidden="0" w:uiPriority="63" w:unhideWhenUsed="0"/>
+    <w:lsdException w:name="Medium Shading 2 Accent 1" w:semiHidden="0" w:uiPriority="64" w:unhideWhenUsed="0"/>
+    <w:lsdException w:name="Medium List 1 Accent 1" w:semiHidden="0" w:uiPriority="65" w:unhideWhenUsed="0"/>
+    <w:lsdException w:name="Revision" w:unhideWhenUsed="0"/>
+    <w:lsdException w:name="List Paragraph" w:semiHidden="0" w:uiPriority="34" w:unhideWhenUsed="0" w:qFormat="1"/>
+    <w:lsdException w:name="Quote" w:semiHidden="0" w:uiPriority="29" w:unhideWhenUsed="0" w:qFormat="1"/>
+    <w:lsdException w:name="Intense Quote" w:semiHidden="0" w:uiPriority="30" w:unhideWhenUsed="0" w:qFormat="1"/>
+    <w:lsdException w:name="Medium List 2 Accent 1" w:semiHidden="0" w:uiPriority="66" w:unhideWhenUsed="0"/>
+    <w:lsdException w:name="Medium Grid 1 Accent 1" w:semiHidden="0" w:uiPriority="67" w:unhideWhenUsed="0"/>
+    <w:lsdException w:name="Medium Grid 2 Accent 1" w:semiHidden="0" w:uiPriority="68" w:unhideWhenUsed="0"/>
+    <w:lsdException w:name="Medium Grid 3 Accent 1" w:semiHidden="0" w:uiPriority="69" w:unhideWhenUsed="0"/>
+    <w:lsdException w:name="Dark List Accent 1" w:semiHidden="0" w:uiPriority="70" w:unhideWhenUsed="0"/>
+    <w:lsdException w:name="Colorful Shading Accent 1" w:semiHidden="0" w:uiPriority="71" w:unhideWhenUsed="0"/>
+    <w:lsdException w:name="Colorful List Accent 1" w:semiHidden="0" w:uiPriority="72" w:unhideWhenUsed="0"/>
+    <w:lsdException w:name="Colorful Grid Accent 1" w:semiHidden="0" w:uiPriority="73" w:unhideWhenUsed="0"/>
+    <w:lsdException w:name="Light Shading Accent 2" w:semiHidden="0" w:uiPriority="60" w:unhideWhenUsed="0"/>
+    <w:lsdException w:name="Light List Accent 2" w:semiHidden="0" w:uiPriority="61" w:unhideWhenUsed="0"/>
+    <w:lsdException w:name="Light Grid Accent 2" w:semiHidden="0" w:uiPriority="62" w:unhideWhenUsed="0"/>
+    <w:lsdException w:name="Medium Shading 1 Accent 2" w:semiHidden="0" w:uiPriority="63" w:unhideWhenUsed="0"/>
+    <w:lsdException w:name="Medium Shading 2 Accent 2" w:semiHidden="0" w:uiPriority="64" w:unhideWhenUsed="0"/>
+    <w:lsdException w:name="Medium List 1 Accent 2" w:semiHidden="0" w:uiPriority="65" w:unhideWhenUsed="0"/>
+    <w:lsdException w:name="Medium List 2 Accent 2" w:semiHidden="0" w:uiPriority="66" w:unhideWhenUsed="0"/>
+    <w:lsdException w:name="Medium Grid 1 Accent 2" w:semiHidden="0" w:uiPriority="67" w:unhideWhenUsed="0"/>
+    <w:lsdException w:name="Medium Grid 2 Accent 2" w:semiHidden="0" w:uiPriority="68" w:unhideWhenUsed="0"/>
+    <w:lsdException w:name="Medium Grid 3 Accent 2" w:semiHidden="0" w:uiPriority="69" w:unhideWhenUsed="0"/>
+    <w:lsdException w:name="Dark List Accent 2" w:semiHidden="0" w:uiPriority="70" w:unhideWhenUsed="0"/>
+    <w:lsdException w:name="Colorful Shading Accent 2" w:semiHidden="0" w:uiPriority="71" w:unhideWhenUsed="0"/>
+    <w:lsdException w:name="Colorful List Accent 2" w:semiHidden="0" w:uiPriority="72" w:unhideWhenUsed="0"/>
+    <w:lsdException w:name="Colorful Grid Accent 2" w:semiHidden="0" w:uiPriority="73" w:unhideWhenUsed="0"/>
+    <w:lsdException w:name="Light Shading Accent 3" w:semiHidden="0" w:uiPriority="60" w:unhideWhenUsed="0"/>
+    <w:lsdException w:name="Light List Accent 3" w:semiHidden="0" w:uiPriority="61" w:unhideWhenUsed="0"/>
+    <w:lsdException w:name="Light Grid Accent 3" w:semiHidden="0" w:uiPriority="62" w:unhideWhenUsed="0"/>
+    <w:lsdException w:name="Medium Shading 1 Accent 3" w:semiHidden="0" w:uiPriority="63" w:unhideWhenUsed="0"/>
+    <w:lsdException w:name="Medium Shading 2 Accent 3" w:semiHidden="0" w:uiPriority="64" w:unhideWhenUsed="0"/>
+    <w:lsdException w:name="Medium List 1 Accent 3" w:semiHidden="0" w:uiPriority="65" w:unhideWhenUsed="0"/>
+    <w:lsdException w:name="Medium List 2 Accent 3" w:semiHidden="0" w:uiPriority="66" w:unhideWhenUsed="0"/>
+    <w:lsdException w:name="Medium Grid 1 Accent 3" w:semiHidden="0" w:uiPriority="67" w:unhideWhenUsed="0"/>
+    <w:lsdException w:name="Medium Grid 2 Accent 3" w:semiHidden="0" w:uiPriority="68" w:unhideWhenUsed="0"/>
+    <w:lsdException w:name="Medium Grid 3 Accent 3" w:semiHidden="0" w:uiPriority="69" w:unhideWhenUsed="0"/>
+    <w:lsdException w:name="Dark List Accent 3" w:semiHidden="0" w:uiPriority="70" w:unhideWhenUsed="0"/>
+    <w:lsdException w:name="Colorful Shading Accent 3" w:semiHidden="0" w:uiPriority="71" w:unhideWhenUsed="0"/>
+    <w:lsdException w:name="Colorful List Accent 3" w:semiHidden="0" w:uiPriority="72" w:unhideWhenUsed="0"/>
+    <w:lsdException w:name="Colorful Grid Accent 3" w:semiHidden="0" w:uiPriority="73" w:unhideWhenUsed="0"/>
+    <w:lsdException w:name="Light Shading Accent 4" w:semiHidden="0" w:uiPriority="60" w:unhideWhenUsed="0"/>
+    <w:lsdException w:name="Light List Accent 4" w:semiHidden="0" w:uiPriority="61" w:unhideWhenUsed="0"/>
+    <w:lsdException w:name="Light Grid Accent 4" w:semiHidden="0" w:uiPriority="62" w:unhideWhenUsed="0"/>
+    <w:lsdException w:name="Medium Shading 1 Accent 4" w:semiHidden="0" w:uiPriority="63" w:unhideWhenUsed="0"/>
+    <w:lsdException w:name="Medium Shading 2 Accent 4" w:semiHidden="0" w:uiPriority="64" w:unhideWhenUsed="0"/>
+    <w:lsdException w:name="Medium List 1 Accent 4" w:semiHidden="0" w:uiPriority="65" w:unhideWhenUsed="0"/>
+    <w:lsdException w:name="Medium List 2 Accent 4" w:semiHidden="0" w:uiPriority="66" w:unhideWhenUsed="0"/>
+    <w:lsdException w:name="Medium Grid 1 Accent 4" w:semiHidden="0" w:uiPriority="67" w:unhideWhenUsed="0"/>
+    <w:lsdException w:name="Medium Grid 2 Accent 4" w:semiHidden="0" w:uiPriority="68" w:unhideWhenUsed="0"/>
+    <w:lsdException w:name="Medium Grid 3 Accent 4" w:semiHidden="0" w:uiPriority="69" w:unhideWhenUsed="0"/>
+    <w:lsdException w:name="Dark List Accent 4" w:semiHidden="0" w:uiPriority="70" w:unhideWhenUsed="0"/>
+    <w:lsdException w:name="Colorful Shading Accent 4" w:semiHidden="0" w:uiPriority="71" w:unhideWhenUsed="0"/>
+    <w:lsdException w:name="Colorful List Accent 4" w:semiHidden="0" w:uiPriority="72" w:unhideWhenUsed="0"/>
+    <w:lsdException w:name="Colorful Grid Accent 4" w:semiHidden="0" w:uiPriority="73" w:unhideWhenUsed="0"/>
+    <w:lsdException w:name="Light Shading Accent 5" w:semiHidden="0" w:uiPriority="60" w:unhideWhenUsed="0"/>
+    <w:lsdException w:name="Light List Accent 5" w:semiHidden="0" w:uiPriority="61" w:unhideWhenUsed="0"/>
+    <w:lsdException w:name="Light Grid Accent 5" w:semiHidden="0" w:uiPriority="62" w:unhideWhenUsed="0"/>
+    <w:lsdException w:name="Medium Shading 1 Accent 5" w:semiHidden="0" w:uiPriority="63" w:unhideWhenUsed="0"/>
+    <w:lsdException w:name="Medium Shading 2 Accent 5" w:semiHidden="0" w:uiPriority="64" w:unhideWhenUsed="0"/>
+    <w:lsdException w:name="Medium List 1 Accent 5" w:semiHidden="0" w:uiPriority="65" w:unhideWhenUsed="0"/>
+    <w:lsdException w:name="Medium List 2 Accent 5" w:semiHidden="0" w:uiPriority="66" w:unhideWhenUsed="0"/>
+    <w:lsdException w:name="Medium Grid 1 Accent 5" w:semiHidden="0" w:uiPriority="67" w:unhideWhenUsed="0"/>
+    <w:lsdException w:name="Medium Grid 2 Accent 5" w:semiHidden="0" w:uiPriority="68" w:unhideWhenUsed="0"/>
+    <w:lsdException w:name="Medium Grid 3 Accent 5" w:semiHidden="0" w:uiPriority="69" w:unhideWhenUsed="0"/>
+    <w:lsdException w:name="Dark List Accent 5" w:semiHidden="0" w:uiPriority="70" w:unhideWhenUsed="0"/>
+    <w:lsdException w:name="Colorful Shading Accent 5" w:semiHidden="0" w:uiPriority="71" w:unhideWhenUsed="0"/>
+    <w:lsdException w:name="Colorful List Accent 5" w:semiHidden="0" w:uiPriority="72" w:unhideWhenUsed="0"/>
+    <w:lsdException w:name="Colorful Grid Accent 5" w:semiHidden="0" w:uiPriority="73" w:unhideWhenUsed="0"/>
+    <w:lsdException w:name="Light Shading Accent 6" w:semiHidden="0" w:uiPriority="60" w:unhideWhenUsed="0"/>
+    <w:lsdException w:name="Light List Accent 6" w:semiHidden="0" w:uiPriority="61" w:unhideWhenUsed="0"/>
+    <w:lsdException w:name="Light Grid Accent 6" w:semiHidden="0" w:uiPriority="62" w:unhideWhenUsed="0"/>
+    <w:lsdException w:name="Medium Shading 1 Accent 6" w:semiHidden="0" w:uiPriority="63" w:unhideWhenUsed="0"/>
+    <w:lsdException w:name="Medium Shading 2 Accent 6" w:semiHidden="0" w:uiPriority="64" w:unhideWhenUsed="0"/>
+    <w:lsdException w:name="Medium List 1 Accent 6" w:semiHidden="0" w:uiPriority="65" w:unhideWhenUsed="0"/>
+    <w:lsdException w:name="Medium List 2 Accent 6" w:semiHidden="0" w:uiPriority="66" w:unhideWhenUsed="0"/>
+    <w:lsdException w:name="Medium Grid 1 Accent 6" w:semiHidden="0" w:uiPriority="67" w:unhideWhenUsed="0"/>
+    <w:lsdException w:name="Medium Grid 2 Accent 6" w:semiHidden="0" w:uiPriority="68" w:unhideWhenUsed="0"/>
+    <w:lsdException w:name="Medium Grid 3 Accent 6" w:semiHidden="0" w:uiPriority="69" w:unhideWhenUsed="0"/>
+    <w:lsdException w:name="Dark List Accent 6" w:semiHidden="0" w:uiPriority="70" w:unhideWhenUsed="0"/>
+    <w:lsdException w:name="Colorful Shading Accent 6" w:semiHidden="0" w:uiPriority="71" w:unhideWhenUsed="0"/>
+    <w:lsdException w:name="Colorful List Accent 6" w:semiHidden="0" w:uiPriority="72" w:unhideWhenUsed="0"/>
+    <w:lsdException w:name="Colorful Grid Accent 6" w:semiHidden="0" w:uiPriority="73" w:unhideWhenUsed="0"/>
+    <w:lsdException w:name="Subtle Emphasis" w:semiHidden="0" w:uiPriority="19" w:unhideWhenUsed="0" w:qFormat="1"/>
+    <w:lsdException w:name="Intense Emphasis" w:semiHidden="0" w:uiPriority="21" w:unhideWhenUsed="0" w:qFormat="1"/>
+    <w:lsdException w:name="Subtle Reference" w:semiHidden="0" w:uiPriority="31" w:unhideWhenUsed="0" w:qFormat="1"/>
+    <w:lsdException w:name="Intense Reference" w:semiHidden="0" w:uiPriority="32" w:unhideWhenUsed="0" w:qFormat="1"/>
+    <w:lsdException w:name="Book Title" w:semiHidden="0" w:uiPriority="33" w:unhideWhenUsed="0" w:qFormat="1"/>
+    <w:lsdException w:name="Bibliography" w:uiPriority="37"/>
+    <w:lsdException w:name="TOC Heading" w:uiPriority="39" w:qFormat="1"/>
+  </w:latentStyles>
+  <w:style w:type="paragraph" w:default="1" w:styleId="Normal">
+    <w:name w:val="Normal"/>
+    <w:qFormat/>
+  </w:style>
+  <w:style w:type="character" w:default="1" w:styleId="Fuentedeprrafopredeter">
+    <w:name w:val="Default Paragraph Font"/>
+    <w:uiPriority w:val="1"/>
+    <w:semiHidden/>
+    <w:unhideWhenUsed/>
+  </w:style>
+  <w:style w:type="table" w:default="1" w:styleId="Tablanormal">
+    <w:name w:val="Normal Table"/>
+    <w:uiPriority w:val="99"/>
+    <w:semiHidden/>
+    <w:unhideWhenUsed/>
+    <w:tblPr>
+      <w:tblInd w:w="0" w:type="dxa"/>
+      <w:tblCellMar>
+        <w:top w:w="0" w:type="dxa"/>
+        <w:left w:w="108" w:type="dxa"/>
+        <w:bottom w:w="0" w:type="dxa"/>
+        <w:right w:w="108" w:type="dxa"/>
+      </w:tblCellMar>
+    </w:tblPr>
+  </w:style>
+  <w:style w:type="numbering" w:default="1" w:styleId="Sinlista">
+    <w:name w:val="No List"/>
+    <w:uiPriority w:val="99"/>
+    <w:semiHidden/>
+    <w:unhideWhenUsed/>
+  </w:style>
+  <w:style w:type="character" w:styleId="Textodelmarcadordeposicin">
+    <w:name w:val="Placeholder Text"/>
+    <w:basedOn w:val="Fuentedeprrafopredeter"/>
+    <w:uiPriority w:val="99"/>
+    <w:semiHidden/>
+    <w:rsid w:val="0020622F"/>
+    <w:rPr>
+      <w:color w:val="808080"/>
+    </w:rPr>
+  </w:style>
+</w:styles>
+</file>
+
+<file path=word/glossary/webSettings.xml><?xml version="1.0" encoding="utf-8"?>
+<w:webSettings xmlns:mc="http://schemas.openxmlformats.org/markup-compatibility/2006" xmlns:r="http://schemas.openxmlformats.org/officeDocument/2006/relationships" xmlns:w="http://schemas.openxmlformats.org/wordprocessingml/2006/main" xmlns:w14="http://schemas.microsoft.com/office/word/2010/wordml" mc:Ignorable="w14">
+  <w:optimizeForBrowser/>
+  <w:allowPNG/>
+</w:webSettings>
+</file>
+
 <file path=word/theme/theme1.xml><?xml version="1.0" encoding="utf-8"?>
 <a:theme xmlns:a="http://schemas.openxmlformats.org/drawingml/2006/main" name="Tema de Office">
   <a:themeElements>
@@ -36709,7 +37792,7 @@
 </file>
 
 <file path=customXml/itemProps1.xml><?xml version="1.0" encoding="utf-8"?>
-<ds:datastoreItem xmlns:ds="http://schemas.openxmlformats.org/officeDocument/2006/customXml" ds:itemID="{8771C01F-B314-4160-BC39-5710C24C5802}">
+<ds:datastoreItem xmlns:ds="http://schemas.openxmlformats.org/officeDocument/2006/customXml" ds:itemID="{F374138C-2371-41EE-B2DA-F6229F9B6440}">
   <ds:schemaRefs>
     <ds:schemaRef ds:uri="http://schemas.openxmlformats.org/officeDocument/2006/bibliography"/>
   </ds:schemaRefs>

</xml_diff>

<commit_message>
Added Shift instructions: SRL, SRA and SLL. Added Quantum offset function QOFF. Fixed the behavior of the TRAP instruction. Added a continue button to reset the trap condition.
</commit_message>
<xml_diff>
--- a/qMIPS/doc/Proyecto esqueleto.docx
+++ b/qMIPS/doc/Proyecto esqueleto.docx
@@ -25678,27 +25678,14 @@
                             <w:r>
                               <w:t xml:space="preserve"> </w:t>
                             </w:r>
-                            <w:r>
-                              <w:fldChar w:fldCharType="begin"/>
-                            </w:r>
-                            <w:r>
-                              <w:instrText xml:space="preserve"> SEQ Imagen \* ARABIC </w:instrText>
-                            </w:r>
-                            <w:r>
-                              <w:fldChar w:fldCharType="separate"/>
-                            </w:r>
-                            <w:r>
-                              <w:rPr>
-                                <w:noProof/>
-                              </w:rPr>
-                              <w:t>3</w:t>
-                            </w:r>
-                            <w:r>
-                              <w:rPr>
-                                <w:noProof/>
-                              </w:rPr>
-                              <w:fldChar w:fldCharType="end"/>
-                            </w:r>
+                            <w:fldSimple w:instr=" SEQ Imagen \* ARABIC ">
+                              <w:r>
+                                <w:rPr>
+                                  <w:noProof/>
+                                </w:rPr>
+                                <w:t>3</w:t>
+                              </w:r>
+                            </w:fldSimple>
                             <w:r>
                               <w:t xml:space="preserve"> </w:t>
                             </w:r>
@@ -26984,17 +26971,7 @@
           <w:szCs w:val="24"/>
           <w:lang w:val="es-ES"/>
         </w:rPr>
-        <w:t xml:space="preserve"> de </w:t>
-      </w:r>
-      <w:bookmarkStart w:id="9" w:name="_GoBack"/>
-      <w:bookmarkEnd w:id="9"/>
-      <w:r>
-        <w:rPr>
-          <w:rFonts w:eastAsiaTheme="minorEastAsia"/>
-          <w:szCs w:val="24"/>
-          <w:lang w:val="es-ES"/>
-        </w:rPr>
-        <w:t xml:space="preserve"> </w:t>
+        <w:t xml:space="preserve"> de  </w:t>
       </w:r>
     </w:p>
     <w:p>
@@ -27037,7 +27014,7 @@
           <w:lang w:val="es-ES"/>
         </w:rPr>
       </w:pPr>
-      <w:bookmarkStart w:id="10" w:name="_Toc341885552"/>
+      <w:bookmarkStart w:id="9" w:name="_Toc341885552"/>
       <w:r>
         <w:rPr>
           <w:rFonts w:eastAsiaTheme="minorEastAsia"/>
@@ -27045,7 +27022,7 @@
         </w:rPr>
         <w:t>Simulando hardware en Java</w:t>
       </w:r>
-      <w:bookmarkEnd w:id="10"/>
+      <w:bookmarkEnd w:id="9"/>
     </w:p>
     <w:p>
       <w:pPr>
@@ -27214,27 +27191,14 @@
                             <w:r>
                               <w:t xml:space="preserve"> </w:t>
                             </w:r>
-                            <w:r>
-                              <w:fldChar w:fldCharType="begin"/>
-                            </w:r>
-                            <w:r>
-                              <w:instrText xml:space="preserve"> SEQ Imagen \* ARABIC </w:instrText>
-                            </w:r>
-                            <w:r>
-                              <w:fldChar w:fldCharType="separate"/>
-                            </w:r>
-                            <w:r>
-                              <w:rPr>
-                                <w:noProof/>
-                              </w:rPr>
-                              <w:t>5</w:t>
-                            </w:r>
-                            <w:r>
-                              <w:rPr>
-                                <w:noProof/>
-                              </w:rPr>
-                              <w:fldChar w:fldCharType="end"/>
-                            </w:r>
+                            <w:fldSimple w:instr=" SEQ Imagen \* ARABIC ">
+                              <w:r>
+                                <w:rPr>
+                                  <w:noProof/>
+                                </w:rPr>
+                                <w:t>5</w:t>
+                              </w:r>
+                            </w:fldSimple>
                             <w:r>
                               <w:t xml:space="preserve"> </w:t>
                             </w:r>
@@ -28982,7 +28946,7 @@
           <w:lang w:val="es-ES"/>
         </w:rPr>
       </w:pPr>
-      <w:bookmarkStart w:id="11" w:name="_Toc341885553"/>
+      <w:bookmarkStart w:id="10" w:name="_Toc341885553"/>
       <w:r>
         <w:rPr>
           <w:lang w:val="es-ES"/>
@@ -28996,7 +28960,7 @@
         </w:rPr>
         <w:t>qMIPS</w:t>
       </w:r>
-      <w:bookmarkEnd w:id="11"/>
+      <w:bookmarkEnd w:id="10"/>
       <w:proofErr w:type="spellEnd"/>
     </w:p>
     <w:p>
@@ -29279,6 +29243,12 @@
         </w:rPr>
         <w:t xml:space="preserve">El compilador se ha desarrollado con la herramienta ANTLR. A esta herramienta se le proporcionan gramáticas en un lenguaje específico y construye </w:t>
       </w:r>
+      <w:r>
+        <w:rPr>
+          <w:lang w:val="es-ES"/>
+        </w:rPr>
+        <w:t>“</w:t>
+      </w:r>
       <w:proofErr w:type="spellStart"/>
       <w:r>
         <w:rPr>
@@ -29287,6 +29257,12 @@
         <w:t>parseadores</w:t>
       </w:r>
       <w:proofErr w:type="spellEnd"/>
+      <w:r>
+        <w:rPr>
+          <w:lang w:val="es-ES"/>
+        </w:rPr>
+        <w:t>”</w:t>
+      </w:r>
       <w:r>
         <w:rPr>
           <w:lang w:val="es-ES"/>
@@ -32511,7 +32487,19 @@
         <w:rPr>
           <w:lang w:val="es-ES"/>
         </w:rPr>
-        <w:t xml:space="preserve"> el</w:t>
+        <w:t xml:space="preserve"> </w:t>
+      </w:r>
+      <w:r>
+        <w:rPr>
+          <w:lang w:val="es-ES"/>
+        </w:rPr>
+        <w:t>é</w:t>
+      </w:r>
+      <w:r>
+        <w:rPr>
+          <w:lang w:val="es-ES"/>
+        </w:rPr>
+        <w:t>l</w:t>
       </w:r>
       <w:r>
         <w:rPr>
@@ -32533,6 +32521,8 @@
         </w:rPr>
         <w:t>.</w:t>
       </w:r>
+      <w:bookmarkStart w:id="11" w:name="_GoBack"/>
+      <w:bookmarkEnd w:id="11"/>
     </w:p>
     <w:p>
       <w:pPr>
@@ -32799,6 +32789,7 @@
         <w:docPartUnique/>
       </w:docPartObj>
     </w:sdtPr>
+    <w:sdtEndPr/>
     <w:sdtContent>
       <w:p>
         <w:pPr>
@@ -32819,7 +32810,7 @@
             <w:noProof/>
             <w:lang w:val="es-ES"/>
           </w:rPr>
-          <w:t>27</w:t>
+          <w:t>36</w:t>
         </w:r>
         <w:r>
           <w:fldChar w:fldCharType="end"/>
@@ -36993,515 +36984,6 @@
 </w:styles>
 </file>
 
-<file path=word/glossary/document.xml><?xml version="1.0" encoding="utf-8"?>
-<w:glossaryDocument xmlns:wpc="http://schemas.microsoft.com/office/word/2010/wordprocessingCanvas" xmlns:mc="http://schemas.openxmlformats.org/markup-compatibility/2006" xmlns:o="urn:schemas-microsoft-com:office:office" xmlns:r="http://schemas.openxmlformats.org/officeDocument/2006/relationships" xmlns:m="http://schemas.openxmlformats.org/officeDocument/2006/math" xmlns:v="urn:schemas-microsoft-com:vml" xmlns:wp14="http://schemas.microsoft.com/office/word/2010/wordprocessingDrawing" xmlns:wp="http://schemas.openxmlformats.org/drawingml/2006/wordprocessingDrawing" xmlns:w10="urn:schemas-microsoft-com:office:word" xmlns:w="http://schemas.openxmlformats.org/wordprocessingml/2006/main" xmlns:w14="http://schemas.microsoft.com/office/word/2010/wordml" xmlns:wpg="http://schemas.microsoft.com/office/word/2010/wordprocessingGroup" xmlns:wpi="http://schemas.microsoft.com/office/word/2010/wordprocessingInk" xmlns:wne="http://schemas.microsoft.com/office/word/2006/wordml" xmlns:wps="http://schemas.microsoft.com/office/word/2010/wordprocessingShape" mc:Ignorable="w14 wp14"/>
-</file>
-
-<file path=word/glossary/fontTable.xml><?xml version="1.0" encoding="utf-8"?>
-<w:fonts xmlns:mc="http://schemas.openxmlformats.org/markup-compatibility/2006" xmlns:r="http://schemas.openxmlformats.org/officeDocument/2006/relationships" xmlns:w="http://schemas.openxmlformats.org/wordprocessingml/2006/main" xmlns:w14="http://schemas.microsoft.com/office/word/2010/wordml" mc:Ignorable="w14">
-  <w:font w:name="Symbol">
-    <w:panose1 w:val="05050102010706020507"/>
-    <w:charset w:val="02"/>
-    <w:family w:val="roman"/>
-    <w:pitch w:val="variable"/>
-    <w:sig w:usb0="00000000" w:usb1="10000000" w:usb2="00000000" w:usb3="00000000" w:csb0="80000000" w:csb1="00000000"/>
-  </w:font>
-  <w:font w:name="Times New Roman">
-    <w:panose1 w:val="02020603050405020304"/>
-    <w:charset w:val="00"/>
-    <w:family w:val="roman"/>
-    <w:pitch w:val="variable"/>
-    <w:sig w:usb0="E0002AFF" w:usb1="C0007841" w:usb2="00000009" w:usb3="00000000" w:csb0="000001FF" w:csb1="00000000"/>
-  </w:font>
-  <w:font w:name="Courier New">
-    <w:panose1 w:val="02070309020205020404"/>
-    <w:charset w:val="00"/>
-    <w:family w:val="modern"/>
-    <w:pitch w:val="fixed"/>
-    <w:sig w:usb0="E0002AFF" w:usb1="C0007843" w:usb2="00000009" w:usb3="00000000" w:csb0="000001FF" w:csb1="00000000"/>
-  </w:font>
-  <w:font w:name="Wingdings">
-    <w:panose1 w:val="05000000000000000000"/>
-    <w:charset w:val="02"/>
-    <w:family w:val="auto"/>
-    <w:pitch w:val="variable"/>
-    <w:sig w:usb0="00000000" w:usb1="10000000" w:usb2="00000000" w:usb3="00000000" w:csb0="80000000" w:csb1="00000000"/>
-  </w:font>
-  <w:font w:name="Calibri">
-    <w:panose1 w:val="020F0502020204030204"/>
-    <w:charset w:val="00"/>
-    <w:family w:val="swiss"/>
-    <w:pitch w:val="variable"/>
-    <w:sig w:usb0="E00002FF" w:usb1="4000ACFF" w:usb2="00000001" w:usb3="00000000" w:csb0="0000019F" w:csb1="00000000"/>
-  </w:font>
-  <w:font w:name="Cambria">
-    <w:panose1 w:val="02040503050406030204"/>
-    <w:charset w:val="00"/>
-    <w:family w:val="roman"/>
-    <w:pitch w:val="variable"/>
-    <w:sig w:usb0="E00002FF" w:usb1="400004FF" w:usb2="00000000" w:usb3="00000000" w:csb0="0000019F" w:csb1="00000000"/>
-  </w:font>
-  <w:font w:name="Tahoma">
-    <w:panose1 w:val="020B0604030504040204"/>
-    <w:charset w:val="00"/>
-    <w:family w:val="swiss"/>
-    <w:pitch w:val="variable"/>
-    <w:sig w:usb0="E1002EFF" w:usb1="C000605B" w:usb2="00000029" w:usb3="00000000" w:csb0="000101FF" w:csb1="00000000"/>
-  </w:font>
-  <w:font w:name="Cambria Math">
-    <w:panose1 w:val="02040503050406030204"/>
-    <w:charset w:val="00"/>
-    <w:family w:val="roman"/>
-    <w:pitch w:val="variable"/>
-    <w:sig w:usb0="E00002FF" w:usb1="420024FF" w:usb2="00000000" w:usb3="00000000" w:csb0="0000019F" w:csb1="00000000"/>
-  </w:font>
-</w:fonts>
-</file>
-
-<file path=word/glossary/settings.xml><?xml version="1.0" encoding="utf-8"?>
-<w:settings xmlns:mc="http://schemas.openxmlformats.org/markup-compatibility/2006" xmlns:o="urn:schemas-microsoft-com:office:office" xmlns:r="http://schemas.openxmlformats.org/officeDocument/2006/relationships" xmlns:m="http://schemas.openxmlformats.org/officeDocument/2006/math" xmlns:v="urn:schemas-microsoft-com:vml" xmlns:w10="urn:schemas-microsoft-com:office:word" xmlns:w="http://schemas.openxmlformats.org/wordprocessingml/2006/main" xmlns:w14="http://schemas.microsoft.com/office/word/2010/wordml" xmlns:sl="http://schemas.openxmlformats.org/schemaLibrary/2006/main" mc:Ignorable="w14">
-  <w:view w:val="normal"/>
-  <w:defaultTabStop w:val="708"/>
-  <w:hyphenationZone w:val="425"/>
-  <w:characterSpacingControl w:val="doNotCompress"/>
-  <w:compat>
-    <w:useFELayout/>
-    <w:compatSetting w:name="compatibilityMode" w:uri="http://schemas.microsoft.com/office/word" w:val="14"/>
-    <w:compatSetting w:name="overrideTableStyleFontSizeAndJustification" w:uri="http://schemas.microsoft.com/office/word" w:val="1"/>
-    <w:compatSetting w:name="enableOpenTypeFeatures" w:uri="http://schemas.microsoft.com/office/word" w:val="1"/>
-    <w:compatSetting w:name="doNotFlipMirrorIndents" w:uri="http://schemas.microsoft.com/office/word" w:val="1"/>
-  </w:compat>
-  <w:rsids>
-    <w:rsidRoot w:val="0020622F"/>
-    <w:rsid w:val="0020622F"/>
-  </w:rsids>
-  <m:mathPr>
-    <m:mathFont m:val="Cambria Math"/>
-    <m:brkBin m:val="before"/>
-    <m:brkBinSub m:val="--"/>
-    <m:smallFrac m:val="0"/>
-    <m:dispDef/>
-    <m:lMargin m:val="0"/>
-    <m:rMargin m:val="0"/>
-    <m:defJc m:val="centerGroup"/>
-    <m:wrapIndent m:val="1440"/>
-    <m:intLim m:val="subSup"/>
-    <m:naryLim m:val="undOvr"/>
-  </m:mathPr>
-  <w:themeFontLang w:val="es-ES"/>
-  <w:clrSchemeMapping w:bg1="light1" w:t1="dark1" w:bg2="light2" w:t2="dark2" w:accent1="accent1" w:accent2="accent2" w:accent3="accent3" w:accent4="accent4" w:accent5="accent5" w:accent6="accent6" w:hyperlink="hyperlink" w:followedHyperlink="followedHyperlink"/>
-  <w:decimalSymbol w:val=","/>
-  <w:listSeparator w:val=";"/>
-</w:settings>
-</file>
-
-<file path=word/glossary/styles.xml><?xml version="1.0" encoding="utf-8"?>
-<w:styles xmlns:mc="http://schemas.openxmlformats.org/markup-compatibility/2006" xmlns:r="http://schemas.openxmlformats.org/officeDocument/2006/relationships" xmlns:w="http://schemas.openxmlformats.org/wordprocessingml/2006/main" xmlns:w14="http://schemas.microsoft.com/office/word/2010/wordml" mc:Ignorable="w14">
-  <w:docDefaults>
-    <w:rPrDefault>
-      <w:rPr>
-        <w:rFonts w:asciiTheme="minorHAnsi" w:eastAsiaTheme="minorEastAsia" w:hAnsiTheme="minorHAnsi" w:cstheme="minorBidi"/>
-        <w:sz w:val="22"/>
-        <w:szCs w:val="22"/>
-        <w:lang w:val="es-ES" w:eastAsia="es-ES" w:bidi="ar-SA"/>
-      </w:rPr>
-    </w:rPrDefault>
-    <w:pPrDefault>
-      <w:pPr>
-        <w:spacing w:after="200" w:line="276" w:lineRule="auto"/>
-      </w:pPr>
-    </w:pPrDefault>
-  </w:docDefaults>
-  <w:latentStyles w:defLockedState="0" w:defUIPriority="99" w:defSemiHidden="1" w:defUnhideWhenUsed="1" w:defQFormat="0" w:count="267">
-    <w:lsdException w:name="Normal" w:semiHidden="0" w:uiPriority="0" w:unhideWhenUsed="0" w:qFormat="1"/>
-    <w:lsdException w:name="heading 1" w:semiHidden="0" w:uiPriority="9" w:unhideWhenUsed="0" w:qFormat="1"/>
-    <w:lsdException w:name="heading 2" w:uiPriority="9" w:qFormat="1"/>
-    <w:lsdException w:name="heading 3" w:uiPriority="9" w:qFormat="1"/>
-    <w:lsdException w:name="heading 4" w:uiPriority="9" w:qFormat="1"/>
-    <w:lsdException w:name="heading 5" w:uiPriority="9" w:qFormat="1"/>
-    <w:lsdException w:name="heading 6" w:uiPriority="9" w:qFormat="1"/>
-    <w:lsdException w:name="heading 7" w:uiPriority="9" w:qFormat="1"/>
-    <w:lsdException w:name="heading 8" w:uiPriority="9" w:qFormat="1"/>
-    <w:lsdException w:name="heading 9" w:uiPriority="9" w:qFormat="1"/>
-    <w:lsdException w:name="toc 1" w:uiPriority="39"/>
-    <w:lsdException w:name="toc 2" w:uiPriority="39"/>
-    <w:lsdException w:name="toc 3" w:uiPriority="39"/>
-    <w:lsdException w:name="toc 4" w:uiPriority="39"/>
-    <w:lsdException w:name="toc 5" w:uiPriority="39"/>
-    <w:lsdException w:name="toc 6" w:uiPriority="39"/>
-    <w:lsdException w:name="toc 7" w:uiPriority="39"/>
-    <w:lsdException w:name="toc 8" w:uiPriority="39"/>
-    <w:lsdException w:name="toc 9" w:uiPriority="39"/>
-    <w:lsdException w:name="caption" w:uiPriority="35" w:qFormat="1"/>
-    <w:lsdException w:name="Title" w:semiHidden="0" w:uiPriority="10" w:unhideWhenUsed="0" w:qFormat="1"/>
-    <w:lsdException w:name="Default Paragraph Font" w:uiPriority="1"/>
-    <w:lsdException w:name="Subtitle" w:semiHidden="0" w:uiPriority="11" w:unhideWhenUsed="0" w:qFormat="1"/>
-    <w:lsdException w:name="Strong" w:semiHidden="0" w:uiPriority="22" w:unhideWhenUsed="0" w:qFormat="1"/>
-    <w:lsdException w:name="Emphasis" w:semiHidden="0" w:uiPriority="20" w:unhideWhenUsed="0" w:qFormat="1"/>
-    <w:lsdException w:name="Table Grid" w:semiHidden="0" w:uiPriority="59" w:unhideWhenUsed="0"/>
-    <w:lsdException w:name="Placeholder Text" w:unhideWhenUsed="0"/>
-    <w:lsdException w:name="No Spacing" w:semiHidden="0" w:uiPriority="1" w:unhideWhenUsed="0" w:qFormat="1"/>
-    <w:lsdException w:name="Light Shading" w:semiHidden="0" w:uiPriority="60" w:unhideWhenUsed="0"/>
-    <w:lsdException w:name="Light List" w:semiHidden="0" w:uiPriority="61" w:unhideWhenUsed="0"/>
-    <w:lsdException w:name="Light Grid" w:semiHidden="0" w:uiPriority="62" w:unhideWhenUsed="0"/>
-    <w:lsdException w:name="Medium Shading 1" w:semiHidden="0" w:uiPriority="63" w:unhideWhenUsed="0"/>
-    <w:lsdException w:name="Medium Shading 2" w:semiHidden="0" w:uiPriority="64" w:unhideWhenUsed="0"/>
-    <w:lsdException w:name="Medium List 1" w:semiHidden="0" w:uiPriority="65" w:unhideWhenUsed="0"/>
-    <w:lsdException w:name="Medium List 2" w:semiHidden="0" w:uiPriority="66" w:unhideWhenUsed="0"/>
-    <w:lsdException w:name="Medium Grid 1" w:semiHidden="0" w:uiPriority="67" w:unhideWhenUsed="0"/>
-    <w:lsdException w:name="Medium Grid 2" w:semiHidden="0" w:uiPriority="68" w:unhideWhenUsed="0"/>
-    <w:lsdException w:name="Medium Grid 3" w:semiHidden="0" w:uiPriority="69" w:unhideWhenUsed="0"/>
-    <w:lsdException w:name="Dark List" w:semiHidden="0" w:uiPriority="70" w:unhideWhenUsed="0"/>
-    <w:lsdException w:name="Colorful Shading" w:semiHidden="0" w:uiPriority="71" w:unhideWhenUsed="0"/>
-    <w:lsdException w:name="Colorful List" w:semiHidden="0" w:uiPriority="72" w:unhideWhenUsed="0"/>
-    <w:lsdException w:name="Colorful Grid" w:semiHidden="0" w:uiPriority="73" w:unhideWhenUsed="0"/>
-    <w:lsdException w:name="Light Shading Accent 1" w:semiHidden="0" w:uiPriority="60" w:unhideWhenUsed="0"/>
-    <w:lsdException w:name="Light List Accent 1" w:semiHidden="0" w:uiPriority="61" w:unhideWhenUsed="0"/>
-    <w:lsdException w:name="Light Grid Accent 1" w:semiHidden="0" w:uiPriority="62" w:unhideWhenUsed="0"/>
-    <w:lsdException w:name="Medium Shading 1 Accent 1" w:semiHidden="0" w:uiPriority="63" w:unhideWhenUsed="0"/>
-    <w:lsdException w:name="Medium Shading 2 Accent 1" w:semiHidden="0" w:uiPriority="64" w:unhideWhenUsed="0"/>
-    <w:lsdException w:name="Medium List 1 Accent 1" w:semiHidden="0" w:uiPriority="65" w:unhideWhenUsed="0"/>
-    <w:lsdException w:name="Revision" w:unhideWhenUsed="0"/>
-    <w:lsdException w:name="List Paragraph" w:semiHidden="0" w:uiPriority="34" w:unhideWhenUsed="0" w:qFormat="1"/>
-    <w:lsdException w:name="Quote" w:semiHidden="0" w:uiPriority="29" w:unhideWhenUsed="0" w:qFormat="1"/>
-    <w:lsdException w:name="Intense Quote" w:semiHidden="0" w:uiPriority="30" w:unhideWhenUsed="0" w:qFormat="1"/>
-    <w:lsdException w:name="Medium List 2 Accent 1" w:semiHidden="0" w:uiPriority="66" w:unhideWhenUsed="0"/>
-    <w:lsdException w:name="Medium Grid 1 Accent 1" w:semiHidden="0" w:uiPriority="67" w:unhideWhenUsed="0"/>
-    <w:lsdException w:name="Medium Grid 2 Accent 1" w:semiHidden="0" w:uiPriority="68" w:unhideWhenUsed="0"/>
-    <w:lsdException w:name="Medium Grid 3 Accent 1" w:semiHidden="0" w:uiPriority="69" w:unhideWhenUsed="0"/>
-    <w:lsdException w:name="Dark List Accent 1" w:semiHidden="0" w:uiPriority="70" w:unhideWhenUsed="0"/>
-    <w:lsdException w:name="Colorful Shading Accent 1" w:semiHidden="0" w:uiPriority="71" w:unhideWhenUsed="0"/>
-    <w:lsdException w:name="Colorful List Accent 1" w:semiHidden="0" w:uiPriority="72" w:unhideWhenUsed="0"/>
-    <w:lsdException w:name="Colorful Grid Accent 1" w:semiHidden="0" w:uiPriority="73" w:unhideWhenUsed="0"/>
-    <w:lsdException w:name="Light Shading Accent 2" w:semiHidden="0" w:uiPriority="60" w:unhideWhenUsed="0"/>
-    <w:lsdException w:name="Light List Accent 2" w:semiHidden="0" w:uiPriority="61" w:unhideWhenUsed="0"/>
-    <w:lsdException w:name="Light Grid Accent 2" w:semiHidden="0" w:uiPriority="62" w:unhideWhenUsed="0"/>
-    <w:lsdException w:name="Medium Shading 1 Accent 2" w:semiHidden="0" w:uiPriority="63" w:unhideWhenUsed="0"/>
-    <w:lsdException w:name="Medium Shading 2 Accent 2" w:semiHidden="0" w:uiPriority="64" w:unhideWhenUsed="0"/>
-    <w:lsdException w:name="Medium List 1 Accent 2" w:semiHidden="0" w:uiPriority="65" w:unhideWhenUsed="0"/>
-    <w:lsdException w:name="Medium List 2 Accent 2" w:semiHidden="0" w:uiPriority="66" w:unhideWhenUsed="0"/>
-    <w:lsdException w:name="Medium Grid 1 Accent 2" w:semiHidden="0" w:uiPriority="67" w:unhideWhenUsed="0"/>
-    <w:lsdException w:name="Medium Grid 2 Accent 2" w:semiHidden="0" w:uiPriority="68" w:unhideWhenUsed="0"/>
-    <w:lsdException w:name="Medium Grid 3 Accent 2" w:semiHidden="0" w:uiPriority="69" w:unhideWhenUsed="0"/>
-    <w:lsdException w:name="Dark List Accent 2" w:semiHidden="0" w:uiPriority="70" w:unhideWhenUsed="0"/>
-    <w:lsdException w:name="Colorful Shading Accent 2" w:semiHidden="0" w:uiPriority="71" w:unhideWhenUsed="0"/>
-    <w:lsdException w:name="Colorful List Accent 2" w:semiHidden="0" w:uiPriority="72" w:unhideWhenUsed="0"/>
-    <w:lsdException w:name="Colorful Grid Accent 2" w:semiHidden="0" w:uiPriority="73" w:unhideWhenUsed="0"/>
-    <w:lsdException w:name="Light Shading Accent 3" w:semiHidden="0" w:uiPriority="60" w:unhideWhenUsed="0"/>
-    <w:lsdException w:name="Light List Accent 3" w:semiHidden="0" w:uiPriority="61" w:unhideWhenUsed="0"/>
-    <w:lsdException w:name="Light Grid Accent 3" w:semiHidden="0" w:uiPriority="62" w:unhideWhenUsed="0"/>
-    <w:lsdException w:name="Medium Shading 1 Accent 3" w:semiHidden="0" w:uiPriority="63" w:unhideWhenUsed="0"/>
-    <w:lsdException w:name="Medium Shading 2 Accent 3" w:semiHidden="0" w:uiPriority="64" w:unhideWhenUsed="0"/>
-    <w:lsdException w:name="Medium List 1 Accent 3" w:semiHidden="0" w:uiPriority="65" w:unhideWhenUsed="0"/>
-    <w:lsdException w:name="Medium List 2 Accent 3" w:semiHidden="0" w:uiPriority="66" w:unhideWhenUsed="0"/>
-    <w:lsdException w:name="Medium Grid 1 Accent 3" w:semiHidden="0" w:uiPriority="67" w:unhideWhenUsed="0"/>
-    <w:lsdException w:name="Medium Grid 2 Accent 3" w:semiHidden="0" w:uiPriority="68" w:unhideWhenUsed="0"/>
-    <w:lsdException w:name="Medium Grid 3 Accent 3" w:semiHidden="0" w:uiPriority="69" w:unhideWhenUsed="0"/>
-    <w:lsdException w:name="Dark List Accent 3" w:semiHidden="0" w:uiPriority="70" w:unhideWhenUsed="0"/>
-    <w:lsdException w:name="Colorful Shading Accent 3" w:semiHidden="0" w:uiPriority="71" w:unhideWhenUsed="0"/>
-    <w:lsdException w:name="Colorful List Accent 3" w:semiHidden="0" w:uiPriority="72" w:unhideWhenUsed="0"/>
-    <w:lsdException w:name="Colorful Grid Accent 3" w:semiHidden="0" w:uiPriority="73" w:unhideWhenUsed="0"/>
-    <w:lsdException w:name="Light Shading Accent 4" w:semiHidden="0" w:uiPriority="60" w:unhideWhenUsed="0"/>
-    <w:lsdException w:name="Light List Accent 4" w:semiHidden="0" w:uiPriority="61" w:unhideWhenUsed="0"/>
-    <w:lsdException w:name="Light Grid Accent 4" w:semiHidden="0" w:uiPriority="62" w:unhideWhenUsed="0"/>
-    <w:lsdException w:name="Medium Shading 1 Accent 4" w:semiHidden="0" w:uiPriority="63" w:unhideWhenUsed="0"/>
-    <w:lsdException w:name="Medium Shading 2 Accent 4" w:semiHidden="0" w:uiPriority="64" w:unhideWhenUsed="0"/>
-    <w:lsdException w:name="Medium List 1 Accent 4" w:semiHidden="0" w:uiPriority="65" w:unhideWhenUsed="0"/>
-    <w:lsdException w:name="Medium List 2 Accent 4" w:semiHidden="0" w:uiPriority="66" w:unhideWhenUsed="0"/>
-    <w:lsdException w:name="Medium Grid 1 Accent 4" w:semiHidden="0" w:uiPriority="67" w:unhideWhenUsed="0"/>
-    <w:lsdException w:name="Medium Grid 2 Accent 4" w:semiHidden="0" w:uiPriority="68" w:unhideWhenUsed="0"/>
-    <w:lsdException w:name="Medium Grid 3 Accent 4" w:semiHidden="0" w:uiPriority="69" w:unhideWhenUsed="0"/>
-    <w:lsdException w:name="Dark List Accent 4" w:semiHidden="0" w:uiPriority="70" w:unhideWhenUsed="0"/>
-    <w:lsdException w:name="Colorful Shading Accent 4" w:semiHidden="0" w:uiPriority="71" w:unhideWhenUsed="0"/>
-    <w:lsdException w:name="Colorful List Accent 4" w:semiHidden="0" w:uiPriority="72" w:unhideWhenUsed="0"/>
-    <w:lsdException w:name="Colorful Grid Accent 4" w:semiHidden="0" w:uiPriority="73" w:unhideWhenUsed="0"/>
-    <w:lsdException w:name="Light Shading Accent 5" w:semiHidden="0" w:uiPriority="60" w:unhideWhenUsed="0"/>
-    <w:lsdException w:name="Light List Accent 5" w:semiHidden="0" w:uiPriority="61" w:unhideWhenUsed="0"/>
-    <w:lsdException w:name="Light Grid Accent 5" w:semiHidden="0" w:uiPriority="62" w:unhideWhenUsed="0"/>
-    <w:lsdException w:name="Medium Shading 1 Accent 5" w:semiHidden="0" w:uiPriority="63" w:unhideWhenUsed="0"/>
-    <w:lsdException w:name="Medium Shading 2 Accent 5" w:semiHidden="0" w:uiPriority="64" w:unhideWhenUsed="0"/>
-    <w:lsdException w:name="Medium List 1 Accent 5" w:semiHidden="0" w:uiPriority="65" w:unhideWhenUsed="0"/>
-    <w:lsdException w:name="Medium List 2 Accent 5" w:semiHidden="0" w:uiPriority="66" w:unhideWhenUsed="0"/>
-    <w:lsdException w:name="Medium Grid 1 Accent 5" w:semiHidden="0" w:uiPriority="67" w:unhideWhenUsed="0"/>
-    <w:lsdException w:name="Medium Grid 2 Accent 5" w:semiHidden="0" w:uiPriority="68" w:unhideWhenUsed="0"/>
-    <w:lsdException w:name="Medium Grid 3 Accent 5" w:semiHidden="0" w:uiPriority="69" w:unhideWhenUsed="0"/>
-    <w:lsdException w:name="Dark List Accent 5" w:semiHidden="0" w:uiPriority="70" w:unhideWhenUsed="0"/>
-    <w:lsdException w:name="Colorful Shading Accent 5" w:semiHidden="0" w:uiPriority="71" w:unhideWhenUsed="0"/>
-    <w:lsdException w:name="Colorful List Accent 5" w:semiHidden="0" w:uiPriority="72" w:unhideWhenUsed="0"/>
-    <w:lsdException w:name="Colorful Grid Accent 5" w:semiHidden="0" w:uiPriority="73" w:unhideWhenUsed="0"/>
-    <w:lsdException w:name="Light Shading Accent 6" w:semiHidden="0" w:uiPriority="60" w:unhideWhenUsed="0"/>
-    <w:lsdException w:name="Light List Accent 6" w:semiHidden="0" w:uiPriority="61" w:unhideWhenUsed="0"/>
-    <w:lsdException w:name="Light Grid Accent 6" w:semiHidden="0" w:uiPriority="62" w:unhideWhenUsed="0"/>
-    <w:lsdException w:name="Medium Shading 1 Accent 6" w:semiHidden="0" w:uiPriority="63" w:unhideWhenUsed="0"/>
-    <w:lsdException w:name="Medium Shading 2 Accent 6" w:semiHidden="0" w:uiPriority="64" w:unhideWhenUsed="0"/>
-    <w:lsdException w:name="Medium List 1 Accent 6" w:semiHidden="0" w:uiPriority="65" w:unhideWhenUsed="0"/>
-    <w:lsdException w:name="Medium List 2 Accent 6" w:semiHidden="0" w:uiPriority="66" w:unhideWhenUsed="0"/>
-    <w:lsdException w:name="Medium Grid 1 Accent 6" w:semiHidden="0" w:uiPriority="67" w:unhideWhenUsed="0"/>
-    <w:lsdException w:name="Medium Grid 2 Accent 6" w:semiHidden="0" w:uiPriority="68" w:unhideWhenUsed="0"/>
-    <w:lsdException w:name="Medium Grid 3 Accent 6" w:semiHidden="0" w:uiPriority="69" w:unhideWhenUsed="0"/>
-    <w:lsdException w:name="Dark List Accent 6" w:semiHidden="0" w:uiPriority="70" w:unhideWhenUsed="0"/>
-    <w:lsdException w:name="Colorful Shading Accent 6" w:semiHidden="0" w:uiPriority="71" w:unhideWhenUsed="0"/>
-    <w:lsdException w:name="Colorful List Accent 6" w:semiHidden="0" w:uiPriority="72" w:unhideWhenUsed="0"/>
-    <w:lsdException w:name="Colorful Grid Accent 6" w:semiHidden="0" w:uiPriority="73" w:unhideWhenUsed="0"/>
-    <w:lsdException w:name="Subtle Emphasis" w:semiHidden="0" w:uiPriority="19" w:unhideWhenUsed="0" w:qFormat="1"/>
-    <w:lsdException w:name="Intense Emphasis" w:semiHidden="0" w:uiPriority="21" w:unhideWhenUsed="0" w:qFormat="1"/>
-    <w:lsdException w:name="Subtle Reference" w:semiHidden="0" w:uiPriority="31" w:unhideWhenUsed="0" w:qFormat="1"/>
-    <w:lsdException w:name="Intense Reference" w:semiHidden="0" w:uiPriority="32" w:unhideWhenUsed="0" w:qFormat="1"/>
-    <w:lsdException w:name="Book Title" w:semiHidden="0" w:uiPriority="33" w:unhideWhenUsed="0" w:qFormat="1"/>
-    <w:lsdException w:name="Bibliography" w:uiPriority="37"/>
-    <w:lsdException w:name="TOC Heading" w:uiPriority="39" w:qFormat="1"/>
-  </w:latentStyles>
-  <w:style w:type="paragraph" w:default="1" w:styleId="Normal">
-    <w:name w:val="Normal"/>
-    <w:qFormat/>
-  </w:style>
-  <w:style w:type="character" w:default="1" w:styleId="Fuentedeprrafopredeter">
-    <w:name w:val="Default Paragraph Font"/>
-    <w:uiPriority w:val="1"/>
-    <w:semiHidden/>
-    <w:unhideWhenUsed/>
-  </w:style>
-  <w:style w:type="table" w:default="1" w:styleId="Tablanormal">
-    <w:name w:val="Normal Table"/>
-    <w:uiPriority w:val="99"/>
-    <w:semiHidden/>
-    <w:unhideWhenUsed/>
-    <w:tblPr>
-      <w:tblInd w:w="0" w:type="dxa"/>
-      <w:tblCellMar>
-        <w:top w:w="0" w:type="dxa"/>
-        <w:left w:w="108" w:type="dxa"/>
-        <w:bottom w:w="0" w:type="dxa"/>
-        <w:right w:w="108" w:type="dxa"/>
-      </w:tblCellMar>
-    </w:tblPr>
-  </w:style>
-  <w:style w:type="numbering" w:default="1" w:styleId="Sinlista">
-    <w:name w:val="No List"/>
-    <w:uiPriority w:val="99"/>
-    <w:semiHidden/>
-    <w:unhideWhenUsed/>
-  </w:style>
-  <w:style w:type="character" w:styleId="Textodelmarcadordeposicin">
-    <w:name w:val="Placeholder Text"/>
-    <w:basedOn w:val="Fuentedeprrafopredeter"/>
-    <w:uiPriority w:val="99"/>
-    <w:semiHidden/>
-    <w:rsid w:val="0020622F"/>
-    <w:rPr>
-      <w:color w:val="808080"/>
-    </w:rPr>
-  </w:style>
-</w:styles>
-</file>
-
-<file path=word/glossary/stylesWithEffects.xml><?xml version="1.0" encoding="utf-8"?>
-<w:styles xmlns:wpc="http://schemas.microsoft.com/office/word/2010/wordprocessingCanvas" xmlns:mc="http://schemas.openxmlformats.org/markup-compatibility/2006" xmlns:o="urn:schemas-microsoft-com:office:office" xmlns:r="http://schemas.openxmlformats.org/officeDocument/2006/relationships" xmlns:m="http://schemas.openxmlformats.org/officeDocument/2006/math" xmlns:v="urn:schemas-microsoft-com:vml" xmlns:wp14="http://schemas.microsoft.com/office/word/2010/wordprocessingDrawing" xmlns:wp="http://schemas.openxmlformats.org/drawingml/2006/wordprocessingDrawing" xmlns:w10="urn:schemas-microsoft-com:office:word" xmlns:w="http://schemas.openxmlformats.org/wordprocessingml/2006/main" xmlns:w14="http://schemas.microsoft.com/office/word/2010/wordml" xmlns:wpg="http://schemas.microsoft.com/office/word/2010/wordprocessingGroup" xmlns:wpi="http://schemas.microsoft.com/office/word/2010/wordprocessingInk" xmlns:wne="http://schemas.microsoft.com/office/word/2006/wordml" xmlns:wps="http://schemas.microsoft.com/office/word/2010/wordprocessingShape" mc:Ignorable="w14 wp14">
-  <w:docDefaults>
-    <w:rPrDefault>
-      <w:rPr>
-        <w:rFonts w:asciiTheme="minorHAnsi" w:eastAsiaTheme="minorEastAsia" w:hAnsiTheme="minorHAnsi" w:cstheme="minorBidi"/>
-        <w:sz w:val="22"/>
-        <w:szCs w:val="22"/>
-        <w:lang w:val="es-ES" w:eastAsia="es-ES" w:bidi="ar-SA"/>
-      </w:rPr>
-    </w:rPrDefault>
-    <w:pPrDefault>
-      <w:pPr>
-        <w:spacing w:after="200" w:line="276" w:lineRule="auto"/>
-      </w:pPr>
-    </w:pPrDefault>
-  </w:docDefaults>
-  <w:latentStyles w:defLockedState="0" w:defUIPriority="99" w:defSemiHidden="1" w:defUnhideWhenUsed="1" w:defQFormat="0" w:count="267">
-    <w:lsdException w:name="Normal" w:semiHidden="0" w:uiPriority="0" w:unhideWhenUsed="0" w:qFormat="1"/>
-    <w:lsdException w:name="heading 1" w:semiHidden="0" w:uiPriority="9" w:unhideWhenUsed="0" w:qFormat="1"/>
-    <w:lsdException w:name="heading 2" w:uiPriority="9" w:qFormat="1"/>
-    <w:lsdException w:name="heading 3" w:uiPriority="9" w:qFormat="1"/>
-    <w:lsdException w:name="heading 4" w:uiPriority="9" w:qFormat="1"/>
-    <w:lsdException w:name="heading 5" w:uiPriority="9" w:qFormat="1"/>
-    <w:lsdException w:name="heading 6" w:uiPriority="9" w:qFormat="1"/>
-    <w:lsdException w:name="heading 7" w:uiPriority="9" w:qFormat="1"/>
-    <w:lsdException w:name="heading 8" w:uiPriority="9" w:qFormat="1"/>
-    <w:lsdException w:name="heading 9" w:uiPriority="9" w:qFormat="1"/>
-    <w:lsdException w:name="toc 1" w:uiPriority="39"/>
-    <w:lsdException w:name="toc 2" w:uiPriority="39"/>
-    <w:lsdException w:name="toc 3" w:uiPriority="39"/>
-    <w:lsdException w:name="toc 4" w:uiPriority="39"/>
-    <w:lsdException w:name="toc 5" w:uiPriority="39"/>
-    <w:lsdException w:name="toc 6" w:uiPriority="39"/>
-    <w:lsdException w:name="toc 7" w:uiPriority="39"/>
-    <w:lsdException w:name="toc 8" w:uiPriority="39"/>
-    <w:lsdException w:name="toc 9" w:uiPriority="39"/>
-    <w:lsdException w:name="caption" w:uiPriority="35" w:qFormat="1"/>
-    <w:lsdException w:name="Title" w:semiHidden="0" w:uiPriority="10" w:unhideWhenUsed="0" w:qFormat="1"/>
-    <w:lsdException w:name="Default Paragraph Font" w:uiPriority="1"/>
-    <w:lsdException w:name="Subtitle" w:semiHidden="0" w:uiPriority="11" w:unhideWhenUsed="0" w:qFormat="1"/>
-    <w:lsdException w:name="Strong" w:semiHidden="0" w:uiPriority="22" w:unhideWhenUsed="0" w:qFormat="1"/>
-    <w:lsdException w:name="Emphasis" w:semiHidden="0" w:uiPriority="20" w:unhideWhenUsed="0" w:qFormat="1"/>
-    <w:lsdException w:name="Table Grid" w:semiHidden="0" w:uiPriority="59" w:unhideWhenUsed="0"/>
-    <w:lsdException w:name="Placeholder Text" w:unhideWhenUsed="0"/>
-    <w:lsdException w:name="No Spacing" w:semiHidden="0" w:uiPriority="1" w:unhideWhenUsed="0" w:qFormat="1"/>
-    <w:lsdException w:name="Light Shading" w:semiHidden="0" w:uiPriority="60" w:unhideWhenUsed="0"/>
-    <w:lsdException w:name="Light List" w:semiHidden="0" w:uiPriority="61" w:unhideWhenUsed="0"/>
-    <w:lsdException w:name="Light Grid" w:semiHidden="0" w:uiPriority="62" w:unhideWhenUsed="0"/>
-    <w:lsdException w:name="Medium Shading 1" w:semiHidden="0" w:uiPriority="63" w:unhideWhenUsed="0"/>
-    <w:lsdException w:name="Medium Shading 2" w:semiHidden="0" w:uiPriority="64" w:unhideWhenUsed="0"/>
-    <w:lsdException w:name="Medium List 1" w:semiHidden="0" w:uiPriority="65" w:unhideWhenUsed="0"/>
-    <w:lsdException w:name="Medium List 2" w:semiHidden="0" w:uiPriority="66" w:unhideWhenUsed="0"/>
-    <w:lsdException w:name="Medium Grid 1" w:semiHidden="0" w:uiPriority="67" w:unhideWhenUsed="0"/>
-    <w:lsdException w:name="Medium Grid 2" w:semiHidden="0" w:uiPriority="68" w:unhideWhenUsed="0"/>
-    <w:lsdException w:name="Medium Grid 3" w:semiHidden="0" w:uiPriority="69" w:unhideWhenUsed="0"/>
-    <w:lsdException w:name="Dark List" w:semiHidden="0" w:uiPriority="70" w:unhideWhenUsed="0"/>
-    <w:lsdException w:name="Colorful Shading" w:semiHidden="0" w:uiPriority="71" w:unhideWhenUsed="0"/>
-    <w:lsdException w:name="Colorful List" w:semiHidden="0" w:uiPriority="72" w:unhideWhenUsed="0"/>
-    <w:lsdException w:name="Colorful Grid" w:semiHidden="0" w:uiPriority="73" w:unhideWhenUsed="0"/>
-    <w:lsdException w:name="Light Shading Accent 1" w:semiHidden="0" w:uiPriority="60" w:unhideWhenUsed="0"/>
-    <w:lsdException w:name="Light List Accent 1" w:semiHidden="0" w:uiPriority="61" w:unhideWhenUsed="0"/>
-    <w:lsdException w:name="Light Grid Accent 1" w:semiHidden="0" w:uiPriority="62" w:unhideWhenUsed="0"/>
-    <w:lsdException w:name="Medium Shading 1 Accent 1" w:semiHidden="0" w:uiPriority="63" w:unhideWhenUsed="0"/>
-    <w:lsdException w:name="Medium Shading 2 Accent 1" w:semiHidden="0" w:uiPriority="64" w:unhideWhenUsed="0"/>
-    <w:lsdException w:name="Medium List 1 Accent 1" w:semiHidden="0" w:uiPriority="65" w:unhideWhenUsed="0"/>
-    <w:lsdException w:name="Revision" w:unhideWhenUsed="0"/>
-    <w:lsdException w:name="List Paragraph" w:semiHidden="0" w:uiPriority="34" w:unhideWhenUsed="0" w:qFormat="1"/>
-    <w:lsdException w:name="Quote" w:semiHidden="0" w:uiPriority="29" w:unhideWhenUsed="0" w:qFormat="1"/>
-    <w:lsdException w:name="Intense Quote" w:semiHidden="0" w:uiPriority="30" w:unhideWhenUsed="0" w:qFormat="1"/>
-    <w:lsdException w:name="Medium List 2 Accent 1" w:semiHidden="0" w:uiPriority="66" w:unhideWhenUsed="0"/>
-    <w:lsdException w:name="Medium Grid 1 Accent 1" w:semiHidden="0" w:uiPriority="67" w:unhideWhenUsed="0"/>
-    <w:lsdException w:name="Medium Grid 2 Accent 1" w:semiHidden="0" w:uiPriority="68" w:unhideWhenUsed="0"/>
-    <w:lsdException w:name="Medium Grid 3 Accent 1" w:semiHidden="0" w:uiPriority="69" w:unhideWhenUsed="0"/>
-    <w:lsdException w:name="Dark List Accent 1" w:semiHidden="0" w:uiPriority="70" w:unhideWhenUsed="0"/>
-    <w:lsdException w:name="Colorful Shading Accent 1" w:semiHidden="0" w:uiPriority="71" w:unhideWhenUsed="0"/>
-    <w:lsdException w:name="Colorful List Accent 1" w:semiHidden="0" w:uiPriority="72" w:unhideWhenUsed="0"/>
-    <w:lsdException w:name="Colorful Grid Accent 1" w:semiHidden="0" w:uiPriority="73" w:unhideWhenUsed="0"/>
-    <w:lsdException w:name="Light Shading Accent 2" w:semiHidden="0" w:uiPriority="60" w:unhideWhenUsed="0"/>
-    <w:lsdException w:name="Light List Accent 2" w:semiHidden="0" w:uiPriority="61" w:unhideWhenUsed="0"/>
-    <w:lsdException w:name="Light Grid Accent 2" w:semiHidden="0" w:uiPriority="62" w:unhideWhenUsed="0"/>
-    <w:lsdException w:name="Medium Shading 1 Accent 2" w:semiHidden="0" w:uiPriority="63" w:unhideWhenUsed="0"/>
-    <w:lsdException w:name="Medium Shading 2 Accent 2" w:semiHidden="0" w:uiPriority="64" w:unhideWhenUsed="0"/>
-    <w:lsdException w:name="Medium List 1 Accent 2" w:semiHidden="0" w:uiPriority="65" w:unhideWhenUsed="0"/>
-    <w:lsdException w:name="Medium List 2 Accent 2" w:semiHidden="0" w:uiPriority="66" w:unhideWhenUsed="0"/>
-    <w:lsdException w:name="Medium Grid 1 Accent 2" w:semiHidden="0" w:uiPriority="67" w:unhideWhenUsed="0"/>
-    <w:lsdException w:name="Medium Grid 2 Accent 2" w:semiHidden="0" w:uiPriority="68" w:unhideWhenUsed="0"/>
-    <w:lsdException w:name="Medium Grid 3 Accent 2" w:semiHidden="0" w:uiPriority="69" w:unhideWhenUsed="0"/>
-    <w:lsdException w:name="Dark List Accent 2" w:semiHidden="0" w:uiPriority="70" w:unhideWhenUsed="0"/>
-    <w:lsdException w:name="Colorful Shading Accent 2" w:semiHidden="0" w:uiPriority="71" w:unhideWhenUsed="0"/>
-    <w:lsdException w:name="Colorful List Accent 2" w:semiHidden="0" w:uiPriority="72" w:unhideWhenUsed="0"/>
-    <w:lsdException w:name="Colorful Grid Accent 2" w:semiHidden="0" w:uiPriority="73" w:unhideWhenUsed="0"/>
-    <w:lsdException w:name="Light Shading Accent 3" w:semiHidden="0" w:uiPriority="60" w:unhideWhenUsed="0"/>
-    <w:lsdException w:name="Light List Accent 3" w:semiHidden="0" w:uiPriority="61" w:unhideWhenUsed="0"/>
-    <w:lsdException w:name="Light Grid Accent 3" w:semiHidden="0" w:uiPriority="62" w:unhideWhenUsed="0"/>
-    <w:lsdException w:name="Medium Shading 1 Accent 3" w:semiHidden="0" w:uiPriority="63" w:unhideWhenUsed="0"/>
-    <w:lsdException w:name="Medium Shading 2 Accent 3" w:semiHidden="0" w:uiPriority="64" w:unhideWhenUsed="0"/>
-    <w:lsdException w:name="Medium List 1 Accent 3" w:semiHidden="0" w:uiPriority="65" w:unhideWhenUsed="0"/>
-    <w:lsdException w:name="Medium List 2 Accent 3" w:semiHidden="0" w:uiPriority="66" w:unhideWhenUsed="0"/>
-    <w:lsdException w:name="Medium Grid 1 Accent 3" w:semiHidden="0" w:uiPriority="67" w:unhideWhenUsed="0"/>
-    <w:lsdException w:name="Medium Grid 2 Accent 3" w:semiHidden="0" w:uiPriority="68" w:unhideWhenUsed="0"/>
-    <w:lsdException w:name="Medium Grid 3 Accent 3" w:semiHidden="0" w:uiPriority="69" w:unhideWhenUsed="0"/>
-    <w:lsdException w:name="Dark List Accent 3" w:semiHidden="0" w:uiPriority="70" w:unhideWhenUsed="0"/>
-    <w:lsdException w:name="Colorful Shading Accent 3" w:semiHidden="0" w:uiPriority="71" w:unhideWhenUsed="0"/>
-    <w:lsdException w:name="Colorful List Accent 3" w:semiHidden="0" w:uiPriority="72" w:unhideWhenUsed="0"/>
-    <w:lsdException w:name="Colorful Grid Accent 3" w:semiHidden="0" w:uiPriority="73" w:unhideWhenUsed="0"/>
-    <w:lsdException w:name="Light Shading Accent 4" w:semiHidden="0" w:uiPriority="60" w:unhideWhenUsed="0"/>
-    <w:lsdException w:name="Light List Accent 4" w:semiHidden="0" w:uiPriority="61" w:unhideWhenUsed="0"/>
-    <w:lsdException w:name="Light Grid Accent 4" w:semiHidden="0" w:uiPriority="62" w:unhideWhenUsed="0"/>
-    <w:lsdException w:name="Medium Shading 1 Accent 4" w:semiHidden="0" w:uiPriority="63" w:unhideWhenUsed="0"/>
-    <w:lsdException w:name="Medium Shading 2 Accent 4" w:semiHidden="0" w:uiPriority="64" w:unhideWhenUsed="0"/>
-    <w:lsdException w:name="Medium List 1 Accent 4" w:semiHidden="0" w:uiPriority="65" w:unhideWhenUsed="0"/>
-    <w:lsdException w:name="Medium List 2 Accent 4" w:semiHidden="0" w:uiPriority="66" w:unhideWhenUsed="0"/>
-    <w:lsdException w:name="Medium Grid 1 Accent 4" w:semiHidden="0" w:uiPriority="67" w:unhideWhenUsed="0"/>
-    <w:lsdException w:name="Medium Grid 2 Accent 4" w:semiHidden="0" w:uiPriority="68" w:unhideWhenUsed="0"/>
-    <w:lsdException w:name="Medium Grid 3 Accent 4" w:semiHidden="0" w:uiPriority="69" w:unhideWhenUsed="0"/>
-    <w:lsdException w:name="Dark List Accent 4" w:semiHidden="0" w:uiPriority="70" w:unhideWhenUsed="0"/>
-    <w:lsdException w:name="Colorful Shading Accent 4" w:semiHidden="0" w:uiPriority="71" w:unhideWhenUsed="0"/>
-    <w:lsdException w:name="Colorful List Accent 4" w:semiHidden="0" w:uiPriority="72" w:unhideWhenUsed="0"/>
-    <w:lsdException w:name="Colorful Grid Accent 4" w:semiHidden="0" w:uiPriority="73" w:unhideWhenUsed="0"/>
-    <w:lsdException w:name="Light Shading Accent 5" w:semiHidden="0" w:uiPriority="60" w:unhideWhenUsed="0"/>
-    <w:lsdException w:name="Light List Accent 5" w:semiHidden="0" w:uiPriority="61" w:unhideWhenUsed="0"/>
-    <w:lsdException w:name="Light Grid Accent 5" w:semiHidden="0" w:uiPriority="62" w:unhideWhenUsed="0"/>
-    <w:lsdException w:name="Medium Shading 1 Accent 5" w:semiHidden="0" w:uiPriority="63" w:unhideWhenUsed="0"/>
-    <w:lsdException w:name="Medium Shading 2 Accent 5" w:semiHidden="0" w:uiPriority="64" w:unhideWhenUsed="0"/>
-    <w:lsdException w:name="Medium List 1 Accent 5" w:semiHidden="0" w:uiPriority="65" w:unhideWhenUsed="0"/>
-    <w:lsdException w:name="Medium List 2 Accent 5" w:semiHidden="0" w:uiPriority="66" w:unhideWhenUsed="0"/>
-    <w:lsdException w:name="Medium Grid 1 Accent 5" w:semiHidden="0" w:uiPriority="67" w:unhideWhenUsed="0"/>
-    <w:lsdException w:name="Medium Grid 2 Accent 5" w:semiHidden="0" w:uiPriority="68" w:unhideWhenUsed="0"/>
-    <w:lsdException w:name="Medium Grid 3 Accent 5" w:semiHidden="0" w:uiPriority="69" w:unhideWhenUsed="0"/>
-    <w:lsdException w:name="Dark List Accent 5" w:semiHidden="0" w:uiPriority="70" w:unhideWhenUsed="0"/>
-    <w:lsdException w:name="Colorful Shading Accent 5" w:semiHidden="0" w:uiPriority="71" w:unhideWhenUsed="0"/>
-    <w:lsdException w:name="Colorful List Accent 5" w:semiHidden="0" w:uiPriority="72" w:unhideWhenUsed="0"/>
-    <w:lsdException w:name="Colorful Grid Accent 5" w:semiHidden="0" w:uiPriority="73" w:unhideWhenUsed="0"/>
-    <w:lsdException w:name="Light Shading Accent 6" w:semiHidden="0" w:uiPriority="60" w:unhideWhenUsed="0"/>
-    <w:lsdException w:name="Light List Accent 6" w:semiHidden="0" w:uiPriority="61" w:unhideWhenUsed="0"/>
-    <w:lsdException w:name="Light Grid Accent 6" w:semiHidden="0" w:uiPriority="62" w:unhideWhenUsed="0"/>
-    <w:lsdException w:name="Medium Shading 1 Accent 6" w:semiHidden="0" w:uiPriority="63" w:unhideWhenUsed="0"/>
-    <w:lsdException w:name="Medium Shading 2 Accent 6" w:semiHidden="0" w:uiPriority="64" w:unhideWhenUsed="0"/>
-    <w:lsdException w:name="Medium List 1 Accent 6" w:semiHidden="0" w:uiPriority="65" w:unhideWhenUsed="0"/>
-    <w:lsdException w:name="Medium List 2 Accent 6" w:semiHidden="0" w:uiPriority="66" w:unhideWhenUsed="0"/>
-    <w:lsdException w:name="Medium Grid 1 Accent 6" w:semiHidden="0" w:uiPriority="67" w:unhideWhenUsed="0"/>
-    <w:lsdException w:name="Medium Grid 2 Accent 6" w:semiHidden="0" w:uiPriority="68" w:unhideWhenUsed="0"/>
-    <w:lsdException w:name="Medium Grid 3 Accent 6" w:semiHidden="0" w:uiPriority="69" w:unhideWhenUsed="0"/>
-    <w:lsdException w:name="Dark List Accent 6" w:semiHidden="0" w:uiPriority="70" w:unhideWhenUsed="0"/>
-    <w:lsdException w:name="Colorful Shading Accent 6" w:semiHidden="0" w:uiPriority="71" w:unhideWhenUsed="0"/>
-    <w:lsdException w:name="Colorful List Accent 6" w:semiHidden="0" w:uiPriority="72" w:unhideWhenUsed="0"/>
-    <w:lsdException w:name="Colorful Grid Accent 6" w:semiHidden="0" w:uiPriority="73" w:unhideWhenUsed="0"/>
-    <w:lsdException w:name="Subtle Emphasis" w:semiHidden="0" w:uiPriority="19" w:unhideWhenUsed="0" w:qFormat="1"/>
-    <w:lsdException w:name="Intense Emphasis" w:semiHidden="0" w:uiPriority="21" w:unhideWhenUsed="0" w:qFormat="1"/>
-    <w:lsdException w:name="Subtle Reference" w:semiHidden="0" w:uiPriority="31" w:unhideWhenUsed="0" w:qFormat="1"/>
-    <w:lsdException w:name="Intense Reference" w:semiHidden="0" w:uiPriority="32" w:unhideWhenUsed="0" w:qFormat="1"/>
-    <w:lsdException w:name="Book Title" w:semiHidden="0" w:uiPriority="33" w:unhideWhenUsed="0" w:qFormat="1"/>
-    <w:lsdException w:name="Bibliography" w:uiPriority="37"/>
-    <w:lsdException w:name="TOC Heading" w:uiPriority="39" w:qFormat="1"/>
-  </w:latentStyles>
-  <w:style w:type="paragraph" w:default="1" w:styleId="Normal">
-    <w:name w:val="Normal"/>
-    <w:qFormat/>
-  </w:style>
-  <w:style w:type="character" w:default="1" w:styleId="Fuentedeprrafopredeter">
-    <w:name w:val="Default Paragraph Font"/>
-    <w:uiPriority w:val="1"/>
-    <w:semiHidden/>
-    <w:unhideWhenUsed/>
-  </w:style>
-  <w:style w:type="table" w:default="1" w:styleId="Tablanormal">
-    <w:name w:val="Normal Table"/>
-    <w:uiPriority w:val="99"/>
-    <w:semiHidden/>
-    <w:unhideWhenUsed/>
-    <w:tblPr>
-      <w:tblInd w:w="0" w:type="dxa"/>
-      <w:tblCellMar>
-        <w:top w:w="0" w:type="dxa"/>
-        <w:left w:w="108" w:type="dxa"/>
-        <w:bottom w:w="0" w:type="dxa"/>
-        <w:right w:w="108" w:type="dxa"/>
-      </w:tblCellMar>
-    </w:tblPr>
-  </w:style>
-  <w:style w:type="numbering" w:default="1" w:styleId="Sinlista">
-    <w:name w:val="No List"/>
-    <w:uiPriority w:val="99"/>
-    <w:semiHidden/>
-    <w:unhideWhenUsed/>
-  </w:style>
-  <w:style w:type="character" w:styleId="Textodelmarcadordeposicin">
-    <w:name w:val="Placeholder Text"/>
-    <w:basedOn w:val="Fuentedeprrafopredeter"/>
-    <w:uiPriority w:val="99"/>
-    <w:semiHidden/>
-    <w:rsid w:val="0020622F"/>
-    <w:rPr>
-      <w:color w:val="808080"/>
-    </w:rPr>
-  </w:style>
-</w:styles>
-</file>
-
-<file path=word/glossary/webSettings.xml><?xml version="1.0" encoding="utf-8"?>
-<w:webSettings xmlns:mc="http://schemas.openxmlformats.org/markup-compatibility/2006" xmlns:r="http://schemas.openxmlformats.org/officeDocument/2006/relationships" xmlns:w="http://schemas.openxmlformats.org/wordprocessingml/2006/main" xmlns:w14="http://schemas.microsoft.com/office/word/2010/wordml" mc:Ignorable="w14">
-  <w:optimizeForBrowser/>
-  <w:allowPNG/>
-</w:webSettings>
-</file>
-
 <file path=word/theme/theme1.xml><?xml version="1.0" encoding="utf-8"?>
 <a:theme xmlns:a="http://schemas.openxmlformats.org/drawingml/2006/main" name="Tema de Office">
   <a:themeElements>
@@ -37792,7 +37274,7 @@
 </file>
 
 <file path=customXml/itemProps1.xml><?xml version="1.0" encoding="utf-8"?>
-<ds:datastoreItem xmlns:ds="http://schemas.openxmlformats.org/officeDocument/2006/customXml" ds:itemID="{F374138C-2371-41EE-B2DA-F6229F9B6440}">
+<ds:datastoreItem xmlns:ds="http://schemas.openxmlformats.org/officeDocument/2006/customXml" ds:itemID="{ACC8ACD6-E3A8-4022-A45F-C857D4F548E2}">
   <ds:schemaRefs>
     <ds:schemaRef ds:uri="http://schemas.openxmlformats.org/officeDocument/2006/bibliography"/>
   </ds:schemaRefs>

</xml_diff>